<commit_message>
Update SIS PassLock - Kraljić, Kristović.docx
Dodana poglavlja 1. Ideja projekta, 3. Korištene apliakcije
</commit_message>
<xml_diff>
--- a/SIS PassLock - Kraljić, Kristović.docx
+++ b/SIS PassLock - Kraljić, Kristović.docx
@@ -129,7 +129,6 @@
           <w:sz w:val="40"/>
         </w:rPr>
       </w:pPr>
-      <w:proofErr w:type="spellStart"/>
       <w:r>
         <w:rPr>
           <w:rFonts w:cs="Arial"/>
@@ -137,7 +136,6 @@
         </w:rPr>
         <w:t>PassLock</w:t>
       </w:r>
-      <w:proofErr w:type="spellEnd"/>
     </w:p>
     <w:p>
       <w:pPr>
@@ -549,18 +547,8 @@
             <w:rFonts w:ascii="Arial" w:hAnsi="Arial" w:cs="Arial"/>
             <w:b/>
           </w:rPr>
-          <w:t>/</w:t>
+          <w:t>/PassLock</w:t>
         </w:r>
-        <w:proofErr w:type="spellStart"/>
-        <w:r>
-          <w:rPr>
-            <w:rStyle w:val="Hiperveza"/>
-            <w:rFonts w:ascii="Arial" w:hAnsi="Arial" w:cs="Arial"/>
-            <w:b/>
-          </w:rPr>
-          <w:t>PassLock</w:t>
-        </w:r>
-        <w:proofErr w:type="spellEnd"/>
       </w:hyperlink>
     </w:p>
     <w:p>
@@ -609,7 +597,6 @@
           <w:szCs w:val="44"/>
         </w:rPr>
       </w:pPr>
-      <w:proofErr w:type="spellStart"/>
       <w:r>
         <w:rPr>
           <w:rFonts w:cs="Arial"/>
@@ -618,7 +605,6 @@
         </w:rPr>
         <w:t>PassLock</w:t>
       </w:r>
-      <w:proofErr w:type="spellEnd"/>
     </w:p>
     <w:p>
       <w:pPr>
@@ -918,7 +904,7 @@
           <w:r>
             <w:fldChar w:fldCharType="separate"/>
           </w:r>
-          <w:hyperlink w:anchor="_Toc531730745" w:history="1">
+          <w:hyperlink w:anchor="_Toc531790614" w:history="1">
             <w:r>
               <w:rPr>
                 <w:rStyle w:val="Hiperveza"/>
@@ -941,7 +927,7 @@
                 <w:rStyle w:val="Hiperveza"/>
                 <w:noProof/>
               </w:rPr>
-              <w:t>Opis projekta</w:t>
+              <w:t>Ideja projekta</w:t>
             </w:r>
             <w:r>
               <w:rPr>
@@ -962,7 +948,7 @@
                 <w:noProof/>
                 <w:webHidden/>
               </w:rPr>
-              <w:instrText xml:space="preserve"> PAGEREF _Toc531730745 \h </w:instrText>
+              <w:instrText xml:space="preserve"> PAGEREF _Toc531790614 \h </w:instrText>
             </w:r>
             <w:r>
               <w:rPr>
@@ -995,6 +981,385 @@
         </w:p>
         <w:p>
           <w:pPr>
+            <w:pStyle w:val="Sadraj1"/>
+            <w:rPr>
+              <w:rFonts w:asciiTheme="minorHAnsi" w:eastAsiaTheme="minorEastAsia" w:hAnsiTheme="minorHAnsi" w:cstheme="minorBidi"/>
+              <w:noProof/>
+              <w:sz w:val="22"/>
+              <w:szCs w:val="22"/>
+              <w:lang w:val="en-US" w:eastAsia="en-US"/>
+            </w:rPr>
+          </w:pPr>
+          <w:hyperlink w:anchor="_Toc531790615" w:history="1">
+            <w:r>
+              <w:rPr>
+                <w:rStyle w:val="Hiperveza"/>
+                <w:noProof/>
+              </w:rPr>
+              <w:t>2.</w:t>
+            </w:r>
+            <w:r>
+              <w:rPr>
+                <w:rFonts w:asciiTheme="minorHAnsi" w:eastAsiaTheme="minorEastAsia" w:hAnsiTheme="minorHAnsi" w:cstheme="minorBidi"/>
+                <w:noProof/>
+                <w:sz w:val="22"/>
+                <w:szCs w:val="22"/>
+                <w:lang w:val="en-US" w:eastAsia="en-US"/>
+              </w:rPr>
+              <w:tab/>
+            </w:r>
+            <w:r>
+              <w:rPr>
+                <w:rStyle w:val="Hiperveza"/>
+                <w:noProof/>
+              </w:rPr>
+              <w:t>Slične aplikacije</w:t>
+            </w:r>
+            <w:r>
+              <w:rPr>
+                <w:noProof/>
+                <w:webHidden/>
+              </w:rPr>
+              <w:tab/>
+            </w:r>
+            <w:r>
+              <w:rPr>
+                <w:noProof/>
+                <w:webHidden/>
+              </w:rPr>
+              <w:fldChar w:fldCharType="begin"/>
+            </w:r>
+            <w:r>
+              <w:rPr>
+                <w:noProof/>
+                <w:webHidden/>
+              </w:rPr>
+              <w:instrText xml:space="preserve"> PAGEREF _Toc531790615 \h </w:instrText>
+            </w:r>
+            <w:r>
+              <w:rPr>
+                <w:noProof/>
+                <w:webHidden/>
+              </w:rPr>
+            </w:r>
+            <w:r>
+              <w:rPr>
+                <w:noProof/>
+                <w:webHidden/>
+              </w:rPr>
+              <w:fldChar w:fldCharType="separate"/>
+            </w:r>
+            <w:r>
+              <w:rPr>
+                <w:noProof/>
+                <w:webHidden/>
+              </w:rPr>
+              <w:t>2</w:t>
+            </w:r>
+            <w:r>
+              <w:rPr>
+                <w:noProof/>
+                <w:webHidden/>
+              </w:rPr>
+              <w:fldChar w:fldCharType="end"/>
+            </w:r>
+          </w:hyperlink>
+        </w:p>
+        <w:p>
+          <w:pPr>
+            <w:pStyle w:val="Sadraj1"/>
+            <w:rPr>
+              <w:rFonts w:asciiTheme="minorHAnsi" w:eastAsiaTheme="minorEastAsia" w:hAnsiTheme="minorHAnsi" w:cstheme="minorBidi"/>
+              <w:noProof/>
+              <w:sz w:val="22"/>
+              <w:szCs w:val="22"/>
+              <w:lang w:val="en-US" w:eastAsia="en-US"/>
+            </w:rPr>
+          </w:pPr>
+          <w:hyperlink w:anchor="_Toc531790616" w:history="1">
+            <w:r>
+              <w:rPr>
+                <w:rStyle w:val="Hiperveza"/>
+                <w:noProof/>
+              </w:rPr>
+              <w:t>3.</w:t>
+            </w:r>
+            <w:r>
+              <w:rPr>
+                <w:rFonts w:asciiTheme="minorHAnsi" w:eastAsiaTheme="minorEastAsia" w:hAnsiTheme="minorHAnsi" w:cstheme="minorBidi"/>
+                <w:noProof/>
+                <w:sz w:val="22"/>
+                <w:szCs w:val="22"/>
+                <w:lang w:val="en-US" w:eastAsia="en-US"/>
+              </w:rPr>
+              <w:tab/>
+            </w:r>
+            <w:r>
+              <w:rPr>
+                <w:rStyle w:val="Hiperveza"/>
+                <w:noProof/>
+              </w:rPr>
+              <w:t>Korištene tehnologije</w:t>
+            </w:r>
+            <w:r>
+              <w:rPr>
+                <w:noProof/>
+                <w:webHidden/>
+              </w:rPr>
+              <w:tab/>
+            </w:r>
+            <w:r>
+              <w:rPr>
+                <w:noProof/>
+                <w:webHidden/>
+              </w:rPr>
+              <w:fldChar w:fldCharType="begin"/>
+            </w:r>
+            <w:r>
+              <w:rPr>
+                <w:noProof/>
+                <w:webHidden/>
+              </w:rPr>
+              <w:instrText xml:space="preserve"> PAGEREF _Toc531790616 \h </w:instrText>
+            </w:r>
+            <w:r>
+              <w:rPr>
+                <w:noProof/>
+                <w:webHidden/>
+              </w:rPr>
+            </w:r>
+            <w:r>
+              <w:rPr>
+                <w:noProof/>
+                <w:webHidden/>
+              </w:rPr>
+              <w:fldChar w:fldCharType="separate"/>
+            </w:r>
+            <w:r>
+              <w:rPr>
+                <w:noProof/>
+                <w:webHidden/>
+              </w:rPr>
+              <w:t>3</w:t>
+            </w:r>
+            <w:r>
+              <w:rPr>
+                <w:noProof/>
+                <w:webHidden/>
+              </w:rPr>
+              <w:fldChar w:fldCharType="end"/>
+            </w:r>
+          </w:hyperlink>
+        </w:p>
+        <w:p>
+          <w:pPr>
+            <w:pStyle w:val="Sadraj2"/>
+            <w:rPr>
+              <w:rFonts w:asciiTheme="minorHAnsi" w:eastAsiaTheme="minorEastAsia" w:hAnsiTheme="minorHAnsi" w:cstheme="minorBidi"/>
+              <w:noProof/>
+              <w:sz w:val="22"/>
+              <w:szCs w:val="22"/>
+              <w:lang w:val="en-US" w:eastAsia="en-US"/>
+            </w:rPr>
+          </w:pPr>
+          <w:hyperlink w:anchor="_Toc531790617" w:history="1">
+            <w:r>
+              <w:rPr>
+                <w:rStyle w:val="Hiperveza"/>
+                <w:noProof/>
+              </w:rPr>
+              <w:t>3.1 Visual Studio 2017 (C#, .NET Framework)</w:t>
+            </w:r>
+            <w:r>
+              <w:rPr>
+                <w:noProof/>
+                <w:webHidden/>
+              </w:rPr>
+              <w:tab/>
+            </w:r>
+            <w:r>
+              <w:rPr>
+                <w:noProof/>
+                <w:webHidden/>
+              </w:rPr>
+              <w:fldChar w:fldCharType="begin"/>
+            </w:r>
+            <w:r>
+              <w:rPr>
+                <w:noProof/>
+                <w:webHidden/>
+              </w:rPr>
+              <w:instrText xml:space="preserve"> PAGEREF _Toc531790617 \h </w:instrText>
+            </w:r>
+            <w:r>
+              <w:rPr>
+                <w:noProof/>
+                <w:webHidden/>
+              </w:rPr>
+            </w:r>
+            <w:r>
+              <w:rPr>
+                <w:noProof/>
+                <w:webHidden/>
+              </w:rPr>
+              <w:fldChar w:fldCharType="separate"/>
+            </w:r>
+            <w:r>
+              <w:rPr>
+                <w:noProof/>
+                <w:webHidden/>
+              </w:rPr>
+              <w:t>3</w:t>
+            </w:r>
+            <w:r>
+              <w:rPr>
+                <w:noProof/>
+                <w:webHidden/>
+              </w:rPr>
+              <w:fldChar w:fldCharType="end"/>
+            </w:r>
+          </w:hyperlink>
+        </w:p>
+        <w:p>
+          <w:pPr>
+            <w:pStyle w:val="Sadraj2"/>
+            <w:rPr>
+              <w:rFonts w:asciiTheme="minorHAnsi" w:eastAsiaTheme="minorEastAsia" w:hAnsiTheme="minorHAnsi" w:cstheme="minorBidi"/>
+              <w:noProof/>
+              <w:sz w:val="22"/>
+              <w:szCs w:val="22"/>
+              <w:lang w:val="en-US" w:eastAsia="en-US"/>
+            </w:rPr>
+          </w:pPr>
+          <w:hyperlink w:anchor="_Toc531790618" w:history="1">
+            <w:r>
+              <w:rPr>
+                <w:rStyle w:val="Hiperveza"/>
+                <w:noProof/>
+              </w:rPr>
+              <w:t>3.2 SQLite</w:t>
+            </w:r>
+            <w:r>
+              <w:rPr>
+                <w:noProof/>
+                <w:webHidden/>
+              </w:rPr>
+              <w:tab/>
+            </w:r>
+            <w:r>
+              <w:rPr>
+                <w:noProof/>
+                <w:webHidden/>
+              </w:rPr>
+              <w:fldChar w:fldCharType="begin"/>
+            </w:r>
+            <w:r>
+              <w:rPr>
+                <w:noProof/>
+                <w:webHidden/>
+              </w:rPr>
+              <w:instrText xml:space="preserve"> PAGEREF _Toc531790618 \h </w:instrText>
+            </w:r>
+            <w:r>
+              <w:rPr>
+                <w:noProof/>
+                <w:webHidden/>
+              </w:rPr>
+            </w:r>
+            <w:r>
+              <w:rPr>
+                <w:noProof/>
+                <w:webHidden/>
+              </w:rPr>
+              <w:fldChar w:fldCharType="separate"/>
+            </w:r>
+            <w:r>
+              <w:rPr>
+                <w:noProof/>
+                <w:webHidden/>
+              </w:rPr>
+              <w:t>4</w:t>
+            </w:r>
+            <w:r>
+              <w:rPr>
+                <w:noProof/>
+                <w:webHidden/>
+              </w:rPr>
+              <w:fldChar w:fldCharType="end"/>
+            </w:r>
+          </w:hyperlink>
+        </w:p>
+        <w:p>
+          <w:pPr>
+            <w:pStyle w:val="Sadraj2"/>
+            <w:rPr>
+              <w:rFonts w:asciiTheme="minorHAnsi" w:eastAsiaTheme="minorEastAsia" w:hAnsiTheme="minorHAnsi" w:cstheme="minorBidi"/>
+              <w:noProof/>
+              <w:sz w:val="22"/>
+              <w:szCs w:val="22"/>
+              <w:lang w:val="en-US" w:eastAsia="en-US"/>
+            </w:rPr>
+          </w:pPr>
+          <w:hyperlink w:anchor="_Toc531790619" w:history="1">
+            <w:r>
+              <w:rPr>
+                <w:rStyle w:val="Hiperveza"/>
+                <w:noProof/>
+              </w:rPr>
+              <w:t>3.3 SHA256 hash algoritam</w:t>
+            </w:r>
+            <w:r>
+              <w:rPr>
+                <w:noProof/>
+                <w:webHidden/>
+              </w:rPr>
+              <w:tab/>
+            </w:r>
+            <w:r>
+              <w:rPr>
+                <w:noProof/>
+                <w:webHidden/>
+              </w:rPr>
+              <w:fldChar w:fldCharType="begin"/>
+            </w:r>
+            <w:r>
+              <w:rPr>
+                <w:noProof/>
+                <w:webHidden/>
+              </w:rPr>
+              <w:instrText xml:space="preserve"> PAGEREF _Toc531790619 \h </w:instrText>
+            </w:r>
+            <w:r>
+              <w:rPr>
+                <w:noProof/>
+                <w:webHidden/>
+              </w:rPr>
+            </w:r>
+            <w:r>
+              <w:rPr>
+                <w:noProof/>
+                <w:webHidden/>
+              </w:rPr>
+              <w:fldChar w:fldCharType="separate"/>
+            </w:r>
+            <w:r>
+              <w:rPr>
+                <w:noProof/>
+                <w:webHidden/>
+              </w:rPr>
+              <w:t>4</w:t>
+            </w:r>
+            <w:r>
+              <w:rPr>
+                <w:noProof/>
+                <w:webHidden/>
+              </w:rPr>
+              <w:fldChar w:fldCharType="end"/>
+            </w:r>
+          </w:hyperlink>
+        </w:p>
+        <w:p>
+          <w:pPr>
             <w:sectPr>
               <w:footerReference w:type="default" r:id="rId9"/>
               <w:pgSz w:w="11906" w:h="16838"/>
@@ -1013,6 +1378,8 @@
             <w:fldChar w:fldCharType="end"/>
           </w:r>
         </w:p>
+        <w:bookmarkStart w:id="0" w:name="_GoBack" w:displacedByCustomXml="next"/>
+        <w:bookmarkEnd w:id="0" w:displacedByCustomXml="next"/>
       </w:sdtContent>
     </w:sdt>
     <w:p>
@@ -1024,13 +1391,17 @@
         </w:numPr>
         <w:spacing w:before="0"/>
       </w:pPr>
-      <w:bookmarkStart w:id="0" w:name="_Toc531730745"/>
+      <w:bookmarkStart w:id="1" w:name="_Toc531790614"/>
       <w:r>
         <w:lastRenderedPageBreak/>
-        <w:t>Opis projekta</w:t>
-      </w:r>
-      <w:bookmarkEnd w:id="0"/>
-    </w:p>
+        <w:t>Ideja</w:t>
+      </w:r>
+      <w:r>
+        <w:t xml:space="preserve"> projekta</w:t>
+      </w:r>
+      <w:bookmarkEnd w:id="1"/>
+    </w:p>
+    <w:p/>
     <w:p>
       <w:pPr>
         <w:ind w:firstLine="709"/>
@@ -1039,27 +1410,265 @@
     </w:p>
     <w:p>
       <w:pPr>
+        <w:spacing w:line="360" w:lineRule="auto"/>
         <w:ind w:firstLine="709"/>
         <w:jc w:val="both"/>
-      </w:pPr>
-    </w:p>
-    <w:p>
-      <w:pPr>
+        <w:rPr>
+          <w:rFonts w:asciiTheme="minorHAnsi" w:hAnsiTheme="minorHAnsi" w:cstheme="minorHAnsi"/>
+        </w:rPr>
+      </w:pPr>
+      <w:r>
+        <w:rPr>
+          <w:rFonts w:asciiTheme="minorHAnsi" w:hAnsiTheme="minorHAnsi" w:cstheme="minorHAnsi"/>
+        </w:rPr>
+        <w:t xml:space="preserve">Ideja za ovu aplikaciju je došla iz toga da </w:t>
+      </w:r>
+      <w:r>
+        <w:rPr>
+          <w:rFonts w:asciiTheme="minorHAnsi" w:hAnsiTheme="minorHAnsi" w:cstheme="minorHAnsi"/>
+        </w:rPr>
+        <w:t>na kolegiju Sigurnost informacijskih sustava se mora napraviti nekakav praktičan projekt. Sam kolegij je jako zanimljiv, te se moglo jako puno toga naučiti o (ne)sigurnosti stvari i sustava koje svakodnevno koristimo i kojima smo okruženi. Štoviše, naučili smo i da koliko god se zaštitimo, nikad nismo u potpunosti sigurni, te da je najviše što možemo učiniti sa naše strane to da smanjimo sve rizike koje možemo primijetiti na minimum, koristeći neke od mjera opreza.</w:t>
+      </w:r>
+    </w:p>
+    <w:p>
+      <w:pPr>
+        <w:spacing w:line="360" w:lineRule="auto"/>
         <w:ind w:firstLine="709"/>
         <w:jc w:val="both"/>
-      </w:pPr>
-    </w:p>
-    <w:p>
-      <w:pPr>
+        <w:rPr>
+          <w:rFonts w:asciiTheme="minorHAnsi" w:hAnsiTheme="minorHAnsi" w:cstheme="minorHAnsi"/>
+        </w:rPr>
+      </w:pPr>
+      <w:r>
+        <w:rPr>
+          <w:rFonts w:asciiTheme="minorHAnsi" w:hAnsiTheme="minorHAnsi" w:cstheme="minorHAnsi"/>
+        </w:rPr>
+        <w:t xml:space="preserve">Nadahnuti tom idejom i misli, odlučili smo se napraviti jednostavnu aplikaciju koja bi mogla svakome od nas povećati mjere opreza, odnosno smanjiti konkretne rizike na jednu nižu razinu – odlučili smo se napraviti </w:t>
+      </w:r>
+      <w:r>
+        <w:rPr>
+          <w:rFonts w:asciiTheme="minorHAnsi" w:hAnsiTheme="minorHAnsi" w:cstheme="minorHAnsi"/>
+          <w:b/>
+        </w:rPr>
+        <w:t>PassLock</w:t>
+      </w:r>
+      <w:r>
+        <w:rPr>
+          <w:rFonts w:asciiTheme="minorHAnsi" w:hAnsiTheme="minorHAnsi" w:cstheme="minorHAnsi"/>
+        </w:rPr>
+        <w:t xml:space="preserve"> aplikaciju.</w:t>
+      </w:r>
+    </w:p>
+    <w:p>
+      <w:pPr>
+        <w:spacing w:line="360" w:lineRule="auto"/>
         <w:ind w:firstLine="709"/>
         <w:jc w:val="both"/>
-      </w:pPr>
-    </w:p>
-    <w:p>
-      <w:pPr>
+        <w:rPr>
+          <w:rFonts w:asciiTheme="minorHAnsi" w:hAnsiTheme="minorHAnsi" w:cstheme="minorHAnsi"/>
+        </w:rPr>
+      </w:pPr>
+      <w:r>
+        <w:rPr>
+          <w:rFonts w:asciiTheme="minorHAnsi" w:hAnsiTheme="minorHAnsi" w:cstheme="minorHAnsi"/>
+        </w:rPr>
+        <w:t>Svrha ove aplikacije je povećanje sigurnosti na internetu, odnosno korištenje lozinki koje je teško probiti korištenjem nekih tipičnih '</w:t>
+      </w:r>
+      <w:proofErr w:type="spellStart"/>
+      <w:r>
+        <w:rPr>
+          <w:rFonts w:asciiTheme="minorHAnsi" w:hAnsiTheme="minorHAnsi" w:cstheme="minorHAnsi"/>
+        </w:rPr>
+        <w:t>Dictionary</w:t>
+      </w:r>
+      <w:proofErr w:type="spellEnd"/>
+      <w:r>
+        <w:rPr>
+          <w:rFonts w:asciiTheme="minorHAnsi" w:hAnsiTheme="minorHAnsi" w:cstheme="minorHAnsi"/>
+        </w:rPr>
+        <w:t xml:space="preserve"> </w:t>
+      </w:r>
+      <w:proofErr w:type="spellStart"/>
+      <w:r>
+        <w:rPr>
+          <w:rFonts w:asciiTheme="minorHAnsi" w:hAnsiTheme="minorHAnsi" w:cstheme="minorHAnsi"/>
+        </w:rPr>
+        <w:t>Attack</w:t>
+      </w:r>
+      <w:proofErr w:type="spellEnd"/>
+      <w:r>
+        <w:rPr>
+          <w:rFonts w:asciiTheme="minorHAnsi" w:hAnsiTheme="minorHAnsi" w:cstheme="minorHAnsi"/>
+        </w:rPr>
+        <w:t xml:space="preserve">' ili sličnih </w:t>
+      </w:r>
+      <w:proofErr w:type="spellStart"/>
+      <w:r>
+        <w:rPr>
+          <w:rFonts w:asciiTheme="minorHAnsi" w:hAnsiTheme="minorHAnsi" w:cstheme="minorHAnsi"/>
+        </w:rPr>
+        <w:t>brute</w:t>
+      </w:r>
+      <w:proofErr w:type="spellEnd"/>
+      <w:r>
+        <w:rPr>
+          <w:rFonts w:asciiTheme="minorHAnsi" w:hAnsiTheme="minorHAnsi" w:cstheme="minorHAnsi"/>
+        </w:rPr>
+        <w:t xml:space="preserve"> </w:t>
+      </w:r>
+      <w:proofErr w:type="spellStart"/>
+      <w:r>
+        <w:rPr>
+          <w:rFonts w:asciiTheme="minorHAnsi" w:hAnsiTheme="minorHAnsi" w:cstheme="minorHAnsi"/>
+        </w:rPr>
+        <w:t>force</w:t>
+      </w:r>
+      <w:proofErr w:type="spellEnd"/>
+      <w:r>
+        <w:rPr>
+          <w:rFonts w:asciiTheme="minorHAnsi" w:hAnsiTheme="minorHAnsi" w:cstheme="minorHAnsi"/>
+        </w:rPr>
+        <w:t xml:space="preserve"> metoda.</w:t>
+      </w:r>
+    </w:p>
+    <w:p>
+      <w:pPr>
+        <w:spacing w:line="360" w:lineRule="auto"/>
+        <w:jc w:val="both"/>
+        <w:rPr>
+          <w:rFonts w:asciiTheme="minorHAnsi" w:hAnsiTheme="minorHAnsi" w:cstheme="minorHAnsi"/>
+        </w:rPr>
+      </w:pPr>
+      <w:r>
+        <w:rPr>
+          <w:rFonts w:asciiTheme="minorHAnsi" w:hAnsiTheme="minorHAnsi" w:cstheme="minorHAnsi"/>
+        </w:rPr>
+        <w:t>Aplikacija omogućuje korisniku izradu popuno prenosive (</w:t>
+      </w:r>
+      <w:proofErr w:type="spellStart"/>
+      <w:r>
+        <w:rPr>
+          <w:rFonts w:asciiTheme="minorHAnsi" w:hAnsiTheme="minorHAnsi" w:cstheme="minorHAnsi"/>
+        </w:rPr>
+        <w:t>eng</w:t>
+      </w:r>
+      <w:proofErr w:type="spellEnd"/>
+      <w:r>
+        <w:rPr>
+          <w:rFonts w:asciiTheme="minorHAnsi" w:hAnsiTheme="minorHAnsi" w:cstheme="minorHAnsi"/>
+        </w:rPr>
+        <w:t xml:space="preserve">. </w:t>
+      </w:r>
+      <w:proofErr w:type="spellStart"/>
+      <w:r>
+        <w:rPr>
+          <w:rFonts w:asciiTheme="minorHAnsi" w:hAnsiTheme="minorHAnsi" w:cstheme="minorHAnsi"/>
+        </w:rPr>
+        <w:t>portable</w:t>
+      </w:r>
+      <w:proofErr w:type="spellEnd"/>
+      <w:r>
+        <w:rPr>
+          <w:rFonts w:asciiTheme="minorHAnsi" w:hAnsiTheme="minorHAnsi" w:cstheme="minorHAnsi"/>
+        </w:rPr>
+        <w:t xml:space="preserve">, </w:t>
+      </w:r>
+      <w:proofErr w:type="spellStart"/>
+      <w:r>
+        <w:rPr>
+          <w:rFonts w:asciiTheme="minorHAnsi" w:hAnsiTheme="minorHAnsi" w:cstheme="minorHAnsi"/>
+        </w:rPr>
+        <w:t>transferable</w:t>
+      </w:r>
+      <w:proofErr w:type="spellEnd"/>
+      <w:r>
+        <w:rPr>
+          <w:rFonts w:asciiTheme="minorHAnsi" w:hAnsiTheme="minorHAnsi" w:cstheme="minorHAnsi"/>
+        </w:rPr>
+        <w:t>) SQLite baze podataka koja bi bila zaključana željenom šifrom od minimalno 8 znakova.</w:t>
+      </w:r>
+      <w:r>
+        <w:rPr>
+          <w:rFonts w:asciiTheme="minorHAnsi" w:hAnsiTheme="minorHAnsi" w:cstheme="minorHAnsi"/>
+        </w:rPr>
+        <w:t xml:space="preserve"> </w:t>
+      </w:r>
+    </w:p>
+    <w:p>
+      <w:pPr>
+        <w:spacing w:line="360" w:lineRule="auto"/>
+        <w:ind w:firstLine="708"/>
+        <w:jc w:val="both"/>
+        <w:rPr>
+          <w:rFonts w:asciiTheme="minorHAnsi" w:hAnsiTheme="minorHAnsi" w:cstheme="minorHAnsi"/>
+        </w:rPr>
+      </w:pPr>
+      <w:r>
+        <w:rPr>
+          <w:rFonts w:asciiTheme="minorHAnsi" w:hAnsiTheme="minorHAnsi" w:cstheme="minorHAnsi"/>
+        </w:rPr>
+        <w:t>Nadalje, korisnik može unositi željene lozinke koje će koristiti pri prijavi u društvene mreže i ostale servise koje svakodnevno koristi, pritom birajući željeni broj znakova pri generiranju lozinke koja će biti pohranjena u SHA256 formatu.</w:t>
+      </w:r>
+    </w:p>
+    <w:p>
+      <w:pPr>
+        <w:spacing w:line="360" w:lineRule="auto"/>
+        <w:ind w:firstLine="708"/>
+        <w:jc w:val="both"/>
+        <w:rPr>
+          <w:rFonts w:asciiTheme="minorHAnsi" w:hAnsiTheme="minorHAnsi" w:cstheme="minorHAnsi"/>
+        </w:rPr>
+      </w:pPr>
+      <w:r>
+        <w:rPr>
+          <w:rFonts w:asciiTheme="minorHAnsi" w:hAnsiTheme="minorHAnsi" w:cstheme="minorHAnsi"/>
+        </w:rPr>
+        <w:t>Korisniku je također omogućena i daljnja izmjena generirane lozinke, gdje može mijenjati i dodavati posebne znakove, velika slova (koja su uvjet kod izrade lozinki na pojedinim online servisima), ponovno je kriptirati, brisati i tako dalje. Također, ukoliko to želi, korisnik može i promijeniti lozinku za otvaranje same baze.</w:t>
+      </w:r>
+    </w:p>
+    <w:p>
+      <w:pPr>
+        <w:spacing w:line="360" w:lineRule="auto"/>
         <w:ind w:firstLine="709"/>
         <w:jc w:val="both"/>
-      </w:pPr>
+        <w:rPr>
+          <w:rFonts w:asciiTheme="minorHAnsi" w:hAnsiTheme="minorHAnsi" w:cstheme="minorHAnsi"/>
+        </w:rPr>
+      </w:pPr>
+      <w:r>
+        <w:rPr>
+          <w:rFonts w:asciiTheme="minorHAnsi" w:hAnsiTheme="minorHAnsi" w:cstheme="minorHAnsi"/>
+        </w:rPr>
+        <w:t xml:space="preserve">Time smo zapravo naše lozinke koje svakodnevno koristimo osigurali ne samo od tipičnih </w:t>
+      </w:r>
+      <w:proofErr w:type="spellStart"/>
+      <w:r>
+        <w:rPr>
+          <w:rFonts w:asciiTheme="minorHAnsi" w:hAnsiTheme="minorHAnsi" w:cstheme="minorHAnsi"/>
+        </w:rPr>
+        <w:t>Dictionary</w:t>
+      </w:r>
+      <w:proofErr w:type="spellEnd"/>
+      <w:r>
+        <w:rPr>
+          <w:rFonts w:asciiTheme="minorHAnsi" w:hAnsiTheme="minorHAnsi" w:cstheme="minorHAnsi"/>
+        </w:rPr>
+        <w:t xml:space="preserve"> </w:t>
+      </w:r>
+      <w:proofErr w:type="spellStart"/>
+      <w:r>
+        <w:rPr>
+          <w:rFonts w:asciiTheme="minorHAnsi" w:hAnsiTheme="minorHAnsi" w:cstheme="minorHAnsi"/>
+        </w:rPr>
+        <w:t>Attack</w:t>
+      </w:r>
+      <w:proofErr w:type="spellEnd"/>
+      <w:r>
+        <w:rPr>
+          <w:rFonts w:asciiTheme="minorHAnsi" w:hAnsiTheme="minorHAnsi" w:cstheme="minorHAnsi"/>
+        </w:rPr>
+        <w:t xml:space="preserve"> metoda, već i organizirali na jedno mjesto što nam daje mogućnost da ih ne moramo pamtiti konstanto, već samo tu jednu koja bi ih sve štitila.</w:t>
+      </w:r>
     </w:p>
     <w:p>
       <w:pPr>
@@ -1105,205 +1714,6 @@
     </w:p>
     <w:p>
       <w:pPr>
-        <w:ind w:firstLine="709"/>
-        <w:jc w:val="both"/>
-      </w:pPr>
-    </w:p>
-    <w:p>
-      <w:pPr>
-        <w:ind w:firstLine="709"/>
-        <w:jc w:val="both"/>
-      </w:pPr>
-    </w:p>
-    <w:p>
-      <w:pPr>
-        <w:ind w:firstLine="709"/>
-        <w:jc w:val="both"/>
-      </w:pPr>
-    </w:p>
-    <w:p>
-      <w:pPr>
-        <w:ind w:firstLine="709"/>
-        <w:jc w:val="both"/>
-      </w:pPr>
-    </w:p>
-    <w:p>
-      <w:pPr>
-        <w:ind w:firstLine="709"/>
-        <w:jc w:val="both"/>
-      </w:pPr>
-    </w:p>
-    <w:p>
-      <w:pPr>
-        <w:ind w:firstLine="709"/>
-        <w:jc w:val="both"/>
-      </w:pPr>
-    </w:p>
-    <w:p>
-      <w:pPr>
-        <w:ind w:firstLine="709"/>
-        <w:jc w:val="both"/>
-      </w:pPr>
-    </w:p>
-    <w:p>
-      <w:pPr>
-        <w:ind w:firstLine="709"/>
-        <w:jc w:val="both"/>
-      </w:pPr>
-    </w:p>
-    <w:p>
-      <w:pPr>
-        <w:ind w:firstLine="709"/>
-        <w:jc w:val="both"/>
-      </w:pPr>
-    </w:p>
-    <w:p>
-      <w:pPr>
-        <w:ind w:firstLine="709"/>
-        <w:jc w:val="both"/>
-      </w:pPr>
-    </w:p>
-    <w:p>
-      <w:pPr>
-        <w:ind w:firstLine="709"/>
-        <w:jc w:val="both"/>
-      </w:pPr>
-    </w:p>
-    <w:p>
-      <w:pPr>
-        <w:ind w:firstLine="709"/>
-        <w:jc w:val="both"/>
-      </w:pPr>
-    </w:p>
-    <w:p>
-      <w:pPr>
-        <w:ind w:firstLine="709"/>
-        <w:jc w:val="both"/>
-      </w:pPr>
-    </w:p>
-    <w:p>
-      <w:pPr>
-        <w:ind w:firstLine="709"/>
-        <w:jc w:val="both"/>
-      </w:pPr>
-    </w:p>
-    <w:p>
-      <w:pPr>
-        <w:ind w:firstLine="709"/>
-        <w:jc w:val="both"/>
-      </w:pPr>
-    </w:p>
-    <w:p>
-      <w:pPr>
-        <w:ind w:firstLine="709"/>
-        <w:jc w:val="both"/>
-      </w:pPr>
-    </w:p>
-    <w:p>
-      <w:pPr>
-        <w:ind w:firstLine="709"/>
-        <w:jc w:val="both"/>
-      </w:pPr>
-    </w:p>
-    <w:p>
-      <w:pPr>
-        <w:ind w:firstLine="709"/>
-        <w:jc w:val="both"/>
-      </w:pPr>
-    </w:p>
-    <w:p>
-      <w:pPr>
-        <w:ind w:firstLine="709"/>
-        <w:jc w:val="both"/>
-      </w:pPr>
-    </w:p>
-    <w:p>
-      <w:pPr>
-        <w:ind w:firstLine="709"/>
-        <w:jc w:val="both"/>
-      </w:pPr>
-    </w:p>
-    <w:p>
-      <w:pPr>
-        <w:ind w:firstLine="709"/>
-        <w:jc w:val="both"/>
-      </w:pPr>
-    </w:p>
-    <w:p>
-      <w:pPr>
-        <w:ind w:firstLine="709"/>
-        <w:jc w:val="both"/>
-      </w:pPr>
-    </w:p>
-    <w:p>
-      <w:pPr>
-        <w:ind w:firstLine="709"/>
-        <w:jc w:val="both"/>
-      </w:pPr>
-    </w:p>
-    <w:p>
-      <w:pPr>
-        <w:ind w:firstLine="709"/>
-        <w:jc w:val="both"/>
-      </w:pPr>
-    </w:p>
-    <w:p>
-      <w:pPr>
-        <w:ind w:firstLine="709"/>
-        <w:jc w:val="both"/>
-      </w:pPr>
-    </w:p>
-    <w:p>
-      <w:pPr>
-        <w:ind w:firstLine="709"/>
-        <w:jc w:val="both"/>
-      </w:pPr>
-    </w:p>
-    <w:p>
-      <w:pPr>
-        <w:ind w:firstLine="709"/>
-        <w:jc w:val="both"/>
-      </w:pPr>
-    </w:p>
-    <w:p>
-      <w:pPr>
-        <w:ind w:firstLine="709"/>
-        <w:jc w:val="both"/>
-      </w:pPr>
-    </w:p>
-    <w:p>
-      <w:pPr>
-        <w:ind w:firstLine="709"/>
-        <w:jc w:val="both"/>
-      </w:pPr>
-    </w:p>
-    <w:p>
-      <w:pPr>
-        <w:ind w:firstLine="709"/>
-        <w:jc w:val="both"/>
-      </w:pPr>
-    </w:p>
-    <w:p>
-      <w:pPr>
-        <w:ind w:firstLine="709"/>
-        <w:jc w:val="both"/>
-      </w:pPr>
-    </w:p>
-    <w:p>
-      <w:pPr>
-        <w:ind w:firstLine="709"/>
-        <w:jc w:val="both"/>
-      </w:pPr>
-    </w:p>
-    <w:p>
-      <w:pPr>
-        <w:ind w:firstLine="709"/>
-        <w:jc w:val="both"/>
-      </w:pPr>
-    </w:p>
-    <w:p>
-      <w:pPr>
-        <w:ind w:firstLine="709"/>
         <w:jc w:val="both"/>
       </w:pPr>
     </w:p>
@@ -1328,31 +1738,977 @@
         </w:numPr>
         <w:spacing w:before="0"/>
       </w:pPr>
+      <w:bookmarkStart w:id="2" w:name="_Toc531790615"/>
+      <w:r>
+        <w:t>Slične aplikacije</w:t>
+      </w:r>
+      <w:bookmarkEnd w:id="2"/>
+    </w:p>
+    <w:p/>
+    <w:p/>
+    <w:p/>
+    <w:p/>
+    <w:p/>
+    <w:p/>
+    <w:p/>
+    <w:p/>
+    <w:p/>
+    <w:p/>
+    <w:p/>
+    <w:p/>
+    <w:p/>
+    <w:p/>
+    <w:p/>
+    <w:p/>
+    <w:p/>
+    <w:p/>
+    <w:p/>
+    <w:p/>
+    <w:p/>
+    <w:p/>
+    <w:p/>
+    <w:p/>
+    <w:p/>
+    <w:p/>
+    <w:p/>
+    <w:p/>
+    <w:p/>
+    <w:p/>
+    <w:p/>
+    <w:p/>
+    <w:p/>
+    <w:p/>
+    <w:p/>
+    <w:p/>
+    <w:p/>
+    <w:p/>
+    <w:p/>
+    <w:p/>
+    <w:p/>
+    <w:p/>
+    <w:p/>
+    <w:p/>
+    <w:p>
+      <w:pPr>
+        <w:pStyle w:val="Naslov1"/>
+        <w:numPr>
+          <w:ilvl w:val="0"/>
+          <w:numId w:val="15"/>
+        </w:numPr>
+        <w:spacing w:before="0"/>
+      </w:pPr>
+      <w:bookmarkStart w:id="3" w:name="_Toc531790616"/>
       <w:r>
         <w:lastRenderedPageBreak/>
-        <w:t>Opis projekta</w:t>
-      </w:r>
-    </w:p>
-    <w:p>
-      <w:pPr>
-        <w:ind w:firstLine="709"/>
+        <w:t>Korištene tehnologije</w:t>
+      </w:r>
+      <w:bookmarkEnd w:id="3"/>
+    </w:p>
+    <w:p/>
+    <w:p>
+      <w:pPr>
+        <w:spacing w:line="360" w:lineRule="auto"/>
+        <w:ind w:firstLine="360"/>
+        <w:rPr>
+          <w:rFonts w:asciiTheme="minorHAnsi" w:hAnsiTheme="minorHAnsi" w:cstheme="minorHAnsi"/>
+        </w:rPr>
+      </w:pPr>
+      <w:r>
+        <w:rPr>
+          <w:rFonts w:asciiTheme="minorHAnsi" w:hAnsiTheme="minorHAnsi" w:cstheme="minorHAnsi"/>
+        </w:rPr>
+        <w:t>U sljedećem poglavlju ćemo ukratko opisati tehnologije koje smo koristili prilikom izrade PassLock aplikacije, kao i reći nešto više o samom algoritmu SHA256, koji je korišten pri kriptiranju lozinki.</w:t>
+      </w:r>
+    </w:p>
+    <w:p>
+      <w:pPr>
+        <w:pStyle w:val="Naslov2"/>
+      </w:pPr>
+      <w:bookmarkStart w:id="4" w:name="_Toc531790617"/>
+      <w:r>
+        <w:t xml:space="preserve">3.1 </w:t>
+      </w:r>
+      <w:proofErr w:type="spellStart"/>
+      <w:r>
+        <w:t>Visual</w:t>
+      </w:r>
+      <w:proofErr w:type="spellEnd"/>
+      <w:r>
+        <w:t xml:space="preserve"> Studio 2017 (C#, .NET Framework)</w:t>
+      </w:r>
+      <w:bookmarkEnd w:id="4"/>
+    </w:p>
+    <w:p/>
+    <w:p>
+      <w:pPr>
+        <w:tabs>
+          <w:tab w:val="left" w:pos="916"/>
+          <w:tab w:val="left" w:pos="1832"/>
+          <w:tab w:val="left" w:pos="2748"/>
+          <w:tab w:val="left" w:pos="3664"/>
+          <w:tab w:val="left" w:pos="4580"/>
+          <w:tab w:val="left" w:pos="5496"/>
+          <w:tab w:val="left" w:pos="6412"/>
+          <w:tab w:val="left" w:pos="7328"/>
+          <w:tab w:val="left" w:pos="8244"/>
+          <w:tab w:val="left" w:pos="9160"/>
+          <w:tab w:val="left" w:pos="10076"/>
+          <w:tab w:val="left" w:pos="10992"/>
+          <w:tab w:val="left" w:pos="11908"/>
+          <w:tab w:val="left" w:pos="12824"/>
+          <w:tab w:val="left" w:pos="13740"/>
+          <w:tab w:val="left" w:pos="14656"/>
+        </w:tabs>
+        <w:spacing w:line="360" w:lineRule="auto"/>
         <w:jc w:val="both"/>
-      </w:pPr>
-    </w:p>
-    <w:p>
-      <w:pPr>
-        <w:ind w:firstLine="709"/>
+        <w:rPr>
+          <w:rFonts w:asciiTheme="minorHAnsi" w:hAnsiTheme="minorHAnsi" w:cstheme="minorHAnsi"/>
+        </w:rPr>
+      </w:pPr>
+      <w:r>
+        <w:rPr>
+          <w:rFonts w:asciiTheme="minorHAnsi" w:hAnsiTheme="minorHAnsi" w:cstheme="minorHAnsi"/>
+          <w:noProof/>
+        </w:rPr>
+        <w:drawing>
+          <wp:anchor distT="0" distB="0" distL="114300" distR="114300" simplePos="0" relativeHeight="251658752" behindDoc="0" locked="0" layoutInCell="1" allowOverlap="1">
+            <wp:simplePos x="0" y="0"/>
+            <wp:positionH relativeFrom="column">
+              <wp:posOffset>616585</wp:posOffset>
+            </wp:positionH>
+            <wp:positionV relativeFrom="paragraph">
+              <wp:posOffset>1150620</wp:posOffset>
+            </wp:positionV>
+            <wp:extent cx="4518660" cy="1932940"/>
+            <wp:effectExtent l="0" t="0" r="0" b="0"/>
+            <wp:wrapTopAndBottom/>
+            <wp:docPr id="1" name="Slika 1" descr="Slika na kojoj se prikazuje isječak crteža&#10;&#10;Opis je automatski generiran"/>
+            <wp:cNvGraphicFramePr>
+              <a:graphicFrameLocks xmlns:a="http://schemas.openxmlformats.org/drawingml/2006/main" noChangeAspect="1"/>
+            </wp:cNvGraphicFramePr>
+            <a:graphic xmlns:a="http://schemas.openxmlformats.org/drawingml/2006/main">
+              <a:graphicData uri="http://schemas.openxmlformats.org/drawingml/2006/picture">
+                <pic:pic xmlns:pic="http://schemas.openxmlformats.org/drawingml/2006/picture">
+                  <pic:nvPicPr>
+                    <pic:cNvPr id="1" name="vs-sis.jpg"/>
+                    <pic:cNvPicPr/>
+                  </pic:nvPicPr>
+                  <pic:blipFill>
+                    <a:blip r:embed="rId10">
+                      <a:extLst>
+                        <a:ext uri="{28A0092B-C50C-407E-A947-70E740481C1C}">
+                          <a14:useLocalDpi xmlns:a14="http://schemas.microsoft.com/office/drawing/2010/main" val="0"/>
+                        </a:ext>
+                      </a:extLst>
+                    </a:blip>
+                    <a:stretch>
+                      <a:fillRect/>
+                    </a:stretch>
+                  </pic:blipFill>
+                  <pic:spPr>
+                    <a:xfrm>
+                      <a:off x="0" y="0"/>
+                      <a:ext cx="4518660" cy="1932940"/>
+                    </a:xfrm>
+                    <a:prstGeom prst="rect">
+                      <a:avLst/>
+                    </a:prstGeom>
+                  </pic:spPr>
+                </pic:pic>
+              </a:graphicData>
+            </a:graphic>
+            <wp14:sizeRelH relativeFrom="margin">
+              <wp14:pctWidth>0</wp14:pctWidth>
+            </wp14:sizeRelH>
+            <wp14:sizeRelV relativeFrom="margin">
+              <wp14:pctHeight>0</wp14:pctHeight>
+            </wp14:sizeRelV>
+          </wp:anchor>
+        </w:drawing>
+      </w:r>
+      <w:r>
+        <w:rPr>
+          <w:rFonts w:asciiTheme="minorHAnsi" w:hAnsiTheme="minorHAnsi" w:cstheme="minorHAnsi"/>
+        </w:rPr>
+        <w:tab/>
+      </w:r>
+      <w:r>
+        <w:rPr>
+          <w:rFonts w:asciiTheme="minorHAnsi" w:hAnsiTheme="minorHAnsi" w:cstheme="minorHAnsi"/>
+        </w:rPr>
+        <w:t xml:space="preserve">Integrirano razvojno okruženje </w:t>
+      </w:r>
+      <w:proofErr w:type="spellStart"/>
+      <w:r>
+        <w:rPr>
+          <w:rFonts w:asciiTheme="minorHAnsi" w:hAnsiTheme="minorHAnsi" w:cstheme="minorHAnsi"/>
+        </w:rPr>
+        <w:t>Visual</w:t>
+      </w:r>
+      <w:proofErr w:type="spellEnd"/>
+      <w:r>
+        <w:rPr>
+          <w:rFonts w:asciiTheme="minorHAnsi" w:hAnsiTheme="minorHAnsi" w:cstheme="minorHAnsi"/>
+        </w:rPr>
+        <w:t xml:space="preserve"> Studio</w:t>
+      </w:r>
+      <w:r>
+        <w:rPr>
+          <w:rFonts w:asciiTheme="minorHAnsi" w:hAnsiTheme="minorHAnsi" w:cstheme="minorHAnsi"/>
+        </w:rPr>
+        <w:t xml:space="preserve">, </w:t>
+      </w:r>
+      <w:r>
+        <w:rPr>
+          <w:rFonts w:asciiTheme="minorHAnsi" w:hAnsiTheme="minorHAnsi" w:cstheme="minorHAnsi"/>
+        </w:rPr>
+        <w:t xml:space="preserve">kreativna </w:t>
+      </w:r>
+      <w:r>
+        <w:rPr>
+          <w:rFonts w:asciiTheme="minorHAnsi" w:hAnsiTheme="minorHAnsi" w:cstheme="minorHAnsi"/>
+        </w:rPr>
+        <w:t xml:space="preserve">je </w:t>
+      </w:r>
+      <w:r>
+        <w:rPr>
+          <w:rFonts w:asciiTheme="minorHAnsi" w:hAnsiTheme="minorHAnsi" w:cstheme="minorHAnsi"/>
+        </w:rPr>
+        <w:t>platforma</w:t>
+      </w:r>
+      <w:r>
+        <w:rPr>
+          <w:rFonts w:asciiTheme="minorHAnsi" w:hAnsiTheme="minorHAnsi" w:cstheme="minorHAnsi"/>
+        </w:rPr>
+        <w:t xml:space="preserve"> </w:t>
+      </w:r>
+      <w:r>
+        <w:rPr>
+          <w:rFonts w:asciiTheme="minorHAnsi" w:hAnsiTheme="minorHAnsi" w:cstheme="minorHAnsi"/>
+        </w:rPr>
+        <w:t>koj</w:t>
+      </w:r>
+      <w:r>
+        <w:rPr>
+          <w:rFonts w:asciiTheme="minorHAnsi" w:hAnsiTheme="minorHAnsi" w:cstheme="minorHAnsi"/>
+        </w:rPr>
+        <w:t xml:space="preserve">a se </w:t>
+      </w:r>
+      <w:r>
+        <w:rPr>
+          <w:rFonts w:asciiTheme="minorHAnsi" w:hAnsiTheme="minorHAnsi" w:cstheme="minorHAnsi"/>
+        </w:rPr>
+        <w:t xml:space="preserve"> može koristiti za uređivanje, ispravljanje i izgradnju koda, a zatim</w:t>
+      </w:r>
+      <w:r>
+        <w:rPr>
+          <w:rFonts w:asciiTheme="minorHAnsi" w:hAnsiTheme="minorHAnsi" w:cstheme="minorHAnsi"/>
+        </w:rPr>
+        <w:t xml:space="preserve"> i</w:t>
+      </w:r>
+      <w:r>
+        <w:rPr>
+          <w:rFonts w:asciiTheme="minorHAnsi" w:hAnsiTheme="minorHAnsi" w:cstheme="minorHAnsi"/>
+        </w:rPr>
+        <w:t xml:space="preserve"> objavljivanje aplikacije</w:t>
+      </w:r>
+      <w:r>
+        <w:rPr>
+          <w:rFonts w:asciiTheme="minorHAnsi" w:hAnsiTheme="minorHAnsi" w:cstheme="minorHAnsi"/>
+        </w:rPr>
+        <w:t>, izrađena od strane Microsofta</w:t>
+      </w:r>
+      <w:r>
+        <w:rPr>
+          <w:rFonts w:asciiTheme="minorHAnsi" w:hAnsiTheme="minorHAnsi" w:cstheme="minorHAnsi"/>
+        </w:rPr>
+        <w:t xml:space="preserve">. </w:t>
+      </w:r>
+      <w:proofErr w:type="spellStart"/>
+      <w:r>
+        <w:rPr>
+          <w:rFonts w:asciiTheme="minorHAnsi" w:hAnsiTheme="minorHAnsi" w:cstheme="minorHAnsi"/>
+        </w:rPr>
+        <w:t>Visual</w:t>
+      </w:r>
+      <w:proofErr w:type="spellEnd"/>
+      <w:r>
+        <w:rPr>
+          <w:rFonts w:asciiTheme="minorHAnsi" w:hAnsiTheme="minorHAnsi" w:cstheme="minorHAnsi"/>
+        </w:rPr>
+        <w:t xml:space="preserve"> Studio je</w:t>
+      </w:r>
+      <w:r>
+        <w:rPr>
+          <w:rFonts w:asciiTheme="minorHAnsi" w:hAnsiTheme="minorHAnsi" w:cstheme="minorHAnsi"/>
+        </w:rPr>
+        <w:t xml:space="preserve"> bogat program koji se može koristiti za mnoge aspekte razvoja softvera. </w:t>
+      </w:r>
+    </w:p>
+    <w:p>
+      <w:pPr>
+        <w:tabs>
+          <w:tab w:val="left" w:pos="916"/>
+          <w:tab w:val="left" w:pos="1832"/>
+          <w:tab w:val="left" w:pos="2748"/>
+          <w:tab w:val="left" w:pos="3664"/>
+          <w:tab w:val="left" w:pos="4580"/>
+          <w:tab w:val="left" w:pos="5496"/>
+          <w:tab w:val="left" w:pos="6412"/>
+          <w:tab w:val="left" w:pos="7328"/>
+          <w:tab w:val="left" w:pos="8244"/>
+          <w:tab w:val="left" w:pos="9160"/>
+          <w:tab w:val="left" w:pos="10076"/>
+          <w:tab w:val="left" w:pos="10992"/>
+          <w:tab w:val="left" w:pos="11908"/>
+          <w:tab w:val="left" w:pos="12824"/>
+          <w:tab w:val="left" w:pos="13740"/>
+          <w:tab w:val="left" w:pos="14656"/>
+        </w:tabs>
+        <w:spacing w:line="360" w:lineRule="auto"/>
+        <w:jc w:val="center"/>
+        <w:rPr>
+          <w:rFonts w:asciiTheme="minorHAnsi" w:hAnsiTheme="minorHAnsi" w:cstheme="minorHAnsi"/>
+        </w:rPr>
+      </w:pPr>
+      <w:r>
+        <w:rPr>
+          <w:rFonts w:asciiTheme="minorHAnsi" w:hAnsiTheme="minorHAnsi" w:cstheme="minorHAnsi"/>
+        </w:rPr>
+        <w:t xml:space="preserve">Slika 1. Microsoft </w:t>
+      </w:r>
+      <w:proofErr w:type="spellStart"/>
+      <w:r>
+        <w:rPr>
+          <w:rFonts w:asciiTheme="minorHAnsi" w:hAnsiTheme="minorHAnsi" w:cstheme="minorHAnsi"/>
+        </w:rPr>
+        <w:t>Visual</w:t>
+      </w:r>
+      <w:proofErr w:type="spellEnd"/>
+      <w:r>
+        <w:rPr>
+          <w:rFonts w:asciiTheme="minorHAnsi" w:hAnsiTheme="minorHAnsi" w:cstheme="minorHAnsi"/>
+        </w:rPr>
+        <w:t xml:space="preserve"> Studio</w:t>
+      </w:r>
+    </w:p>
+    <w:p>
+      <w:pPr>
+        <w:tabs>
+          <w:tab w:val="left" w:pos="916"/>
+          <w:tab w:val="left" w:pos="1832"/>
+          <w:tab w:val="left" w:pos="2748"/>
+          <w:tab w:val="left" w:pos="3664"/>
+          <w:tab w:val="left" w:pos="4580"/>
+          <w:tab w:val="left" w:pos="5496"/>
+          <w:tab w:val="left" w:pos="6412"/>
+          <w:tab w:val="left" w:pos="7328"/>
+          <w:tab w:val="left" w:pos="8244"/>
+          <w:tab w:val="left" w:pos="9160"/>
+          <w:tab w:val="left" w:pos="10076"/>
+          <w:tab w:val="left" w:pos="10992"/>
+          <w:tab w:val="left" w:pos="11908"/>
+          <w:tab w:val="left" w:pos="12824"/>
+          <w:tab w:val="left" w:pos="13740"/>
+          <w:tab w:val="left" w:pos="14656"/>
+        </w:tabs>
+        <w:spacing w:line="360" w:lineRule="auto"/>
         <w:jc w:val="both"/>
-      </w:pPr>
-      <w:r>
-        <w:t>Test</w:t>
-      </w:r>
-      <w:bookmarkStart w:id="1" w:name="_GoBack"/>
-      <w:bookmarkEnd w:id="1"/>
-    </w:p>
+        <w:rPr>
+          <w:rFonts w:asciiTheme="minorHAnsi" w:hAnsiTheme="minorHAnsi" w:cstheme="minorHAnsi"/>
+        </w:rPr>
+      </w:pPr>
+      <w:r>
+        <w:rPr>
+          <w:rFonts w:asciiTheme="minorHAnsi" w:hAnsiTheme="minorHAnsi" w:cstheme="minorHAnsi"/>
+        </w:rPr>
+        <w:tab/>
+      </w:r>
+    </w:p>
+    <w:p>
+      <w:pPr>
+        <w:tabs>
+          <w:tab w:val="left" w:pos="916"/>
+          <w:tab w:val="left" w:pos="1832"/>
+          <w:tab w:val="left" w:pos="2748"/>
+          <w:tab w:val="left" w:pos="3664"/>
+          <w:tab w:val="left" w:pos="4580"/>
+          <w:tab w:val="left" w:pos="5496"/>
+          <w:tab w:val="left" w:pos="6412"/>
+          <w:tab w:val="left" w:pos="7328"/>
+          <w:tab w:val="left" w:pos="8244"/>
+          <w:tab w:val="left" w:pos="9160"/>
+          <w:tab w:val="left" w:pos="10076"/>
+          <w:tab w:val="left" w:pos="10992"/>
+          <w:tab w:val="left" w:pos="11908"/>
+          <w:tab w:val="left" w:pos="12824"/>
+          <w:tab w:val="left" w:pos="13740"/>
+          <w:tab w:val="left" w:pos="14656"/>
+        </w:tabs>
+        <w:spacing w:line="360" w:lineRule="auto"/>
+        <w:jc w:val="both"/>
+        <w:rPr>
+          <w:rFonts w:asciiTheme="minorHAnsi" w:hAnsiTheme="minorHAnsi" w:cstheme="minorHAnsi"/>
+        </w:rPr>
+      </w:pPr>
+      <w:r>
+        <w:rPr>
+          <w:rFonts w:asciiTheme="minorHAnsi" w:hAnsiTheme="minorHAnsi" w:cstheme="minorHAnsi"/>
+        </w:rPr>
+        <w:t xml:space="preserve">Osim standardnog urednika i </w:t>
+      </w:r>
+      <w:proofErr w:type="spellStart"/>
+      <w:r>
+        <w:rPr>
+          <w:rFonts w:asciiTheme="minorHAnsi" w:hAnsiTheme="minorHAnsi" w:cstheme="minorHAnsi"/>
+        </w:rPr>
+        <w:t>debuggera</w:t>
+      </w:r>
+      <w:proofErr w:type="spellEnd"/>
+      <w:r>
+        <w:rPr>
+          <w:rFonts w:asciiTheme="minorHAnsi" w:hAnsiTheme="minorHAnsi" w:cstheme="minorHAnsi"/>
+        </w:rPr>
+        <w:t xml:space="preserve"> koji većina IDE-ova pruža, </w:t>
+      </w:r>
+      <w:proofErr w:type="spellStart"/>
+      <w:r>
+        <w:rPr>
+          <w:rFonts w:asciiTheme="minorHAnsi" w:hAnsiTheme="minorHAnsi" w:cstheme="minorHAnsi"/>
+        </w:rPr>
+        <w:t>Visual</w:t>
+      </w:r>
+      <w:proofErr w:type="spellEnd"/>
+      <w:r>
+        <w:rPr>
+          <w:rFonts w:asciiTheme="minorHAnsi" w:hAnsiTheme="minorHAnsi" w:cstheme="minorHAnsi"/>
+        </w:rPr>
+        <w:t xml:space="preserve"> Studio uključuje kompajlere, alate za dovršavanje koda, grafičke dizajnere i još mnogo toga za olakšavanje procesa razvoja softvera.</w:t>
+      </w:r>
+      <w:r>
+        <w:rPr>
+          <w:rFonts w:asciiTheme="minorHAnsi" w:hAnsiTheme="minorHAnsi" w:cstheme="minorHAnsi"/>
+        </w:rPr>
+        <w:t xml:space="preserve"> Neke od </w:t>
+      </w:r>
+      <w:r>
+        <w:rPr>
+          <w:rFonts w:asciiTheme="minorHAnsi" w:hAnsiTheme="minorHAnsi" w:cstheme="minorHAnsi"/>
+        </w:rPr>
+        <w:t>važnih značajki koje nudi su:</w:t>
+      </w:r>
+    </w:p>
+    <w:p>
+      <w:pPr>
+        <w:tabs>
+          <w:tab w:val="left" w:pos="916"/>
+          <w:tab w:val="left" w:pos="1832"/>
+          <w:tab w:val="left" w:pos="2748"/>
+          <w:tab w:val="left" w:pos="3664"/>
+          <w:tab w:val="left" w:pos="4580"/>
+          <w:tab w:val="left" w:pos="5496"/>
+          <w:tab w:val="left" w:pos="6412"/>
+          <w:tab w:val="left" w:pos="7328"/>
+          <w:tab w:val="left" w:pos="8244"/>
+          <w:tab w:val="left" w:pos="9160"/>
+          <w:tab w:val="left" w:pos="10076"/>
+          <w:tab w:val="left" w:pos="10992"/>
+          <w:tab w:val="left" w:pos="11908"/>
+          <w:tab w:val="left" w:pos="12824"/>
+          <w:tab w:val="left" w:pos="13740"/>
+          <w:tab w:val="left" w:pos="14656"/>
+        </w:tabs>
+        <w:spacing w:line="360" w:lineRule="auto"/>
+        <w:jc w:val="both"/>
+        <w:rPr>
+          <w:rFonts w:asciiTheme="minorHAnsi" w:hAnsiTheme="minorHAnsi" w:cstheme="minorHAnsi"/>
+        </w:rPr>
+      </w:pPr>
+    </w:p>
+    <w:p>
+      <w:pPr>
+        <w:pStyle w:val="Odlomakpopisa"/>
+        <w:numPr>
+          <w:ilvl w:val="0"/>
+          <w:numId w:val="32"/>
+        </w:numPr>
+        <w:tabs>
+          <w:tab w:val="left" w:pos="916"/>
+          <w:tab w:val="left" w:pos="1832"/>
+          <w:tab w:val="left" w:pos="2748"/>
+          <w:tab w:val="left" w:pos="3664"/>
+          <w:tab w:val="left" w:pos="4580"/>
+          <w:tab w:val="left" w:pos="5496"/>
+          <w:tab w:val="left" w:pos="6412"/>
+          <w:tab w:val="left" w:pos="7328"/>
+          <w:tab w:val="left" w:pos="8244"/>
+          <w:tab w:val="left" w:pos="9160"/>
+          <w:tab w:val="left" w:pos="10076"/>
+          <w:tab w:val="left" w:pos="10992"/>
+          <w:tab w:val="left" w:pos="11908"/>
+          <w:tab w:val="left" w:pos="12824"/>
+          <w:tab w:val="left" w:pos="13740"/>
+          <w:tab w:val="left" w:pos="14656"/>
+        </w:tabs>
+        <w:spacing w:line="360" w:lineRule="auto"/>
+        <w:jc w:val="both"/>
+        <w:rPr>
+          <w:rFonts w:asciiTheme="minorHAnsi" w:hAnsiTheme="minorHAnsi" w:cstheme="minorHAnsi"/>
+        </w:rPr>
+      </w:pPr>
+      <w:proofErr w:type="spellStart"/>
+      <w:r>
+        <w:rPr>
+          <w:rFonts w:asciiTheme="minorHAnsi" w:hAnsiTheme="minorHAnsi" w:cstheme="minorHAnsi"/>
+          <w:b/>
+        </w:rPr>
+        <w:t>Refactoring</w:t>
+      </w:r>
+      <w:proofErr w:type="spellEnd"/>
+      <w:r>
+        <w:rPr>
+          <w:rFonts w:asciiTheme="minorHAnsi" w:hAnsiTheme="minorHAnsi" w:cstheme="minorHAnsi"/>
+        </w:rPr>
+        <w:t xml:space="preserve"> – </w:t>
+      </w:r>
+      <w:r>
+        <w:rPr>
+          <w:rFonts w:asciiTheme="minorHAnsi" w:hAnsiTheme="minorHAnsi" w:cstheme="minorHAnsi"/>
+          <w:i/>
+        </w:rPr>
+        <w:t>uključuje operacije kao što je inteligentno preimenovanje varijabli, vađenje jedne ili više linija koda u novu metodu, promjene redoslijeda parametara metode i još mnogo toga.</w:t>
+      </w:r>
+    </w:p>
+    <w:p>
+      <w:pPr>
+        <w:pStyle w:val="Odlomakpopisa"/>
+        <w:numPr>
+          <w:ilvl w:val="0"/>
+          <w:numId w:val="32"/>
+        </w:numPr>
+        <w:tabs>
+          <w:tab w:val="left" w:pos="916"/>
+          <w:tab w:val="left" w:pos="1832"/>
+          <w:tab w:val="left" w:pos="2748"/>
+          <w:tab w:val="left" w:pos="3664"/>
+          <w:tab w:val="left" w:pos="4580"/>
+          <w:tab w:val="left" w:pos="5496"/>
+          <w:tab w:val="left" w:pos="6412"/>
+          <w:tab w:val="left" w:pos="7328"/>
+          <w:tab w:val="left" w:pos="8244"/>
+          <w:tab w:val="left" w:pos="9160"/>
+          <w:tab w:val="left" w:pos="10076"/>
+          <w:tab w:val="left" w:pos="10992"/>
+          <w:tab w:val="left" w:pos="11908"/>
+          <w:tab w:val="left" w:pos="12824"/>
+          <w:tab w:val="left" w:pos="13740"/>
+          <w:tab w:val="left" w:pos="14656"/>
+        </w:tabs>
+        <w:spacing w:line="360" w:lineRule="auto"/>
+        <w:jc w:val="both"/>
+        <w:rPr>
+          <w:rFonts w:asciiTheme="minorHAnsi" w:hAnsiTheme="minorHAnsi" w:cstheme="minorHAnsi"/>
+        </w:rPr>
+      </w:pPr>
+      <w:proofErr w:type="spellStart"/>
+      <w:r>
+        <w:rPr>
+          <w:rFonts w:asciiTheme="minorHAnsi" w:hAnsiTheme="minorHAnsi" w:cstheme="minorHAnsi"/>
+          <w:b/>
+        </w:rPr>
+        <w:t>IntelliSense</w:t>
+      </w:r>
+      <w:proofErr w:type="spellEnd"/>
+      <w:r>
+        <w:rPr>
+          <w:rFonts w:asciiTheme="minorHAnsi" w:hAnsiTheme="minorHAnsi" w:cstheme="minorHAnsi"/>
+        </w:rPr>
+        <w:t xml:space="preserve"> – </w:t>
+      </w:r>
+      <w:r>
+        <w:rPr>
+          <w:rFonts w:asciiTheme="minorHAnsi" w:hAnsiTheme="minorHAnsi" w:cstheme="minorHAnsi"/>
+          <w:i/>
+        </w:rPr>
+        <w:t xml:space="preserve">pojam za skup značajki koje prikazuju informacije o vašem kodu </w:t>
+      </w:r>
+      <w:proofErr w:type="spellStart"/>
+      <w:r>
+        <w:rPr>
+          <w:rFonts w:asciiTheme="minorHAnsi" w:hAnsiTheme="minorHAnsi" w:cstheme="minorHAnsi"/>
+          <w:i/>
+        </w:rPr>
+        <w:t>izavno</w:t>
+      </w:r>
+      <w:proofErr w:type="spellEnd"/>
+      <w:r>
+        <w:rPr>
+          <w:rFonts w:asciiTheme="minorHAnsi" w:hAnsiTheme="minorHAnsi" w:cstheme="minorHAnsi"/>
+          <w:i/>
+        </w:rPr>
+        <w:t xml:space="preserve"> u uređivaču i, u nekim slučajevima, za vas piše i male dijelove koda.</w:t>
+      </w:r>
+    </w:p>
+    <w:p>
+      <w:pPr>
+        <w:pStyle w:val="Odlomakpopisa"/>
+        <w:numPr>
+          <w:ilvl w:val="0"/>
+          <w:numId w:val="32"/>
+        </w:numPr>
+        <w:tabs>
+          <w:tab w:val="left" w:pos="916"/>
+          <w:tab w:val="left" w:pos="1832"/>
+          <w:tab w:val="left" w:pos="2748"/>
+          <w:tab w:val="left" w:pos="3664"/>
+          <w:tab w:val="left" w:pos="4580"/>
+          <w:tab w:val="left" w:pos="5496"/>
+          <w:tab w:val="left" w:pos="6412"/>
+          <w:tab w:val="left" w:pos="7328"/>
+          <w:tab w:val="left" w:pos="8244"/>
+          <w:tab w:val="left" w:pos="9160"/>
+          <w:tab w:val="left" w:pos="10076"/>
+          <w:tab w:val="left" w:pos="10992"/>
+          <w:tab w:val="left" w:pos="11908"/>
+          <w:tab w:val="left" w:pos="12824"/>
+          <w:tab w:val="left" w:pos="13740"/>
+          <w:tab w:val="left" w:pos="14656"/>
+        </w:tabs>
+        <w:spacing w:line="360" w:lineRule="auto"/>
+        <w:jc w:val="both"/>
+        <w:rPr>
+          <w:rFonts w:asciiTheme="minorHAnsi" w:hAnsiTheme="minorHAnsi" w:cstheme="minorHAnsi"/>
+          <w:b/>
+        </w:rPr>
+      </w:pPr>
+      <w:proofErr w:type="spellStart"/>
+      <w:r>
+        <w:rPr>
+          <w:rFonts w:asciiTheme="minorHAnsi" w:hAnsiTheme="minorHAnsi" w:cstheme="minorHAnsi"/>
+          <w:b/>
+        </w:rPr>
+        <w:t>Quick</w:t>
+      </w:r>
+      <w:proofErr w:type="spellEnd"/>
+      <w:r>
+        <w:rPr>
+          <w:rFonts w:asciiTheme="minorHAnsi" w:hAnsiTheme="minorHAnsi" w:cstheme="minorHAnsi"/>
+          <w:b/>
+        </w:rPr>
+        <w:t xml:space="preserve"> </w:t>
+      </w:r>
+      <w:proofErr w:type="spellStart"/>
+      <w:r>
+        <w:rPr>
+          <w:rFonts w:asciiTheme="minorHAnsi" w:hAnsiTheme="minorHAnsi" w:cstheme="minorHAnsi"/>
+          <w:b/>
+        </w:rPr>
+        <w:t>Actions</w:t>
+      </w:r>
+      <w:proofErr w:type="spellEnd"/>
+      <w:r>
+        <w:rPr>
+          <w:rFonts w:asciiTheme="minorHAnsi" w:hAnsiTheme="minorHAnsi" w:cstheme="minorHAnsi"/>
+          <w:b/>
+        </w:rPr>
+        <w:t xml:space="preserve"> </w:t>
+      </w:r>
+      <w:r>
+        <w:rPr>
+          <w:rFonts w:asciiTheme="minorHAnsi" w:hAnsiTheme="minorHAnsi" w:cstheme="minorHAnsi"/>
+        </w:rPr>
+        <w:t>–</w:t>
+      </w:r>
+      <w:r>
+        <w:rPr>
+          <w:rFonts w:asciiTheme="minorHAnsi" w:hAnsiTheme="minorHAnsi" w:cstheme="minorHAnsi"/>
+        </w:rPr>
+        <w:t xml:space="preserve"> </w:t>
+      </w:r>
+      <w:r>
+        <w:rPr>
+          <w:rFonts w:asciiTheme="minorHAnsi" w:hAnsiTheme="minorHAnsi" w:cstheme="minorHAnsi"/>
+          <w:i/>
+        </w:rPr>
+        <w:t>značajka koja podcrtava potencijalne probleme koje možete riješiti odmah, bez čekanja da se pogreška otkrije tijekom builda ili dok program već radi.</w:t>
+      </w:r>
+    </w:p>
+    <w:p>
+      <w:pPr>
+        <w:pStyle w:val="Odlomakpopisa"/>
+        <w:numPr>
+          <w:ilvl w:val="0"/>
+          <w:numId w:val="32"/>
+        </w:numPr>
+        <w:tabs>
+          <w:tab w:val="left" w:pos="916"/>
+          <w:tab w:val="left" w:pos="1832"/>
+          <w:tab w:val="left" w:pos="2748"/>
+          <w:tab w:val="left" w:pos="3664"/>
+          <w:tab w:val="left" w:pos="4580"/>
+          <w:tab w:val="left" w:pos="5496"/>
+          <w:tab w:val="left" w:pos="6412"/>
+          <w:tab w:val="left" w:pos="7328"/>
+          <w:tab w:val="left" w:pos="8244"/>
+          <w:tab w:val="left" w:pos="9160"/>
+          <w:tab w:val="left" w:pos="10076"/>
+          <w:tab w:val="left" w:pos="10992"/>
+          <w:tab w:val="left" w:pos="11908"/>
+          <w:tab w:val="left" w:pos="12824"/>
+          <w:tab w:val="left" w:pos="13740"/>
+          <w:tab w:val="left" w:pos="14656"/>
+        </w:tabs>
+        <w:spacing w:line="360" w:lineRule="auto"/>
+        <w:jc w:val="both"/>
+        <w:rPr>
+          <w:rFonts w:asciiTheme="minorHAnsi" w:hAnsiTheme="minorHAnsi" w:cstheme="minorHAnsi"/>
+          <w:b/>
+        </w:rPr>
+      </w:pPr>
+      <w:r>
+        <w:rPr>
+          <w:rFonts w:asciiTheme="minorHAnsi" w:hAnsiTheme="minorHAnsi" w:cstheme="minorHAnsi"/>
+          <w:b/>
+        </w:rPr>
+        <w:lastRenderedPageBreak/>
+        <w:t xml:space="preserve">Call </w:t>
+      </w:r>
+      <w:proofErr w:type="spellStart"/>
+      <w:r>
+        <w:rPr>
+          <w:rFonts w:asciiTheme="minorHAnsi" w:hAnsiTheme="minorHAnsi" w:cstheme="minorHAnsi"/>
+          <w:b/>
+        </w:rPr>
+        <w:t>Hierarchy</w:t>
+      </w:r>
+      <w:proofErr w:type="spellEnd"/>
+      <w:r>
+        <w:rPr>
+          <w:rFonts w:asciiTheme="minorHAnsi" w:hAnsiTheme="minorHAnsi" w:cstheme="minorHAnsi"/>
+          <w:b/>
+        </w:rPr>
+        <w:t xml:space="preserve"> </w:t>
+      </w:r>
+      <w:r>
+        <w:rPr>
+          <w:rFonts w:asciiTheme="minorHAnsi" w:hAnsiTheme="minorHAnsi" w:cstheme="minorHAnsi"/>
+        </w:rPr>
+        <w:t xml:space="preserve">– </w:t>
+      </w:r>
+      <w:r>
+        <w:rPr>
+          <w:rFonts w:asciiTheme="minorHAnsi" w:hAnsiTheme="minorHAnsi" w:cstheme="minorHAnsi"/>
+          <w:i/>
+        </w:rPr>
+        <w:t>značajka koja prikazuje metode koje pozivaju odabranu metodu, može biti jako korisno kada razmišljate o izmjeni ili uklanjanju metode, ili kada pokušavate pronaći potencijalnu grešku.</w:t>
+      </w:r>
+    </w:p>
+    <w:p>
+      <w:pPr>
+        <w:pStyle w:val="Odlomakpopisa"/>
+        <w:numPr>
+          <w:ilvl w:val="0"/>
+          <w:numId w:val="32"/>
+        </w:numPr>
+        <w:tabs>
+          <w:tab w:val="left" w:pos="916"/>
+          <w:tab w:val="left" w:pos="1832"/>
+          <w:tab w:val="left" w:pos="2748"/>
+          <w:tab w:val="left" w:pos="3664"/>
+          <w:tab w:val="left" w:pos="4580"/>
+          <w:tab w:val="left" w:pos="5496"/>
+          <w:tab w:val="left" w:pos="6412"/>
+          <w:tab w:val="left" w:pos="7328"/>
+          <w:tab w:val="left" w:pos="8244"/>
+          <w:tab w:val="left" w:pos="9160"/>
+          <w:tab w:val="left" w:pos="10076"/>
+          <w:tab w:val="left" w:pos="10992"/>
+          <w:tab w:val="left" w:pos="11908"/>
+          <w:tab w:val="left" w:pos="12824"/>
+          <w:tab w:val="left" w:pos="13740"/>
+          <w:tab w:val="left" w:pos="14656"/>
+        </w:tabs>
+        <w:spacing w:line="360" w:lineRule="auto"/>
+        <w:jc w:val="both"/>
+        <w:rPr>
+          <w:rFonts w:asciiTheme="minorHAnsi" w:hAnsiTheme="minorHAnsi" w:cstheme="minorHAnsi"/>
+          <w:b/>
+        </w:rPr>
+      </w:pPr>
+      <w:proofErr w:type="spellStart"/>
+      <w:r>
+        <w:rPr>
+          <w:rFonts w:asciiTheme="minorHAnsi" w:hAnsiTheme="minorHAnsi" w:cstheme="minorHAnsi"/>
+          <w:b/>
+        </w:rPr>
+        <w:t>Code</w:t>
+      </w:r>
+      <w:proofErr w:type="spellEnd"/>
+      <w:r>
+        <w:rPr>
+          <w:rFonts w:asciiTheme="minorHAnsi" w:hAnsiTheme="minorHAnsi" w:cstheme="minorHAnsi"/>
+          <w:b/>
+        </w:rPr>
+        <w:t xml:space="preserve"> </w:t>
+      </w:r>
+      <w:proofErr w:type="spellStart"/>
+      <w:r>
+        <w:rPr>
+          <w:rFonts w:asciiTheme="minorHAnsi" w:hAnsiTheme="minorHAnsi" w:cstheme="minorHAnsi"/>
+          <w:b/>
+        </w:rPr>
+        <w:t>Lens</w:t>
+      </w:r>
+      <w:proofErr w:type="spellEnd"/>
+      <w:r>
+        <w:rPr>
+          <w:rFonts w:asciiTheme="minorHAnsi" w:hAnsiTheme="minorHAnsi" w:cstheme="minorHAnsi"/>
+        </w:rPr>
+        <w:t xml:space="preserve"> – </w:t>
+      </w:r>
+      <w:r>
+        <w:rPr>
+          <w:rFonts w:asciiTheme="minorHAnsi" w:hAnsiTheme="minorHAnsi" w:cstheme="minorHAnsi"/>
+          <w:i/>
+        </w:rPr>
+        <w:t>značajka koja vam pomaže da pronađete reference na svoj kod, promjene u kodu, povezane greške, radnje stavke, recenziju koda i testove jedinica, sve bez napuštanja urednika.</w:t>
+      </w:r>
+    </w:p>
+    <w:p>
+      <w:pPr>
+        <w:pStyle w:val="Odlomakpopisa"/>
+        <w:numPr>
+          <w:ilvl w:val="0"/>
+          <w:numId w:val="32"/>
+        </w:numPr>
+        <w:tabs>
+          <w:tab w:val="left" w:pos="916"/>
+          <w:tab w:val="left" w:pos="1832"/>
+          <w:tab w:val="left" w:pos="2748"/>
+          <w:tab w:val="left" w:pos="3664"/>
+          <w:tab w:val="left" w:pos="4580"/>
+          <w:tab w:val="left" w:pos="5496"/>
+          <w:tab w:val="left" w:pos="6412"/>
+          <w:tab w:val="left" w:pos="7328"/>
+          <w:tab w:val="left" w:pos="8244"/>
+          <w:tab w:val="left" w:pos="9160"/>
+          <w:tab w:val="left" w:pos="10076"/>
+          <w:tab w:val="left" w:pos="10992"/>
+          <w:tab w:val="left" w:pos="11908"/>
+          <w:tab w:val="left" w:pos="12824"/>
+          <w:tab w:val="left" w:pos="13740"/>
+          <w:tab w:val="left" w:pos="14656"/>
+        </w:tabs>
+        <w:spacing w:line="360" w:lineRule="auto"/>
+        <w:jc w:val="both"/>
+        <w:rPr>
+          <w:rFonts w:asciiTheme="minorHAnsi" w:hAnsiTheme="minorHAnsi" w:cstheme="minorHAnsi"/>
+          <w:b/>
+        </w:rPr>
+      </w:pPr>
+      <w:proofErr w:type="spellStart"/>
+      <w:r>
+        <w:rPr>
+          <w:rFonts w:asciiTheme="minorHAnsi" w:hAnsiTheme="minorHAnsi" w:cstheme="minorHAnsi"/>
+          <w:b/>
+        </w:rPr>
+        <w:t>Peek</w:t>
+      </w:r>
+      <w:proofErr w:type="spellEnd"/>
+      <w:r>
+        <w:rPr>
+          <w:rFonts w:asciiTheme="minorHAnsi" w:hAnsiTheme="minorHAnsi" w:cstheme="minorHAnsi"/>
+          <w:b/>
+        </w:rPr>
+        <w:t xml:space="preserve"> </w:t>
+      </w:r>
+      <w:proofErr w:type="spellStart"/>
+      <w:r>
+        <w:rPr>
+          <w:rFonts w:asciiTheme="minorHAnsi" w:hAnsiTheme="minorHAnsi" w:cstheme="minorHAnsi"/>
+          <w:b/>
+        </w:rPr>
+        <w:t>Definition</w:t>
+      </w:r>
+      <w:proofErr w:type="spellEnd"/>
+      <w:r>
+        <w:rPr>
+          <w:rFonts w:asciiTheme="minorHAnsi" w:hAnsiTheme="minorHAnsi" w:cstheme="minorHAnsi"/>
+          <w:b/>
+        </w:rPr>
+        <w:t xml:space="preserve"> </w:t>
+      </w:r>
+      <w:r>
+        <w:rPr>
+          <w:rFonts w:asciiTheme="minorHAnsi" w:hAnsiTheme="minorHAnsi" w:cstheme="minorHAnsi"/>
+        </w:rPr>
+        <w:t xml:space="preserve">– </w:t>
+      </w:r>
+      <w:r>
+        <w:rPr>
+          <w:rFonts w:asciiTheme="minorHAnsi" w:hAnsiTheme="minorHAnsi" w:cstheme="minorHAnsi"/>
+          <w:i/>
+        </w:rPr>
+        <w:t>značajka koja vam prikazuje definiciju metode ili tipa podataka, bez potrebe da otvarate zasebne datoteke.</w:t>
+      </w:r>
+    </w:p>
+    <w:p>
+      <w:pPr>
+        <w:pStyle w:val="Naslov2"/>
+      </w:pPr>
+      <w:bookmarkStart w:id="5" w:name="_Toc531790618"/>
+      <w:r>
+        <w:t>3.</w:t>
+      </w:r>
+      <w:r>
+        <w:t>2</w:t>
+      </w:r>
+      <w:r>
+        <w:t xml:space="preserve"> </w:t>
+      </w:r>
+      <w:r>
+        <w:t>SQLite</w:t>
+      </w:r>
+      <w:bookmarkEnd w:id="5"/>
+    </w:p>
+    <w:p>
+      <w:pPr>
+        <w:pStyle w:val="Naslov2"/>
+      </w:pPr>
+      <w:bookmarkStart w:id="6" w:name="_Toc531790619"/>
+      <w:r>
+        <w:t>3.</w:t>
+      </w:r>
+      <w:r>
+        <w:t>3</w:t>
+      </w:r>
+      <w:r>
+        <w:t xml:space="preserve"> </w:t>
+      </w:r>
+      <w:r>
+        <w:t>SHA256</w:t>
+      </w:r>
+      <w:r>
+        <w:t xml:space="preserve"> </w:t>
+      </w:r>
+      <w:proofErr w:type="spellStart"/>
+      <w:r>
+        <w:t>hash</w:t>
+      </w:r>
+      <w:proofErr w:type="spellEnd"/>
+      <w:r>
+        <w:t xml:space="preserve"> </w:t>
+      </w:r>
+      <w:r>
+        <w:t>algoritam</w:t>
+      </w:r>
+      <w:bookmarkEnd w:id="6"/>
+    </w:p>
+    <w:p/>
+    <w:p/>
     <w:sectPr>
-      <w:headerReference w:type="default" r:id="rId10"/>
-      <w:footerReference w:type="default" r:id="rId11"/>
+      <w:headerReference w:type="default" r:id="rId11"/>
+      <w:footerReference w:type="default" r:id="rId12"/>
       <w:pgSz w:w="11906" w:h="16838"/>
       <w:pgMar w:top="1417" w:right="1417" w:bottom="1417" w:left="1417" w:header="708" w:footer="708" w:gutter="0"/>
       <w:pgNumType w:start="1"/>
@@ -2175,6 +3531,95 @@
     </w:lvl>
   </w:abstractNum>
   <w:abstractNum w:abstractNumId="6" w15:restartNumberingAfterBreak="0">
+    <w:nsid w:val="13055649"/>
+    <w:multiLevelType w:val="hybridMultilevel"/>
+    <w:tmpl w:val="DB3C0CD0"/>
+    <w:lvl w:ilvl="0" w:tplc="0409000D">
+      <w:start w:val="1"/>
+      <w:numFmt w:val="bullet"/>
+      <w:lvlText w:val=""/>
+      <w:lvlJc w:val="left"/>
+      <w:pPr>
+        <w:ind w:left="720" w:hanging="360"/>
+      </w:pPr>
+      <w:rPr>
+        <w:rFonts w:ascii="Wingdings" w:hAnsi="Wingdings" w:hint="default"/>
+      </w:rPr>
+    </w:lvl>
+    <w:lvl w:ilvl="1" w:tplc="04090019" w:tentative="1">
+      <w:start w:val="1"/>
+      <w:numFmt w:val="lowerLetter"/>
+      <w:lvlText w:val="%2."/>
+      <w:lvlJc w:val="left"/>
+      <w:pPr>
+        <w:ind w:left="1440" w:hanging="360"/>
+      </w:pPr>
+    </w:lvl>
+    <w:lvl w:ilvl="2" w:tplc="0409001B" w:tentative="1">
+      <w:start w:val="1"/>
+      <w:numFmt w:val="lowerRoman"/>
+      <w:lvlText w:val="%3."/>
+      <w:lvlJc w:val="right"/>
+      <w:pPr>
+        <w:ind w:left="2160" w:hanging="180"/>
+      </w:pPr>
+    </w:lvl>
+    <w:lvl w:ilvl="3" w:tplc="0409000F" w:tentative="1">
+      <w:start w:val="1"/>
+      <w:numFmt w:val="decimal"/>
+      <w:lvlText w:val="%4."/>
+      <w:lvlJc w:val="left"/>
+      <w:pPr>
+        <w:ind w:left="2880" w:hanging="360"/>
+      </w:pPr>
+    </w:lvl>
+    <w:lvl w:ilvl="4" w:tplc="04090019" w:tentative="1">
+      <w:start w:val="1"/>
+      <w:numFmt w:val="lowerLetter"/>
+      <w:lvlText w:val="%5."/>
+      <w:lvlJc w:val="left"/>
+      <w:pPr>
+        <w:ind w:left="3600" w:hanging="360"/>
+      </w:pPr>
+    </w:lvl>
+    <w:lvl w:ilvl="5" w:tplc="0409001B" w:tentative="1">
+      <w:start w:val="1"/>
+      <w:numFmt w:val="lowerRoman"/>
+      <w:lvlText w:val="%6."/>
+      <w:lvlJc w:val="right"/>
+      <w:pPr>
+        <w:ind w:left="4320" w:hanging="180"/>
+      </w:pPr>
+    </w:lvl>
+    <w:lvl w:ilvl="6" w:tplc="0409000F" w:tentative="1">
+      <w:start w:val="1"/>
+      <w:numFmt w:val="decimal"/>
+      <w:lvlText w:val="%7."/>
+      <w:lvlJc w:val="left"/>
+      <w:pPr>
+        <w:ind w:left="5040" w:hanging="360"/>
+      </w:pPr>
+    </w:lvl>
+    <w:lvl w:ilvl="7" w:tplc="04090019" w:tentative="1">
+      <w:start w:val="1"/>
+      <w:numFmt w:val="lowerLetter"/>
+      <w:lvlText w:val="%8."/>
+      <w:lvlJc w:val="left"/>
+      <w:pPr>
+        <w:ind w:left="5760" w:hanging="360"/>
+      </w:pPr>
+    </w:lvl>
+    <w:lvl w:ilvl="8" w:tplc="0409001B" w:tentative="1">
+      <w:start w:val="1"/>
+      <w:numFmt w:val="lowerRoman"/>
+      <w:lvlText w:val="%9."/>
+      <w:lvlJc w:val="right"/>
+      <w:pPr>
+        <w:ind w:left="6480" w:hanging="180"/>
+      </w:pPr>
+    </w:lvl>
+  </w:abstractNum>
+  <w:abstractNum w:abstractNumId="7" w15:restartNumberingAfterBreak="0">
     <w:nsid w:val="1D55005F"/>
     <w:multiLevelType w:val="multilevel"/>
     <w:tmpl w:val="176E4FEC"/>
@@ -2295,7 +3740,7 @@
       </w:rPr>
     </w:lvl>
   </w:abstractNum>
-  <w:abstractNum w:abstractNumId="7" w15:restartNumberingAfterBreak="0">
+  <w:abstractNum w:abstractNumId="8" w15:restartNumberingAfterBreak="0">
     <w:nsid w:val="26B22339"/>
     <w:multiLevelType w:val="hybridMultilevel"/>
     <w:tmpl w:val="DC2C1766"/>
@@ -2408,7 +3853,120 @@
       </w:rPr>
     </w:lvl>
   </w:abstractNum>
-  <w:abstractNum w:abstractNumId="8" w15:restartNumberingAfterBreak="0">
+  <w:abstractNum w:abstractNumId="9" w15:restartNumberingAfterBreak="0">
+    <w:nsid w:val="291B3989"/>
+    <w:multiLevelType w:val="hybridMultilevel"/>
+    <w:tmpl w:val="F53EE9DC"/>
+    <w:lvl w:ilvl="0" w:tplc="0409000F">
+      <w:start w:val="1"/>
+      <w:numFmt w:val="decimal"/>
+      <w:lvlText w:val="%1."/>
+      <w:lvlJc w:val="left"/>
+      <w:pPr>
+        <w:ind w:left="1068" w:hanging="360"/>
+      </w:pPr>
+      <w:rPr>
+        <w:rFonts w:hint="default"/>
+      </w:rPr>
+    </w:lvl>
+    <w:lvl w:ilvl="1" w:tplc="04090003" w:tentative="1">
+      <w:start w:val="1"/>
+      <w:numFmt w:val="bullet"/>
+      <w:lvlText w:val="o"/>
+      <w:lvlJc w:val="left"/>
+      <w:pPr>
+        <w:ind w:left="1788" w:hanging="360"/>
+      </w:pPr>
+      <w:rPr>
+        <w:rFonts w:ascii="Courier New" w:hAnsi="Courier New" w:cs="Courier New" w:hint="default"/>
+      </w:rPr>
+    </w:lvl>
+    <w:lvl w:ilvl="2" w:tplc="04090005" w:tentative="1">
+      <w:start w:val="1"/>
+      <w:numFmt w:val="bullet"/>
+      <w:lvlText w:val=""/>
+      <w:lvlJc w:val="left"/>
+      <w:pPr>
+        <w:ind w:left="2508" w:hanging="360"/>
+      </w:pPr>
+      <w:rPr>
+        <w:rFonts w:ascii="Wingdings" w:hAnsi="Wingdings" w:hint="default"/>
+      </w:rPr>
+    </w:lvl>
+    <w:lvl w:ilvl="3" w:tplc="04090001" w:tentative="1">
+      <w:start w:val="1"/>
+      <w:numFmt w:val="bullet"/>
+      <w:lvlText w:val=""/>
+      <w:lvlJc w:val="left"/>
+      <w:pPr>
+        <w:ind w:left="3228" w:hanging="360"/>
+      </w:pPr>
+      <w:rPr>
+        <w:rFonts w:ascii="Symbol" w:hAnsi="Symbol" w:hint="default"/>
+      </w:rPr>
+    </w:lvl>
+    <w:lvl w:ilvl="4" w:tplc="04090003" w:tentative="1">
+      <w:start w:val="1"/>
+      <w:numFmt w:val="bullet"/>
+      <w:lvlText w:val="o"/>
+      <w:lvlJc w:val="left"/>
+      <w:pPr>
+        <w:ind w:left="3948" w:hanging="360"/>
+      </w:pPr>
+      <w:rPr>
+        <w:rFonts w:ascii="Courier New" w:hAnsi="Courier New" w:cs="Courier New" w:hint="default"/>
+      </w:rPr>
+    </w:lvl>
+    <w:lvl w:ilvl="5" w:tplc="04090005" w:tentative="1">
+      <w:start w:val="1"/>
+      <w:numFmt w:val="bullet"/>
+      <w:lvlText w:val=""/>
+      <w:lvlJc w:val="left"/>
+      <w:pPr>
+        <w:ind w:left="4668" w:hanging="360"/>
+      </w:pPr>
+      <w:rPr>
+        <w:rFonts w:ascii="Wingdings" w:hAnsi="Wingdings" w:hint="default"/>
+      </w:rPr>
+    </w:lvl>
+    <w:lvl w:ilvl="6" w:tplc="04090001" w:tentative="1">
+      <w:start w:val="1"/>
+      <w:numFmt w:val="bullet"/>
+      <w:lvlText w:val=""/>
+      <w:lvlJc w:val="left"/>
+      <w:pPr>
+        <w:ind w:left="5388" w:hanging="360"/>
+      </w:pPr>
+      <w:rPr>
+        <w:rFonts w:ascii="Symbol" w:hAnsi="Symbol" w:hint="default"/>
+      </w:rPr>
+    </w:lvl>
+    <w:lvl w:ilvl="7" w:tplc="04090003" w:tentative="1">
+      <w:start w:val="1"/>
+      <w:numFmt w:val="bullet"/>
+      <w:lvlText w:val="o"/>
+      <w:lvlJc w:val="left"/>
+      <w:pPr>
+        <w:ind w:left="6108" w:hanging="360"/>
+      </w:pPr>
+      <w:rPr>
+        <w:rFonts w:ascii="Courier New" w:hAnsi="Courier New" w:cs="Courier New" w:hint="default"/>
+      </w:rPr>
+    </w:lvl>
+    <w:lvl w:ilvl="8" w:tplc="04090005" w:tentative="1">
+      <w:start w:val="1"/>
+      <w:numFmt w:val="bullet"/>
+      <w:lvlText w:val=""/>
+      <w:lvlJc w:val="left"/>
+      <w:pPr>
+        <w:ind w:left="6828" w:hanging="360"/>
+      </w:pPr>
+      <w:rPr>
+        <w:rFonts w:ascii="Wingdings" w:hAnsi="Wingdings" w:hint="default"/>
+      </w:rPr>
+    </w:lvl>
+  </w:abstractNum>
+  <w:abstractNum w:abstractNumId="10" w15:restartNumberingAfterBreak="0">
     <w:nsid w:val="2CD64B1E"/>
     <w:multiLevelType w:val="multilevel"/>
     <w:tmpl w:val="0B4E0E28"/>
@@ -2557,7 +4115,7 @@
       </w:rPr>
     </w:lvl>
   </w:abstractNum>
-  <w:abstractNum w:abstractNumId="9" w15:restartNumberingAfterBreak="0">
+  <w:abstractNum w:abstractNumId="11" w15:restartNumberingAfterBreak="0">
     <w:nsid w:val="33B30B06"/>
     <w:multiLevelType w:val="hybridMultilevel"/>
     <w:tmpl w:val="53C41078"/>
@@ -2670,7 +4228,7 @@
       </w:rPr>
     </w:lvl>
   </w:abstractNum>
-  <w:abstractNum w:abstractNumId="10" w15:restartNumberingAfterBreak="0">
+  <w:abstractNum w:abstractNumId="12" w15:restartNumberingAfterBreak="0">
     <w:nsid w:val="352C1D0C"/>
     <w:multiLevelType w:val="multilevel"/>
     <w:tmpl w:val="176E4FEC"/>
@@ -2791,7 +4349,7 @@
       </w:rPr>
     </w:lvl>
   </w:abstractNum>
-  <w:abstractNum w:abstractNumId="11" w15:restartNumberingAfterBreak="0">
+  <w:abstractNum w:abstractNumId="13" w15:restartNumberingAfterBreak="0">
     <w:nsid w:val="3BAA336D"/>
     <w:multiLevelType w:val="multilevel"/>
     <w:tmpl w:val="176E4FEC"/>
@@ -2912,7 +4470,7 @@
       </w:rPr>
     </w:lvl>
   </w:abstractNum>
-  <w:abstractNum w:abstractNumId="12" w15:restartNumberingAfterBreak="0">
+  <w:abstractNum w:abstractNumId="14" w15:restartNumberingAfterBreak="0">
     <w:nsid w:val="3C2C325D"/>
     <w:multiLevelType w:val="multilevel"/>
     <w:tmpl w:val="176E4FEC"/>
@@ -3033,7 +4591,7 @@
       </w:rPr>
     </w:lvl>
   </w:abstractNum>
-  <w:abstractNum w:abstractNumId="13" w15:restartNumberingAfterBreak="0">
+  <w:abstractNum w:abstractNumId="15" w15:restartNumberingAfterBreak="0">
     <w:nsid w:val="3D09409F"/>
     <w:multiLevelType w:val="hybridMultilevel"/>
     <w:tmpl w:val="C45CB832"/>
@@ -3150,7 +4708,7 @@
       </w:pPr>
     </w:lvl>
   </w:abstractNum>
-  <w:abstractNum w:abstractNumId="14" w15:restartNumberingAfterBreak="0">
+  <w:abstractNum w:abstractNumId="16" w15:restartNumberingAfterBreak="0">
     <w:nsid w:val="40E13AC8"/>
     <w:multiLevelType w:val="hybridMultilevel"/>
     <w:tmpl w:val="9A762AF0"/>
@@ -3263,7 +4821,7 @@
       </w:rPr>
     </w:lvl>
   </w:abstractNum>
-  <w:abstractNum w:abstractNumId="15" w15:restartNumberingAfterBreak="0">
+  <w:abstractNum w:abstractNumId="17" w15:restartNumberingAfterBreak="0">
     <w:nsid w:val="41924546"/>
     <w:multiLevelType w:val="hybridMultilevel"/>
     <w:tmpl w:val="9B3E3966"/>
@@ -3376,7 +4934,7 @@
       </w:rPr>
     </w:lvl>
   </w:abstractNum>
-  <w:abstractNum w:abstractNumId="16" w15:restartNumberingAfterBreak="0">
+  <w:abstractNum w:abstractNumId="18" w15:restartNumberingAfterBreak="0">
     <w:nsid w:val="4E9317CD"/>
     <w:multiLevelType w:val="hybridMultilevel"/>
     <w:tmpl w:val="4B6AA4BE"/>
@@ -3465,7 +5023,7 @@
       </w:pPr>
     </w:lvl>
   </w:abstractNum>
-  <w:abstractNum w:abstractNumId="17" w15:restartNumberingAfterBreak="0">
+  <w:abstractNum w:abstractNumId="19" w15:restartNumberingAfterBreak="0">
     <w:nsid w:val="556C65F1"/>
     <w:multiLevelType w:val="hybridMultilevel"/>
     <w:tmpl w:val="7FC4F5D0"/>
@@ -3585,7 +5143,120 @@
       </w:pPr>
     </w:lvl>
   </w:abstractNum>
-  <w:abstractNum w:abstractNumId="18" w15:restartNumberingAfterBreak="0">
+  <w:abstractNum w:abstractNumId="20" w15:restartNumberingAfterBreak="0">
+    <w:nsid w:val="56054399"/>
+    <w:multiLevelType w:val="hybridMultilevel"/>
+    <w:tmpl w:val="3C94489A"/>
+    <w:lvl w:ilvl="0" w:tplc="C10ED790">
+      <w:start w:val="3"/>
+      <w:numFmt w:val="bullet"/>
+      <w:lvlText w:val="-"/>
+      <w:lvlJc w:val="left"/>
+      <w:pPr>
+        <w:ind w:left="1068" w:hanging="360"/>
+      </w:pPr>
+      <w:rPr>
+        <w:rFonts w:ascii="Calibri" w:eastAsia="Times New Roman" w:hAnsi="Calibri" w:cs="Calibri" w:hint="default"/>
+      </w:rPr>
+    </w:lvl>
+    <w:lvl w:ilvl="1" w:tplc="04090003" w:tentative="1">
+      <w:start w:val="1"/>
+      <w:numFmt w:val="bullet"/>
+      <w:lvlText w:val="o"/>
+      <w:lvlJc w:val="left"/>
+      <w:pPr>
+        <w:ind w:left="1788" w:hanging="360"/>
+      </w:pPr>
+      <w:rPr>
+        <w:rFonts w:ascii="Courier New" w:hAnsi="Courier New" w:cs="Courier New" w:hint="default"/>
+      </w:rPr>
+    </w:lvl>
+    <w:lvl w:ilvl="2" w:tplc="04090005" w:tentative="1">
+      <w:start w:val="1"/>
+      <w:numFmt w:val="bullet"/>
+      <w:lvlText w:val=""/>
+      <w:lvlJc w:val="left"/>
+      <w:pPr>
+        <w:ind w:left="2508" w:hanging="360"/>
+      </w:pPr>
+      <w:rPr>
+        <w:rFonts w:ascii="Wingdings" w:hAnsi="Wingdings" w:hint="default"/>
+      </w:rPr>
+    </w:lvl>
+    <w:lvl w:ilvl="3" w:tplc="04090001" w:tentative="1">
+      <w:start w:val="1"/>
+      <w:numFmt w:val="bullet"/>
+      <w:lvlText w:val=""/>
+      <w:lvlJc w:val="left"/>
+      <w:pPr>
+        <w:ind w:left="3228" w:hanging="360"/>
+      </w:pPr>
+      <w:rPr>
+        <w:rFonts w:ascii="Symbol" w:hAnsi="Symbol" w:hint="default"/>
+      </w:rPr>
+    </w:lvl>
+    <w:lvl w:ilvl="4" w:tplc="04090003" w:tentative="1">
+      <w:start w:val="1"/>
+      <w:numFmt w:val="bullet"/>
+      <w:lvlText w:val="o"/>
+      <w:lvlJc w:val="left"/>
+      <w:pPr>
+        <w:ind w:left="3948" w:hanging="360"/>
+      </w:pPr>
+      <w:rPr>
+        <w:rFonts w:ascii="Courier New" w:hAnsi="Courier New" w:cs="Courier New" w:hint="default"/>
+      </w:rPr>
+    </w:lvl>
+    <w:lvl w:ilvl="5" w:tplc="04090005" w:tentative="1">
+      <w:start w:val="1"/>
+      <w:numFmt w:val="bullet"/>
+      <w:lvlText w:val=""/>
+      <w:lvlJc w:val="left"/>
+      <w:pPr>
+        <w:ind w:left="4668" w:hanging="360"/>
+      </w:pPr>
+      <w:rPr>
+        <w:rFonts w:ascii="Wingdings" w:hAnsi="Wingdings" w:hint="default"/>
+      </w:rPr>
+    </w:lvl>
+    <w:lvl w:ilvl="6" w:tplc="04090001" w:tentative="1">
+      <w:start w:val="1"/>
+      <w:numFmt w:val="bullet"/>
+      <w:lvlText w:val=""/>
+      <w:lvlJc w:val="left"/>
+      <w:pPr>
+        <w:ind w:left="5388" w:hanging="360"/>
+      </w:pPr>
+      <w:rPr>
+        <w:rFonts w:ascii="Symbol" w:hAnsi="Symbol" w:hint="default"/>
+      </w:rPr>
+    </w:lvl>
+    <w:lvl w:ilvl="7" w:tplc="04090003" w:tentative="1">
+      <w:start w:val="1"/>
+      <w:numFmt w:val="bullet"/>
+      <w:lvlText w:val="o"/>
+      <w:lvlJc w:val="left"/>
+      <w:pPr>
+        <w:ind w:left="6108" w:hanging="360"/>
+      </w:pPr>
+      <w:rPr>
+        <w:rFonts w:ascii="Courier New" w:hAnsi="Courier New" w:cs="Courier New" w:hint="default"/>
+      </w:rPr>
+    </w:lvl>
+    <w:lvl w:ilvl="8" w:tplc="04090005" w:tentative="1">
+      <w:start w:val="1"/>
+      <w:numFmt w:val="bullet"/>
+      <w:lvlText w:val=""/>
+      <w:lvlJc w:val="left"/>
+      <w:pPr>
+        <w:ind w:left="6828" w:hanging="360"/>
+      </w:pPr>
+      <w:rPr>
+        <w:rFonts w:ascii="Wingdings" w:hAnsi="Wingdings" w:hint="default"/>
+      </w:rPr>
+    </w:lvl>
+  </w:abstractNum>
+  <w:abstractNum w:abstractNumId="21" w15:restartNumberingAfterBreak="0">
     <w:nsid w:val="560B2863"/>
     <w:multiLevelType w:val="hybridMultilevel"/>
     <w:tmpl w:val="0EEE439C"/>
@@ -3698,7 +5369,7 @@
       </w:rPr>
     </w:lvl>
   </w:abstractNum>
-  <w:abstractNum w:abstractNumId="19" w15:restartNumberingAfterBreak="0">
+  <w:abstractNum w:abstractNumId="22" w15:restartNumberingAfterBreak="0">
     <w:nsid w:val="67C2432D"/>
     <w:multiLevelType w:val="hybridMultilevel"/>
     <w:tmpl w:val="1E80A032"/>
@@ -3811,7 +5482,93 @@
       </w:rPr>
     </w:lvl>
   </w:abstractNum>
-  <w:abstractNum w:abstractNumId="20" w15:restartNumberingAfterBreak="0">
+  <w:abstractNum w:abstractNumId="23" w15:restartNumberingAfterBreak="0">
+    <w:nsid w:val="68387D7B"/>
+    <w:multiLevelType w:val="hybridMultilevel"/>
+    <w:tmpl w:val="5D528EBE"/>
+    <w:lvl w:ilvl="0" w:tplc="0409000F">
+      <w:start w:val="1"/>
+      <w:numFmt w:val="decimal"/>
+      <w:lvlText w:val="%1."/>
+      <w:lvlJc w:val="left"/>
+      <w:pPr>
+        <w:ind w:left="1428" w:hanging="360"/>
+      </w:pPr>
+    </w:lvl>
+    <w:lvl w:ilvl="1" w:tplc="04090019" w:tentative="1">
+      <w:start w:val="1"/>
+      <w:numFmt w:val="lowerLetter"/>
+      <w:lvlText w:val="%2."/>
+      <w:lvlJc w:val="left"/>
+      <w:pPr>
+        <w:ind w:left="2148" w:hanging="360"/>
+      </w:pPr>
+    </w:lvl>
+    <w:lvl w:ilvl="2" w:tplc="0409001B" w:tentative="1">
+      <w:start w:val="1"/>
+      <w:numFmt w:val="lowerRoman"/>
+      <w:lvlText w:val="%3."/>
+      <w:lvlJc w:val="right"/>
+      <w:pPr>
+        <w:ind w:left="2868" w:hanging="180"/>
+      </w:pPr>
+    </w:lvl>
+    <w:lvl w:ilvl="3" w:tplc="0409000F" w:tentative="1">
+      <w:start w:val="1"/>
+      <w:numFmt w:val="decimal"/>
+      <w:lvlText w:val="%4."/>
+      <w:lvlJc w:val="left"/>
+      <w:pPr>
+        <w:ind w:left="3588" w:hanging="360"/>
+      </w:pPr>
+    </w:lvl>
+    <w:lvl w:ilvl="4" w:tplc="04090019" w:tentative="1">
+      <w:start w:val="1"/>
+      <w:numFmt w:val="lowerLetter"/>
+      <w:lvlText w:val="%5."/>
+      <w:lvlJc w:val="left"/>
+      <w:pPr>
+        <w:ind w:left="4308" w:hanging="360"/>
+      </w:pPr>
+    </w:lvl>
+    <w:lvl w:ilvl="5" w:tplc="0409001B" w:tentative="1">
+      <w:start w:val="1"/>
+      <w:numFmt w:val="lowerRoman"/>
+      <w:lvlText w:val="%6."/>
+      <w:lvlJc w:val="right"/>
+      <w:pPr>
+        <w:ind w:left="5028" w:hanging="180"/>
+      </w:pPr>
+    </w:lvl>
+    <w:lvl w:ilvl="6" w:tplc="0409000F" w:tentative="1">
+      <w:start w:val="1"/>
+      <w:numFmt w:val="decimal"/>
+      <w:lvlText w:val="%7."/>
+      <w:lvlJc w:val="left"/>
+      <w:pPr>
+        <w:ind w:left="5748" w:hanging="360"/>
+      </w:pPr>
+    </w:lvl>
+    <w:lvl w:ilvl="7" w:tplc="04090019" w:tentative="1">
+      <w:start w:val="1"/>
+      <w:numFmt w:val="lowerLetter"/>
+      <w:lvlText w:val="%8."/>
+      <w:lvlJc w:val="left"/>
+      <w:pPr>
+        <w:ind w:left="6468" w:hanging="360"/>
+      </w:pPr>
+    </w:lvl>
+    <w:lvl w:ilvl="8" w:tplc="0409001B" w:tentative="1">
+      <w:start w:val="1"/>
+      <w:numFmt w:val="lowerRoman"/>
+      <w:lvlText w:val="%9."/>
+      <w:lvlJc w:val="right"/>
+      <w:pPr>
+        <w:ind w:left="7188" w:hanging="180"/>
+      </w:pPr>
+    </w:lvl>
+  </w:abstractNum>
+  <w:abstractNum w:abstractNumId="24" w15:restartNumberingAfterBreak="0">
     <w:nsid w:val="69832197"/>
     <w:multiLevelType w:val="multilevel"/>
     <w:tmpl w:val="3BB6FF18"/>
@@ -3936,7 +5693,120 @@
       </w:rPr>
     </w:lvl>
   </w:abstractNum>
-  <w:abstractNum w:abstractNumId="21" w15:restartNumberingAfterBreak="0">
+  <w:abstractNum w:abstractNumId="25" w15:restartNumberingAfterBreak="0">
+    <w:nsid w:val="6D517CEC"/>
+    <w:multiLevelType w:val="hybridMultilevel"/>
+    <w:tmpl w:val="BAD4067E"/>
+    <w:lvl w:ilvl="0" w:tplc="77C2EF4C">
+      <w:start w:val="1"/>
+      <w:numFmt w:val="bullet"/>
+      <w:lvlText w:val="-"/>
+      <w:lvlJc w:val="left"/>
+      <w:pPr>
+        <w:ind w:left="1069" w:hanging="360"/>
+      </w:pPr>
+      <w:rPr>
+        <w:rFonts w:ascii="Calibri" w:eastAsia="Times New Roman" w:hAnsi="Calibri" w:cs="Calibri" w:hint="default"/>
+      </w:rPr>
+    </w:lvl>
+    <w:lvl w:ilvl="1" w:tplc="04090003" w:tentative="1">
+      <w:start w:val="1"/>
+      <w:numFmt w:val="bullet"/>
+      <w:lvlText w:val="o"/>
+      <w:lvlJc w:val="left"/>
+      <w:pPr>
+        <w:ind w:left="1789" w:hanging="360"/>
+      </w:pPr>
+      <w:rPr>
+        <w:rFonts w:ascii="Courier New" w:hAnsi="Courier New" w:cs="Courier New" w:hint="default"/>
+      </w:rPr>
+    </w:lvl>
+    <w:lvl w:ilvl="2" w:tplc="04090005" w:tentative="1">
+      <w:start w:val="1"/>
+      <w:numFmt w:val="bullet"/>
+      <w:lvlText w:val=""/>
+      <w:lvlJc w:val="left"/>
+      <w:pPr>
+        <w:ind w:left="2509" w:hanging="360"/>
+      </w:pPr>
+      <w:rPr>
+        <w:rFonts w:ascii="Wingdings" w:hAnsi="Wingdings" w:hint="default"/>
+      </w:rPr>
+    </w:lvl>
+    <w:lvl w:ilvl="3" w:tplc="04090001" w:tentative="1">
+      <w:start w:val="1"/>
+      <w:numFmt w:val="bullet"/>
+      <w:lvlText w:val=""/>
+      <w:lvlJc w:val="left"/>
+      <w:pPr>
+        <w:ind w:left="3229" w:hanging="360"/>
+      </w:pPr>
+      <w:rPr>
+        <w:rFonts w:ascii="Symbol" w:hAnsi="Symbol" w:hint="default"/>
+      </w:rPr>
+    </w:lvl>
+    <w:lvl w:ilvl="4" w:tplc="04090003" w:tentative="1">
+      <w:start w:val="1"/>
+      <w:numFmt w:val="bullet"/>
+      <w:lvlText w:val="o"/>
+      <w:lvlJc w:val="left"/>
+      <w:pPr>
+        <w:ind w:left="3949" w:hanging="360"/>
+      </w:pPr>
+      <w:rPr>
+        <w:rFonts w:ascii="Courier New" w:hAnsi="Courier New" w:cs="Courier New" w:hint="default"/>
+      </w:rPr>
+    </w:lvl>
+    <w:lvl w:ilvl="5" w:tplc="04090005" w:tentative="1">
+      <w:start w:val="1"/>
+      <w:numFmt w:val="bullet"/>
+      <w:lvlText w:val=""/>
+      <w:lvlJc w:val="left"/>
+      <w:pPr>
+        <w:ind w:left="4669" w:hanging="360"/>
+      </w:pPr>
+      <w:rPr>
+        <w:rFonts w:ascii="Wingdings" w:hAnsi="Wingdings" w:hint="default"/>
+      </w:rPr>
+    </w:lvl>
+    <w:lvl w:ilvl="6" w:tplc="04090001" w:tentative="1">
+      <w:start w:val="1"/>
+      <w:numFmt w:val="bullet"/>
+      <w:lvlText w:val=""/>
+      <w:lvlJc w:val="left"/>
+      <w:pPr>
+        <w:ind w:left="5389" w:hanging="360"/>
+      </w:pPr>
+      <w:rPr>
+        <w:rFonts w:ascii="Symbol" w:hAnsi="Symbol" w:hint="default"/>
+      </w:rPr>
+    </w:lvl>
+    <w:lvl w:ilvl="7" w:tplc="04090003" w:tentative="1">
+      <w:start w:val="1"/>
+      <w:numFmt w:val="bullet"/>
+      <w:lvlText w:val="o"/>
+      <w:lvlJc w:val="left"/>
+      <w:pPr>
+        <w:ind w:left="6109" w:hanging="360"/>
+      </w:pPr>
+      <w:rPr>
+        <w:rFonts w:ascii="Courier New" w:hAnsi="Courier New" w:cs="Courier New" w:hint="default"/>
+      </w:rPr>
+    </w:lvl>
+    <w:lvl w:ilvl="8" w:tplc="04090005" w:tentative="1">
+      <w:start w:val="1"/>
+      <w:numFmt w:val="bullet"/>
+      <w:lvlText w:val=""/>
+      <w:lvlJc w:val="left"/>
+      <w:pPr>
+        <w:ind w:left="6829" w:hanging="360"/>
+      </w:pPr>
+      <w:rPr>
+        <w:rFonts w:ascii="Wingdings" w:hAnsi="Wingdings" w:hint="default"/>
+      </w:rPr>
+    </w:lvl>
+  </w:abstractNum>
+  <w:abstractNum w:abstractNumId="26" w15:restartNumberingAfterBreak="0">
     <w:nsid w:val="789F2EDA"/>
     <w:multiLevelType w:val="hybridMultilevel"/>
     <w:tmpl w:val="2E7483BA"/>
@@ -4049,7 +5919,7 @@
       </w:rPr>
     </w:lvl>
   </w:abstractNum>
-  <w:abstractNum w:abstractNumId="22" w15:restartNumberingAfterBreak="0">
+  <w:abstractNum w:abstractNumId="27" w15:restartNumberingAfterBreak="0">
     <w:nsid w:val="797E25BB"/>
     <w:multiLevelType w:val="hybridMultilevel"/>
     <w:tmpl w:val="6B62F332"/>
@@ -4170,7 +6040,7 @@
       </w:pPr>
     </w:lvl>
   </w:abstractNum>
-  <w:abstractNum w:abstractNumId="23" w15:restartNumberingAfterBreak="0">
+  <w:abstractNum w:abstractNumId="28" w15:restartNumberingAfterBreak="0">
     <w:nsid w:val="7A710E15"/>
     <w:multiLevelType w:val="multilevel"/>
     <w:tmpl w:val="7CD6AF6A"/>
@@ -4283,7 +6153,7 @@
       </w:rPr>
     </w:lvl>
   </w:abstractNum>
-  <w:abstractNum w:abstractNumId="24" w15:restartNumberingAfterBreak="0">
+  <w:abstractNum w:abstractNumId="29" w15:restartNumberingAfterBreak="0">
     <w:nsid w:val="7F3C6A54"/>
     <w:multiLevelType w:val="hybridMultilevel"/>
     <w:tmpl w:val="EB88613A"/>
@@ -4397,85 +6267,100 @@
     </w:lvl>
   </w:abstractNum>
   <w:num w:numId="1">
-    <w:abstractNumId w:val="20"/>
+    <w:abstractNumId w:val="24"/>
   </w:num>
   <w:num w:numId="2">
     <w:abstractNumId w:val="1"/>
   </w:num>
   <w:num w:numId="3">
-    <w:abstractNumId w:val="8"/>
+    <w:abstractNumId w:val="10"/>
   </w:num>
   <w:num w:numId="4">
-    <w:abstractNumId w:val="13"/>
+    <w:abstractNumId w:val="15"/>
   </w:num>
   <w:num w:numId="5">
-    <w:abstractNumId w:val="16"/>
+    <w:abstractNumId w:val="18"/>
   </w:num>
   <w:num w:numId="6">
     <w:abstractNumId w:val="4"/>
   </w:num>
   <w:num w:numId="7">
-    <w:abstractNumId w:val="24"/>
+    <w:abstractNumId w:val="29"/>
   </w:num>
   <w:num w:numId="8">
-    <w:abstractNumId w:val="17"/>
+    <w:abstractNumId w:val="19"/>
   </w:num>
   <w:num w:numId="9">
     <w:abstractNumId w:val="3"/>
   </w:num>
   <w:num w:numId="10">
-    <w:abstractNumId w:val="21"/>
+    <w:abstractNumId w:val="26"/>
   </w:num>
   <w:num w:numId="11">
+    <w:abstractNumId w:val="27"/>
+  </w:num>
+  <w:num w:numId="12">
     <w:abstractNumId w:val="22"/>
   </w:num>
-  <w:num w:numId="12">
-    <w:abstractNumId w:val="19"/>
-  </w:num>
   <w:num w:numId="13">
-    <w:abstractNumId w:val="20"/>
+    <w:abstractNumId w:val="24"/>
   </w:num>
   <w:num w:numId="14">
-    <w:abstractNumId w:val="20"/>
+    <w:abstractNumId w:val="24"/>
   </w:num>
   <w:num w:numId="15">
-    <w:abstractNumId w:val="6"/>
+    <w:abstractNumId w:val="7"/>
   </w:num>
   <w:num w:numId="16">
-    <w:abstractNumId w:val="7"/>
+    <w:abstractNumId w:val="8"/>
   </w:num>
   <w:num w:numId="17">
-    <w:abstractNumId w:val="14"/>
+    <w:abstractNumId w:val="16"/>
   </w:num>
   <w:num w:numId="18">
-    <w:abstractNumId w:val="15"/>
+    <w:abstractNumId w:val="17"/>
   </w:num>
   <w:num w:numId="19">
     <w:abstractNumId w:val="5"/>
   </w:num>
   <w:num w:numId="20">
-    <w:abstractNumId w:val="10"/>
+    <w:abstractNumId w:val="12"/>
   </w:num>
   <w:num w:numId="21">
-    <w:abstractNumId w:val="12"/>
+    <w:abstractNumId w:val="14"/>
   </w:num>
   <w:num w:numId="22">
-    <w:abstractNumId w:val="11"/>
+    <w:abstractNumId w:val="13"/>
   </w:num>
   <w:num w:numId="23">
     <w:abstractNumId w:val="2"/>
   </w:num>
   <w:num w:numId="24">
-    <w:abstractNumId w:val="23"/>
+    <w:abstractNumId w:val="28"/>
   </w:num>
   <w:num w:numId="25">
     <w:abstractNumId w:val="0"/>
   </w:num>
   <w:num w:numId="26">
+    <w:abstractNumId w:val="11"/>
+  </w:num>
+  <w:num w:numId="27">
+    <w:abstractNumId w:val="21"/>
+  </w:num>
+  <w:num w:numId="28">
+    <w:abstractNumId w:val="25"/>
+  </w:num>
+  <w:num w:numId="29">
+    <w:abstractNumId w:val="20"/>
+  </w:num>
+  <w:num w:numId="30">
     <w:abstractNumId w:val="9"/>
   </w:num>
-  <w:num w:numId="27">
-    <w:abstractNumId w:val="18"/>
+  <w:num w:numId="31">
+    <w:abstractNumId w:val="23"/>
+  </w:num>
+  <w:num w:numId="32">
+    <w:abstractNumId w:val="6"/>
   </w:num>
 </w:numbering>
 </file>
@@ -5689,6 +7574,55 @@
       <w:u w:val="single"/>
     </w:rPr>
   </w:style>
+  <w:style w:type="paragraph" w:styleId="HTMLunaprijedoblikovano">
+    <w:name w:val="HTML Preformatted"/>
+    <w:basedOn w:val="Normal"/>
+    <w:link w:val="HTMLunaprijedoblikovanoChar"/>
+    <w:uiPriority w:val="99"/>
+    <w:semiHidden/>
+    <w:unhideWhenUsed/>
+    <w:rsid w:val="00831361"/>
+    <w:pPr>
+      <w:tabs>
+        <w:tab w:val="left" w:pos="916"/>
+        <w:tab w:val="left" w:pos="1832"/>
+        <w:tab w:val="left" w:pos="2748"/>
+        <w:tab w:val="left" w:pos="3664"/>
+        <w:tab w:val="left" w:pos="4580"/>
+        <w:tab w:val="left" w:pos="5496"/>
+        <w:tab w:val="left" w:pos="6412"/>
+        <w:tab w:val="left" w:pos="7328"/>
+        <w:tab w:val="left" w:pos="8244"/>
+        <w:tab w:val="left" w:pos="9160"/>
+        <w:tab w:val="left" w:pos="10076"/>
+        <w:tab w:val="left" w:pos="10992"/>
+        <w:tab w:val="left" w:pos="11908"/>
+        <w:tab w:val="left" w:pos="12824"/>
+        <w:tab w:val="left" w:pos="13740"/>
+        <w:tab w:val="left" w:pos="14656"/>
+      </w:tabs>
+    </w:pPr>
+    <w:rPr>
+      <w:rFonts w:ascii="Courier New" w:hAnsi="Courier New" w:cs="Courier New"/>
+      <w:sz w:val="20"/>
+      <w:szCs w:val="20"/>
+      <w:lang w:val="en-US" w:eastAsia="en-US"/>
+    </w:rPr>
+  </w:style>
+  <w:style w:type="character" w:customStyle="1" w:styleId="HTMLunaprijedoblikovanoChar">
+    <w:name w:val="HTML unaprijed oblikovano Char"/>
+    <w:basedOn w:val="Zadanifontodlomka"/>
+    <w:link w:val="HTMLunaprijedoblikovano"/>
+    <w:uiPriority w:val="99"/>
+    <w:semiHidden/>
+    <w:rsid w:val="00831361"/>
+    <w:rPr>
+      <w:rFonts w:ascii="Courier New" w:eastAsia="Times New Roman" w:hAnsi="Courier New" w:cs="Courier New"/>
+      <w:sz w:val="20"/>
+      <w:szCs w:val="20"/>
+      <w:lang w:val="en-US"/>
+    </w:rPr>
+  </w:style>
 </w:styles>
 </file>
 
@@ -5980,7 +7914,7 @@
 </file>
 
 <file path=customXml/itemProps1.xml><?xml version="1.0" encoding="utf-8"?>
-<ds:datastoreItem xmlns:ds="http://schemas.openxmlformats.org/officeDocument/2006/customXml" ds:itemID="{095179B6-1984-46C9-BDE4-3631F1BF63AD}">
+<ds:datastoreItem xmlns:ds="http://schemas.openxmlformats.org/officeDocument/2006/customXml" ds:itemID="{2F8F787B-73A7-4816-809B-6F30951DBE4A}">
   <ds:schemaRefs>
     <ds:schemaRef ds:uri="http://schemas.openxmlformats.org/officeDocument/2006/bibliography"/>
   </ds:schemaRefs>

</xml_diff>

<commit_message>
Napisane su upute korištenja aplikacije te je dovršen SHA256 algoritam poglavlje
-
</commit_message>
<xml_diff>
--- a/SIS PassLock - Kraljić, Kristović.docx
+++ b/SIS PassLock - Kraljić, Kristović.docx
@@ -547,8 +547,18 @@
             <w:rFonts w:ascii="Arial" w:hAnsi="Arial" w:cs="Arial"/>
             <w:b/>
           </w:rPr>
-          <w:t>/PassLock</w:t>
+          <w:t>/</w:t>
         </w:r>
+        <w:proofErr w:type="spellStart"/>
+        <w:r>
+          <w:rPr>
+            <w:rStyle w:val="Hiperveza"/>
+            <w:rFonts w:ascii="Arial" w:hAnsi="Arial" w:cs="Arial"/>
+            <w:b/>
+          </w:rPr>
+          <w:t>PassLock</w:t>
+        </w:r>
+        <w:proofErr w:type="spellEnd"/>
       </w:hyperlink>
     </w:p>
     <w:p>
@@ -904,7 +914,7 @@
           <w:r>
             <w:fldChar w:fldCharType="separate"/>
           </w:r>
-          <w:hyperlink w:anchor="_Toc531793200" w:history="1">
+          <w:hyperlink w:anchor="_Toc531828289" w:history="1">
             <w:r>
               <w:rPr>
                 <w:rStyle w:val="Hiperveza"/>
@@ -948,7 +958,7 @@
                 <w:noProof/>
                 <w:webHidden/>
               </w:rPr>
-              <w:instrText xml:space="preserve"> PAGEREF _Toc531793200 \h </w:instrText>
+              <w:instrText xml:space="preserve"> PAGEREF _Toc531828289 \h </w:instrText>
             </w:r>
             <w:r>
               <w:rPr>
@@ -990,7 +1000,7 @@
               <w:lang w:val="en-US" w:eastAsia="en-US"/>
             </w:rPr>
           </w:pPr>
-          <w:hyperlink w:anchor="_Toc531793201" w:history="1">
+          <w:hyperlink w:anchor="_Toc531828290" w:history="1">
             <w:r>
               <w:rPr>
                 <w:rStyle w:val="Hiperveza"/>
@@ -1034,7 +1044,7 @@
                 <w:noProof/>
                 <w:webHidden/>
               </w:rPr>
-              <w:instrText xml:space="preserve"> PAGEREF _Toc531793201 \h </w:instrText>
+              <w:instrText xml:space="preserve"> PAGEREF _Toc531828290 \h </w:instrText>
             </w:r>
             <w:r>
               <w:rPr>
@@ -1076,7 +1086,7 @@
               <w:lang w:val="en-US" w:eastAsia="en-US"/>
             </w:rPr>
           </w:pPr>
-          <w:hyperlink w:anchor="_Toc531793202" w:history="1">
+          <w:hyperlink w:anchor="_Toc531828291" w:history="1">
             <w:r>
               <w:rPr>
                 <w:rStyle w:val="Hiperveza"/>
@@ -1103,7 +1113,7 @@
                 <w:noProof/>
                 <w:webHidden/>
               </w:rPr>
-              <w:instrText xml:space="preserve"> PAGEREF _Toc531793202 \h </w:instrText>
+              <w:instrText xml:space="preserve"> PAGEREF _Toc531828291 \h </w:instrText>
             </w:r>
             <w:r>
               <w:rPr>
@@ -1145,7 +1155,7 @@
               <w:lang w:val="en-US" w:eastAsia="en-US"/>
             </w:rPr>
           </w:pPr>
-          <w:hyperlink w:anchor="_Toc531793203" w:history="1">
+          <w:hyperlink w:anchor="_Toc531828292" w:history="1">
             <w:r>
               <w:rPr>
                 <w:rStyle w:val="Hiperveza"/>
@@ -1172,7 +1182,7 @@
                 <w:noProof/>
                 <w:webHidden/>
               </w:rPr>
-              <w:instrText xml:space="preserve"> PAGEREF _Toc531793203 \h </w:instrText>
+              <w:instrText xml:space="preserve"> PAGEREF _Toc531828292 \h </w:instrText>
             </w:r>
             <w:r>
               <w:rPr>
@@ -1214,7 +1224,7 @@
               <w:lang w:val="en-US" w:eastAsia="en-US"/>
             </w:rPr>
           </w:pPr>
-          <w:hyperlink w:anchor="_Toc531793204" w:history="1">
+          <w:hyperlink w:anchor="_Toc531828293" w:history="1">
             <w:r>
               <w:rPr>
                 <w:rStyle w:val="Hiperveza"/>
@@ -1241,7 +1251,7 @@
                 <w:noProof/>
                 <w:webHidden/>
               </w:rPr>
-              <w:instrText xml:space="preserve"> PAGEREF _Toc531793204 \h </w:instrText>
+              <w:instrText xml:space="preserve"> PAGEREF _Toc531828293 \h </w:instrText>
             </w:r>
             <w:r>
               <w:rPr>
@@ -1283,7 +1293,7 @@
               <w:lang w:val="en-US" w:eastAsia="en-US"/>
             </w:rPr>
           </w:pPr>
-          <w:hyperlink w:anchor="_Toc531793205" w:history="1">
+          <w:hyperlink w:anchor="_Toc531828294" w:history="1">
             <w:r>
               <w:rPr>
                 <w:rStyle w:val="Hiperveza"/>
@@ -1327,7 +1337,7 @@
                 <w:noProof/>
                 <w:webHidden/>
               </w:rPr>
-              <w:instrText xml:space="preserve"> PAGEREF _Toc531793205 \h </w:instrText>
+              <w:instrText xml:space="preserve"> PAGEREF _Toc531828294 \h </w:instrText>
             </w:r>
             <w:r>
               <w:rPr>
@@ -1369,7 +1379,7 @@
               <w:lang w:val="en-US" w:eastAsia="en-US"/>
             </w:rPr>
           </w:pPr>
-          <w:hyperlink w:anchor="_Toc531793206" w:history="1">
+          <w:hyperlink w:anchor="_Toc531828295" w:history="1">
             <w:r>
               <w:rPr>
                 <w:rStyle w:val="Hiperveza"/>
@@ -1396,7 +1406,7 @@
                 <w:noProof/>
                 <w:webHidden/>
               </w:rPr>
-              <w:instrText xml:space="preserve"> PAGEREF _Toc531793206 \h </w:instrText>
+              <w:instrText xml:space="preserve"> PAGEREF _Toc531828295 \h </w:instrText>
             </w:r>
             <w:r>
               <w:rPr>
@@ -1438,7 +1448,7 @@
               <w:lang w:val="en-US" w:eastAsia="en-US"/>
             </w:rPr>
           </w:pPr>
-          <w:hyperlink w:anchor="_Toc531793207" w:history="1">
+          <w:hyperlink w:anchor="_Toc531828296" w:history="1">
             <w:r>
               <w:rPr>
                 <w:rStyle w:val="Hiperveza"/>
@@ -1465,7 +1475,7 @@
                 <w:noProof/>
                 <w:webHidden/>
               </w:rPr>
-              <w:instrText xml:space="preserve"> PAGEREF _Toc531793207 \h </w:instrText>
+              <w:instrText xml:space="preserve"> PAGEREF _Toc531828296 \h </w:instrText>
             </w:r>
             <w:r>
               <w:rPr>
@@ -1507,7 +1517,7 @@
               <w:lang w:val="en-US" w:eastAsia="en-US"/>
             </w:rPr>
           </w:pPr>
-          <w:hyperlink w:anchor="_Toc531793208" w:history="1">
+          <w:hyperlink w:anchor="_Toc531828297" w:history="1">
             <w:r>
               <w:rPr>
                 <w:rStyle w:val="Hiperveza"/>
@@ -1534,7 +1544,7 @@
                 <w:noProof/>
                 <w:webHidden/>
               </w:rPr>
-              <w:instrText xml:space="preserve"> PAGEREF _Toc531793208 \h </w:instrText>
+              <w:instrText xml:space="preserve"> PAGEREF _Toc531828297 \h </w:instrText>
             </w:r>
             <w:r>
               <w:rPr>
@@ -1576,7 +1586,7 @@
               <w:lang w:val="en-US" w:eastAsia="en-US"/>
             </w:rPr>
           </w:pPr>
-          <w:hyperlink w:anchor="_Toc531793209" w:history="1">
+          <w:hyperlink w:anchor="_Toc531828298" w:history="1">
             <w:r>
               <w:rPr>
                 <w:rStyle w:val="Hiperveza"/>
@@ -1620,7 +1630,7 @@
                 <w:noProof/>
                 <w:webHidden/>
               </w:rPr>
-              <w:instrText xml:space="preserve"> PAGEREF _Toc531793209 \h </w:instrText>
+              <w:instrText xml:space="preserve"> PAGEREF _Toc531828298 \h </w:instrText>
             </w:r>
             <w:r>
               <w:rPr>
@@ -1640,7 +1650,7 @@
                 <w:noProof/>
                 <w:webHidden/>
               </w:rPr>
-              <w:t>7</w:t>
+              <w:t>8</w:t>
             </w:r>
             <w:r>
               <w:rPr>
@@ -1671,8 +1681,6 @@
             <w:fldChar w:fldCharType="end"/>
           </w:r>
         </w:p>
-        <w:bookmarkStart w:id="0" w:name="_GoBack" w:displacedByCustomXml="next"/>
-        <w:bookmarkEnd w:id="0" w:displacedByCustomXml="next"/>
       </w:sdtContent>
     </w:sdt>
     <w:p>
@@ -1684,7 +1692,7 @@
         </w:numPr>
         <w:spacing w:before="0"/>
       </w:pPr>
-      <w:bookmarkStart w:id="1" w:name="_Toc531793200"/>
+      <w:bookmarkStart w:id="0" w:name="_Toc531828289"/>
       <w:r>
         <w:lastRenderedPageBreak/>
         <w:t>Ideja</w:t>
@@ -1692,7 +1700,7 @@
       <w:r>
         <w:t xml:space="preserve"> projekta</w:t>
       </w:r>
-      <w:bookmarkEnd w:id="1"/>
+      <w:bookmarkEnd w:id="0"/>
     </w:p>
     <w:p/>
     <w:p>
@@ -2019,12 +2027,12 @@
         </w:numPr>
         <w:spacing w:before="0"/>
       </w:pPr>
-      <w:bookmarkStart w:id="2" w:name="_Toc531793201"/>
+      <w:bookmarkStart w:id="1" w:name="_Toc531828290"/>
       <w:r>
         <w:lastRenderedPageBreak/>
         <w:t>Slične aplikacije</w:t>
       </w:r>
-      <w:bookmarkEnd w:id="2"/>
+      <w:bookmarkEnd w:id="1"/>
     </w:p>
     <w:p/>
     <w:p>
@@ -2190,7 +2198,7 @@
       <w:pPr>
         <w:pStyle w:val="Naslov2"/>
       </w:pPr>
-      <w:bookmarkStart w:id="3" w:name="_Toc531793202"/>
+      <w:bookmarkStart w:id="2" w:name="_Toc531828291"/>
       <w:r>
         <w:t xml:space="preserve">2.1 </w:t>
       </w:r>
@@ -2198,7 +2206,7 @@
       <w:r>
         <w:t>LastPass</w:t>
       </w:r>
-      <w:bookmarkEnd w:id="3"/>
+      <w:bookmarkEnd w:id="2"/>
       <w:proofErr w:type="spellEnd"/>
     </w:p>
     <w:p>
@@ -2592,7 +2600,7 @@
       <w:pPr>
         <w:pStyle w:val="Naslov2"/>
       </w:pPr>
-      <w:bookmarkStart w:id="4" w:name="_Toc531793203"/>
+      <w:bookmarkStart w:id="3" w:name="_Toc531828292"/>
       <w:r>
         <w:t xml:space="preserve">2.2 </w:t>
       </w:r>
@@ -2600,7 +2608,7 @@
       <w:r>
         <w:t>KeePass</w:t>
       </w:r>
-      <w:bookmarkEnd w:id="4"/>
+      <w:bookmarkEnd w:id="3"/>
       <w:proofErr w:type="spellEnd"/>
     </w:p>
     <w:p/>
@@ -2618,7 +2626,7 @@
           <w:noProof/>
         </w:rPr>
         <w:drawing>
-          <wp:anchor distT="0" distB="0" distL="114300" distR="114300" simplePos="0" relativeHeight="251663872" behindDoc="0" locked="0" layoutInCell="1" allowOverlap="1">
+          <wp:anchor distT="0" distB="0" distL="114300" distR="114300" simplePos="0" relativeHeight="251656704" behindDoc="0" locked="0" layoutInCell="1" allowOverlap="1">
             <wp:simplePos x="0" y="0"/>
             <wp:positionH relativeFrom="column">
               <wp:posOffset>144145</wp:posOffset>
@@ -2914,7 +2922,7 @@
       <w:pPr>
         <w:pStyle w:val="Naslov2"/>
       </w:pPr>
-      <w:bookmarkStart w:id="5" w:name="_Toc531793204"/>
+      <w:bookmarkStart w:id="4" w:name="_Toc531828293"/>
       <w:r>
         <w:t xml:space="preserve">2.3 </w:t>
       </w:r>
@@ -2922,7 +2930,7 @@
       <w:r>
         <w:t>StickyPassword</w:t>
       </w:r>
-      <w:bookmarkEnd w:id="5"/>
+      <w:bookmarkEnd w:id="4"/>
       <w:proofErr w:type="spellEnd"/>
     </w:p>
     <w:p/>
@@ -2940,7 +2948,7 @@
           <w:noProof/>
         </w:rPr>
         <w:drawing>
-          <wp:anchor distT="0" distB="0" distL="114300" distR="114300" simplePos="0" relativeHeight="251666944" behindDoc="0" locked="0" layoutInCell="1" allowOverlap="1">
+          <wp:anchor distT="0" distB="0" distL="114300" distR="114300" simplePos="0" relativeHeight="251658752" behindDoc="0" locked="0" layoutInCell="1" allowOverlap="1">
             <wp:simplePos x="0" y="0"/>
             <wp:positionH relativeFrom="column">
               <wp:posOffset>327025</wp:posOffset>
@@ -3251,12 +3259,12 @@
         </w:numPr>
         <w:spacing w:before="0"/>
       </w:pPr>
-      <w:bookmarkStart w:id="6" w:name="_Toc531793205"/>
+      <w:bookmarkStart w:id="5" w:name="_Toc531828294"/>
       <w:r>
         <w:lastRenderedPageBreak/>
         <w:t>Korištene tehnologije</w:t>
       </w:r>
-      <w:bookmarkEnd w:id="6"/>
+      <w:bookmarkEnd w:id="5"/>
     </w:p>
     <w:p/>
     <w:p>
@@ -3278,7 +3286,7 @@
       <w:pPr>
         <w:pStyle w:val="Naslov2"/>
       </w:pPr>
-      <w:bookmarkStart w:id="7" w:name="_Toc531793206"/>
+      <w:bookmarkStart w:id="6" w:name="_Toc531828295"/>
       <w:r>
         <w:t xml:space="preserve">3.1 </w:t>
       </w:r>
@@ -3290,7 +3298,7 @@
       <w:r>
         <w:t xml:space="preserve"> Studio 2017 (C#, .NET Framework)</w:t>
       </w:r>
-      <w:bookmarkEnd w:id="7"/>
+      <w:bookmarkEnd w:id="6"/>
     </w:p>
     <w:p/>
     <w:p>
@@ -3325,7 +3333,7 @@
           <w:noProof/>
         </w:rPr>
         <w:drawing>
-          <wp:anchor distT="0" distB="0" distL="114300" distR="114300" simplePos="0" relativeHeight="251650560" behindDoc="0" locked="0" layoutInCell="1" allowOverlap="1">
+          <wp:anchor distT="0" distB="0" distL="114300" distR="114300" simplePos="0" relativeHeight="251654656" behindDoc="0" locked="0" layoutInCell="1" allowOverlap="1">
             <wp:simplePos x="0" y="0"/>
             <wp:positionH relativeFrom="column">
               <wp:posOffset>616585</wp:posOffset>
@@ -4122,20 +4130,11 @@
       <w:pPr>
         <w:pStyle w:val="Naslov2"/>
       </w:pPr>
-      <w:bookmarkStart w:id="8" w:name="_Toc531793207"/>
-      <w:r>
-        <w:t>3.</w:t>
-      </w:r>
-      <w:r>
-        <w:t>2</w:t>
-      </w:r>
-      <w:r>
-        <w:t xml:space="preserve"> </w:t>
-      </w:r>
-      <w:r>
-        <w:t>SQLite</w:t>
-      </w:r>
-      <w:bookmarkEnd w:id="8"/>
+      <w:bookmarkStart w:id="7" w:name="_Toc531828296"/>
+      <w:r>
+        <w:t>3.2 SQLite</w:t>
+      </w:r>
+      <w:bookmarkEnd w:id="7"/>
     </w:p>
     <w:p/>
     <w:p>
@@ -4214,7 +4213,7 @@
           <w:noProof/>
         </w:rPr>
         <w:drawing>
-          <wp:anchor distT="0" distB="0" distL="114300" distR="114300" simplePos="0" relativeHeight="251670016" behindDoc="0" locked="0" layoutInCell="1" allowOverlap="1">
+          <wp:anchor distT="0" distB="0" distL="114300" distR="114300" simplePos="0" relativeHeight="251660800" behindDoc="0" locked="0" layoutInCell="1" allowOverlap="1">
             <wp:simplePos x="0" y="0"/>
             <wp:positionH relativeFrom="column">
               <wp:posOffset>647065</wp:posOffset>
@@ -4372,36 +4371,241 @@
       <w:pPr>
         <w:pStyle w:val="Naslov2"/>
       </w:pPr>
-      <w:bookmarkStart w:id="9" w:name="_Toc531793208"/>
+      <w:bookmarkStart w:id="8" w:name="_Toc531828297"/>
       <w:r>
         <w:lastRenderedPageBreak/>
-        <w:t>3.</w:t>
-      </w:r>
-      <w:r>
-        <w:t>3</w:t>
+        <w:t>3.3 SHA256</w:t>
       </w:r>
       <w:r>
         <w:t xml:space="preserve"> </w:t>
       </w:r>
-      <w:r>
-        <w:t>SHA256</w:t>
-      </w:r>
+      <w:proofErr w:type="spellStart"/>
+      <w:r>
+        <w:t>hash</w:t>
+      </w:r>
+      <w:proofErr w:type="spellEnd"/>
       <w:r>
         <w:t xml:space="preserve"> </w:t>
       </w:r>
+      <w:r>
+        <w:t>algoritam</w:t>
+      </w:r>
+      <w:bookmarkEnd w:id="8"/>
+    </w:p>
+    <w:p>
+      <w:pPr>
+        <w:spacing w:line="360" w:lineRule="auto"/>
+        <w:jc w:val="both"/>
+      </w:pPr>
+      <w:r>
+        <w:tab/>
+        <w:t xml:space="preserve">SHA256 je set kriptografskih </w:t>
+      </w:r>
       <w:proofErr w:type="spellStart"/>
       <w:r>
         <w:t>hash</w:t>
       </w:r>
       <w:proofErr w:type="spellEnd"/>
       <w:r>
+        <w:t xml:space="preserve"> funkcija koja je dizajnirana u Sjedinj</w:t>
+      </w:r>
+      <w:bookmarkStart w:id="9" w:name="_GoBack"/>
+      <w:bookmarkEnd w:id="9"/>
+      <w:r>
+        <w:t xml:space="preserve">enim Američkim državama od strane </w:t>
+      </w:r>
+      <w:r>
+        <w:t>Nacionaln</w:t>
+      </w:r>
+      <w:r>
+        <w:t>e</w:t>
+      </w:r>
+      <w:r>
         <w:t xml:space="preserve"> </w:t>
       </w:r>
-      <w:r>
-        <w:t>algoritam</w:t>
-      </w:r>
-      <w:bookmarkEnd w:id="9"/>
-    </w:p>
+      <w:proofErr w:type="spellStart"/>
+      <w:r>
+        <w:t>Siguronosn</w:t>
+      </w:r>
+      <w:r>
+        <w:t>e</w:t>
+      </w:r>
+      <w:proofErr w:type="spellEnd"/>
+      <w:r>
+        <w:t xml:space="preserve"> Agencij</w:t>
+      </w:r>
+      <w:r>
+        <w:t xml:space="preserve">e (NSA). Funkcije su sagrađene korištenjem </w:t>
+      </w:r>
+      <w:proofErr w:type="spellStart"/>
+      <w:r>
+        <w:t>Merkle-Damgard</w:t>
+      </w:r>
+      <w:proofErr w:type="spellEnd"/>
+      <w:r>
+        <w:t xml:space="preserve"> strukture…</w:t>
+      </w:r>
+    </w:p>
+    <w:p>
+      <w:pPr>
+        <w:spacing w:line="360" w:lineRule="auto"/>
+        <w:ind w:firstLine="708"/>
+        <w:jc w:val="both"/>
+      </w:pPr>
+      <w:r>
+        <w:t xml:space="preserve">SHA256 je jedan od algoritama iz obitelji SHA2, te još postoje sljedeći algoritmi: </w:t>
+      </w:r>
+      <w:r>
+        <w:t>SHA-224, SHA-384, SHA-512, SHA-512/224, SHA-512/256</w:t>
+      </w:r>
+      <w:r>
+        <w:t>. Pojedini brojevi u nazivu odgovaraju broju bitova koji se koristi, tako da je SHA256 zapravo 256 bitni algoritam.</w:t>
+      </w:r>
+    </w:p>
+    <w:p>
+      <w:pPr>
+        <w:spacing w:line="360" w:lineRule="auto"/>
+        <w:ind w:firstLine="360"/>
+        <w:jc w:val="both"/>
+      </w:pPr>
+      <w:r>
+        <w:t xml:space="preserve">Krajnji rezultat </w:t>
+      </w:r>
+      <w:proofErr w:type="spellStart"/>
+      <w:r>
+        <w:t>hash-iranja</w:t>
+      </w:r>
+      <w:proofErr w:type="spellEnd"/>
+      <w:r>
+        <w:t xml:space="preserve"> nekog nizova znakova rezultira u </w:t>
+      </w:r>
+      <w:proofErr w:type="spellStart"/>
+      <w:r>
+        <w:t>hash</w:t>
+      </w:r>
+      <w:proofErr w:type="spellEnd"/>
+      <w:r>
+        <w:t>-</w:t>
+      </w:r>
+      <w:r>
+        <w:t>u koji sadržava 64 alfanumeričkih znakova, gdje su slova isključivo mala.</w:t>
+      </w:r>
+    </w:p>
+    <w:p>
+      <w:pPr>
+        <w:spacing w:line="360" w:lineRule="auto"/>
+        <w:ind w:firstLine="360"/>
+        <w:jc w:val="both"/>
+      </w:pPr>
+      <w:r>
+        <w:t xml:space="preserve">Sam algoritam ima veliku primjenu, tako se on koristi kod tehnologija poput TLS,SSL, SSH i nekih drugih. Također se koristi kod </w:t>
+      </w:r>
+      <w:proofErr w:type="spellStart"/>
+      <w:r>
+        <w:t>hash-iranja</w:t>
+      </w:r>
+      <w:proofErr w:type="spellEnd"/>
+      <w:r>
+        <w:t xml:space="preserve"> </w:t>
+      </w:r>
+      <w:proofErr w:type="spellStart"/>
+      <w:r>
+        <w:t>Debian</w:t>
+      </w:r>
+      <w:proofErr w:type="spellEnd"/>
+      <w:r>
+        <w:t xml:space="preserve"> paketa ili čak </w:t>
+      </w:r>
+      <w:proofErr w:type="spellStart"/>
+      <w:r>
+        <w:t>hash-iranja</w:t>
+      </w:r>
+      <w:proofErr w:type="spellEnd"/>
+      <w:r>
+        <w:t xml:space="preserve"> </w:t>
+      </w:r>
+      <w:proofErr w:type="spellStart"/>
+      <w:r>
+        <w:t>Bitcoin</w:t>
+      </w:r>
+      <w:proofErr w:type="spellEnd"/>
+      <w:r>
+        <w:t xml:space="preserve"> </w:t>
+      </w:r>
+      <w:r>
+        <w:t xml:space="preserve">transakcija </w:t>
+      </w:r>
+      <w:r>
+        <w:t>kako se te transakcije mogle sačuvat i koristiti kao dokazni materijal.</w:t>
+      </w:r>
+    </w:p>
+    <w:p>
+      <w:pPr>
+        <w:spacing w:line="360" w:lineRule="auto"/>
+        <w:ind w:firstLine="360"/>
+        <w:jc w:val="both"/>
+      </w:pPr>
+    </w:p>
+    <w:p>
+      <w:pPr>
+        <w:spacing w:line="360" w:lineRule="auto"/>
+        <w:ind w:firstLine="360"/>
+        <w:jc w:val="both"/>
+      </w:pPr>
+      <w:r>
+        <w:t>Primjer kriptiranja praznog znaka ili razmaka:</w:t>
+      </w:r>
+    </w:p>
+    <w:bookmarkStart w:id="10" w:name="_MON_1605565359"/>
+    <w:bookmarkEnd w:id="10"/>
+    <w:p>
+      <w:pPr>
+        <w:spacing w:line="360" w:lineRule="auto"/>
+        <w:jc w:val="both"/>
+      </w:pPr>
+      <w:r>
+        <w:object w:dxaOrig="9930" w:dyaOrig="1584">
+          <v:shapetype id="_x0000_t75" coordsize="21600,21600" o:spt="75" o:preferrelative="t" path="m@4@5l@4@11@9@11@9@5xe" filled="f" stroked="f">
+            <v:stroke joinstyle="miter"/>
+            <v:formulas>
+              <v:f eqn="if lineDrawn pixelLineWidth 0"/>
+              <v:f eqn="sum @0 1 0"/>
+              <v:f eqn="sum 0 0 @1"/>
+              <v:f eqn="prod @2 1 2"/>
+              <v:f eqn="prod @3 21600 pixelWidth"/>
+              <v:f eqn="prod @3 21600 pixelHeight"/>
+              <v:f eqn="sum @0 0 1"/>
+              <v:f eqn="prod @6 1 2"/>
+              <v:f eqn="prod @7 21600 pixelWidth"/>
+              <v:f eqn="sum @8 21600 0"/>
+              <v:f eqn="prod @7 21600 pixelHeight"/>
+              <v:f eqn="sum @10 21600 0"/>
+            </v:formulas>
+            <v:path o:extrusionok="f" gradientshapeok="t" o:connecttype="rect"/>
+            <o:lock v:ext="edit" aspectratio="t"/>
+          </v:shapetype>
+          <v:shape id="_x0000_i1025" type="#_x0000_t75" style="width:456.6pt;height:79.2pt" o:ole="">
+            <v:imagedata r:id="rId15" o:title=""/>
+          </v:shape>
+          <o:OLEObject Type="Embed" ProgID="Word.OpenDocumentText.12" ShapeID="_x0000_i1025" DrawAspect="Content" ObjectID="_1605570153" r:id="rId16"/>
+        </w:object>
+      </w:r>
+    </w:p>
+    <w:p/>
+    <w:p/>
+    <w:p/>
+    <w:p/>
+    <w:p/>
+    <w:p/>
+    <w:p/>
+    <w:p/>
+    <w:p/>
+    <w:p/>
+    <w:p/>
+    <w:p/>
+    <w:p/>
+    <w:p/>
+    <w:p/>
     <w:p/>
     <w:p/>
     <w:p>
@@ -4412,17 +4616,1571 @@
           <w:numId w:val="15"/>
         </w:numPr>
       </w:pPr>
-      <w:bookmarkStart w:id="10" w:name="_Toc531793209"/>
-      <w:r>
+      <w:bookmarkStart w:id="11" w:name="_Toc531828298"/>
+      <w:r>
+        <w:lastRenderedPageBreak/>
         <w:t>PassLock aplikacija</w:t>
       </w:r>
-      <w:bookmarkEnd w:id="10"/>
+      <w:bookmarkEnd w:id="11"/>
     </w:p>
     <w:p/>
-    <w:p/>
+    <w:p>
+      <w:pPr>
+        <w:spacing w:line="360" w:lineRule="auto"/>
+        <w:ind w:firstLine="360"/>
+        <w:jc w:val="both"/>
+      </w:pPr>
+      <w:r>
+        <w:t>Nakon što ste preuzeli aplikaciju, prije nego što ju počnete koristiti potrebno ju je instalirati na vaše računalo. Nakon što ste instalaciju izvršili dva puta kliknete na izrađenu ikonu aplikacije te vam se ona otvara</w:t>
+      </w:r>
+      <w:r>
+        <w:t>.</w:t>
+      </w:r>
+    </w:p>
+    <w:p>
+      <w:pPr>
+        <w:spacing w:line="360" w:lineRule="auto"/>
+        <w:ind w:firstLine="360"/>
+        <w:jc w:val="both"/>
+      </w:pPr>
+    </w:p>
+    <w:p>
+      <w:pPr>
+        <w:pStyle w:val="Odlomakpopisa"/>
+        <w:numPr>
+          <w:ilvl w:val="0"/>
+          <w:numId w:val="34"/>
+        </w:numPr>
+        <w:spacing w:line="360" w:lineRule="auto"/>
+        <w:jc w:val="both"/>
+      </w:pPr>
+      <w:r>
+        <w:t>Početni zaslon koji vam se otvori je prikazan na slici ispod, te on nudi dvije mogućnosti. Otvaranje već postojeće baze ili stvaranje nove.</w:t>
+      </w:r>
+    </w:p>
+    <w:p>
+      <w:pPr>
+        <w:tabs>
+          <w:tab w:val="left" w:pos="4068"/>
+        </w:tabs>
+      </w:pPr>
+      <w:r>
+        <w:rPr>
+          <w:noProof/>
+        </w:rPr>
+        <w:drawing>
+          <wp:anchor distT="0" distB="0" distL="114300" distR="114300" simplePos="0" relativeHeight="251625472" behindDoc="0" locked="0" layoutInCell="1" allowOverlap="1">
+            <wp:simplePos x="0" y="0"/>
+            <wp:positionH relativeFrom="column">
+              <wp:posOffset>342265</wp:posOffset>
+            </wp:positionH>
+            <wp:positionV relativeFrom="paragraph">
+              <wp:posOffset>290830</wp:posOffset>
+            </wp:positionV>
+            <wp:extent cx="5067300" cy="2760345"/>
+            <wp:effectExtent l="0" t="0" r="0" b="0"/>
+            <wp:wrapTopAndBottom/>
+            <wp:docPr id="3" name="Slika 3"/>
+            <wp:cNvGraphicFramePr>
+              <a:graphicFrameLocks xmlns:a="http://schemas.openxmlformats.org/drawingml/2006/main" noChangeAspect="1"/>
+            </wp:cNvGraphicFramePr>
+            <a:graphic xmlns:a="http://schemas.openxmlformats.org/drawingml/2006/main">
+              <a:graphicData uri="http://schemas.openxmlformats.org/drawingml/2006/picture">
+                <pic:pic xmlns:pic="http://schemas.openxmlformats.org/drawingml/2006/picture">
+                  <pic:nvPicPr>
+                    <pic:cNvPr id="3" name="1.PNG"/>
+                    <pic:cNvPicPr/>
+                  </pic:nvPicPr>
+                  <pic:blipFill>
+                    <a:blip r:embed="rId17">
+                      <a:extLst>
+                        <a:ext uri="{28A0092B-C50C-407E-A947-70E740481C1C}">
+                          <a14:useLocalDpi xmlns:a14="http://schemas.microsoft.com/office/drawing/2010/main" val="0"/>
+                        </a:ext>
+                      </a:extLst>
+                    </a:blip>
+                    <a:stretch>
+                      <a:fillRect/>
+                    </a:stretch>
+                  </pic:blipFill>
+                  <pic:spPr>
+                    <a:xfrm>
+                      <a:off x="0" y="0"/>
+                      <a:ext cx="5067300" cy="2760345"/>
+                    </a:xfrm>
+                    <a:prstGeom prst="rect">
+                      <a:avLst/>
+                    </a:prstGeom>
+                  </pic:spPr>
+                </pic:pic>
+              </a:graphicData>
+            </a:graphic>
+            <wp14:sizeRelH relativeFrom="margin">
+              <wp14:pctWidth>0</wp14:pctWidth>
+            </wp14:sizeRelH>
+            <wp14:sizeRelV relativeFrom="margin">
+              <wp14:pctHeight>0</wp14:pctHeight>
+            </wp14:sizeRelV>
+          </wp:anchor>
+        </w:drawing>
+      </w:r>
+    </w:p>
+    <w:p>
+      <w:pPr>
+        <w:spacing w:line="360" w:lineRule="auto"/>
+        <w:jc w:val="both"/>
+      </w:pPr>
+    </w:p>
+    <w:p>
+      <w:pPr>
+        <w:spacing w:line="360" w:lineRule="auto"/>
+        <w:jc w:val="both"/>
+      </w:pPr>
+    </w:p>
+    <w:p>
+      <w:pPr>
+        <w:pStyle w:val="Odlomakpopisa"/>
+        <w:numPr>
+          <w:ilvl w:val="0"/>
+          <w:numId w:val="34"/>
+        </w:numPr>
+        <w:spacing w:line="360" w:lineRule="auto"/>
+        <w:jc w:val="both"/>
+      </w:pPr>
+      <w:r>
+        <w:t xml:space="preserve">U slučaju da nemamo već kreiranu bazu onda odabiremo drugu opciju, </w:t>
+      </w:r>
+      <w:r>
+        <w:rPr>
+          <w:i/>
+        </w:rPr>
+        <w:t>Nova baza</w:t>
+      </w:r>
+      <w:r>
+        <w:t>, čime nam se otvara prozor s slike ispod, a u njega unosimo šifru pomoću koje kriptiramo našu bazu. Iza te lozinke će se nalaziti sve naše ostale lozinke pa je potrebno odabrati dobru i čvrstu lozinku. Softverski je određeno da lozinka ne može imati manje od 8 alfanumeričkih znakova.</w:t>
+      </w:r>
+      <w:r>
+        <w:t xml:space="preserve"> Zatim kliknemo </w:t>
+      </w:r>
+      <w:r>
+        <w:rPr>
+          <w:i/>
+        </w:rPr>
+        <w:t>POTVRDI</w:t>
+      </w:r>
+      <w:r>
+        <w:rPr>
+          <w:i/>
+        </w:rPr>
+        <w:t>.</w:t>
+      </w:r>
+    </w:p>
+    <w:p>
+      <w:pPr>
+        <w:tabs>
+          <w:tab w:val="left" w:pos="1452"/>
+        </w:tabs>
+        <w:spacing w:line="360" w:lineRule="auto"/>
+        <w:jc w:val="both"/>
+      </w:pPr>
+      <w:r>
+        <w:rPr>
+          <w:noProof/>
+        </w:rPr>
+        <w:lastRenderedPageBreak/>
+        <w:drawing>
+          <wp:anchor distT="0" distB="0" distL="114300" distR="114300" simplePos="0" relativeHeight="251640832" behindDoc="0" locked="0" layoutInCell="1" allowOverlap="1">
+            <wp:simplePos x="0" y="0"/>
+            <wp:positionH relativeFrom="column">
+              <wp:posOffset>357505</wp:posOffset>
+            </wp:positionH>
+            <wp:positionV relativeFrom="paragraph">
+              <wp:posOffset>52705</wp:posOffset>
+            </wp:positionV>
+            <wp:extent cx="5044440" cy="3338830"/>
+            <wp:effectExtent l="0" t="0" r="0" b="0"/>
+            <wp:wrapTopAndBottom/>
+            <wp:docPr id="8" name="Slika 8"/>
+            <wp:cNvGraphicFramePr>
+              <a:graphicFrameLocks xmlns:a="http://schemas.openxmlformats.org/drawingml/2006/main" noChangeAspect="1"/>
+            </wp:cNvGraphicFramePr>
+            <a:graphic xmlns:a="http://schemas.openxmlformats.org/drawingml/2006/main">
+              <a:graphicData uri="http://schemas.openxmlformats.org/drawingml/2006/picture">
+                <pic:pic xmlns:pic="http://schemas.openxmlformats.org/drawingml/2006/picture">
+                  <pic:nvPicPr>
+                    <pic:cNvPr id="8" name="2.PNG"/>
+                    <pic:cNvPicPr/>
+                  </pic:nvPicPr>
+                  <pic:blipFill>
+                    <a:blip r:embed="rId18">
+                      <a:extLst>
+                        <a:ext uri="{28A0092B-C50C-407E-A947-70E740481C1C}">
+                          <a14:useLocalDpi xmlns:a14="http://schemas.microsoft.com/office/drawing/2010/main" val="0"/>
+                        </a:ext>
+                      </a:extLst>
+                    </a:blip>
+                    <a:stretch>
+                      <a:fillRect/>
+                    </a:stretch>
+                  </pic:blipFill>
+                  <pic:spPr>
+                    <a:xfrm>
+                      <a:off x="0" y="0"/>
+                      <a:ext cx="5044440" cy="3338830"/>
+                    </a:xfrm>
+                    <a:prstGeom prst="rect">
+                      <a:avLst/>
+                    </a:prstGeom>
+                  </pic:spPr>
+                </pic:pic>
+              </a:graphicData>
+            </a:graphic>
+            <wp14:sizeRelH relativeFrom="margin">
+              <wp14:pctWidth>0</wp14:pctWidth>
+            </wp14:sizeRelH>
+            <wp14:sizeRelV relativeFrom="margin">
+              <wp14:pctHeight>0</wp14:pctHeight>
+            </wp14:sizeRelV>
+          </wp:anchor>
+        </w:drawing>
+      </w:r>
+    </w:p>
+    <w:p>
+      <w:pPr>
+        <w:tabs>
+          <w:tab w:val="left" w:pos="1452"/>
+        </w:tabs>
+        <w:spacing w:line="360" w:lineRule="auto"/>
+        <w:jc w:val="both"/>
+      </w:pPr>
+    </w:p>
+    <w:p>
+      <w:pPr>
+        <w:pStyle w:val="Odlomakpopisa"/>
+        <w:numPr>
+          <w:ilvl w:val="0"/>
+          <w:numId w:val="34"/>
+        </w:numPr>
+        <w:tabs>
+          <w:tab w:val="left" w:pos="1452"/>
+        </w:tabs>
+        <w:spacing w:line="360" w:lineRule="auto"/>
+        <w:jc w:val="both"/>
+      </w:pPr>
+      <w:r>
+        <w:t>Nakon</w:t>
+      </w:r>
+      <w:r>
+        <w:t xml:space="preserve"> što smo odabrali lozinku, potrebno je još odrediti naziv naše baze</w:t>
+      </w:r>
+      <w:r>
+        <w:t xml:space="preserve"> i lokacija gdje će se baza kreirati koje</w:t>
+      </w:r>
+      <w:r>
+        <w:t xml:space="preserve"> je prikazano na s</w:t>
+      </w:r>
+      <w:r>
+        <w:t xml:space="preserve">lici ispod, a zatim kliknemo </w:t>
+      </w:r>
+      <w:r>
+        <w:rPr>
+          <w:i/>
+        </w:rPr>
+        <w:t>Spremi.</w:t>
+      </w:r>
+    </w:p>
+    <w:p>
+      <w:pPr>
+        <w:tabs>
+          <w:tab w:val="left" w:pos="1452"/>
+        </w:tabs>
+        <w:spacing w:line="360" w:lineRule="auto"/>
+        <w:jc w:val="both"/>
+      </w:pPr>
+      <w:r>
+        <w:rPr>
+          <w:noProof/>
+        </w:rPr>
+        <w:drawing>
+          <wp:anchor distT="0" distB="0" distL="114300" distR="114300" simplePos="0" relativeHeight="251631616" behindDoc="0" locked="0" layoutInCell="1" allowOverlap="1">
+            <wp:simplePos x="0" y="0"/>
+            <wp:positionH relativeFrom="column">
+              <wp:posOffset>-635</wp:posOffset>
+            </wp:positionH>
+            <wp:positionV relativeFrom="paragraph">
+              <wp:posOffset>330200</wp:posOffset>
+            </wp:positionV>
+            <wp:extent cx="5760720" cy="2719070"/>
+            <wp:effectExtent l="0" t="0" r="0" b="0"/>
+            <wp:wrapTopAndBottom/>
+            <wp:docPr id="9" name="Slika 9"/>
+            <wp:cNvGraphicFramePr>
+              <a:graphicFrameLocks xmlns:a="http://schemas.openxmlformats.org/drawingml/2006/main" noChangeAspect="1"/>
+            </wp:cNvGraphicFramePr>
+            <a:graphic xmlns:a="http://schemas.openxmlformats.org/drawingml/2006/main">
+              <a:graphicData uri="http://schemas.openxmlformats.org/drawingml/2006/picture">
+                <pic:pic xmlns:pic="http://schemas.openxmlformats.org/drawingml/2006/picture">
+                  <pic:nvPicPr>
+                    <pic:cNvPr id="9" name="3.PNG"/>
+                    <pic:cNvPicPr/>
+                  </pic:nvPicPr>
+                  <pic:blipFill>
+                    <a:blip r:embed="rId19">
+                      <a:extLst>
+                        <a:ext uri="{28A0092B-C50C-407E-A947-70E740481C1C}">
+                          <a14:useLocalDpi xmlns:a14="http://schemas.microsoft.com/office/drawing/2010/main" val="0"/>
+                        </a:ext>
+                      </a:extLst>
+                    </a:blip>
+                    <a:stretch>
+                      <a:fillRect/>
+                    </a:stretch>
+                  </pic:blipFill>
+                  <pic:spPr>
+                    <a:xfrm>
+                      <a:off x="0" y="0"/>
+                      <a:ext cx="5760720" cy="2719070"/>
+                    </a:xfrm>
+                    <a:prstGeom prst="rect">
+                      <a:avLst/>
+                    </a:prstGeom>
+                  </pic:spPr>
+                </pic:pic>
+              </a:graphicData>
+            </a:graphic>
+          </wp:anchor>
+        </w:drawing>
+      </w:r>
+    </w:p>
+    <w:p>
+      <w:pPr>
+        <w:tabs>
+          <w:tab w:val="left" w:pos="1452"/>
+        </w:tabs>
+        <w:spacing w:line="360" w:lineRule="auto"/>
+        <w:jc w:val="both"/>
+      </w:pPr>
+    </w:p>
+    <w:p>
+      <w:pPr>
+        <w:pStyle w:val="Odlomakpopisa"/>
+        <w:numPr>
+          <w:ilvl w:val="0"/>
+          <w:numId w:val="34"/>
+        </w:numPr>
+        <w:tabs>
+          <w:tab w:val="left" w:pos="1452"/>
+        </w:tabs>
+        <w:spacing w:line="360" w:lineRule="auto"/>
+        <w:jc w:val="both"/>
+      </w:pPr>
+      <w:r>
+        <w:rPr>
+          <w:noProof/>
+        </w:rPr>
+        <w:lastRenderedPageBreak/>
+        <w:drawing>
+          <wp:anchor distT="0" distB="0" distL="114300" distR="114300" simplePos="0" relativeHeight="251645952" behindDoc="0" locked="0" layoutInCell="1" allowOverlap="1">
+            <wp:simplePos x="0" y="0"/>
+            <wp:positionH relativeFrom="column">
+              <wp:posOffset>128270</wp:posOffset>
+            </wp:positionH>
+            <wp:positionV relativeFrom="paragraph">
+              <wp:posOffset>645160</wp:posOffset>
+            </wp:positionV>
+            <wp:extent cx="5628640" cy="3413760"/>
+            <wp:effectExtent l="0" t="0" r="0" b="0"/>
+            <wp:wrapTopAndBottom/>
+            <wp:docPr id="10" name="Slika 10"/>
+            <wp:cNvGraphicFramePr>
+              <a:graphicFrameLocks xmlns:a="http://schemas.openxmlformats.org/drawingml/2006/main" noChangeAspect="1"/>
+            </wp:cNvGraphicFramePr>
+            <a:graphic xmlns:a="http://schemas.openxmlformats.org/drawingml/2006/main">
+              <a:graphicData uri="http://schemas.openxmlformats.org/drawingml/2006/picture">
+                <pic:pic xmlns:pic="http://schemas.openxmlformats.org/drawingml/2006/picture">
+                  <pic:nvPicPr>
+                    <pic:cNvPr id="10" name="4.PNG"/>
+                    <pic:cNvPicPr/>
+                  </pic:nvPicPr>
+                  <pic:blipFill>
+                    <a:blip r:embed="rId20" cstate="print">
+                      <a:extLst>
+                        <a:ext uri="{28A0092B-C50C-407E-A947-70E740481C1C}">
+                          <a14:useLocalDpi xmlns:a14="http://schemas.microsoft.com/office/drawing/2010/main" val="0"/>
+                        </a:ext>
+                      </a:extLst>
+                    </a:blip>
+                    <a:stretch>
+                      <a:fillRect/>
+                    </a:stretch>
+                  </pic:blipFill>
+                  <pic:spPr>
+                    <a:xfrm>
+                      <a:off x="0" y="0"/>
+                      <a:ext cx="5628640" cy="3413760"/>
+                    </a:xfrm>
+                    <a:prstGeom prst="rect">
+                      <a:avLst/>
+                    </a:prstGeom>
+                  </pic:spPr>
+                </pic:pic>
+              </a:graphicData>
+            </a:graphic>
+            <wp14:sizeRelH relativeFrom="margin">
+              <wp14:pctWidth>0</wp14:pctWidth>
+            </wp14:sizeRelH>
+            <wp14:sizeRelV relativeFrom="margin">
+              <wp14:pctHeight>0</wp14:pctHeight>
+            </wp14:sizeRelV>
+          </wp:anchor>
+        </w:drawing>
+      </w:r>
+      <w:r>
+        <w:t xml:space="preserve">Ovime smo kreirali bazu te </w:t>
+      </w:r>
+      <w:r>
+        <w:t>se sada</w:t>
+      </w:r>
+      <w:r>
+        <w:t xml:space="preserve"> otvara glavni prozor, </w:t>
+      </w:r>
+      <w:r>
+        <w:rPr>
+          <w:i/>
+        </w:rPr>
+        <w:t>Moji podaci</w:t>
+      </w:r>
+      <w:r>
+        <w:t>, od kuda se vrše sve ostale aktivnosti.</w:t>
+      </w:r>
+    </w:p>
+    <w:p>
+      <w:pPr>
+        <w:tabs>
+          <w:tab w:val="left" w:pos="1452"/>
+        </w:tabs>
+        <w:spacing w:line="360" w:lineRule="auto"/>
+        <w:ind w:left="360"/>
+        <w:jc w:val="both"/>
+      </w:pPr>
+    </w:p>
+    <w:p>
+      <w:pPr>
+        <w:pStyle w:val="Odlomakpopisa"/>
+        <w:numPr>
+          <w:ilvl w:val="0"/>
+          <w:numId w:val="34"/>
+        </w:numPr>
+        <w:tabs>
+          <w:tab w:val="left" w:pos="1452"/>
+        </w:tabs>
+        <w:spacing w:line="360" w:lineRule="auto"/>
+        <w:jc w:val="both"/>
+      </w:pPr>
+      <w:r>
+        <w:rPr>
+          <w:noProof/>
+        </w:rPr>
+        <w:drawing>
+          <wp:anchor distT="0" distB="0" distL="114300" distR="114300" simplePos="0" relativeHeight="251649024" behindDoc="0" locked="0" layoutInCell="1" allowOverlap="1">
+            <wp:simplePos x="0" y="0"/>
+            <wp:positionH relativeFrom="column">
+              <wp:posOffset>339725</wp:posOffset>
+            </wp:positionH>
+            <wp:positionV relativeFrom="paragraph">
+              <wp:posOffset>1363980</wp:posOffset>
+            </wp:positionV>
+            <wp:extent cx="5069205" cy="3230880"/>
+            <wp:effectExtent l="0" t="0" r="0" b="0"/>
+            <wp:wrapTopAndBottom/>
+            <wp:docPr id="11" name="Slika 11"/>
+            <wp:cNvGraphicFramePr>
+              <a:graphicFrameLocks xmlns:a="http://schemas.openxmlformats.org/drawingml/2006/main" noChangeAspect="1"/>
+            </wp:cNvGraphicFramePr>
+            <a:graphic xmlns:a="http://schemas.openxmlformats.org/drawingml/2006/main">
+              <a:graphicData uri="http://schemas.openxmlformats.org/drawingml/2006/picture">
+                <pic:pic xmlns:pic="http://schemas.openxmlformats.org/drawingml/2006/picture">
+                  <pic:nvPicPr>
+                    <pic:cNvPr id="11" name="5.PNG"/>
+                    <pic:cNvPicPr/>
+                  </pic:nvPicPr>
+                  <pic:blipFill>
+                    <a:blip r:embed="rId21">
+                      <a:extLst>
+                        <a:ext uri="{28A0092B-C50C-407E-A947-70E740481C1C}">
+                          <a14:useLocalDpi xmlns:a14="http://schemas.microsoft.com/office/drawing/2010/main" val="0"/>
+                        </a:ext>
+                      </a:extLst>
+                    </a:blip>
+                    <a:stretch>
+                      <a:fillRect/>
+                    </a:stretch>
+                  </pic:blipFill>
+                  <pic:spPr>
+                    <a:xfrm>
+                      <a:off x="0" y="0"/>
+                      <a:ext cx="5069205" cy="3230880"/>
+                    </a:xfrm>
+                    <a:prstGeom prst="rect">
+                      <a:avLst/>
+                    </a:prstGeom>
+                  </pic:spPr>
+                </pic:pic>
+              </a:graphicData>
+            </a:graphic>
+            <wp14:sizeRelH relativeFrom="margin">
+              <wp14:pctWidth>0</wp14:pctWidth>
+            </wp14:sizeRelH>
+            <wp14:sizeRelV relativeFrom="margin">
+              <wp14:pctHeight>0</wp14:pctHeight>
+            </wp14:sizeRelV>
+          </wp:anchor>
+        </w:drawing>
+      </w:r>
+      <w:r>
+        <w:t xml:space="preserve">U slučaju da nam se ne sviđa lozinka baze ili ako je netko otkrio lozinku, uvijek onu možemo promijeniti. Kako bi to napravili odaberemo gore u desnom dijelu prozora </w:t>
+      </w:r>
+      <w:r>
+        <w:rPr>
+          <w:i/>
+        </w:rPr>
+        <w:t xml:space="preserve">PROMIJENI LOZINKU </w:t>
+      </w:r>
+      <w:r>
+        <w:t>čime se otvara novi zaslon gdje izvršimo promjenu lozinke. Nova lozinka mora sadržavati minimalno 8 znakova te se korisnika obavijesti o tome ako ona ne ispunjava naveden zahtjev.</w:t>
+      </w:r>
+    </w:p>
+    <w:p>
+      <w:pPr>
+        <w:pStyle w:val="Odlomakpopisa"/>
+      </w:pPr>
+    </w:p>
+    <w:p>
+      <w:pPr>
+        <w:tabs>
+          <w:tab w:val="left" w:pos="1452"/>
+        </w:tabs>
+        <w:spacing w:line="360" w:lineRule="auto"/>
+        <w:jc w:val="both"/>
+      </w:pPr>
+    </w:p>
+    <w:p>
+      <w:pPr>
+        <w:tabs>
+          <w:tab w:val="left" w:pos="1452"/>
+        </w:tabs>
+        <w:spacing w:line="360" w:lineRule="auto"/>
+        <w:jc w:val="both"/>
+      </w:pPr>
+      <w:r>
+        <w:rPr>
+          <w:noProof/>
+        </w:rPr>
+        <w:drawing>
+          <wp:anchor distT="0" distB="0" distL="114300" distR="114300" simplePos="0" relativeHeight="251661824" behindDoc="0" locked="0" layoutInCell="1" allowOverlap="1">
+            <wp:simplePos x="0" y="0"/>
+            <wp:positionH relativeFrom="column">
+              <wp:posOffset>255905</wp:posOffset>
+            </wp:positionH>
+            <wp:positionV relativeFrom="paragraph">
+              <wp:posOffset>-635</wp:posOffset>
+            </wp:positionV>
+            <wp:extent cx="5236845" cy="3329940"/>
+            <wp:effectExtent l="0" t="0" r="0" b="0"/>
+            <wp:wrapTopAndBottom/>
+            <wp:docPr id="12" name="Slika 12"/>
+            <wp:cNvGraphicFramePr>
+              <a:graphicFrameLocks xmlns:a="http://schemas.openxmlformats.org/drawingml/2006/main" noChangeAspect="1"/>
+            </wp:cNvGraphicFramePr>
+            <a:graphic xmlns:a="http://schemas.openxmlformats.org/drawingml/2006/main">
+              <a:graphicData uri="http://schemas.openxmlformats.org/drawingml/2006/picture">
+                <pic:pic xmlns:pic="http://schemas.openxmlformats.org/drawingml/2006/picture">
+                  <pic:nvPicPr>
+                    <pic:cNvPr id="12" name="5A.PNG"/>
+                    <pic:cNvPicPr/>
+                  </pic:nvPicPr>
+                  <pic:blipFill>
+                    <a:blip r:embed="rId22">
+                      <a:extLst>
+                        <a:ext uri="{28A0092B-C50C-407E-A947-70E740481C1C}">
+                          <a14:useLocalDpi xmlns:a14="http://schemas.microsoft.com/office/drawing/2010/main" val="0"/>
+                        </a:ext>
+                      </a:extLst>
+                    </a:blip>
+                    <a:stretch>
+                      <a:fillRect/>
+                    </a:stretch>
+                  </pic:blipFill>
+                  <pic:spPr>
+                    <a:xfrm>
+                      <a:off x="0" y="0"/>
+                      <a:ext cx="5236845" cy="3329940"/>
+                    </a:xfrm>
+                    <a:prstGeom prst="rect">
+                      <a:avLst/>
+                    </a:prstGeom>
+                  </pic:spPr>
+                </pic:pic>
+              </a:graphicData>
+            </a:graphic>
+            <wp14:sizeRelH relativeFrom="margin">
+              <wp14:pctWidth>0</wp14:pctWidth>
+            </wp14:sizeRelH>
+            <wp14:sizeRelV relativeFrom="margin">
+              <wp14:pctHeight>0</wp14:pctHeight>
+            </wp14:sizeRelV>
+          </wp:anchor>
+        </w:drawing>
+      </w:r>
+    </w:p>
+    <w:p>
+      <w:pPr>
+        <w:pStyle w:val="Odlomakpopisa"/>
+        <w:numPr>
+          <w:ilvl w:val="0"/>
+          <w:numId w:val="34"/>
+        </w:numPr>
+        <w:tabs>
+          <w:tab w:val="left" w:pos="1452"/>
+        </w:tabs>
+        <w:spacing w:line="360" w:lineRule="auto"/>
+        <w:jc w:val="both"/>
+        <w:rPr>
+          <w:noProof/>
+        </w:rPr>
+      </w:pPr>
+      <w:r>
+        <w:rPr>
+          <w:noProof/>
+        </w:rPr>
+        <w:drawing>
+          <wp:anchor distT="0" distB="0" distL="114300" distR="114300" simplePos="0" relativeHeight="251651072" behindDoc="0" locked="0" layoutInCell="1" allowOverlap="1">
+            <wp:simplePos x="0" y="0"/>
+            <wp:positionH relativeFrom="column">
+              <wp:posOffset>258445</wp:posOffset>
+            </wp:positionH>
+            <wp:positionV relativeFrom="paragraph">
+              <wp:posOffset>712470</wp:posOffset>
+            </wp:positionV>
+            <wp:extent cx="5241925" cy="3314700"/>
+            <wp:effectExtent l="0" t="0" r="0" b="0"/>
+            <wp:wrapTopAndBottom/>
+            <wp:docPr id="13" name="Slika 13"/>
+            <wp:cNvGraphicFramePr>
+              <a:graphicFrameLocks xmlns:a="http://schemas.openxmlformats.org/drawingml/2006/main" noChangeAspect="1"/>
+            </wp:cNvGraphicFramePr>
+            <a:graphic xmlns:a="http://schemas.openxmlformats.org/drawingml/2006/main">
+              <a:graphicData uri="http://schemas.openxmlformats.org/drawingml/2006/picture">
+                <pic:pic xmlns:pic="http://schemas.openxmlformats.org/drawingml/2006/picture">
+                  <pic:nvPicPr>
+                    <pic:cNvPr id="13" name="6.PNG"/>
+                    <pic:cNvPicPr/>
+                  </pic:nvPicPr>
+                  <pic:blipFill>
+                    <a:blip r:embed="rId23">
+                      <a:extLst>
+                        <a:ext uri="{28A0092B-C50C-407E-A947-70E740481C1C}">
+                          <a14:useLocalDpi xmlns:a14="http://schemas.microsoft.com/office/drawing/2010/main" val="0"/>
+                        </a:ext>
+                      </a:extLst>
+                    </a:blip>
+                    <a:stretch>
+                      <a:fillRect/>
+                    </a:stretch>
+                  </pic:blipFill>
+                  <pic:spPr>
+                    <a:xfrm>
+                      <a:off x="0" y="0"/>
+                      <a:ext cx="5241925" cy="3314700"/>
+                    </a:xfrm>
+                    <a:prstGeom prst="rect">
+                      <a:avLst/>
+                    </a:prstGeom>
+                  </pic:spPr>
+                </pic:pic>
+              </a:graphicData>
+            </a:graphic>
+            <wp14:sizeRelH relativeFrom="margin">
+              <wp14:pctWidth>0</wp14:pctWidth>
+            </wp14:sizeRelH>
+            <wp14:sizeRelV relativeFrom="margin">
+              <wp14:pctHeight>0</wp14:pctHeight>
+            </wp14:sizeRelV>
+          </wp:anchor>
+        </w:drawing>
+      </w:r>
+      <w:r>
+        <w:rPr>
+          <w:noProof/>
+        </w:rPr>
+        <w:t xml:space="preserve">Kako bi aplikacija imala smisla, u bazu je potrebno dodati račune odnosno lozinke. Tu aktivnost vršimo s pritiskom na </w:t>
+      </w:r>
+      <w:r>
+        <w:rPr>
+          <w:i/>
+          <w:noProof/>
+        </w:rPr>
+        <w:t>DODAJ</w:t>
+      </w:r>
+      <w:r>
+        <w:rPr>
+          <w:noProof/>
+        </w:rPr>
+        <w:t xml:space="preserve"> čime se otvara sljedeći prozor:</w:t>
+      </w:r>
+    </w:p>
+    <w:p>
+      <w:pPr>
+        <w:pStyle w:val="Odlomakpopisa"/>
+        <w:tabs>
+          <w:tab w:val="left" w:pos="1452"/>
+        </w:tabs>
+        <w:spacing w:line="360" w:lineRule="auto"/>
+        <w:jc w:val="both"/>
+        <w:rPr>
+          <w:noProof/>
+        </w:rPr>
+      </w:pPr>
+    </w:p>
+    <w:p>
+      <w:pPr>
+        <w:spacing w:line="360" w:lineRule="auto"/>
+        <w:ind w:firstLine="360"/>
+        <w:jc w:val="both"/>
+      </w:pPr>
+      <w:r>
+        <w:rPr>
+          <w:noProof/>
+        </w:rPr>
+        <w:lastRenderedPageBreak/>
+        <w:drawing>
+          <wp:anchor distT="0" distB="0" distL="114300" distR="114300" simplePos="0" relativeHeight="251657216" behindDoc="0" locked="0" layoutInCell="1" allowOverlap="1">
+            <wp:simplePos x="0" y="0"/>
+            <wp:positionH relativeFrom="column">
+              <wp:posOffset>219710</wp:posOffset>
+            </wp:positionH>
+            <wp:positionV relativeFrom="paragraph">
+              <wp:posOffset>1191895</wp:posOffset>
+            </wp:positionV>
+            <wp:extent cx="5311140" cy="3421380"/>
+            <wp:effectExtent l="0" t="0" r="0" b="0"/>
+            <wp:wrapTopAndBottom/>
+            <wp:docPr id="14" name="Slika 14"/>
+            <wp:cNvGraphicFramePr>
+              <a:graphicFrameLocks xmlns:a="http://schemas.openxmlformats.org/drawingml/2006/main" noChangeAspect="1"/>
+            </wp:cNvGraphicFramePr>
+            <a:graphic xmlns:a="http://schemas.openxmlformats.org/drawingml/2006/main">
+              <a:graphicData uri="http://schemas.openxmlformats.org/drawingml/2006/picture">
+                <pic:pic xmlns:pic="http://schemas.openxmlformats.org/drawingml/2006/picture">
+                  <pic:nvPicPr>
+                    <pic:cNvPr id="14" name="7.PNG"/>
+                    <pic:cNvPicPr/>
+                  </pic:nvPicPr>
+                  <pic:blipFill>
+                    <a:blip r:embed="rId24">
+                      <a:extLst>
+                        <a:ext uri="{28A0092B-C50C-407E-A947-70E740481C1C}">
+                          <a14:useLocalDpi xmlns:a14="http://schemas.microsoft.com/office/drawing/2010/main" val="0"/>
+                        </a:ext>
+                      </a:extLst>
+                    </a:blip>
+                    <a:stretch>
+                      <a:fillRect/>
+                    </a:stretch>
+                  </pic:blipFill>
+                  <pic:spPr>
+                    <a:xfrm>
+                      <a:off x="0" y="0"/>
+                      <a:ext cx="5311140" cy="3421380"/>
+                    </a:xfrm>
+                    <a:prstGeom prst="rect">
+                      <a:avLst/>
+                    </a:prstGeom>
+                  </pic:spPr>
+                </pic:pic>
+              </a:graphicData>
+            </a:graphic>
+            <wp14:sizeRelH relativeFrom="margin">
+              <wp14:pctWidth>0</wp14:pctWidth>
+            </wp14:sizeRelH>
+            <wp14:sizeRelV relativeFrom="margin">
+              <wp14:pctHeight>0</wp14:pctHeight>
+            </wp14:sizeRelV>
+          </wp:anchor>
+        </w:drawing>
+      </w:r>
+      <w:r>
+        <w:t xml:space="preserve">Unutar prozora </w:t>
+      </w:r>
+      <w:r>
+        <w:rPr>
+          <w:i/>
+        </w:rPr>
+        <w:t>Novi podatak</w:t>
+      </w:r>
+      <w:r>
+        <w:t xml:space="preserve"> unosimo naziv aplikacije/računa iza kojeg stoji naša pohranjena lozinka, zatim se upisuje lozinka koja se kasnije kriptira i pohranjuje u bazu, a na kraju možemo odabrat duljinu (od 1 do 64 znaka) </w:t>
+      </w:r>
+      <w:proofErr w:type="spellStart"/>
+      <w:r>
+        <w:t>novogenerirane</w:t>
+      </w:r>
+      <w:proofErr w:type="spellEnd"/>
+      <w:r>
+        <w:t xml:space="preserve"> lozinke. Prilikom pritiska na </w:t>
+      </w:r>
+      <w:r>
+        <w:rPr>
+          <w:i/>
+        </w:rPr>
+        <w:t>POTVRDI</w:t>
+      </w:r>
+      <w:r>
+        <w:t xml:space="preserve"> generirana lozinka se pohranjuje u bazu.</w:t>
+      </w:r>
+    </w:p>
+    <w:p>
+      <w:pPr>
+        <w:spacing w:line="360" w:lineRule="auto"/>
+        <w:jc w:val="both"/>
+      </w:pPr>
+      <w:r>
+        <w:rPr>
+          <w:noProof/>
+        </w:rPr>
+        <w:drawing>
+          <wp:anchor distT="0" distB="0" distL="114300" distR="114300" simplePos="0" relativeHeight="251687936" behindDoc="0" locked="0" layoutInCell="1" allowOverlap="1">
+            <wp:simplePos x="0" y="0"/>
+            <wp:positionH relativeFrom="column">
+              <wp:posOffset>-635</wp:posOffset>
+            </wp:positionH>
+            <wp:positionV relativeFrom="paragraph">
+              <wp:posOffset>3878580</wp:posOffset>
+            </wp:positionV>
+            <wp:extent cx="5760720" cy="2919095"/>
+            <wp:effectExtent l="0" t="0" r="0" b="0"/>
+            <wp:wrapTopAndBottom/>
+            <wp:docPr id="18" name="Slika 18"/>
+            <wp:cNvGraphicFramePr>
+              <a:graphicFrameLocks xmlns:a="http://schemas.openxmlformats.org/drawingml/2006/main" noChangeAspect="1"/>
+            </wp:cNvGraphicFramePr>
+            <a:graphic xmlns:a="http://schemas.openxmlformats.org/drawingml/2006/main">
+              <a:graphicData uri="http://schemas.openxmlformats.org/drawingml/2006/picture">
+                <pic:pic xmlns:pic="http://schemas.openxmlformats.org/drawingml/2006/picture">
+                  <pic:nvPicPr>
+                    <pic:cNvPr id="18" name="11.PNG"/>
+                    <pic:cNvPicPr/>
+                  </pic:nvPicPr>
+                  <pic:blipFill>
+                    <a:blip r:embed="rId25" cstate="print">
+                      <a:extLst>
+                        <a:ext uri="{28A0092B-C50C-407E-A947-70E740481C1C}">
+                          <a14:useLocalDpi xmlns:a14="http://schemas.microsoft.com/office/drawing/2010/main" val="0"/>
+                        </a:ext>
+                      </a:extLst>
+                    </a:blip>
+                    <a:stretch>
+                      <a:fillRect/>
+                    </a:stretch>
+                  </pic:blipFill>
+                  <pic:spPr>
+                    <a:xfrm>
+                      <a:off x="0" y="0"/>
+                      <a:ext cx="5760720" cy="2919095"/>
+                    </a:xfrm>
+                    <a:prstGeom prst="rect">
+                      <a:avLst/>
+                    </a:prstGeom>
+                  </pic:spPr>
+                </pic:pic>
+              </a:graphicData>
+            </a:graphic>
+          </wp:anchor>
+        </w:drawing>
+      </w:r>
+    </w:p>
+    <w:p>
+      <w:pPr>
+        <w:spacing w:line="360" w:lineRule="auto"/>
+        <w:jc w:val="both"/>
+      </w:pPr>
+    </w:p>
+    <w:p>
+      <w:pPr>
+        <w:spacing w:line="360" w:lineRule="auto"/>
+        <w:jc w:val="both"/>
+      </w:pPr>
+      <w:r>
+        <w:t xml:space="preserve">Kako bi se kriptirana lozinka lakše koristila, nju je moguće pohraniti u </w:t>
+      </w:r>
+      <w:proofErr w:type="spellStart"/>
+      <w:r>
+        <w:rPr>
+          <w:i/>
+        </w:rPr>
+        <w:t>Clipboard</w:t>
+      </w:r>
+      <w:proofErr w:type="spellEnd"/>
+      <w:r>
+        <w:rPr>
+          <w:i/>
+        </w:rPr>
+        <w:t xml:space="preserve"> </w:t>
+      </w:r>
+      <w:r>
+        <w:t xml:space="preserve">, a to se ostvari pritiskom na gumb </w:t>
+      </w:r>
+      <w:r>
+        <w:rPr>
+          <w:i/>
+        </w:rPr>
+        <w:t xml:space="preserve">KOPIRAJ LOZINKU </w:t>
+      </w:r>
+      <w:r>
+        <w:t xml:space="preserve">te je nju sada </w:t>
+      </w:r>
+      <w:proofErr w:type="spellStart"/>
+      <w:r>
+        <w:t>potreno</w:t>
+      </w:r>
+      <w:proofErr w:type="spellEnd"/>
+      <w:r>
+        <w:t xml:space="preserve"> </w:t>
+      </w:r>
+      <w:proofErr w:type="spellStart"/>
+      <w:r>
+        <w:t>zaljepiti</w:t>
+      </w:r>
+      <w:proofErr w:type="spellEnd"/>
+      <w:r>
+        <w:t xml:space="preserve"> na određeno mjesto.</w:t>
+      </w:r>
+    </w:p>
+    <w:p>
+      <w:pPr>
+        <w:pStyle w:val="Odlomakpopisa"/>
+        <w:numPr>
+          <w:ilvl w:val="0"/>
+          <w:numId w:val="34"/>
+        </w:numPr>
+        <w:spacing w:line="360" w:lineRule="auto"/>
+        <w:jc w:val="both"/>
+        <w:rPr>
+          <w:noProof/>
+        </w:rPr>
+      </w:pPr>
+      <w:r>
+        <w:rPr>
+          <w:noProof/>
+        </w:rPr>
+        <w:lastRenderedPageBreak/>
+        <w:drawing>
+          <wp:anchor distT="0" distB="0" distL="114300" distR="114300" simplePos="0" relativeHeight="251659264" behindDoc="0" locked="0" layoutInCell="1" allowOverlap="1">
+            <wp:simplePos x="0" y="0"/>
+            <wp:positionH relativeFrom="column">
+              <wp:posOffset>381635</wp:posOffset>
+            </wp:positionH>
+            <wp:positionV relativeFrom="paragraph">
+              <wp:posOffset>989965</wp:posOffset>
+            </wp:positionV>
+            <wp:extent cx="4996815" cy="3253740"/>
+            <wp:effectExtent l="0" t="0" r="0" b="0"/>
+            <wp:wrapTopAndBottom/>
+            <wp:docPr id="15" name="Slika 15"/>
+            <wp:cNvGraphicFramePr>
+              <a:graphicFrameLocks xmlns:a="http://schemas.openxmlformats.org/drawingml/2006/main" noChangeAspect="1"/>
+            </wp:cNvGraphicFramePr>
+            <a:graphic xmlns:a="http://schemas.openxmlformats.org/drawingml/2006/main">
+              <a:graphicData uri="http://schemas.openxmlformats.org/drawingml/2006/picture">
+                <pic:pic xmlns:pic="http://schemas.openxmlformats.org/drawingml/2006/picture">
+                  <pic:nvPicPr>
+                    <pic:cNvPr id="15" name="8.PNG"/>
+                    <pic:cNvPicPr/>
+                  </pic:nvPicPr>
+                  <pic:blipFill>
+                    <a:blip r:embed="rId26">
+                      <a:extLst>
+                        <a:ext uri="{28A0092B-C50C-407E-A947-70E740481C1C}">
+                          <a14:useLocalDpi xmlns:a14="http://schemas.microsoft.com/office/drawing/2010/main" val="0"/>
+                        </a:ext>
+                      </a:extLst>
+                    </a:blip>
+                    <a:stretch>
+                      <a:fillRect/>
+                    </a:stretch>
+                  </pic:blipFill>
+                  <pic:spPr>
+                    <a:xfrm>
+                      <a:off x="0" y="0"/>
+                      <a:ext cx="4996815" cy="3253740"/>
+                    </a:xfrm>
+                    <a:prstGeom prst="rect">
+                      <a:avLst/>
+                    </a:prstGeom>
+                  </pic:spPr>
+                </pic:pic>
+              </a:graphicData>
+            </a:graphic>
+            <wp14:sizeRelH relativeFrom="margin">
+              <wp14:pctWidth>0</wp14:pctWidth>
+            </wp14:sizeRelH>
+            <wp14:sizeRelV relativeFrom="margin">
+              <wp14:pctHeight>0</wp14:pctHeight>
+            </wp14:sizeRelV>
+          </wp:anchor>
+        </w:drawing>
+      </w:r>
+      <w:r>
+        <w:rPr>
+          <w:noProof/>
+        </w:rPr>
+        <w:t xml:space="preserve">Uslučaju da nam lozinka neodgovara iz nekoih razloga ili da nam se ne sviđa, lozinku uvijek možemo urediti. Iz tablice lozinki odaberemo onu koju želimo urediti te kliknemo na gumb </w:t>
+      </w:r>
+      <w:r>
+        <w:rPr>
+          <w:i/>
+          <w:noProof/>
+        </w:rPr>
+        <w:t>IZMJENI</w:t>
+      </w:r>
+      <w:r>
+        <w:rPr>
+          <w:noProof/>
+        </w:rPr>
+        <w:t xml:space="preserve"> čime se otvara prozor sa sljedeće slike.</w:t>
+      </w:r>
+    </w:p>
+    <w:p>
+      <w:pPr>
+        <w:tabs>
+          <w:tab w:val="left" w:pos="2328"/>
+        </w:tabs>
+        <w:spacing w:line="360" w:lineRule="auto"/>
+        <w:rPr>
+          <w:noProof/>
+        </w:rPr>
+      </w:pPr>
+    </w:p>
+    <w:p>
+      <w:pPr>
+        <w:tabs>
+          <w:tab w:val="left" w:pos="2328"/>
+        </w:tabs>
+        <w:spacing w:line="360" w:lineRule="auto"/>
+      </w:pPr>
+      <w:r>
+        <w:t xml:space="preserve">U prozoru  </w:t>
+      </w:r>
+      <w:r>
+        <w:rPr>
+          <w:i/>
+        </w:rPr>
+        <w:t>Izmjeni podatak</w:t>
+      </w:r>
+      <w:r>
+        <w:t xml:space="preserve">, možemo naziv računa promijeniti, upisati odnosno urediti postojeću lozinku, a ako odaberemo opciju </w:t>
+      </w:r>
+      <w:proofErr w:type="spellStart"/>
+      <w:r>
+        <w:t>Enkriptiraj</w:t>
+      </w:r>
+      <w:proofErr w:type="spellEnd"/>
+      <w:r>
+        <w:t xml:space="preserve"> SHA256, upisana lozinka će se ponovo kriptirati.</w:t>
+      </w:r>
+      <w:r>
+        <w:t xml:space="preserve"> Pritisnemo </w:t>
+      </w:r>
+      <w:r>
+        <w:rPr>
+          <w:i/>
+        </w:rPr>
+        <w:t xml:space="preserve">POTVRDI </w:t>
+      </w:r>
+      <w:r>
+        <w:t>te se nova lozinka pohranila u bazu.</w:t>
+      </w:r>
+    </w:p>
+    <w:p>
+      <w:pPr>
+        <w:tabs>
+          <w:tab w:val="left" w:pos="2328"/>
+        </w:tabs>
+        <w:spacing w:line="360" w:lineRule="auto"/>
+      </w:pPr>
+    </w:p>
+    <w:p>
+      <w:pPr>
+        <w:tabs>
+          <w:tab w:val="left" w:pos="2328"/>
+        </w:tabs>
+        <w:spacing w:line="360" w:lineRule="auto"/>
+      </w:pPr>
+    </w:p>
+    <w:p>
+      <w:pPr>
+        <w:tabs>
+          <w:tab w:val="left" w:pos="2328"/>
+        </w:tabs>
+        <w:spacing w:line="360" w:lineRule="auto"/>
+      </w:pPr>
+    </w:p>
+    <w:p>
+      <w:pPr>
+        <w:tabs>
+          <w:tab w:val="left" w:pos="2328"/>
+        </w:tabs>
+        <w:spacing w:line="360" w:lineRule="auto"/>
+      </w:pPr>
+    </w:p>
+    <w:p>
+      <w:pPr>
+        <w:tabs>
+          <w:tab w:val="left" w:pos="2328"/>
+        </w:tabs>
+        <w:spacing w:line="360" w:lineRule="auto"/>
+      </w:pPr>
+    </w:p>
+    <w:p>
+      <w:pPr>
+        <w:pStyle w:val="Odlomakpopisa"/>
+        <w:numPr>
+          <w:ilvl w:val="0"/>
+          <w:numId w:val="34"/>
+        </w:numPr>
+        <w:tabs>
+          <w:tab w:val="left" w:pos="2328"/>
+        </w:tabs>
+        <w:spacing w:line="360" w:lineRule="auto"/>
+        <w:jc w:val="both"/>
+      </w:pPr>
+      <w:r>
+        <w:rPr>
+          <w:noProof/>
+        </w:rPr>
+        <w:lastRenderedPageBreak/>
+        <w:drawing>
+          <wp:anchor distT="0" distB="0" distL="114300" distR="114300" simplePos="0" relativeHeight="251671552" behindDoc="0" locked="0" layoutInCell="1" allowOverlap="1">
+            <wp:simplePos x="0" y="0"/>
+            <wp:positionH relativeFrom="column">
+              <wp:posOffset>403225</wp:posOffset>
+            </wp:positionH>
+            <wp:positionV relativeFrom="paragraph">
+              <wp:posOffset>1271905</wp:posOffset>
+            </wp:positionV>
+            <wp:extent cx="4945380" cy="3140710"/>
+            <wp:effectExtent l="0" t="0" r="0" b="0"/>
+            <wp:wrapTopAndBottom/>
+            <wp:docPr id="16" name="Slika 16"/>
+            <wp:cNvGraphicFramePr>
+              <a:graphicFrameLocks xmlns:a="http://schemas.openxmlformats.org/drawingml/2006/main" noChangeAspect="1"/>
+            </wp:cNvGraphicFramePr>
+            <a:graphic xmlns:a="http://schemas.openxmlformats.org/drawingml/2006/main">
+              <a:graphicData uri="http://schemas.openxmlformats.org/drawingml/2006/picture">
+                <pic:pic xmlns:pic="http://schemas.openxmlformats.org/drawingml/2006/picture">
+                  <pic:nvPicPr>
+                    <pic:cNvPr id="16" name="9.PNG"/>
+                    <pic:cNvPicPr/>
+                  </pic:nvPicPr>
+                  <pic:blipFill>
+                    <a:blip r:embed="rId27">
+                      <a:extLst>
+                        <a:ext uri="{28A0092B-C50C-407E-A947-70E740481C1C}">
+                          <a14:useLocalDpi xmlns:a14="http://schemas.microsoft.com/office/drawing/2010/main" val="0"/>
+                        </a:ext>
+                      </a:extLst>
+                    </a:blip>
+                    <a:stretch>
+                      <a:fillRect/>
+                    </a:stretch>
+                  </pic:blipFill>
+                  <pic:spPr>
+                    <a:xfrm>
+                      <a:off x="0" y="0"/>
+                      <a:ext cx="4945380" cy="3140710"/>
+                    </a:xfrm>
+                    <a:prstGeom prst="rect">
+                      <a:avLst/>
+                    </a:prstGeom>
+                  </pic:spPr>
+                </pic:pic>
+              </a:graphicData>
+            </a:graphic>
+            <wp14:sizeRelH relativeFrom="margin">
+              <wp14:pctWidth>0</wp14:pctWidth>
+            </wp14:sizeRelH>
+            <wp14:sizeRelV relativeFrom="margin">
+              <wp14:pctHeight>0</wp14:pctHeight>
+            </wp14:sizeRelV>
+          </wp:anchor>
+        </w:drawing>
+      </w:r>
+      <w:r>
+        <w:t xml:space="preserve">U slučaju da nam neka lozinka više nije potrebna, tada nju možemo izbrisati iz popisa, odnosno iz baze. Kako bi to izveli jednostavno u popisu odaberemo tu lozinku te pritisnemo </w:t>
+      </w:r>
+      <w:r>
+        <w:rPr>
+          <w:i/>
+        </w:rPr>
+        <w:t xml:space="preserve">IZBRIŠI </w:t>
+      </w:r>
+      <w:r>
+        <w:t xml:space="preserve"> čime nas aplikacija pita jesmo li sigurni da želimo to učiniti, a kako bi to potvrdili odaberemo </w:t>
+      </w:r>
+      <w:r>
+        <w:rPr>
+          <w:i/>
+        </w:rPr>
+        <w:t>Da</w:t>
+      </w:r>
+      <w:r>
+        <w:rPr>
+          <w:i/>
+        </w:rPr>
+        <w:t>.</w:t>
+      </w:r>
+      <w:r>
+        <w:rPr>
+          <w:i/>
+        </w:rPr>
+        <w:t xml:space="preserve"> </w:t>
+      </w:r>
+      <w:r>
+        <w:t>Time je lozinka izbrisana iz baze.</w:t>
+      </w:r>
+    </w:p>
+    <w:p>
+      <w:pPr>
+        <w:tabs>
+          <w:tab w:val="left" w:pos="2328"/>
+        </w:tabs>
+        <w:spacing w:line="360" w:lineRule="auto"/>
+      </w:pPr>
+    </w:p>
+    <w:p>
+      <w:pPr>
+        <w:tabs>
+          <w:tab w:val="left" w:pos="2328"/>
+        </w:tabs>
+        <w:spacing w:line="360" w:lineRule="auto"/>
+        <w:jc w:val="both"/>
+      </w:pPr>
+      <w:r>
+        <w:rPr>
+          <w:noProof/>
+        </w:rPr>
+        <w:drawing>
+          <wp:anchor distT="0" distB="0" distL="114300" distR="114300" simplePos="0" relativeHeight="251682816" behindDoc="0" locked="0" layoutInCell="1" allowOverlap="1">
+            <wp:simplePos x="0" y="0"/>
+            <wp:positionH relativeFrom="column">
+              <wp:posOffset>403225</wp:posOffset>
+            </wp:positionH>
+            <wp:positionV relativeFrom="paragraph">
+              <wp:posOffset>320040</wp:posOffset>
+            </wp:positionV>
+            <wp:extent cx="4943475" cy="3097530"/>
+            <wp:effectExtent l="0" t="0" r="0" b="0"/>
+            <wp:wrapTopAndBottom/>
+            <wp:docPr id="17" name="Slika 17"/>
+            <wp:cNvGraphicFramePr>
+              <a:graphicFrameLocks xmlns:a="http://schemas.openxmlformats.org/drawingml/2006/main" noChangeAspect="1"/>
+            </wp:cNvGraphicFramePr>
+            <a:graphic xmlns:a="http://schemas.openxmlformats.org/drawingml/2006/main">
+              <a:graphicData uri="http://schemas.openxmlformats.org/drawingml/2006/picture">
+                <pic:pic xmlns:pic="http://schemas.openxmlformats.org/drawingml/2006/picture">
+                  <pic:nvPicPr>
+                    <pic:cNvPr id="17" name="10.PNG"/>
+                    <pic:cNvPicPr/>
+                  </pic:nvPicPr>
+                  <pic:blipFill>
+                    <a:blip r:embed="rId28" cstate="print">
+                      <a:extLst>
+                        <a:ext uri="{28A0092B-C50C-407E-A947-70E740481C1C}">
+                          <a14:useLocalDpi xmlns:a14="http://schemas.microsoft.com/office/drawing/2010/main" val="0"/>
+                        </a:ext>
+                      </a:extLst>
+                    </a:blip>
+                    <a:stretch>
+                      <a:fillRect/>
+                    </a:stretch>
+                  </pic:blipFill>
+                  <pic:spPr>
+                    <a:xfrm>
+                      <a:off x="0" y="0"/>
+                      <a:ext cx="4943475" cy="3097530"/>
+                    </a:xfrm>
+                    <a:prstGeom prst="rect">
+                      <a:avLst/>
+                    </a:prstGeom>
+                  </pic:spPr>
+                </pic:pic>
+              </a:graphicData>
+            </a:graphic>
+            <wp14:sizeRelH relativeFrom="margin">
+              <wp14:pctWidth>0</wp14:pctWidth>
+            </wp14:sizeRelH>
+            <wp14:sizeRelV relativeFrom="margin">
+              <wp14:pctHeight>0</wp14:pctHeight>
+            </wp14:sizeRelV>
+          </wp:anchor>
+        </w:drawing>
+      </w:r>
+    </w:p>
+    <w:p>
+      <w:pPr>
+        <w:pStyle w:val="Odlomakpopisa"/>
+      </w:pPr>
+    </w:p>
+    <w:p>
+      <w:pPr>
+        <w:pStyle w:val="Odlomakpopisa"/>
+        <w:numPr>
+          <w:ilvl w:val="0"/>
+          <w:numId w:val="34"/>
+        </w:numPr>
+        <w:tabs>
+          <w:tab w:val="left" w:pos="2328"/>
+        </w:tabs>
+        <w:spacing w:line="360" w:lineRule="auto"/>
+        <w:jc w:val="both"/>
+      </w:pPr>
+      <w:r>
+        <w:lastRenderedPageBreak/>
+        <w:t xml:space="preserve">U slučaju da smo obavili u bazi ono što smo htjeli, potrebno se odjaviti iz baze, a to se obavi jednostavnim pritiskom na gumb </w:t>
+      </w:r>
+      <w:r>
+        <w:rPr>
+          <w:i/>
+        </w:rPr>
+        <w:t>ODJAVI SE</w:t>
+      </w:r>
+      <w:r>
+        <w:t xml:space="preserve"> čime dolazimo opet na početni prozor</w:t>
+      </w:r>
+    </w:p>
+    <w:p>
+      <w:pPr>
+        <w:tabs>
+          <w:tab w:val="left" w:pos="2328"/>
+        </w:tabs>
+      </w:pPr>
+    </w:p>
+    <w:p>
+      <w:pPr>
+        <w:pStyle w:val="Odlomakpopisa"/>
+        <w:numPr>
+          <w:ilvl w:val="0"/>
+          <w:numId w:val="34"/>
+        </w:numPr>
+        <w:tabs>
+          <w:tab w:val="left" w:pos="2328"/>
+        </w:tabs>
+        <w:spacing w:line="360" w:lineRule="auto"/>
+        <w:jc w:val="both"/>
+      </w:pPr>
+      <w:r>
+        <w:rPr>
+          <w:noProof/>
+        </w:rPr>
+        <w:drawing>
+          <wp:anchor distT="0" distB="0" distL="114300" distR="114300" simplePos="0" relativeHeight="251693056" behindDoc="0" locked="0" layoutInCell="1" allowOverlap="1" wp14:anchorId="33D5C5CD" wp14:editId="2B12244A">
+            <wp:simplePos x="0" y="0"/>
+            <wp:positionH relativeFrom="column">
+              <wp:posOffset>479425</wp:posOffset>
+            </wp:positionH>
+            <wp:positionV relativeFrom="paragraph">
+              <wp:posOffset>955675</wp:posOffset>
+            </wp:positionV>
+            <wp:extent cx="4803413" cy="2529840"/>
+            <wp:effectExtent l="0" t="0" r="0" b="0"/>
+            <wp:wrapTopAndBottom/>
+            <wp:docPr id="7" name="Slika 7"/>
+            <wp:cNvGraphicFramePr>
+              <a:graphicFrameLocks xmlns:a="http://schemas.openxmlformats.org/drawingml/2006/main" noChangeAspect="1"/>
+            </wp:cNvGraphicFramePr>
+            <a:graphic xmlns:a="http://schemas.openxmlformats.org/drawingml/2006/main">
+              <a:graphicData uri="http://schemas.openxmlformats.org/drawingml/2006/picture">
+                <pic:pic xmlns:pic="http://schemas.openxmlformats.org/drawingml/2006/picture">
+                  <pic:nvPicPr>
+                    <pic:cNvPr id="7" name="12.PNG"/>
+                    <pic:cNvPicPr/>
+                  </pic:nvPicPr>
+                  <pic:blipFill>
+                    <a:blip r:embed="rId29" cstate="print">
+                      <a:extLst>
+                        <a:ext uri="{28A0092B-C50C-407E-A947-70E740481C1C}">
+                          <a14:useLocalDpi xmlns:a14="http://schemas.microsoft.com/office/drawing/2010/main" val="0"/>
+                        </a:ext>
+                      </a:extLst>
+                    </a:blip>
+                    <a:stretch>
+                      <a:fillRect/>
+                    </a:stretch>
+                  </pic:blipFill>
+                  <pic:spPr>
+                    <a:xfrm>
+                      <a:off x="0" y="0"/>
+                      <a:ext cx="4803413" cy="2529840"/>
+                    </a:xfrm>
+                    <a:prstGeom prst="rect">
+                      <a:avLst/>
+                    </a:prstGeom>
+                  </pic:spPr>
+                </pic:pic>
+              </a:graphicData>
+            </a:graphic>
+          </wp:anchor>
+        </w:drawing>
+      </w:r>
+      <w:r>
+        <w:t>Sad</w:t>
+      </w:r>
+      <w:r>
+        <w:t>a</w:t>
+      </w:r>
+      <w:r>
+        <w:t xml:space="preserve"> kad imamo </w:t>
+      </w:r>
+      <w:r>
+        <w:t xml:space="preserve">našu </w:t>
+      </w:r>
+      <w:r>
+        <w:t>bazu</w:t>
+      </w:r>
+      <w:r>
+        <w:t xml:space="preserve">, njoj možemo pristupiti iz glavnog prozora pritiskom na </w:t>
+      </w:r>
+      <w:r>
+        <w:rPr>
+          <w:i/>
+        </w:rPr>
+        <w:t>OTVORI BAZU.</w:t>
+      </w:r>
+      <w:r>
+        <w:t xml:space="preserve"> Pritiskom na gumb otvara se prozor s slike ispod te u njemu pronalazimo i odabiremo našu kriptiranu bazu, a zatim kliknemo </w:t>
+      </w:r>
+      <w:r>
+        <w:rPr>
+          <w:i/>
+        </w:rPr>
+        <w:t>Otvori.</w:t>
+      </w:r>
+    </w:p>
+    <w:p>
+      <w:pPr>
+        <w:tabs>
+          <w:tab w:val="left" w:pos="4068"/>
+        </w:tabs>
+      </w:pPr>
+      <w:r>
+        <w:tab/>
+      </w:r>
+    </w:p>
+    <w:p>
+      <w:pPr>
+        <w:tabs>
+          <w:tab w:val="left" w:pos="4068"/>
+        </w:tabs>
+      </w:pPr>
+    </w:p>
+    <w:p>
+      <w:pPr>
+        <w:spacing w:line="360" w:lineRule="auto"/>
+        <w:jc w:val="both"/>
+      </w:pPr>
+      <w:r>
+        <w:t>Ovim se otvara novi prozor u koji je potrebno unijeti lozinku zaključane baze</w:t>
+      </w:r>
+      <w:r>
+        <w:t xml:space="preserve">, a nakon ispravnog  upisa odaberemo </w:t>
+      </w:r>
+      <w:r>
+        <w:rPr>
+          <w:i/>
+        </w:rPr>
+        <w:t xml:space="preserve">POTVRDI </w:t>
+      </w:r>
+      <w:r>
+        <w:t xml:space="preserve">čime prelazimo na novi zaslon, </w:t>
+      </w:r>
+      <w:r>
+        <w:rPr>
+          <w:i/>
+        </w:rPr>
+        <w:t>MOJI PODACI.</w:t>
+      </w:r>
+    </w:p>
+    <w:p>
+      <w:pPr>
+        <w:pStyle w:val="Odlomakpopisa"/>
+        <w:tabs>
+          <w:tab w:val="left" w:pos="2328"/>
+        </w:tabs>
+      </w:pPr>
+      <w:r>
+        <w:rPr>
+          <w:noProof/>
+        </w:rPr>
+        <w:drawing>
+          <wp:anchor distT="0" distB="0" distL="114300" distR="114300" simplePos="0" relativeHeight="251660288" behindDoc="0" locked="0" layoutInCell="1" allowOverlap="1" wp14:anchorId="7206E40D" wp14:editId="0D67B745">
+            <wp:simplePos x="0" y="0"/>
+            <wp:positionH relativeFrom="column">
+              <wp:posOffset>555625</wp:posOffset>
+            </wp:positionH>
+            <wp:positionV relativeFrom="paragraph">
+              <wp:posOffset>197485</wp:posOffset>
+            </wp:positionV>
+            <wp:extent cx="4640580" cy="3296285"/>
+            <wp:effectExtent l="0" t="0" r="0" b="0"/>
+            <wp:wrapTopAndBottom/>
+            <wp:docPr id="19" name="Slika 19"/>
+            <wp:cNvGraphicFramePr>
+              <a:graphicFrameLocks xmlns:a="http://schemas.openxmlformats.org/drawingml/2006/main" noChangeAspect="1"/>
+            </wp:cNvGraphicFramePr>
+            <a:graphic xmlns:a="http://schemas.openxmlformats.org/drawingml/2006/main">
+              <a:graphicData uri="http://schemas.openxmlformats.org/drawingml/2006/picture">
+                <pic:pic xmlns:pic="http://schemas.openxmlformats.org/drawingml/2006/picture">
+                  <pic:nvPicPr>
+                    <pic:cNvPr id="19" name="13.PNG"/>
+                    <pic:cNvPicPr/>
+                  </pic:nvPicPr>
+                  <pic:blipFill>
+                    <a:blip r:embed="rId30">
+                      <a:extLst>
+                        <a:ext uri="{28A0092B-C50C-407E-A947-70E740481C1C}">
+                          <a14:useLocalDpi xmlns:a14="http://schemas.microsoft.com/office/drawing/2010/main" val="0"/>
+                        </a:ext>
+                      </a:extLst>
+                    </a:blip>
+                    <a:stretch>
+                      <a:fillRect/>
+                    </a:stretch>
+                  </pic:blipFill>
+                  <pic:spPr>
+                    <a:xfrm>
+                      <a:off x="0" y="0"/>
+                      <a:ext cx="4640580" cy="3296285"/>
+                    </a:xfrm>
+                    <a:prstGeom prst="rect">
+                      <a:avLst/>
+                    </a:prstGeom>
+                  </pic:spPr>
+                </pic:pic>
+              </a:graphicData>
+            </a:graphic>
+            <wp14:sizeRelH relativeFrom="margin">
+              <wp14:pctWidth>0</wp14:pctWidth>
+            </wp14:sizeRelH>
+            <wp14:sizeRelV relativeFrom="margin">
+              <wp14:pctHeight>0</wp14:pctHeight>
+            </wp14:sizeRelV>
+          </wp:anchor>
+        </w:drawing>
+      </w:r>
+    </w:p>
     <w:sectPr>
-      <w:headerReference w:type="default" r:id="rId15"/>
-      <w:footerReference w:type="default" r:id="rId16"/>
+      <w:headerReference w:type="default" r:id="rId31"/>
+      <w:footerReference w:type="default" r:id="rId32"/>
       <w:pgSz w:w="11906" w:h="16838"/>
       <w:pgMar w:top="1417" w:right="1417" w:bottom="1417" w:left="1417" w:header="708" w:footer="708" w:gutter="0"/>
       <w:pgNumType w:start="1"/>
@@ -5334,6 +7092,95 @@
     </w:lvl>
   </w:abstractNum>
   <w:abstractNum w:abstractNumId="7" w15:restartNumberingAfterBreak="0">
+    <w:nsid w:val="17BB236A"/>
+    <w:multiLevelType w:val="hybridMultilevel"/>
+    <w:tmpl w:val="0BCE5AC0"/>
+    <w:lvl w:ilvl="0" w:tplc="4A506E5A">
+      <w:start w:val="1"/>
+      <w:numFmt w:val="lowerLetter"/>
+      <w:lvlText w:val="%1."/>
+      <w:lvlJc w:val="left"/>
+      <w:pPr>
+        <w:ind w:left="1080" w:hanging="360"/>
+      </w:pPr>
+      <w:rPr>
+        <w:rFonts w:hint="default"/>
+      </w:rPr>
+    </w:lvl>
+    <w:lvl w:ilvl="1" w:tplc="04090019" w:tentative="1">
+      <w:start w:val="1"/>
+      <w:numFmt w:val="lowerLetter"/>
+      <w:lvlText w:val="%2."/>
+      <w:lvlJc w:val="left"/>
+      <w:pPr>
+        <w:ind w:left="1800" w:hanging="360"/>
+      </w:pPr>
+    </w:lvl>
+    <w:lvl w:ilvl="2" w:tplc="0409001B" w:tentative="1">
+      <w:start w:val="1"/>
+      <w:numFmt w:val="lowerRoman"/>
+      <w:lvlText w:val="%3."/>
+      <w:lvlJc w:val="right"/>
+      <w:pPr>
+        <w:ind w:left="2520" w:hanging="180"/>
+      </w:pPr>
+    </w:lvl>
+    <w:lvl w:ilvl="3" w:tplc="0409000F" w:tentative="1">
+      <w:start w:val="1"/>
+      <w:numFmt w:val="decimal"/>
+      <w:lvlText w:val="%4."/>
+      <w:lvlJc w:val="left"/>
+      <w:pPr>
+        <w:ind w:left="3240" w:hanging="360"/>
+      </w:pPr>
+    </w:lvl>
+    <w:lvl w:ilvl="4" w:tplc="04090019" w:tentative="1">
+      <w:start w:val="1"/>
+      <w:numFmt w:val="lowerLetter"/>
+      <w:lvlText w:val="%5."/>
+      <w:lvlJc w:val="left"/>
+      <w:pPr>
+        <w:ind w:left="3960" w:hanging="360"/>
+      </w:pPr>
+    </w:lvl>
+    <w:lvl w:ilvl="5" w:tplc="0409001B" w:tentative="1">
+      <w:start w:val="1"/>
+      <w:numFmt w:val="lowerRoman"/>
+      <w:lvlText w:val="%6."/>
+      <w:lvlJc w:val="right"/>
+      <w:pPr>
+        <w:ind w:left="4680" w:hanging="180"/>
+      </w:pPr>
+    </w:lvl>
+    <w:lvl w:ilvl="6" w:tplc="0409000F" w:tentative="1">
+      <w:start w:val="1"/>
+      <w:numFmt w:val="decimal"/>
+      <w:lvlText w:val="%7."/>
+      <w:lvlJc w:val="left"/>
+      <w:pPr>
+        <w:ind w:left="5400" w:hanging="360"/>
+      </w:pPr>
+    </w:lvl>
+    <w:lvl w:ilvl="7" w:tplc="04090019" w:tentative="1">
+      <w:start w:val="1"/>
+      <w:numFmt w:val="lowerLetter"/>
+      <w:lvlText w:val="%8."/>
+      <w:lvlJc w:val="left"/>
+      <w:pPr>
+        <w:ind w:left="6120" w:hanging="360"/>
+      </w:pPr>
+    </w:lvl>
+    <w:lvl w:ilvl="8" w:tplc="0409001B" w:tentative="1">
+      <w:start w:val="1"/>
+      <w:numFmt w:val="lowerRoman"/>
+      <w:lvlText w:val="%9."/>
+      <w:lvlJc w:val="right"/>
+      <w:pPr>
+        <w:ind w:left="6840" w:hanging="180"/>
+      </w:pPr>
+    </w:lvl>
+  </w:abstractNum>
+  <w:abstractNum w:abstractNumId="8" w15:restartNumberingAfterBreak="0">
     <w:nsid w:val="1D55005F"/>
     <w:multiLevelType w:val="multilevel"/>
     <w:tmpl w:val="176E4FEC"/>
@@ -5454,7 +7301,96 @@
       </w:rPr>
     </w:lvl>
   </w:abstractNum>
-  <w:abstractNum w:abstractNumId="8" w15:restartNumberingAfterBreak="0">
+  <w:abstractNum w:abstractNumId="9" w15:restartNumberingAfterBreak="0">
+    <w:nsid w:val="22566FB9"/>
+    <w:multiLevelType w:val="hybridMultilevel"/>
+    <w:tmpl w:val="45CE78DA"/>
+    <w:lvl w:ilvl="0" w:tplc="0409000F">
+      <w:start w:val="1"/>
+      <w:numFmt w:val="decimal"/>
+      <w:lvlText w:val="%1."/>
+      <w:lvlJc w:val="left"/>
+      <w:pPr>
+        <w:ind w:left="720" w:hanging="360"/>
+      </w:pPr>
+      <w:rPr>
+        <w:rFonts w:hint="default"/>
+      </w:rPr>
+    </w:lvl>
+    <w:lvl w:ilvl="1" w:tplc="04090019" w:tentative="1">
+      <w:start w:val="1"/>
+      <w:numFmt w:val="lowerLetter"/>
+      <w:lvlText w:val="%2."/>
+      <w:lvlJc w:val="left"/>
+      <w:pPr>
+        <w:ind w:left="1440" w:hanging="360"/>
+      </w:pPr>
+    </w:lvl>
+    <w:lvl w:ilvl="2" w:tplc="0409001B" w:tentative="1">
+      <w:start w:val="1"/>
+      <w:numFmt w:val="lowerRoman"/>
+      <w:lvlText w:val="%3."/>
+      <w:lvlJc w:val="right"/>
+      <w:pPr>
+        <w:ind w:left="2160" w:hanging="180"/>
+      </w:pPr>
+    </w:lvl>
+    <w:lvl w:ilvl="3" w:tplc="0409000F" w:tentative="1">
+      <w:start w:val="1"/>
+      <w:numFmt w:val="decimal"/>
+      <w:lvlText w:val="%4."/>
+      <w:lvlJc w:val="left"/>
+      <w:pPr>
+        <w:ind w:left="2880" w:hanging="360"/>
+      </w:pPr>
+    </w:lvl>
+    <w:lvl w:ilvl="4" w:tplc="04090019" w:tentative="1">
+      <w:start w:val="1"/>
+      <w:numFmt w:val="lowerLetter"/>
+      <w:lvlText w:val="%5."/>
+      <w:lvlJc w:val="left"/>
+      <w:pPr>
+        <w:ind w:left="3600" w:hanging="360"/>
+      </w:pPr>
+    </w:lvl>
+    <w:lvl w:ilvl="5" w:tplc="0409001B" w:tentative="1">
+      <w:start w:val="1"/>
+      <w:numFmt w:val="lowerRoman"/>
+      <w:lvlText w:val="%6."/>
+      <w:lvlJc w:val="right"/>
+      <w:pPr>
+        <w:ind w:left="4320" w:hanging="180"/>
+      </w:pPr>
+    </w:lvl>
+    <w:lvl w:ilvl="6" w:tplc="0409000F" w:tentative="1">
+      <w:start w:val="1"/>
+      <w:numFmt w:val="decimal"/>
+      <w:lvlText w:val="%7."/>
+      <w:lvlJc w:val="left"/>
+      <w:pPr>
+        <w:ind w:left="5040" w:hanging="360"/>
+      </w:pPr>
+    </w:lvl>
+    <w:lvl w:ilvl="7" w:tplc="04090019" w:tentative="1">
+      <w:start w:val="1"/>
+      <w:numFmt w:val="lowerLetter"/>
+      <w:lvlText w:val="%8."/>
+      <w:lvlJc w:val="left"/>
+      <w:pPr>
+        <w:ind w:left="5760" w:hanging="360"/>
+      </w:pPr>
+    </w:lvl>
+    <w:lvl w:ilvl="8" w:tplc="0409001B" w:tentative="1">
+      <w:start w:val="1"/>
+      <w:numFmt w:val="lowerRoman"/>
+      <w:lvlText w:val="%9."/>
+      <w:lvlJc w:val="right"/>
+      <w:pPr>
+        <w:ind w:left="6480" w:hanging="180"/>
+      </w:pPr>
+    </w:lvl>
+  </w:abstractNum>
+  <w:abstractNum w:abstractNumId="10" w15:restartNumberingAfterBreak="0">
     <w:nsid w:val="26B22339"/>
     <w:multiLevelType w:val="hybridMultilevel"/>
     <w:tmpl w:val="DC2C1766"/>
@@ -5567,7 +7503,7 @@
       </w:rPr>
     </w:lvl>
   </w:abstractNum>
-  <w:abstractNum w:abstractNumId="9" w15:restartNumberingAfterBreak="0">
+  <w:abstractNum w:abstractNumId="11" w15:restartNumberingAfterBreak="0">
     <w:nsid w:val="291B3989"/>
     <w:multiLevelType w:val="hybridMultilevel"/>
     <w:tmpl w:val="F53EE9DC"/>
@@ -5680,7 +7616,7 @@
       </w:rPr>
     </w:lvl>
   </w:abstractNum>
-  <w:abstractNum w:abstractNumId="10" w15:restartNumberingAfterBreak="0">
+  <w:abstractNum w:abstractNumId="12" w15:restartNumberingAfterBreak="0">
     <w:nsid w:val="2CD64B1E"/>
     <w:multiLevelType w:val="multilevel"/>
     <w:tmpl w:val="0B4E0E28"/>
@@ -5829,7 +7765,7 @@
       </w:rPr>
     </w:lvl>
   </w:abstractNum>
-  <w:abstractNum w:abstractNumId="11" w15:restartNumberingAfterBreak="0">
+  <w:abstractNum w:abstractNumId="13" w15:restartNumberingAfterBreak="0">
     <w:nsid w:val="33B30B06"/>
     <w:multiLevelType w:val="hybridMultilevel"/>
     <w:tmpl w:val="53C41078"/>
@@ -5942,7 +7878,7 @@
       </w:rPr>
     </w:lvl>
   </w:abstractNum>
-  <w:abstractNum w:abstractNumId="12" w15:restartNumberingAfterBreak="0">
+  <w:abstractNum w:abstractNumId="14" w15:restartNumberingAfterBreak="0">
     <w:nsid w:val="352C1D0C"/>
     <w:multiLevelType w:val="multilevel"/>
     <w:tmpl w:val="176E4FEC"/>
@@ -6063,7 +7999,7 @@
       </w:rPr>
     </w:lvl>
   </w:abstractNum>
-  <w:abstractNum w:abstractNumId="13" w15:restartNumberingAfterBreak="0">
+  <w:abstractNum w:abstractNumId="15" w15:restartNumberingAfterBreak="0">
     <w:nsid w:val="3BAA336D"/>
     <w:multiLevelType w:val="multilevel"/>
     <w:tmpl w:val="176E4FEC"/>
@@ -6184,7 +8120,7 @@
       </w:rPr>
     </w:lvl>
   </w:abstractNum>
-  <w:abstractNum w:abstractNumId="14" w15:restartNumberingAfterBreak="0">
+  <w:abstractNum w:abstractNumId="16" w15:restartNumberingAfterBreak="0">
     <w:nsid w:val="3C2C325D"/>
     <w:multiLevelType w:val="multilevel"/>
     <w:tmpl w:val="176E4FEC"/>
@@ -6305,7 +8241,7 @@
       </w:rPr>
     </w:lvl>
   </w:abstractNum>
-  <w:abstractNum w:abstractNumId="15" w15:restartNumberingAfterBreak="0">
+  <w:abstractNum w:abstractNumId="17" w15:restartNumberingAfterBreak="0">
     <w:nsid w:val="3D09409F"/>
     <w:multiLevelType w:val="hybridMultilevel"/>
     <w:tmpl w:val="C45CB832"/>
@@ -6422,7 +8358,7 @@
       </w:pPr>
     </w:lvl>
   </w:abstractNum>
-  <w:abstractNum w:abstractNumId="16" w15:restartNumberingAfterBreak="0">
+  <w:abstractNum w:abstractNumId="18" w15:restartNumberingAfterBreak="0">
     <w:nsid w:val="40E13AC8"/>
     <w:multiLevelType w:val="hybridMultilevel"/>
     <w:tmpl w:val="9A762AF0"/>
@@ -6535,7 +8471,7 @@
       </w:rPr>
     </w:lvl>
   </w:abstractNum>
-  <w:abstractNum w:abstractNumId="17" w15:restartNumberingAfterBreak="0">
+  <w:abstractNum w:abstractNumId="19" w15:restartNumberingAfterBreak="0">
     <w:nsid w:val="41924546"/>
     <w:multiLevelType w:val="hybridMultilevel"/>
     <w:tmpl w:val="9B3E3966"/>
@@ -6648,7 +8584,7 @@
       </w:rPr>
     </w:lvl>
   </w:abstractNum>
-  <w:abstractNum w:abstractNumId="18" w15:restartNumberingAfterBreak="0">
+  <w:abstractNum w:abstractNumId="20" w15:restartNumberingAfterBreak="0">
     <w:nsid w:val="4E9317CD"/>
     <w:multiLevelType w:val="hybridMultilevel"/>
     <w:tmpl w:val="4B6AA4BE"/>
@@ -6737,7 +8673,7 @@
       </w:pPr>
     </w:lvl>
   </w:abstractNum>
-  <w:abstractNum w:abstractNumId="19" w15:restartNumberingAfterBreak="0">
+  <w:abstractNum w:abstractNumId="21" w15:restartNumberingAfterBreak="0">
     <w:nsid w:val="556C65F1"/>
     <w:multiLevelType w:val="hybridMultilevel"/>
     <w:tmpl w:val="7FC4F5D0"/>
@@ -6857,7 +8793,7 @@
       </w:pPr>
     </w:lvl>
   </w:abstractNum>
-  <w:abstractNum w:abstractNumId="20" w15:restartNumberingAfterBreak="0">
+  <w:abstractNum w:abstractNumId="22" w15:restartNumberingAfterBreak="0">
     <w:nsid w:val="56054399"/>
     <w:multiLevelType w:val="hybridMultilevel"/>
     <w:tmpl w:val="3C94489A"/>
@@ -6970,7 +8906,7 @@
       </w:rPr>
     </w:lvl>
   </w:abstractNum>
-  <w:abstractNum w:abstractNumId="21" w15:restartNumberingAfterBreak="0">
+  <w:abstractNum w:abstractNumId="23" w15:restartNumberingAfterBreak="0">
     <w:nsid w:val="560B2863"/>
     <w:multiLevelType w:val="hybridMultilevel"/>
     <w:tmpl w:val="0EEE439C"/>
@@ -7083,7 +9019,7 @@
       </w:rPr>
     </w:lvl>
   </w:abstractNum>
-  <w:abstractNum w:abstractNumId="22" w15:restartNumberingAfterBreak="0">
+  <w:abstractNum w:abstractNumId="24" w15:restartNumberingAfterBreak="0">
     <w:nsid w:val="67C2432D"/>
     <w:multiLevelType w:val="hybridMultilevel"/>
     <w:tmpl w:val="1E80A032"/>
@@ -7196,7 +9132,7 @@
       </w:rPr>
     </w:lvl>
   </w:abstractNum>
-  <w:abstractNum w:abstractNumId="23" w15:restartNumberingAfterBreak="0">
+  <w:abstractNum w:abstractNumId="25" w15:restartNumberingAfterBreak="0">
     <w:nsid w:val="68387D7B"/>
     <w:multiLevelType w:val="hybridMultilevel"/>
     <w:tmpl w:val="5D528EBE"/>
@@ -7282,7 +9218,7 @@
       </w:pPr>
     </w:lvl>
   </w:abstractNum>
-  <w:abstractNum w:abstractNumId="24" w15:restartNumberingAfterBreak="0">
+  <w:abstractNum w:abstractNumId="26" w15:restartNumberingAfterBreak="0">
     <w:nsid w:val="69832197"/>
     <w:multiLevelType w:val="multilevel"/>
     <w:tmpl w:val="3BB6FF18"/>
@@ -7407,7 +9343,7 @@
       </w:rPr>
     </w:lvl>
   </w:abstractNum>
-  <w:abstractNum w:abstractNumId="25" w15:restartNumberingAfterBreak="0">
+  <w:abstractNum w:abstractNumId="27" w15:restartNumberingAfterBreak="0">
     <w:nsid w:val="6D517CEC"/>
     <w:multiLevelType w:val="hybridMultilevel"/>
     <w:tmpl w:val="BAD4067E"/>
@@ -7520,7 +9456,7 @@
       </w:rPr>
     </w:lvl>
   </w:abstractNum>
-  <w:abstractNum w:abstractNumId="26" w15:restartNumberingAfterBreak="0">
+  <w:abstractNum w:abstractNumId="28" w15:restartNumberingAfterBreak="0">
     <w:nsid w:val="761436ED"/>
     <w:multiLevelType w:val="hybridMultilevel"/>
     <w:tmpl w:val="B62423B6"/>
@@ -7633,7 +9569,7 @@
       </w:rPr>
     </w:lvl>
   </w:abstractNum>
-  <w:abstractNum w:abstractNumId="27" w15:restartNumberingAfterBreak="0">
+  <w:abstractNum w:abstractNumId="29" w15:restartNumberingAfterBreak="0">
     <w:nsid w:val="789F2EDA"/>
     <w:multiLevelType w:val="hybridMultilevel"/>
     <w:tmpl w:val="2E7483BA"/>
@@ -7746,7 +9682,7 @@
       </w:rPr>
     </w:lvl>
   </w:abstractNum>
-  <w:abstractNum w:abstractNumId="28" w15:restartNumberingAfterBreak="0">
+  <w:abstractNum w:abstractNumId="30" w15:restartNumberingAfterBreak="0">
     <w:nsid w:val="797E25BB"/>
     <w:multiLevelType w:val="hybridMultilevel"/>
     <w:tmpl w:val="6B62F332"/>
@@ -7867,7 +9803,7 @@
       </w:pPr>
     </w:lvl>
   </w:abstractNum>
-  <w:abstractNum w:abstractNumId="29" w15:restartNumberingAfterBreak="0">
+  <w:abstractNum w:abstractNumId="31" w15:restartNumberingAfterBreak="0">
     <w:nsid w:val="7A710E15"/>
     <w:multiLevelType w:val="multilevel"/>
     <w:tmpl w:val="7CD6AF6A"/>
@@ -7980,7 +9916,7 @@
       </w:rPr>
     </w:lvl>
   </w:abstractNum>
-  <w:abstractNum w:abstractNumId="30" w15:restartNumberingAfterBreak="0">
+  <w:abstractNum w:abstractNumId="32" w15:restartNumberingAfterBreak="0">
     <w:nsid w:val="7F3C6A54"/>
     <w:multiLevelType w:val="hybridMultilevel"/>
     <w:tmpl w:val="EB88613A"/>
@@ -8094,103 +10030,109 @@
     </w:lvl>
   </w:abstractNum>
   <w:num w:numId="1">
-    <w:abstractNumId w:val="24"/>
+    <w:abstractNumId w:val="26"/>
   </w:num>
   <w:num w:numId="2">
     <w:abstractNumId w:val="1"/>
   </w:num>
   <w:num w:numId="3">
-    <w:abstractNumId w:val="10"/>
+    <w:abstractNumId w:val="12"/>
   </w:num>
   <w:num w:numId="4">
-    <w:abstractNumId w:val="15"/>
+    <w:abstractNumId w:val="17"/>
   </w:num>
   <w:num w:numId="5">
-    <w:abstractNumId w:val="18"/>
+    <w:abstractNumId w:val="20"/>
   </w:num>
   <w:num w:numId="6">
     <w:abstractNumId w:val="4"/>
   </w:num>
   <w:num w:numId="7">
-    <w:abstractNumId w:val="30"/>
+    <w:abstractNumId w:val="32"/>
   </w:num>
   <w:num w:numId="8">
-    <w:abstractNumId w:val="19"/>
+    <w:abstractNumId w:val="21"/>
   </w:num>
   <w:num w:numId="9">
     <w:abstractNumId w:val="3"/>
   </w:num>
   <w:num w:numId="10">
-    <w:abstractNumId w:val="27"/>
+    <w:abstractNumId w:val="29"/>
   </w:num>
   <w:num w:numId="11">
-    <w:abstractNumId w:val="28"/>
+    <w:abstractNumId w:val="30"/>
   </w:num>
   <w:num w:numId="12">
-    <w:abstractNumId w:val="22"/>
+    <w:abstractNumId w:val="24"/>
   </w:num>
   <w:num w:numId="13">
-    <w:abstractNumId w:val="24"/>
+    <w:abstractNumId w:val="26"/>
   </w:num>
   <w:num w:numId="14">
-    <w:abstractNumId w:val="24"/>
+    <w:abstractNumId w:val="26"/>
   </w:num>
   <w:num w:numId="15">
-    <w:abstractNumId w:val="7"/>
+    <w:abstractNumId w:val="8"/>
   </w:num>
   <w:num w:numId="16">
-    <w:abstractNumId w:val="8"/>
+    <w:abstractNumId w:val="10"/>
   </w:num>
   <w:num w:numId="17">
-    <w:abstractNumId w:val="16"/>
+    <w:abstractNumId w:val="18"/>
   </w:num>
   <w:num w:numId="18">
-    <w:abstractNumId w:val="17"/>
+    <w:abstractNumId w:val="19"/>
   </w:num>
   <w:num w:numId="19">
     <w:abstractNumId w:val="5"/>
   </w:num>
   <w:num w:numId="20">
-    <w:abstractNumId w:val="12"/>
+    <w:abstractNumId w:val="14"/>
   </w:num>
   <w:num w:numId="21">
-    <w:abstractNumId w:val="14"/>
+    <w:abstractNumId w:val="16"/>
   </w:num>
   <w:num w:numId="22">
-    <w:abstractNumId w:val="13"/>
+    <w:abstractNumId w:val="15"/>
   </w:num>
   <w:num w:numId="23">
     <w:abstractNumId w:val="2"/>
   </w:num>
   <w:num w:numId="24">
-    <w:abstractNumId w:val="29"/>
+    <w:abstractNumId w:val="31"/>
   </w:num>
   <w:num w:numId="25">
     <w:abstractNumId w:val="0"/>
   </w:num>
   <w:num w:numId="26">
+    <w:abstractNumId w:val="13"/>
+  </w:num>
+  <w:num w:numId="27">
+    <w:abstractNumId w:val="23"/>
+  </w:num>
+  <w:num w:numId="28">
+    <w:abstractNumId w:val="27"/>
+  </w:num>
+  <w:num w:numId="29">
+    <w:abstractNumId w:val="22"/>
+  </w:num>
+  <w:num w:numId="30">
     <w:abstractNumId w:val="11"/>
   </w:num>
-  <w:num w:numId="27">
-    <w:abstractNumId w:val="21"/>
-  </w:num>
-  <w:num w:numId="28">
+  <w:num w:numId="31">
     <w:abstractNumId w:val="25"/>
-  </w:num>
-  <w:num w:numId="29">
-    <w:abstractNumId w:val="20"/>
-  </w:num>
-  <w:num w:numId="30">
-    <w:abstractNumId w:val="9"/>
-  </w:num>
-  <w:num w:numId="31">
-    <w:abstractNumId w:val="23"/>
   </w:num>
   <w:num w:numId="32">
     <w:abstractNumId w:val="6"/>
   </w:num>
   <w:num w:numId="33">
-    <w:abstractNumId w:val="26"/>
+    <w:abstractNumId w:val="28"/>
+  </w:num>
+  <w:num w:numId="34">
+    <w:abstractNumId w:val="9"/>
+  </w:num>
+  <w:num w:numId="35">
+    <w:abstractNumId w:val="7"/>
   </w:num>
 </w:numbering>
 </file>
@@ -9744,7 +11686,7 @@
 </file>
 
 <file path=customXml/itemProps1.xml><?xml version="1.0" encoding="utf-8"?>
-<ds:datastoreItem xmlns:ds="http://schemas.openxmlformats.org/officeDocument/2006/customXml" ds:itemID="{ED6D1633-5280-42BD-A58D-F679EEC2CE48}">
+<ds:datastoreItem xmlns:ds="http://schemas.openxmlformats.org/officeDocument/2006/customXml" ds:itemID="{0B4D3C0D-3340-4901-9627-54671EB15469}">
   <ds:schemaRefs>
     <ds:schemaRef ds:uri="http://schemas.openxmlformats.org/officeDocument/2006/bibliography"/>
   </ds:schemaRefs>

</xml_diff>

<commit_message>
Dodana literatura te nazivi slika
Dodana literatura te nazivi slika
</commit_message>
<xml_diff>
--- a/SIS PassLock - Kraljić, Kristović.docx
+++ b/SIS PassLock - Kraljić, Kristović.docx
@@ -547,18 +547,8 @@
             <w:rFonts w:ascii="Arial" w:hAnsi="Arial" w:cs="Arial"/>
             <w:b/>
           </w:rPr>
-          <w:t>/</w:t>
+          <w:t>/PassLock</w:t>
         </w:r>
-        <w:proofErr w:type="spellStart"/>
-        <w:r>
-          <w:rPr>
-            <w:rStyle w:val="Hiperveza"/>
-            <w:rFonts w:ascii="Arial" w:hAnsi="Arial" w:cs="Arial"/>
-            <w:b/>
-          </w:rPr>
-          <w:t>PassLock</w:t>
-        </w:r>
-        <w:proofErr w:type="spellEnd"/>
       </w:hyperlink>
     </w:p>
     <w:p>
@@ -799,7 +789,23 @@
           <w:rFonts w:ascii="Arial" w:hAnsi="Arial" w:cs="Arial"/>
           <w:szCs w:val="22"/>
         </w:rPr>
-        <w:t xml:space="preserve">r. sc. </w:t>
+        <w:t xml:space="preserve">r. </w:t>
+      </w:r>
+      <w:proofErr w:type="spellStart"/>
+      <w:r>
+        <w:rPr>
+          <w:rFonts w:ascii="Arial" w:hAnsi="Arial" w:cs="Arial"/>
+          <w:szCs w:val="22"/>
+        </w:rPr>
+        <w:t>sc</w:t>
+      </w:r>
+      <w:proofErr w:type="spellEnd"/>
+      <w:r>
+        <w:rPr>
+          <w:rFonts w:ascii="Arial" w:hAnsi="Arial" w:cs="Arial"/>
+          <w:szCs w:val="22"/>
+        </w:rPr>
+        <w:t xml:space="preserve">. </w:t>
       </w:r>
       <w:r>
         <w:rPr>
@@ -914,7 +920,7 @@
           <w:r>
             <w:fldChar w:fldCharType="separate"/>
           </w:r>
-          <w:hyperlink w:anchor="_Toc531828289" w:history="1">
+          <w:hyperlink w:anchor="_Toc531877530" w:history="1">
             <w:r>
               <w:rPr>
                 <w:rStyle w:val="Hiperveza"/>
@@ -958,7 +964,7 @@
                 <w:noProof/>
                 <w:webHidden/>
               </w:rPr>
-              <w:instrText xml:space="preserve"> PAGEREF _Toc531828289 \h </w:instrText>
+              <w:instrText xml:space="preserve"> PAGEREF _Toc531877530 \h </w:instrText>
             </w:r>
             <w:r>
               <w:rPr>
@@ -1000,7 +1006,7 @@
               <w:lang w:val="en-US" w:eastAsia="en-US"/>
             </w:rPr>
           </w:pPr>
-          <w:hyperlink w:anchor="_Toc531828290" w:history="1">
+          <w:hyperlink w:anchor="_Toc531877531" w:history="1">
             <w:r>
               <w:rPr>
                 <w:rStyle w:val="Hiperveza"/>
@@ -1044,7 +1050,7 @@
                 <w:noProof/>
                 <w:webHidden/>
               </w:rPr>
-              <w:instrText xml:space="preserve"> PAGEREF _Toc531828290 \h </w:instrText>
+              <w:instrText xml:space="preserve"> PAGEREF _Toc531877531 \h </w:instrText>
             </w:r>
             <w:r>
               <w:rPr>
@@ -1086,7 +1092,7 @@
               <w:lang w:val="en-US" w:eastAsia="en-US"/>
             </w:rPr>
           </w:pPr>
-          <w:hyperlink w:anchor="_Toc531828291" w:history="1">
+          <w:hyperlink w:anchor="_Toc531877532" w:history="1">
             <w:r>
               <w:rPr>
                 <w:rStyle w:val="Hiperveza"/>
@@ -1113,7 +1119,7 @@
                 <w:noProof/>
                 <w:webHidden/>
               </w:rPr>
-              <w:instrText xml:space="preserve"> PAGEREF _Toc531828291 \h </w:instrText>
+              <w:instrText xml:space="preserve"> PAGEREF _Toc531877532 \h </w:instrText>
             </w:r>
             <w:r>
               <w:rPr>
@@ -1155,7 +1161,7 @@
               <w:lang w:val="en-US" w:eastAsia="en-US"/>
             </w:rPr>
           </w:pPr>
-          <w:hyperlink w:anchor="_Toc531828292" w:history="1">
+          <w:hyperlink w:anchor="_Toc531877533" w:history="1">
             <w:r>
               <w:rPr>
                 <w:rStyle w:val="Hiperveza"/>
@@ -1182,7 +1188,7 @@
                 <w:noProof/>
                 <w:webHidden/>
               </w:rPr>
-              <w:instrText xml:space="preserve"> PAGEREF _Toc531828292 \h </w:instrText>
+              <w:instrText xml:space="preserve"> PAGEREF _Toc531877533 \h </w:instrText>
             </w:r>
             <w:r>
               <w:rPr>
@@ -1224,7 +1230,7 @@
               <w:lang w:val="en-US" w:eastAsia="en-US"/>
             </w:rPr>
           </w:pPr>
-          <w:hyperlink w:anchor="_Toc531828293" w:history="1">
+          <w:hyperlink w:anchor="_Toc531877534" w:history="1">
             <w:r>
               <w:rPr>
                 <w:rStyle w:val="Hiperveza"/>
@@ -1251,7 +1257,7 @@
                 <w:noProof/>
                 <w:webHidden/>
               </w:rPr>
-              <w:instrText xml:space="preserve"> PAGEREF _Toc531828293 \h </w:instrText>
+              <w:instrText xml:space="preserve"> PAGEREF _Toc531877534 \h </w:instrText>
             </w:r>
             <w:r>
               <w:rPr>
@@ -1293,7 +1299,7 @@
               <w:lang w:val="en-US" w:eastAsia="en-US"/>
             </w:rPr>
           </w:pPr>
-          <w:hyperlink w:anchor="_Toc531828294" w:history="1">
+          <w:hyperlink w:anchor="_Toc531877535" w:history="1">
             <w:r>
               <w:rPr>
                 <w:rStyle w:val="Hiperveza"/>
@@ -1337,7 +1343,7 @@
                 <w:noProof/>
                 <w:webHidden/>
               </w:rPr>
-              <w:instrText xml:space="preserve"> PAGEREF _Toc531828294 \h </w:instrText>
+              <w:instrText xml:space="preserve"> PAGEREF _Toc531877535 \h </w:instrText>
             </w:r>
             <w:r>
               <w:rPr>
@@ -1379,7 +1385,7 @@
               <w:lang w:val="en-US" w:eastAsia="en-US"/>
             </w:rPr>
           </w:pPr>
-          <w:hyperlink w:anchor="_Toc531828295" w:history="1">
+          <w:hyperlink w:anchor="_Toc531877536" w:history="1">
             <w:r>
               <w:rPr>
                 <w:rStyle w:val="Hiperveza"/>
@@ -1406,7 +1412,7 @@
                 <w:noProof/>
                 <w:webHidden/>
               </w:rPr>
-              <w:instrText xml:space="preserve"> PAGEREF _Toc531828295 \h </w:instrText>
+              <w:instrText xml:space="preserve"> PAGEREF _Toc531877536 \h </w:instrText>
             </w:r>
             <w:r>
               <w:rPr>
@@ -1448,7 +1454,7 @@
               <w:lang w:val="en-US" w:eastAsia="en-US"/>
             </w:rPr>
           </w:pPr>
-          <w:hyperlink w:anchor="_Toc531828296" w:history="1">
+          <w:hyperlink w:anchor="_Toc531877537" w:history="1">
             <w:r>
               <w:rPr>
                 <w:rStyle w:val="Hiperveza"/>
@@ -1475,7 +1481,7 @@
                 <w:noProof/>
                 <w:webHidden/>
               </w:rPr>
-              <w:instrText xml:space="preserve"> PAGEREF _Toc531828296 \h </w:instrText>
+              <w:instrText xml:space="preserve"> PAGEREF _Toc531877537 \h </w:instrText>
             </w:r>
             <w:r>
               <w:rPr>
@@ -1517,7 +1523,7 @@
               <w:lang w:val="en-US" w:eastAsia="en-US"/>
             </w:rPr>
           </w:pPr>
-          <w:hyperlink w:anchor="_Toc531828297" w:history="1">
+          <w:hyperlink w:anchor="_Toc531877538" w:history="1">
             <w:r>
               <w:rPr>
                 <w:rStyle w:val="Hiperveza"/>
@@ -1544,7 +1550,7 @@
                 <w:noProof/>
                 <w:webHidden/>
               </w:rPr>
-              <w:instrText xml:space="preserve"> PAGEREF _Toc531828297 \h </w:instrText>
+              <w:instrText xml:space="preserve"> PAGEREF _Toc531877538 \h </w:instrText>
             </w:r>
             <w:r>
               <w:rPr>
@@ -1586,7 +1592,7 @@
               <w:lang w:val="en-US" w:eastAsia="en-US"/>
             </w:rPr>
           </w:pPr>
-          <w:hyperlink w:anchor="_Toc531828298" w:history="1">
+          <w:hyperlink w:anchor="_Toc531877539" w:history="1">
             <w:r>
               <w:rPr>
                 <w:rStyle w:val="Hiperveza"/>
@@ -1630,7 +1636,7 @@
                 <w:noProof/>
                 <w:webHidden/>
               </w:rPr>
-              <w:instrText xml:space="preserve"> PAGEREF _Toc531828298 \h </w:instrText>
+              <w:instrText xml:space="preserve"> PAGEREF _Toc531877539 \h </w:instrText>
             </w:r>
             <w:r>
               <w:rPr>
@@ -1663,14 +1669,97 @@
         </w:p>
         <w:p>
           <w:pPr>
-            <w:sectPr>
-              <w:footerReference w:type="default" r:id="rId9"/>
-              <w:pgSz w:w="11906" w:h="16838"/>
-              <w:pgMar w:top="1417" w:right="1417" w:bottom="1417" w:left="1417" w:header="708" w:footer="708" w:gutter="0"/>
-              <w:pgNumType w:fmt="upperRoman" w:start="1"/>
-              <w:cols w:space="708"/>
-              <w:docGrid w:linePitch="360"/>
-            </w:sectPr>
+            <w:pStyle w:val="Sadraj1"/>
+            <w:rPr>
+              <w:rFonts w:asciiTheme="minorHAnsi" w:eastAsiaTheme="minorEastAsia" w:hAnsiTheme="minorHAnsi" w:cstheme="minorBidi"/>
+              <w:noProof/>
+              <w:sz w:val="22"/>
+              <w:szCs w:val="22"/>
+              <w:lang w:val="en-US" w:eastAsia="en-US"/>
+            </w:rPr>
+          </w:pPr>
+          <w:hyperlink w:anchor="_Toc531877540" w:history="1">
+            <w:r>
+              <w:rPr>
+                <w:rStyle w:val="Hiperveza"/>
+                <w:noProof/>
+              </w:rPr>
+              <w:t>5.</w:t>
+            </w:r>
+            <w:r>
+              <w:rPr>
+                <w:rFonts w:asciiTheme="minorHAnsi" w:eastAsiaTheme="minorEastAsia" w:hAnsiTheme="minorHAnsi" w:cstheme="minorBidi"/>
+                <w:noProof/>
+                <w:sz w:val="22"/>
+                <w:szCs w:val="22"/>
+                <w:lang w:val="en-US" w:eastAsia="en-US"/>
+              </w:rPr>
+              <w:tab/>
+            </w:r>
+            <w:r>
+              <w:rPr>
+                <w:rStyle w:val="Hiperveza"/>
+                <w:noProof/>
+              </w:rPr>
+              <w:t>Literatura</w:t>
+            </w:r>
+            <w:r>
+              <w:rPr>
+                <w:noProof/>
+                <w:webHidden/>
+              </w:rPr>
+              <w:tab/>
+            </w:r>
+            <w:r>
+              <w:rPr>
+                <w:noProof/>
+                <w:webHidden/>
+              </w:rPr>
+              <w:fldChar w:fldCharType="begin"/>
+            </w:r>
+            <w:r>
+              <w:rPr>
+                <w:noProof/>
+                <w:webHidden/>
+              </w:rPr>
+              <w:instrText xml:space="preserve"> PAGEREF _Toc531877540 \h </w:instrText>
+            </w:r>
+            <w:r>
+              <w:rPr>
+                <w:noProof/>
+                <w:webHidden/>
+              </w:rPr>
+            </w:r>
+            <w:r>
+              <w:rPr>
+                <w:noProof/>
+                <w:webHidden/>
+              </w:rPr>
+              <w:fldChar w:fldCharType="separate"/>
+            </w:r>
+            <w:r>
+              <w:rPr>
+                <w:noProof/>
+                <w:webHidden/>
+              </w:rPr>
+              <w:t>16</w:t>
+            </w:r>
+            <w:r>
+              <w:rPr>
+                <w:noProof/>
+                <w:webHidden/>
+              </w:rPr>
+              <w:fldChar w:fldCharType="end"/>
+            </w:r>
+          </w:hyperlink>
+        </w:p>
+        <w:p>
+          <w:pPr>
+            <w:rPr>
+              <w:b/>
+              <w:bCs/>
+              <w:noProof/>
+            </w:rPr>
           </w:pPr>
           <w:r>
             <w:rPr>
@@ -1683,6 +1772,55 @@
         </w:p>
       </w:sdtContent>
     </w:sdt>
+    <w:p/>
+    <w:p/>
+    <w:p>
+      <w:pPr>
+        <w:rPr>
+          <w:b/>
+          <w:bCs/>
+          <w:noProof/>
+        </w:rPr>
+      </w:pPr>
+    </w:p>
+    <w:p>
+      <w:pPr>
+        <w:tabs>
+          <w:tab w:val="left" w:pos="3960"/>
+        </w:tabs>
+        <w:rPr>
+          <w:b/>
+          <w:bCs/>
+          <w:noProof/>
+        </w:rPr>
+      </w:pPr>
+      <w:r>
+        <w:rPr>
+          <w:b/>
+          <w:bCs/>
+          <w:noProof/>
+        </w:rPr>
+        <w:tab/>
+      </w:r>
+    </w:p>
+    <w:p>
+      <w:pPr>
+        <w:tabs>
+          <w:tab w:val="left" w:pos="3960"/>
+        </w:tabs>
+        <w:sectPr>
+          <w:footerReference w:type="default" r:id="rId9"/>
+          <w:pgSz w:w="11906" w:h="16838"/>
+          <w:pgMar w:top="1417" w:right="1417" w:bottom="1417" w:left="1417" w:header="708" w:footer="708" w:gutter="0"/>
+          <w:pgNumType w:fmt="upperRoman" w:start="1"/>
+          <w:cols w:space="708"/>
+          <w:docGrid w:linePitch="360"/>
+        </w:sectPr>
+      </w:pPr>
+      <w:r>
+        <w:tab/>
+      </w:r>
+    </w:p>
     <w:p>
       <w:pPr>
         <w:pStyle w:val="Naslov1"/>
@@ -1692,7 +1830,7 @@
         </w:numPr>
         <w:spacing w:before="0"/>
       </w:pPr>
-      <w:bookmarkStart w:id="0" w:name="_Toc531828289"/>
+      <w:bookmarkStart w:id="0" w:name="_Toc531877530"/>
       <w:r>
         <w:lastRenderedPageBreak/>
         <w:t>Ideja</w:t>
@@ -2027,7 +2165,7 @@
         </w:numPr>
         <w:spacing w:before="0"/>
       </w:pPr>
-      <w:bookmarkStart w:id="1" w:name="_Toc531828290"/>
+      <w:bookmarkStart w:id="1" w:name="_Toc531877531"/>
       <w:r>
         <w:lastRenderedPageBreak/>
         <w:t>Slične aplikacije</w:t>
@@ -2198,7 +2336,7 @@
       <w:pPr>
         <w:pStyle w:val="Naslov2"/>
       </w:pPr>
-      <w:bookmarkStart w:id="2" w:name="_Toc531828291"/>
+      <w:bookmarkStart w:id="2" w:name="_Toc531877532"/>
       <w:r>
         <w:t xml:space="preserve">2.1 </w:t>
       </w:r>
@@ -2228,7 +2366,7 @@
           <w:noProof/>
         </w:rPr>
         <w:drawing>
-          <wp:anchor distT="0" distB="0" distL="114300" distR="114300" simplePos="0" relativeHeight="251655680" behindDoc="0" locked="0" layoutInCell="1" allowOverlap="1">
+          <wp:anchor distT="0" distB="0" distL="114300" distR="114300" simplePos="0" relativeHeight="251645952" behindDoc="0" locked="0" layoutInCell="1" allowOverlap="1">
             <wp:simplePos x="0" y="0"/>
             <wp:positionH relativeFrom="column">
               <wp:posOffset>563245</wp:posOffset>
@@ -2294,7 +2432,31 @@
         <w:rPr>
           <w:rFonts w:asciiTheme="minorHAnsi" w:hAnsiTheme="minorHAnsi" w:cstheme="minorHAnsi"/>
         </w:rPr>
-        <w:t xml:space="preserve">Prva i jedna od najpoznatijih aplikacija za upravljanjem lozinki i računa je </w:t>
+        <w:t>Prva i jedna od najpoznatijih aplikacija za upravljanjem lozink</w:t>
+      </w:r>
+      <w:r>
+        <w:rPr>
+          <w:rFonts w:asciiTheme="minorHAnsi" w:hAnsiTheme="minorHAnsi" w:cstheme="minorHAnsi"/>
+        </w:rPr>
+        <w:t>ama</w:t>
+      </w:r>
+      <w:r>
+        <w:rPr>
+          <w:rFonts w:asciiTheme="minorHAnsi" w:hAnsiTheme="minorHAnsi" w:cstheme="minorHAnsi"/>
+        </w:rPr>
+        <w:t xml:space="preserve"> i račun</w:t>
+      </w:r>
+      <w:r>
+        <w:rPr>
+          <w:rFonts w:asciiTheme="minorHAnsi" w:hAnsiTheme="minorHAnsi" w:cstheme="minorHAnsi"/>
+        </w:rPr>
+        <w:t>im</w:t>
+      </w:r>
+      <w:r>
+        <w:rPr>
+          <w:rFonts w:asciiTheme="minorHAnsi" w:hAnsiTheme="minorHAnsi" w:cstheme="minorHAnsi"/>
+        </w:rPr>
+        <w:t xml:space="preserve">a je </w:t>
       </w:r>
       <w:proofErr w:type="spellStart"/>
       <w:r>
@@ -2308,7 +2470,19 @@
         <w:rPr>
           <w:rFonts w:asciiTheme="minorHAnsi" w:hAnsiTheme="minorHAnsi" w:cstheme="minorHAnsi"/>
         </w:rPr>
-        <w:t>. Aplikacija koja je dostupna na gotovo svim platformama, Windows, Android, IOS itd., što uvelike olakšava upravljanje velikim brojem digitalnih računa koji se koriste u svakodnevnom životu.</w:t>
+        <w:t>. Aplikacija</w:t>
+      </w:r>
+      <w:r>
+        <w:rPr>
+          <w:rFonts w:asciiTheme="minorHAnsi" w:hAnsiTheme="minorHAnsi" w:cstheme="minorHAnsi"/>
+        </w:rPr>
+        <w:t xml:space="preserve"> </w:t>
+      </w:r>
+      <w:r>
+        <w:rPr>
+          <w:rFonts w:asciiTheme="minorHAnsi" w:hAnsiTheme="minorHAnsi" w:cstheme="minorHAnsi"/>
+        </w:rPr>
+        <w:t>je dostupna na gotovo svim platformama, Windows, Android, IOS itd., što uvelike olakšava upravljanje velikim brojem digitalnih računa koji se koriste u svakodnevnom životu.</w:t>
       </w:r>
     </w:p>
     <w:p>
@@ -2376,7 +2550,13 @@
         <w:rPr>
           <w:rFonts w:asciiTheme="minorHAnsi" w:hAnsiTheme="minorHAnsi" w:cstheme="minorHAnsi"/>
         </w:rPr>
-        <w:t>Cloudu</w:t>
+        <w:t>c</w:t>
+      </w:r>
+      <w:r>
+        <w:rPr>
+          <w:rFonts w:asciiTheme="minorHAnsi" w:hAnsiTheme="minorHAnsi" w:cstheme="minorHAnsi"/>
+        </w:rPr>
+        <w:t>loudu</w:t>
       </w:r>
       <w:proofErr w:type="spellEnd"/>
       <w:r>
@@ -2390,7 +2570,13 @@
         <w:rPr>
           <w:rFonts w:asciiTheme="minorHAnsi" w:hAnsiTheme="minorHAnsi" w:cstheme="minorHAnsi"/>
         </w:rPr>
-        <w:t>Cloud</w:t>
+        <w:t>c</w:t>
+      </w:r>
+      <w:r>
+        <w:rPr>
+          <w:rFonts w:asciiTheme="minorHAnsi" w:hAnsiTheme="minorHAnsi" w:cstheme="minorHAnsi"/>
+        </w:rPr>
+        <w:t>loud</w:t>
       </w:r>
       <w:proofErr w:type="spellEnd"/>
       <w:r>
@@ -2541,7 +2727,39 @@
           <w:color w:val="222222"/>
           <w:shd w:val="clear" w:color="auto" w:fill="FFFFFF"/>
         </w:rPr>
-        <w:t xml:space="preserve">, itd. Također omogućuje unos podataka lozinki i računa s raznih Browsera ili pak s drugih aplikacija sličnome </w:t>
+        <w:t>, itd. Također omogućuje unos podataka lozinki i računa s raznih</w:t>
+      </w:r>
+      <w:r>
+        <w:rPr>
+          <w:rFonts w:asciiTheme="minorHAnsi" w:hAnsiTheme="minorHAnsi" w:cstheme="minorHAnsi"/>
+          <w:color w:val="222222"/>
+          <w:shd w:val="clear" w:color="auto" w:fill="FFFFFF"/>
+        </w:rPr>
+        <w:t xml:space="preserve"> pretraživača</w:t>
+      </w:r>
+      <w:r>
+        <w:rPr>
+          <w:rFonts w:asciiTheme="minorHAnsi" w:hAnsiTheme="minorHAnsi" w:cstheme="minorHAnsi"/>
+          <w:color w:val="222222"/>
+          <w:shd w:val="clear" w:color="auto" w:fill="FFFFFF"/>
+        </w:rPr>
+        <w:t xml:space="preserve"> ili pak s drugih aplikacija sličn</w:t>
+      </w:r>
+      <w:r>
+        <w:rPr>
+          <w:rFonts w:asciiTheme="minorHAnsi" w:hAnsiTheme="minorHAnsi" w:cstheme="minorHAnsi"/>
+          <w:color w:val="222222"/>
+          <w:shd w:val="clear" w:color="auto" w:fill="FFFFFF"/>
+        </w:rPr>
+        <w:t>ih</w:t>
+      </w:r>
+      <w:r>
+        <w:rPr>
+          <w:rFonts w:asciiTheme="minorHAnsi" w:hAnsiTheme="minorHAnsi" w:cstheme="minorHAnsi"/>
+          <w:color w:val="222222"/>
+          <w:shd w:val="clear" w:color="auto" w:fill="FFFFFF"/>
+        </w:rPr>
+        <w:t xml:space="preserve"> </w:t>
       </w:r>
       <w:proofErr w:type="spellStart"/>
       <w:r>
@@ -2577,7 +2795,7 @@
           <w:color w:val="222222"/>
           <w:shd w:val="clear" w:color="auto" w:fill="FFFFFF"/>
         </w:rPr>
-        <w:t>Nedostatak mu je jedino taj što se naplaćuju njegove usluge što nisu spremni svi korisnici napraviti, te zbog toga postoje neke druge, alte</w:t>
+        <w:t>Nedostatak mu je jedino taj što se naplaćuju njegove usluge</w:t>
       </w:r>
       <w:r>
         <w:rPr>
@@ -2585,7 +2803,7 @@
           <w:color w:val="222222"/>
           <w:shd w:val="clear" w:color="auto" w:fill="FFFFFF"/>
         </w:rPr>
-        <w:t>r</w:t>
+        <w:t>,</w:t>
       </w:r>
       <w:r>
         <w:rPr>
@@ -2593,6 +2811,54 @@
           <w:color w:val="222222"/>
           <w:shd w:val="clear" w:color="auto" w:fill="FFFFFF"/>
         </w:rPr>
+        <w:t xml:space="preserve"> što </w:t>
+      </w:r>
+      <w:r>
+        <w:rPr>
+          <w:rFonts w:asciiTheme="minorHAnsi" w:hAnsiTheme="minorHAnsi" w:cstheme="minorHAnsi"/>
+          <w:color w:val="222222"/>
+          <w:shd w:val="clear" w:color="auto" w:fill="FFFFFF"/>
+        </w:rPr>
+        <w:t xml:space="preserve">svi korisnici </w:t>
+      </w:r>
+      <w:r>
+        <w:rPr>
+          <w:rFonts w:asciiTheme="minorHAnsi" w:hAnsiTheme="minorHAnsi" w:cstheme="minorHAnsi"/>
+          <w:color w:val="222222"/>
+          <w:shd w:val="clear" w:color="auto" w:fill="FFFFFF"/>
+        </w:rPr>
+        <w:t>nisu spremni</w:t>
+      </w:r>
+      <w:r>
+        <w:rPr>
+          <w:rFonts w:asciiTheme="minorHAnsi" w:hAnsiTheme="minorHAnsi" w:cstheme="minorHAnsi"/>
+          <w:color w:val="222222"/>
+          <w:shd w:val="clear" w:color="auto" w:fill="FFFFFF"/>
+        </w:rPr>
+        <w:t xml:space="preserve"> se odlučiti</w:t>
+      </w:r>
+      <w:r>
+        <w:rPr>
+          <w:rFonts w:asciiTheme="minorHAnsi" w:hAnsiTheme="minorHAnsi" w:cstheme="minorHAnsi"/>
+          <w:color w:val="222222"/>
+          <w:shd w:val="clear" w:color="auto" w:fill="FFFFFF"/>
+        </w:rPr>
+        <w:t>, te zbog toga postoje neke druge, alte</w:t>
+      </w:r>
+      <w:r>
+        <w:rPr>
+          <w:rFonts w:asciiTheme="minorHAnsi" w:hAnsiTheme="minorHAnsi" w:cstheme="minorHAnsi"/>
+          <w:color w:val="222222"/>
+          <w:shd w:val="clear" w:color="auto" w:fill="FFFFFF"/>
+        </w:rPr>
+        <w:t>r</w:t>
+      </w:r>
+      <w:r>
+        <w:rPr>
+          <w:rFonts w:asciiTheme="minorHAnsi" w:hAnsiTheme="minorHAnsi" w:cstheme="minorHAnsi"/>
+          <w:color w:val="222222"/>
+          <w:shd w:val="clear" w:color="auto" w:fill="FFFFFF"/>
+        </w:rPr>
         <w:t>nativne aplikacije.</w:t>
       </w:r>
     </w:p>
@@ -2600,7 +2866,7 @@
       <w:pPr>
         <w:pStyle w:val="Naslov2"/>
       </w:pPr>
-      <w:bookmarkStart w:id="3" w:name="_Toc531828292"/>
+      <w:bookmarkStart w:id="3" w:name="_Toc531877533"/>
       <w:r>
         <w:t xml:space="preserve">2.2 </w:t>
       </w:r>
@@ -2626,7 +2892,7 @@
           <w:noProof/>
         </w:rPr>
         <w:drawing>
-          <wp:anchor distT="0" distB="0" distL="114300" distR="114300" simplePos="0" relativeHeight="251656704" behindDoc="0" locked="0" layoutInCell="1" allowOverlap="1">
+          <wp:anchor distT="0" distB="0" distL="114300" distR="114300" simplePos="0" relativeHeight="251649024" behindDoc="0" locked="0" layoutInCell="1" allowOverlap="1">
             <wp:simplePos x="0" y="0"/>
             <wp:positionH relativeFrom="column">
               <wp:posOffset>144145</wp:posOffset>
@@ -2692,7 +2958,19 @@
         <w:rPr>
           <w:rFonts w:asciiTheme="minorHAnsi" w:hAnsiTheme="minorHAnsi" w:cstheme="minorHAnsi"/>
         </w:rPr>
-        <w:t xml:space="preserve">Jedna od besplatnih varijanti upravljanja računima i lozinki je </w:t>
+        <w:t>Jedna od besplatnih varijanti upravljanja računima i lozink</w:t>
+      </w:r>
+      <w:r>
+        <w:rPr>
+          <w:rFonts w:asciiTheme="minorHAnsi" w:hAnsiTheme="minorHAnsi" w:cstheme="minorHAnsi"/>
+        </w:rPr>
+        <w:t>ama</w:t>
+      </w:r>
+      <w:r>
+        <w:rPr>
+          <w:rFonts w:asciiTheme="minorHAnsi" w:hAnsiTheme="minorHAnsi" w:cstheme="minorHAnsi"/>
+        </w:rPr>
+        <w:t xml:space="preserve"> je </w:t>
       </w:r>
       <w:proofErr w:type="spellStart"/>
       <w:r>
@@ -2720,35 +2998,55 @@
         <w:rPr>
           <w:rFonts w:asciiTheme="minorHAnsi" w:hAnsiTheme="minorHAnsi" w:cstheme="minorHAnsi"/>
         </w:rPr>
-        <w:t xml:space="preserve"> je </w:t>
-      </w:r>
-      <w:proofErr w:type="spellStart"/>
-      <w:r>
-        <w:rPr>
-          <w:rFonts w:asciiTheme="minorHAnsi" w:hAnsiTheme="minorHAnsi" w:cstheme="minorHAnsi"/>
-        </w:rPr>
-        <w:t>open</w:t>
-      </w:r>
-      <w:proofErr w:type="spellEnd"/>
+        <w:t xml:space="preserve"> je</w:t>
+      </w:r>
       <w:r>
         <w:rPr>
           <w:rFonts w:asciiTheme="minorHAnsi" w:hAnsiTheme="minorHAnsi" w:cstheme="minorHAnsi"/>
         </w:rPr>
         <w:t xml:space="preserve"> </w:t>
       </w:r>
-      <w:proofErr w:type="spellStart"/>
-      <w:r>
-        <w:rPr>
-          <w:rFonts w:asciiTheme="minorHAnsi" w:hAnsiTheme="minorHAnsi" w:cstheme="minorHAnsi"/>
-        </w:rPr>
-        <w:t>source</w:t>
-      </w:r>
-      <w:proofErr w:type="spellEnd"/>
-      <w:r>
-        <w:rPr>
-          <w:rFonts w:asciiTheme="minorHAnsi" w:hAnsiTheme="minorHAnsi" w:cstheme="minorHAnsi"/>
-        </w:rPr>
-        <w:t xml:space="preserve"> aplikacija vrlo jednostavnog karaktera, koja omogućuje tek ono osnovno, a to je upravljanje računima i lozinki.</w:t>
+      <w:r>
+        <w:rPr>
+          <w:rFonts w:asciiTheme="minorHAnsi" w:hAnsiTheme="minorHAnsi" w:cstheme="minorHAnsi"/>
+        </w:rPr>
+        <w:t>aplikacija</w:t>
+      </w:r>
+      <w:r>
+        <w:rPr>
+          <w:rFonts w:asciiTheme="minorHAnsi" w:hAnsiTheme="minorHAnsi" w:cstheme="minorHAnsi"/>
+        </w:rPr>
+        <w:t xml:space="preserve"> otvorenog koda</w:t>
+      </w:r>
+      <w:r>
+        <w:rPr>
+          <w:rFonts w:asciiTheme="minorHAnsi" w:hAnsiTheme="minorHAnsi" w:cstheme="minorHAnsi"/>
+        </w:rPr>
+        <w:t xml:space="preserve"> </w:t>
+      </w:r>
+      <w:r>
+        <w:rPr>
+          <w:rFonts w:asciiTheme="minorHAnsi" w:hAnsiTheme="minorHAnsi" w:cstheme="minorHAnsi"/>
+        </w:rPr>
+        <w:t xml:space="preserve">te </w:t>
+      </w:r>
+      <w:r>
+        <w:rPr>
+          <w:rFonts w:asciiTheme="minorHAnsi" w:hAnsiTheme="minorHAnsi" w:cstheme="minorHAnsi"/>
+        </w:rPr>
+        <w:t>vrlo jednostavnog karaktera, koja omogućuje tek ono osnovno</w:t>
+      </w:r>
+      <w:r>
+        <w:rPr>
+          <w:rFonts w:asciiTheme="minorHAnsi" w:hAnsiTheme="minorHAnsi" w:cstheme="minorHAnsi"/>
+        </w:rPr>
+        <w:t xml:space="preserve"> i najvažnije</w:t>
+      </w:r>
+      <w:r>
+        <w:rPr>
+          <w:rFonts w:asciiTheme="minorHAnsi" w:hAnsiTheme="minorHAnsi" w:cstheme="minorHAnsi"/>
+        </w:rPr>
+        <w:t>, a to je upravljanje računima i lozinki.</w:t>
       </w:r>
     </w:p>
     <w:p>
@@ -2838,10 +3136,24 @@
         </w:rPr>
         <w:t xml:space="preserve"> trebao pamtiti sve te silne podatke. Podaci su pohranjeni lokalno na računalu u jednoj bazi iza koje stoji </w:t>
       </w:r>
+      <w:r>
+        <w:rPr>
+          <w:rFonts w:asciiTheme="minorHAnsi" w:hAnsiTheme="minorHAnsi" w:cstheme="minorHAnsi"/>
+        </w:rPr>
+        <w:t xml:space="preserve">glavni </w:t>
+      </w:r>
+      <w:r>
+        <w:rPr>
+          <w:rFonts w:asciiTheme="minorHAnsi" w:hAnsiTheme="minorHAnsi" w:cstheme="minorHAnsi"/>
+          <w:i/>
+        </w:rPr>
+        <w:t>(</w:t>
+      </w:r>
       <w:proofErr w:type="spellStart"/>
       <w:r>
         <w:rPr>
           <w:rFonts w:asciiTheme="minorHAnsi" w:hAnsiTheme="minorHAnsi" w:cstheme="minorHAnsi"/>
+          <w:i/>
         </w:rPr>
         <w:t>master</w:t>
       </w:r>
@@ -2849,15 +3161,46 @@
       <w:r>
         <w:rPr>
           <w:rFonts w:asciiTheme="minorHAnsi" w:hAnsiTheme="minorHAnsi" w:cstheme="minorHAnsi"/>
-        </w:rPr>
-        <w:t xml:space="preserve"> račun i lozinka, te je potrebno samo tu jednu lozinku pamtiti </w:t>
+          <w:i/>
+        </w:rPr>
+        <w:t>)</w:t>
+      </w:r>
+      <w:r>
+        <w:rPr>
+          <w:rFonts w:asciiTheme="minorHAnsi" w:hAnsiTheme="minorHAnsi" w:cstheme="minorHAnsi"/>
+        </w:rPr>
+        <w:t xml:space="preserve"> račun i lozinka, te je potrebno samo tu jednu lozinku </w:t>
       </w:r>
       <w:r>
         <w:rPr>
           <w:rFonts w:asciiTheme="minorHAnsi" w:hAnsiTheme="minorHAnsi" w:cstheme="minorHAnsi"/>
         </w:rPr>
         <w:lastRenderedPageBreak/>
-        <w:t xml:space="preserve">kako bi imali pristup svim ostalim računima i lozinkama. Za kriptiranje baze koriste AES I </w:t>
+        <w:t xml:space="preserve">pamtiti kako bi imali pristup svim ostalim računima i lozinkama. Za kriptiranje baze koriste </w:t>
+      </w:r>
+      <w:r>
+        <w:rPr>
+          <w:rFonts w:asciiTheme="minorHAnsi" w:hAnsiTheme="minorHAnsi" w:cstheme="minorHAnsi"/>
+        </w:rPr>
+        <w:t xml:space="preserve">se </w:t>
+      </w:r>
+      <w:r>
+        <w:rPr>
+          <w:rFonts w:asciiTheme="minorHAnsi" w:hAnsiTheme="minorHAnsi" w:cstheme="minorHAnsi"/>
+        </w:rPr>
+        <w:t xml:space="preserve">AES </w:t>
+      </w:r>
+      <w:r>
+        <w:rPr>
+          <w:rFonts w:asciiTheme="minorHAnsi" w:hAnsiTheme="minorHAnsi" w:cstheme="minorHAnsi"/>
+        </w:rPr>
+        <w:t>i</w:t>
+      </w:r>
+      <w:r>
+        <w:rPr>
+          <w:rFonts w:asciiTheme="minorHAnsi" w:hAnsiTheme="minorHAnsi" w:cstheme="minorHAnsi"/>
+        </w:rPr>
+        <w:t xml:space="preserve"> </w:t>
       </w:r>
       <w:proofErr w:type="spellStart"/>
       <w:r>
@@ -2871,7 +3214,31 @@
         <w:rPr>
           <w:rFonts w:asciiTheme="minorHAnsi" w:hAnsiTheme="minorHAnsi" w:cstheme="minorHAnsi"/>
         </w:rPr>
-        <w:t xml:space="preserve"> algoritme, jedne od najsigurnijih algoritama za kriptiranje. </w:t>
+        <w:t xml:space="preserve"> algoritm</w:t>
+      </w:r>
+      <w:r>
+        <w:rPr>
+          <w:rFonts w:asciiTheme="minorHAnsi" w:hAnsiTheme="minorHAnsi" w:cstheme="minorHAnsi"/>
+        </w:rPr>
+        <w:t>i</w:t>
+      </w:r>
+      <w:r>
+        <w:rPr>
+          <w:rFonts w:asciiTheme="minorHAnsi" w:hAnsiTheme="minorHAnsi" w:cstheme="minorHAnsi"/>
+        </w:rPr>
+        <w:t>, jedn</w:t>
+      </w:r>
+      <w:r>
+        <w:rPr>
+          <w:rFonts w:asciiTheme="minorHAnsi" w:hAnsiTheme="minorHAnsi" w:cstheme="minorHAnsi"/>
+        </w:rPr>
+        <w:t>i</w:t>
+      </w:r>
+      <w:r>
+        <w:rPr>
+          <w:rFonts w:asciiTheme="minorHAnsi" w:hAnsiTheme="minorHAnsi" w:cstheme="minorHAnsi"/>
+        </w:rPr>
+        <w:t xml:space="preserve"> od najsigurnijih algoritama za kriptiranje. </w:t>
       </w:r>
     </w:p>
     <w:p>
@@ -2887,12 +3254,25 @@
         <w:rPr>
           <w:rFonts w:asciiTheme="minorHAnsi" w:hAnsiTheme="minorHAnsi" w:cstheme="minorHAnsi"/>
         </w:rPr>
-        <w:t xml:space="preserve">Nedostatak bi bio taj što iza svega stoji samo jedan račun i lozinka, pa ako netko dobi pristup tim podacima, također ima pristup svim ostalim. Osim toga, cijeli projekt je </w:t>
+        <w:t>Nedostatak bi bio taj što iza svega stoji samo jedan račun i lozinka, pa ako netko dobi</w:t>
+      </w:r>
+      <w:r>
+        <w:rPr>
+          <w:rFonts w:asciiTheme="minorHAnsi" w:hAnsiTheme="minorHAnsi" w:cstheme="minorHAnsi"/>
+        </w:rPr>
+        <w:t>je</w:t>
+      </w:r>
+      <w:r>
+        <w:rPr>
+          <w:rFonts w:asciiTheme="minorHAnsi" w:hAnsiTheme="minorHAnsi" w:cstheme="minorHAnsi"/>
+        </w:rPr>
+        <w:t xml:space="preserve"> pristup tim podacima, također ima pristup svim ostalim. Osim toga, cijeli projekt je </w:t>
       </w:r>
       <w:proofErr w:type="spellStart"/>
       <w:r>
         <w:rPr>
           <w:rFonts w:asciiTheme="minorHAnsi" w:hAnsiTheme="minorHAnsi" w:cstheme="minorHAnsi"/>
+          <w:i/>
         </w:rPr>
         <w:t>open</w:t>
       </w:r>
@@ -2900,6 +3280,7 @@
       <w:r>
         <w:rPr>
           <w:rFonts w:asciiTheme="minorHAnsi" w:hAnsiTheme="minorHAnsi" w:cstheme="minorHAnsi"/>
+          <w:i/>
         </w:rPr>
         <w:t xml:space="preserve"> </w:t>
       </w:r>
@@ -2907,6 +3288,7 @@
       <w:r>
         <w:rPr>
           <w:rFonts w:asciiTheme="minorHAnsi" w:hAnsiTheme="minorHAnsi" w:cstheme="minorHAnsi"/>
+          <w:i/>
         </w:rPr>
         <w:t>source</w:t>
       </w:r>
@@ -2915,14 +3297,32 @@
         <w:rPr>
           <w:rFonts w:asciiTheme="minorHAnsi" w:hAnsiTheme="minorHAnsi" w:cstheme="minorHAnsi"/>
         </w:rPr>
-        <w:t xml:space="preserve"> što znači da netko može proučiti izvorni kod aplikacije kako bi pronašao neke rupe u njemu i iskoristio ih iako je za time vrlo mala mogućnost.</w:t>
+        <w:t xml:space="preserve"> što znači da netko može proučiti izvorni kod aplikacije kako bi pronašao neke rupe </w:t>
+      </w:r>
+      <w:r>
+        <w:rPr>
+          <w:rFonts w:asciiTheme="minorHAnsi" w:hAnsiTheme="minorHAnsi" w:cstheme="minorHAnsi"/>
+        </w:rPr>
+        <w:t>i ranjivosti, te</w:t>
+      </w:r>
+      <w:r>
+        <w:rPr>
+          <w:rFonts w:asciiTheme="minorHAnsi" w:hAnsiTheme="minorHAnsi" w:cstheme="minorHAnsi"/>
+        </w:rPr>
+        <w:t xml:space="preserve"> iskoristio ih iako je za time vrlo mala mogućnost</w:t>
+      </w:r>
+      <w:r>
+        <w:rPr>
+          <w:rFonts w:asciiTheme="minorHAnsi" w:hAnsiTheme="minorHAnsi" w:cstheme="minorHAnsi"/>
+        </w:rPr>
+        <w:t>, međutim treba uzeti u obzir.</w:t>
       </w:r>
     </w:p>
     <w:p>
       <w:pPr>
         <w:pStyle w:val="Naslov2"/>
       </w:pPr>
-      <w:bookmarkStart w:id="4" w:name="_Toc531828293"/>
+      <w:bookmarkStart w:id="4" w:name="_Toc531877534"/>
       <w:r>
         <w:t xml:space="preserve">2.3 </w:t>
       </w:r>
@@ -2948,7 +3348,7 @@
           <w:noProof/>
         </w:rPr>
         <w:drawing>
-          <wp:anchor distT="0" distB="0" distL="114300" distR="114300" simplePos="0" relativeHeight="251658752" behindDoc="0" locked="0" layoutInCell="1" allowOverlap="1">
+          <wp:anchor distT="0" distB="0" distL="114300" distR="114300" simplePos="0" relativeHeight="251659264" behindDoc="0" locked="0" layoutInCell="1" allowOverlap="1">
             <wp:simplePos x="0" y="0"/>
             <wp:positionH relativeFrom="column">
               <wp:posOffset>327025</wp:posOffset>
@@ -3032,6 +3432,7 @@
       <w:r>
         <w:rPr>
           <w:rFonts w:asciiTheme="minorHAnsi" w:hAnsiTheme="minorHAnsi" w:cstheme="minorHAnsi"/>
+          <w:i/>
         </w:rPr>
         <w:t>StickyPassword</w:t>
       </w:r>
@@ -3039,6 +3440,7 @@
       <w:r>
         <w:rPr>
           <w:rFonts w:asciiTheme="minorHAnsi" w:hAnsiTheme="minorHAnsi" w:cstheme="minorHAnsi"/>
+          <w:i/>
         </w:rPr>
         <w:t xml:space="preserve">. </w:t>
       </w:r>
@@ -3046,6 +3448,7 @@
       <w:r>
         <w:rPr>
           <w:rFonts w:asciiTheme="minorHAnsi" w:hAnsiTheme="minorHAnsi" w:cstheme="minorHAnsi"/>
+          <w:i/>
         </w:rPr>
         <w:t>StickyPassword</w:t>
       </w:r>
@@ -3060,6 +3463,7 @@
       <w:r>
         <w:rPr>
           <w:rFonts w:asciiTheme="minorHAnsi" w:hAnsiTheme="minorHAnsi" w:cstheme="minorHAnsi"/>
+          <w:i/>
         </w:rPr>
         <w:t>LastPass</w:t>
       </w:r>
@@ -3068,21 +3472,19 @@
         <w:rPr>
           <w:rFonts w:asciiTheme="minorHAnsi" w:hAnsiTheme="minorHAnsi" w:cstheme="minorHAnsi"/>
         </w:rPr>
-        <w:t xml:space="preserve">-u, samo što on nudi nekakve posebne mogućnosti uz samu </w:t>
-      </w:r>
-      <w:proofErr w:type="spellStart"/>
-      <w:r>
-        <w:rPr>
-          <w:rFonts w:asciiTheme="minorHAnsi" w:hAnsiTheme="minorHAnsi" w:cstheme="minorHAnsi"/>
-        </w:rPr>
-        <w:t>PasswordManager</w:t>
-      </w:r>
-      <w:proofErr w:type="spellEnd"/>
-      <w:r>
-        <w:rPr>
-          <w:rFonts w:asciiTheme="minorHAnsi" w:hAnsiTheme="minorHAnsi" w:cstheme="minorHAnsi"/>
-        </w:rPr>
-        <w:t xml:space="preserve"> funkcionalnost.</w:t>
+        <w:t>-u, samo što on nudi nekakve posebne mogućnosti uz samu funkcionalnost</w:t>
+      </w:r>
+      <w:r>
+        <w:rPr>
+          <w:rFonts w:asciiTheme="minorHAnsi" w:hAnsiTheme="minorHAnsi" w:cstheme="minorHAnsi"/>
+        </w:rPr>
+        <w:t xml:space="preserve"> pohrane računa i lozinki</w:t>
+      </w:r>
+      <w:r>
+        <w:rPr>
+          <w:rFonts w:asciiTheme="minorHAnsi" w:hAnsiTheme="minorHAnsi" w:cstheme="minorHAnsi"/>
+        </w:rPr>
+        <w:t>.</w:t>
       </w:r>
     </w:p>
     <w:p>
@@ -3145,6 +3547,7 @@
       <w:r>
         <w:rPr>
           <w:rFonts w:asciiTheme="minorHAnsi" w:hAnsiTheme="minorHAnsi" w:cstheme="minorHAnsi"/>
+          <w:i/>
         </w:rPr>
         <w:t>StickyPassword</w:t>
       </w:r>
@@ -3195,7 +3598,31 @@
         <w:rPr>
           <w:rFonts w:asciiTheme="minorHAnsi" w:hAnsiTheme="minorHAnsi" w:cstheme="minorHAnsi"/>
         </w:rPr>
-        <w:t>, tipa prstiju, zjenice i slično.</w:t>
+        <w:t xml:space="preserve">, tipa </w:t>
+      </w:r>
+      <w:r>
+        <w:rPr>
+          <w:rFonts w:asciiTheme="minorHAnsi" w:hAnsiTheme="minorHAnsi" w:cstheme="minorHAnsi"/>
+        </w:rPr>
+        <w:t xml:space="preserve">otiska </w:t>
+      </w:r>
+      <w:r>
+        <w:rPr>
+          <w:rFonts w:asciiTheme="minorHAnsi" w:hAnsiTheme="minorHAnsi" w:cstheme="minorHAnsi"/>
+        </w:rPr>
+        <w:t xml:space="preserve">prstiju, </w:t>
+      </w:r>
+      <w:r>
+        <w:rPr>
+          <w:rFonts w:asciiTheme="minorHAnsi" w:hAnsiTheme="minorHAnsi" w:cstheme="minorHAnsi"/>
+        </w:rPr>
+        <w:t xml:space="preserve">skena </w:t>
+      </w:r>
+      <w:r>
+        <w:rPr>
+          <w:rFonts w:asciiTheme="minorHAnsi" w:hAnsiTheme="minorHAnsi" w:cstheme="minorHAnsi"/>
+        </w:rPr>
+        <w:t>zjenice i slično.</w:t>
       </w:r>
     </w:p>
     <w:p>
@@ -3207,47 +3634,44 @@
           <w:rFonts w:asciiTheme="minorHAnsi" w:hAnsiTheme="minorHAnsi" w:cstheme="minorHAnsi"/>
         </w:rPr>
       </w:pPr>
+      <w:r>
+        <w:rPr>
+          <w:rFonts w:asciiTheme="minorHAnsi" w:hAnsiTheme="minorHAnsi" w:cstheme="minorHAnsi"/>
+        </w:rPr>
+        <w:t>Nedosta</w:t>
+      </w:r>
+      <w:r>
+        <w:rPr>
+          <w:rFonts w:asciiTheme="minorHAnsi" w:hAnsiTheme="minorHAnsi" w:cstheme="minorHAnsi"/>
+        </w:rPr>
+        <w:t>ta</w:t>
+      </w:r>
+      <w:r>
+        <w:rPr>
+          <w:rFonts w:asciiTheme="minorHAnsi" w:hAnsiTheme="minorHAnsi" w:cstheme="minorHAnsi"/>
+        </w:rPr>
+        <w:t xml:space="preserve">k kao i </w:t>
+      </w:r>
+      <w:r>
+        <w:rPr>
+          <w:rFonts w:asciiTheme="minorHAnsi" w:hAnsiTheme="minorHAnsi" w:cstheme="minorHAnsi"/>
+        </w:rPr>
+        <w:t xml:space="preserve">kod aplikacije </w:t>
+      </w:r>
       <w:proofErr w:type="spellStart"/>
       <w:r>
         <w:rPr>
           <w:rFonts w:asciiTheme="minorHAnsi" w:hAnsiTheme="minorHAnsi" w:cstheme="minorHAnsi"/>
-        </w:rPr>
-        <w:t>Nedostak</w:t>
+          <w:i/>
+        </w:rPr>
+        <w:t>LastPass</w:t>
       </w:r>
       <w:proofErr w:type="spellEnd"/>
       <w:r>
         <w:rPr>
           <w:rFonts w:asciiTheme="minorHAnsi" w:hAnsiTheme="minorHAnsi" w:cstheme="minorHAnsi"/>
         </w:rPr>
-        <w:t xml:space="preserve"> kao i </w:t>
-      </w:r>
-      <w:proofErr w:type="spellStart"/>
-      <w:r>
-        <w:rPr>
-          <w:rFonts w:asciiTheme="minorHAnsi" w:hAnsiTheme="minorHAnsi" w:cstheme="minorHAnsi"/>
-        </w:rPr>
-        <w:t>LastPassu</w:t>
-      </w:r>
-      <w:proofErr w:type="spellEnd"/>
-      <w:r>
-        <w:rPr>
-          <w:rFonts w:asciiTheme="minorHAnsi" w:hAnsiTheme="minorHAnsi" w:cstheme="minorHAnsi"/>
-        </w:rPr>
         <w:t xml:space="preserve"> je taj da se plaća, no za nekakve najosnovnije funkcionalnosti nije potrebno izdvojiti novac, već se može besplatno koristiti.</w:t>
-      </w:r>
-    </w:p>
-    <w:p>
-      <w:pPr>
-        <w:spacing w:after="200" w:line="276" w:lineRule="auto"/>
-        <w:rPr>
-          <w:rFonts w:asciiTheme="minorHAnsi" w:hAnsiTheme="minorHAnsi" w:cstheme="minorHAnsi"/>
-        </w:rPr>
-      </w:pPr>
-      <w:r>
-        <w:rPr>
-          <w:rFonts w:asciiTheme="minorHAnsi" w:hAnsiTheme="minorHAnsi" w:cstheme="minorHAnsi"/>
-        </w:rPr>
-        <w:br w:type="page"/>
       </w:r>
     </w:p>
     <w:p>
@@ -3259,7 +3683,7 @@
         </w:numPr>
         <w:spacing w:before="0"/>
       </w:pPr>
-      <w:bookmarkStart w:id="5" w:name="_Toc531828294"/>
+      <w:bookmarkStart w:id="5" w:name="_Toc531877535"/>
       <w:r>
         <w:lastRenderedPageBreak/>
         <w:t>Korištene tehnologije</w:t>
@@ -3286,7 +3710,7 @@
       <w:pPr>
         <w:pStyle w:val="Naslov2"/>
       </w:pPr>
-      <w:bookmarkStart w:id="6" w:name="_Toc531828295"/>
+      <w:bookmarkStart w:id="6" w:name="_Toc531877536"/>
       <w:r>
         <w:t xml:space="preserve">3.1 </w:t>
       </w:r>
@@ -3333,7 +3757,7 @@
           <w:noProof/>
         </w:rPr>
         <w:drawing>
-          <wp:anchor distT="0" distB="0" distL="114300" distR="114300" simplePos="0" relativeHeight="251654656" behindDoc="0" locked="0" layoutInCell="1" allowOverlap="1">
+          <wp:anchor distT="0" distB="0" distL="114300" distR="114300" simplePos="0" relativeHeight="251642880" behindDoc="0" locked="0" layoutInCell="1" allowOverlap="1">
             <wp:simplePos x="0" y="0"/>
             <wp:positionH relativeFrom="column">
               <wp:posOffset>616585</wp:posOffset>
@@ -3904,7 +4328,23 @@
           <w:rFonts w:asciiTheme="minorHAnsi" w:hAnsiTheme="minorHAnsi" w:cstheme="minorHAnsi"/>
           <w:i/>
         </w:rPr>
-        <w:t>značajka koja podcrtava potencijalne probleme koje možete riješiti odmah, bez čekanja da se pogreška otkrije tijekom builda ili dok program već radi.</w:t>
+        <w:t xml:space="preserve">značajka koja podcrtava potencijalne probleme koje možete riješiti odmah, bez čekanja da se pogreška otkrije tijekom </w:t>
+      </w:r>
+      <w:proofErr w:type="spellStart"/>
+      <w:r>
+        <w:rPr>
+          <w:rFonts w:asciiTheme="minorHAnsi" w:hAnsiTheme="minorHAnsi" w:cstheme="minorHAnsi"/>
+          <w:i/>
+        </w:rPr>
+        <w:t>builda</w:t>
+      </w:r>
+      <w:proofErr w:type="spellEnd"/>
+      <w:r>
+        <w:rPr>
+          <w:rFonts w:asciiTheme="minorHAnsi" w:hAnsiTheme="minorHAnsi" w:cstheme="minorHAnsi"/>
+          <w:i/>
+        </w:rPr>
+        <w:t xml:space="preserve"> ili dok program već radi.</w:t>
       </w:r>
     </w:p>
     <w:p>
@@ -4130,7 +4570,7 @@
       <w:pPr>
         <w:pStyle w:val="Naslov2"/>
       </w:pPr>
-      <w:bookmarkStart w:id="7" w:name="_Toc531828296"/>
+      <w:bookmarkStart w:id="7" w:name="_Toc531877537"/>
       <w:r>
         <w:t>3.2 SQLite</w:t>
       </w:r>
@@ -4213,7 +4653,7 @@
           <w:noProof/>
         </w:rPr>
         <w:drawing>
-          <wp:anchor distT="0" distB="0" distL="114300" distR="114300" simplePos="0" relativeHeight="251660800" behindDoc="0" locked="0" layoutInCell="1" allowOverlap="1">
+          <wp:anchor distT="0" distB="0" distL="114300" distR="114300" simplePos="0" relativeHeight="251672576" behindDoc="0" locked="0" layoutInCell="1" allowOverlap="1">
             <wp:simplePos x="0" y="0"/>
             <wp:positionH relativeFrom="column">
               <wp:posOffset>647065</wp:posOffset>
@@ -4371,7 +4811,7 @@
       <w:pPr>
         <w:pStyle w:val="Naslov2"/>
       </w:pPr>
-      <w:bookmarkStart w:id="8" w:name="_Toc531828297"/>
+      <w:bookmarkStart w:id="8" w:name="_Toc531877538"/>
       <w:r>
         <w:lastRenderedPageBreak/>
         <w:t>3.3 SHA256</w:t>
@@ -4407,12 +4847,7 @@
       </w:r>
       <w:proofErr w:type="spellEnd"/>
       <w:r>
-        <w:t xml:space="preserve"> funkcija koja je dizajnirana u Sjedinj</w:t>
-      </w:r>
-      <w:bookmarkStart w:id="9" w:name="_GoBack"/>
-      <w:bookmarkEnd w:id="9"/>
-      <w:r>
-        <w:t xml:space="preserve">enim Američkim državama od strane </w:t>
+        <w:t xml:space="preserve"> funkcija koja je dizajnirana u Sjedinjenim Američkim državama od strane </w:t>
       </w:r>
       <w:r>
         <w:t>Nacionaln</w:t>
@@ -4556,8 +4991,8 @@
         <w:t>Primjer kriptiranja praznog znaka ili razmaka:</w:t>
       </w:r>
     </w:p>
-    <w:bookmarkStart w:id="10" w:name="_MON_1605565359"/>
-    <w:bookmarkEnd w:id="10"/>
+    <w:bookmarkStart w:id="9" w:name="_MON_1605565359"/>
+    <w:bookmarkEnd w:id="9"/>
     <w:p>
       <w:pPr>
         <w:spacing w:line="360" w:lineRule="auto"/>
@@ -4587,7 +5022,7 @@
           <v:shape id="_x0000_i1025" type="#_x0000_t75" style="width:456.6pt;height:79.2pt" o:ole="">
             <v:imagedata r:id="rId15" o:title=""/>
           </v:shape>
-          <o:OLEObject Type="Embed" ProgID="Word.OpenDocumentText.12" ShapeID="_x0000_i1025" DrawAspect="Content" ObjectID="_1605570153" r:id="rId16"/>
+          <o:OLEObject Type="Embed" ProgID="Word.OpenDocumentText.12" ShapeID="_x0000_i1025" DrawAspect="Content" ObjectID="_1605620315" r:id="rId16"/>
         </w:object>
       </w:r>
     </w:p>
@@ -4616,12 +5051,12 @@
           <w:numId w:val="15"/>
         </w:numPr>
       </w:pPr>
-      <w:bookmarkStart w:id="11" w:name="_Toc531828298"/>
+      <w:bookmarkStart w:id="10" w:name="_Toc531877539"/>
       <w:r>
         <w:lastRenderedPageBreak/>
         <w:t>PassLock aplikacija</w:t>
       </w:r>
-      <w:bookmarkEnd w:id="11"/>
+      <w:bookmarkEnd w:id="10"/>
     </w:p>
     <w:p/>
     <w:p>
@@ -4669,7 +5104,7 @@
           <w:noProof/>
         </w:rPr>
         <w:drawing>
-          <wp:anchor distT="0" distB="0" distL="114300" distR="114300" simplePos="0" relativeHeight="251625472" behindDoc="0" locked="0" layoutInCell="1" allowOverlap="1">
+          <wp:anchor distT="0" distB="0" distL="114300" distR="114300" simplePos="0" relativeHeight="251627520" behindDoc="0" locked="0" layoutInCell="1" allowOverlap="1">
             <wp:simplePos x="0" y="0"/>
             <wp:positionH relativeFrom="column">
               <wp:posOffset>342265</wp:posOffset>
@@ -4728,8 +5163,36 @@
     <w:p>
       <w:pPr>
         <w:spacing w:line="360" w:lineRule="auto"/>
-        <w:jc w:val="both"/>
-      </w:pPr>
+        <w:ind w:firstLine="708"/>
+        <w:jc w:val="center"/>
+        <w:rPr>
+          <w:rFonts w:asciiTheme="minorHAnsi" w:hAnsiTheme="minorHAnsi" w:cstheme="minorHAnsi"/>
+        </w:rPr>
+      </w:pPr>
+      <w:r>
+        <w:rPr>
+          <w:rFonts w:asciiTheme="minorHAnsi" w:hAnsiTheme="minorHAnsi" w:cstheme="minorHAnsi"/>
+        </w:rPr>
+        <w:t xml:space="preserve">Slika </w:t>
+      </w:r>
+      <w:r>
+        <w:rPr>
+          <w:rFonts w:asciiTheme="minorHAnsi" w:hAnsiTheme="minorHAnsi" w:cstheme="minorHAnsi"/>
+        </w:rPr>
+        <w:t>6</w:t>
+      </w:r>
+      <w:r>
+        <w:rPr>
+          <w:rFonts w:asciiTheme="minorHAnsi" w:hAnsiTheme="minorHAnsi" w:cstheme="minorHAnsi"/>
+        </w:rPr>
+        <w:t xml:space="preserve">. </w:t>
+      </w:r>
+      <w:r>
+        <w:rPr>
+          <w:rFonts w:asciiTheme="minorHAnsi" w:hAnsiTheme="minorHAnsi" w:cstheme="minorHAnsi"/>
+        </w:rPr>
+        <w:t>PassLock – početni prozor</w:t>
+      </w:r>
     </w:p>
     <w:p>
       <w:pPr>
@@ -4781,15 +5244,16 @@
           <w:tab w:val="left" w:pos="1452"/>
         </w:tabs>
         <w:spacing w:line="360" w:lineRule="auto"/>
-        <w:jc w:val="both"/>
-      </w:pPr>
-      <w:r>
-        <w:rPr>
+        <w:jc w:val="center"/>
+      </w:pPr>
+      <w:r>
+        <w:rPr>
+          <w:rFonts w:asciiTheme="minorHAnsi" w:hAnsiTheme="minorHAnsi" w:cstheme="minorHAnsi"/>
           <w:noProof/>
         </w:rPr>
         <w:lastRenderedPageBreak/>
         <w:drawing>
-          <wp:anchor distT="0" distB="0" distL="114300" distR="114300" simplePos="0" relativeHeight="251640832" behindDoc="0" locked="0" layoutInCell="1" allowOverlap="1">
+          <wp:anchor distT="0" distB="0" distL="114300" distR="114300" simplePos="0" relativeHeight="251653120" behindDoc="0" locked="0" layoutInCell="1" allowOverlap="1">
             <wp:simplePos x="0" y="0"/>
             <wp:positionH relativeFrom="column">
               <wp:posOffset>357505</wp:posOffset>
@@ -4844,6 +5308,15 @@
           </wp:anchor>
         </w:drawing>
       </w:r>
+      <w:r>
+        <w:rPr>
+          <w:rFonts w:asciiTheme="minorHAnsi" w:hAnsiTheme="minorHAnsi" w:cstheme="minorHAnsi"/>
+        </w:rPr>
+        <w:t>Slika 7. PassLock – izrada nove baze</w:t>
+      </w:r>
+      <w:r>
+        <w:t xml:space="preserve"> </w:t>
+      </w:r>
     </w:p>
     <w:p>
       <w:pPr>
@@ -4902,7 +5375,7 @@
           <w:noProof/>
         </w:rPr>
         <w:drawing>
-          <wp:anchor distT="0" distB="0" distL="114300" distR="114300" simplePos="0" relativeHeight="251631616" behindDoc="0" locked="0" layoutInCell="1" allowOverlap="1">
+          <wp:anchor distT="0" distB="0" distL="114300" distR="114300" simplePos="0" relativeHeight="251630592" behindDoc="0" locked="0" layoutInCell="1" allowOverlap="1">
             <wp:simplePos x="0" y="0"/>
             <wp:positionH relativeFrom="column">
               <wp:posOffset>-635</wp:posOffset>
@@ -4958,8 +5431,17 @@
           <w:tab w:val="left" w:pos="1452"/>
         </w:tabs>
         <w:spacing w:line="360" w:lineRule="auto"/>
-        <w:jc w:val="both"/>
-      </w:pPr>
+        <w:jc w:val="center"/>
+        <w:rPr>
+          <w:rFonts w:asciiTheme="minorHAnsi" w:hAnsiTheme="minorHAnsi" w:cstheme="minorHAnsi"/>
+        </w:rPr>
+      </w:pPr>
+      <w:r>
+        <w:rPr>
+          <w:rFonts w:asciiTheme="minorHAnsi" w:hAnsiTheme="minorHAnsi" w:cstheme="minorHAnsi"/>
+        </w:rPr>
+        <w:t>Slika 8. PassLock – spremanje baze pod željenim imenom</w:t>
+      </w:r>
     </w:p>
     <w:p>
       <w:pPr>
@@ -4980,7 +5462,7 @@
         </w:rPr>
         <w:lastRenderedPageBreak/>
         <w:drawing>
-          <wp:anchor distT="0" distB="0" distL="114300" distR="114300" simplePos="0" relativeHeight="251645952" behindDoc="0" locked="0" layoutInCell="1" allowOverlap="1">
+          <wp:anchor distT="0" distB="0" distL="114300" distR="114300" simplePos="0" relativeHeight="251633664" behindDoc="0" locked="0" layoutInCell="1" allowOverlap="1">
             <wp:simplePos x="0" y="0"/>
             <wp:positionH relativeFrom="column">
               <wp:posOffset>128270</wp:posOffset>
@@ -5061,8 +5543,17 @@
         </w:tabs>
         <w:spacing w:line="360" w:lineRule="auto"/>
         <w:ind w:left="360"/>
-        <w:jc w:val="both"/>
-      </w:pPr>
+        <w:jc w:val="center"/>
+        <w:rPr>
+          <w:rFonts w:asciiTheme="minorHAnsi" w:hAnsiTheme="minorHAnsi" w:cstheme="minorHAnsi"/>
+        </w:rPr>
+      </w:pPr>
+      <w:r>
+        <w:rPr>
+          <w:rFonts w:asciiTheme="minorHAnsi" w:hAnsiTheme="minorHAnsi" w:cstheme="minorHAnsi"/>
+        </w:rPr>
+        <w:t>Slika 9. PassLock – glavni zaslon</w:t>
+      </w:r>
     </w:p>
     <w:p>
       <w:pPr>
@@ -5081,8 +5572,63 @@
         <w:rPr>
           <w:noProof/>
         </w:rPr>
+        <w:pict>
+          <v:shapetype id="_x0000_t202" coordsize="21600,21600" o:spt="202" path="m,l,21600r21600,l21600,xe">
+            <v:stroke joinstyle="miter"/>
+            <v:path gradientshapeok="t" o:connecttype="rect"/>
+          </v:shapetype>
+          <v:shape id="_x0000_s1029" type="#_x0000_t202" style="position:absolute;left:0;text-align:left;margin-left:88.75pt;margin-top:367pt;width:276pt;height:21pt;z-index:251666944" filled="f" stroked="f">
+            <v:textbox style="mso-next-textbox:#_x0000_s1029">
+              <w:txbxContent>
+                <w:p>
+                  <w:pPr>
+                    <w:tabs>
+                      <w:tab w:val="left" w:pos="1452"/>
+                    </w:tabs>
+                    <w:spacing w:line="360" w:lineRule="auto"/>
+                    <w:ind w:left="360"/>
+                    <w:jc w:val="center"/>
+                    <w:rPr>
+                      <w:rFonts w:asciiTheme="minorHAnsi" w:hAnsiTheme="minorHAnsi" w:cstheme="minorHAnsi"/>
+                    </w:rPr>
+                  </w:pPr>
+                  <w:r>
+                    <w:rPr>
+                      <w:rFonts w:asciiTheme="minorHAnsi" w:hAnsiTheme="minorHAnsi" w:cstheme="minorHAnsi"/>
+                    </w:rPr>
+                    <w:t xml:space="preserve">Slika </w:t>
+                  </w:r>
+                  <w:r>
+                    <w:rPr>
+                      <w:rFonts w:asciiTheme="minorHAnsi" w:hAnsiTheme="minorHAnsi" w:cstheme="minorHAnsi"/>
+                    </w:rPr>
+                    <w:t>10</w:t>
+                  </w:r>
+                  <w:r>
+                    <w:rPr>
+                      <w:rFonts w:asciiTheme="minorHAnsi" w:hAnsiTheme="minorHAnsi" w:cstheme="minorHAnsi"/>
+                    </w:rPr>
+                    <w:t xml:space="preserve">. PassLock – </w:t>
+                  </w:r>
+                  <w:r>
+                    <w:rPr>
+                      <w:rFonts w:asciiTheme="minorHAnsi" w:hAnsiTheme="minorHAnsi" w:cstheme="minorHAnsi"/>
+                    </w:rPr>
+                    <w:t>promjena glavne lozinke</w:t>
+                  </w:r>
+                </w:p>
+                <w:p/>
+              </w:txbxContent>
+            </v:textbox>
+          </v:shape>
+        </w:pict>
+      </w:r>
+      <w:r>
+        <w:rPr>
+          <w:noProof/>
+        </w:rPr>
         <w:drawing>
-          <wp:anchor distT="0" distB="0" distL="114300" distR="114300" simplePos="0" relativeHeight="251649024" behindDoc="0" locked="0" layoutInCell="1" allowOverlap="1">
+          <wp:anchor distT="0" distB="0" distL="114300" distR="114300" simplePos="0" relativeHeight="251636736" behindDoc="0" locked="0" layoutInCell="1" allowOverlap="1">
             <wp:simplePos x="0" y="0"/>
             <wp:positionH relativeFrom="column">
               <wp:posOffset>339725</wp:posOffset>
@@ -5161,8 +5707,17 @@
           <w:tab w:val="left" w:pos="1452"/>
         </w:tabs>
         <w:spacing w:line="360" w:lineRule="auto"/>
-        <w:jc w:val="both"/>
-      </w:pPr>
+        <w:jc w:val="center"/>
+        <w:rPr>
+          <w:rFonts w:asciiTheme="minorHAnsi" w:hAnsiTheme="minorHAnsi" w:cstheme="minorHAnsi"/>
+        </w:rPr>
+      </w:pPr>
+      <w:r>
+        <w:rPr>
+          <w:rFonts w:asciiTheme="minorHAnsi" w:hAnsiTheme="minorHAnsi" w:cstheme="minorHAnsi"/>
+        </w:rPr>
+        <w:t>Slika 11. Neuspješna promjena glavne lozinke</w:t>
+      </w:r>
     </w:p>
     <w:p>
       <w:pPr>
@@ -5177,7 +5732,7 @@
           <w:noProof/>
         </w:rPr>
         <w:drawing>
-          <wp:anchor distT="0" distB="0" distL="114300" distR="114300" simplePos="0" relativeHeight="251661824" behindDoc="0" locked="0" layoutInCell="1" allowOverlap="1">
+          <wp:anchor distT="0" distB="0" distL="114300" distR="114300" simplePos="0" relativeHeight="251675648" behindDoc="0" locked="0" layoutInCell="1" allowOverlap="1">
             <wp:simplePos x="0" y="0"/>
             <wp:positionH relativeFrom="column">
               <wp:posOffset>255905</wp:posOffset>
@@ -5254,7 +5809,7 @@
           <w:noProof/>
         </w:rPr>
         <w:drawing>
-          <wp:anchor distT="0" distB="0" distL="114300" distR="114300" simplePos="0" relativeHeight="251651072" behindDoc="0" locked="0" layoutInCell="1" allowOverlap="1">
+          <wp:anchor distT="0" distB="0" distL="114300" distR="114300" simplePos="0" relativeHeight="251639808" behindDoc="0" locked="0" layoutInCell="1" allowOverlap="1">
             <wp:simplePos x="0" y="0"/>
             <wp:positionH relativeFrom="column">
               <wp:posOffset>258445</wp:posOffset>
@@ -5336,11 +5891,19 @@
           <w:tab w:val="left" w:pos="1452"/>
         </w:tabs>
         <w:spacing w:line="360" w:lineRule="auto"/>
-        <w:jc w:val="both"/>
-        <w:rPr>
+        <w:jc w:val="center"/>
+        <w:rPr>
+          <w:rFonts w:asciiTheme="minorHAnsi" w:hAnsiTheme="minorHAnsi" w:cstheme="minorHAnsi"/>
           <w:noProof/>
         </w:rPr>
       </w:pPr>
+      <w:r>
+        <w:rPr>
+          <w:rFonts w:asciiTheme="minorHAnsi" w:hAnsiTheme="minorHAnsi" w:cstheme="minorHAnsi"/>
+          <w:noProof/>
+        </w:rPr>
+        <w:t>Slika 12. PassLock – dodavanje nove lozinke u bazu</w:t>
+      </w:r>
     </w:p>
     <w:p>
       <w:pPr>
@@ -5354,7 +5917,7 @@
         </w:rPr>
         <w:lastRenderedPageBreak/>
         <w:drawing>
-          <wp:anchor distT="0" distB="0" distL="114300" distR="114300" simplePos="0" relativeHeight="251657216" behindDoc="0" locked="0" layoutInCell="1" allowOverlap="1">
+          <wp:anchor distT="0" distB="0" distL="114300" distR="114300" simplePos="0" relativeHeight="251656192" behindDoc="0" locked="0" layoutInCell="1" allowOverlap="1">
             <wp:simplePos x="0" y="0"/>
             <wp:positionH relativeFrom="column">
               <wp:posOffset>219710</wp:posOffset>
@@ -5442,14 +6005,14 @@
     <w:p>
       <w:pPr>
         <w:spacing w:line="360" w:lineRule="auto"/>
-        <w:jc w:val="both"/>
+        <w:jc w:val="center"/>
       </w:pPr>
       <w:r>
         <w:rPr>
           <w:noProof/>
         </w:rPr>
         <w:drawing>
-          <wp:anchor distT="0" distB="0" distL="114300" distR="114300" simplePos="0" relativeHeight="251687936" behindDoc="0" locked="0" layoutInCell="1" allowOverlap="1">
+          <wp:anchor distT="0" distB="0" distL="114300" distR="114300" simplePos="0" relativeHeight="251684864" behindDoc="0" locked="0" layoutInCell="1" allowOverlap="1">
             <wp:simplePos x="0" y="0"/>
             <wp:positionH relativeFrom="column">
               <wp:posOffset>-635</wp:posOffset>
@@ -5498,12 +6061,56 @@
           </wp:anchor>
         </w:drawing>
       </w:r>
+      <w:r>
+        <w:rPr>
+          <w:rFonts w:asciiTheme="minorHAnsi" w:hAnsiTheme="minorHAnsi" w:cstheme="minorHAnsi"/>
+        </w:rPr>
+        <w:t>Slika 13. PassLock – Dodana nova lozinka</w:t>
+      </w:r>
     </w:p>
     <w:p>
       <w:pPr>
         <w:spacing w:line="360" w:lineRule="auto"/>
-        <w:jc w:val="both"/>
-      </w:pPr>
+        <w:jc w:val="center"/>
+        <w:rPr>
+          <w:rFonts w:asciiTheme="minorHAnsi" w:hAnsiTheme="minorHAnsi" w:cstheme="minorHAnsi"/>
+        </w:rPr>
+      </w:pPr>
+      <w:r>
+        <w:rPr>
+          <w:rFonts w:asciiTheme="minorHAnsi" w:hAnsiTheme="minorHAnsi" w:cstheme="minorHAnsi"/>
+        </w:rPr>
+        <w:t xml:space="preserve">Slika 14. PassLock – kopiranje u </w:t>
+      </w:r>
+      <w:proofErr w:type="spellStart"/>
+      <w:r>
+        <w:rPr>
+          <w:rFonts w:asciiTheme="minorHAnsi" w:hAnsiTheme="minorHAnsi" w:cstheme="minorHAnsi"/>
+          <w:i/>
+        </w:rPr>
+        <w:t>Clipboard</w:t>
+      </w:r>
+      <w:proofErr w:type="spellEnd"/>
+      <w:r>
+        <w:rPr>
+          <w:rFonts w:asciiTheme="minorHAnsi" w:hAnsiTheme="minorHAnsi" w:cstheme="minorHAnsi"/>
+        </w:rPr>
+        <w:t xml:space="preserve"> (</w:t>
+      </w:r>
+      <w:proofErr w:type="spellStart"/>
+      <w:r>
+        <w:rPr>
+          <w:rFonts w:asciiTheme="minorHAnsi" w:hAnsiTheme="minorHAnsi" w:cstheme="minorHAnsi"/>
+        </w:rPr>
+        <w:t>međuspremnik</w:t>
+      </w:r>
+      <w:proofErr w:type="spellEnd"/>
+      <w:r>
+        <w:rPr>
+          <w:rFonts w:asciiTheme="minorHAnsi" w:hAnsiTheme="minorHAnsi" w:cstheme="minorHAnsi"/>
+        </w:rPr>
+        <w:t>)</w:t>
+      </w:r>
     </w:p>
     <w:p>
       <w:pPr>
@@ -5575,7 +6182,7 @@
         </w:rPr>
         <w:lastRenderedPageBreak/>
         <w:drawing>
-          <wp:anchor distT="0" distB="0" distL="114300" distR="114300" simplePos="0" relativeHeight="251659264" behindDoc="0" locked="0" layoutInCell="1" allowOverlap="1">
+          <wp:anchor distT="0" distB="0" distL="114300" distR="114300" simplePos="0" relativeHeight="251662336" behindDoc="0" locked="0" layoutInCell="1" allowOverlap="1">
             <wp:simplePos x="0" y="0"/>
             <wp:positionH relativeFrom="column">
               <wp:posOffset>381635</wp:posOffset>
@@ -5656,10 +6263,19 @@
           <w:tab w:val="left" w:pos="2328"/>
         </w:tabs>
         <w:spacing w:line="360" w:lineRule="auto"/>
-        <w:rPr>
+        <w:jc w:val="center"/>
+        <w:rPr>
+          <w:rFonts w:asciiTheme="minorHAnsi" w:hAnsiTheme="minorHAnsi" w:cstheme="minorHAnsi"/>
           <w:noProof/>
         </w:rPr>
       </w:pPr>
+      <w:r>
+        <w:rPr>
+          <w:rFonts w:asciiTheme="minorHAnsi" w:hAnsiTheme="minorHAnsi" w:cstheme="minorHAnsi"/>
+          <w:noProof/>
+        </w:rPr>
+        <w:t>Slika 15. PassLock – izmjena lozinke</w:t>
+      </w:r>
     </w:p>
     <w:p>
       <w:pPr>
@@ -5760,7 +6376,7 @@
         </w:rPr>
         <w:lastRenderedPageBreak/>
         <w:drawing>
-          <wp:anchor distT="0" distB="0" distL="114300" distR="114300" simplePos="0" relativeHeight="251671552" behindDoc="0" locked="0" layoutInCell="1" allowOverlap="1">
+          <wp:anchor distT="0" distB="0" distL="114300" distR="114300" simplePos="0" relativeHeight="251678720" behindDoc="0" locked="0" layoutInCell="1" allowOverlap="1">
             <wp:simplePos x="0" y="0"/>
             <wp:positionH relativeFrom="column">
               <wp:posOffset>403225</wp:posOffset>
@@ -5855,7 +6471,17 @@
           <w:tab w:val="left" w:pos="2328"/>
         </w:tabs>
         <w:spacing w:line="360" w:lineRule="auto"/>
-      </w:pPr>
+        <w:jc w:val="center"/>
+        <w:rPr>
+          <w:rFonts w:asciiTheme="minorHAnsi" w:hAnsiTheme="minorHAnsi" w:cstheme="minorHAnsi"/>
+        </w:rPr>
+      </w:pPr>
+      <w:r>
+        <w:rPr>
+          <w:rFonts w:asciiTheme="minorHAnsi" w:hAnsiTheme="minorHAnsi" w:cstheme="minorHAnsi"/>
+        </w:rPr>
+        <w:t>Slika 16. PassLock – brisanje lozinke</w:t>
+      </w:r>
     </w:p>
     <w:p>
       <w:pPr>
@@ -5870,7 +6496,7 @@
           <w:noProof/>
         </w:rPr>
         <w:drawing>
-          <wp:anchor distT="0" distB="0" distL="114300" distR="114300" simplePos="0" relativeHeight="251682816" behindDoc="0" locked="0" layoutInCell="1" allowOverlap="1">
+          <wp:anchor distT="0" distB="0" distL="114300" distR="114300" simplePos="0" relativeHeight="251681792" behindDoc="0" locked="0" layoutInCell="1" allowOverlap="1">
             <wp:simplePos x="0" y="0"/>
             <wp:positionH relativeFrom="column">
               <wp:posOffset>403225</wp:posOffset>
@@ -5928,6 +6554,42 @@
     </w:p>
     <w:p>
       <w:pPr>
+        <w:tabs>
+          <w:tab w:val="left" w:pos="2328"/>
+        </w:tabs>
+        <w:spacing w:line="360" w:lineRule="auto"/>
+        <w:jc w:val="center"/>
+        <w:rPr>
+          <w:rFonts w:asciiTheme="minorHAnsi" w:hAnsiTheme="minorHAnsi" w:cstheme="minorHAnsi"/>
+        </w:rPr>
+      </w:pPr>
+      <w:r>
+        <w:rPr>
+          <w:rFonts w:asciiTheme="minorHAnsi" w:hAnsiTheme="minorHAnsi" w:cstheme="minorHAnsi"/>
+        </w:rPr>
+        <w:t>Slika 1</w:t>
+      </w:r>
+      <w:r>
+        <w:rPr>
+          <w:rFonts w:asciiTheme="minorHAnsi" w:hAnsiTheme="minorHAnsi" w:cstheme="minorHAnsi"/>
+        </w:rPr>
+        <w:t>7</w:t>
+      </w:r>
+      <w:r>
+        <w:rPr>
+          <w:rFonts w:asciiTheme="minorHAnsi" w:hAnsiTheme="minorHAnsi" w:cstheme="minorHAnsi"/>
+        </w:rPr>
+        <w:t xml:space="preserve">. PassLock – </w:t>
+      </w:r>
+      <w:r>
+        <w:rPr>
+          <w:rFonts w:asciiTheme="minorHAnsi" w:hAnsiTheme="minorHAnsi" w:cstheme="minorHAnsi"/>
+        </w:rPr>
+        <w:t>obrisana lozinka</w:t>
+      </w:r>
+    </w:p>
+    <w:p>
+      <w:pPr>
         <w:pStyle w:val="Odlomakpopisa"/>
       </w:pPr>
     </w:p>
@@ -5983,7 +6645,7 @@
           <w:noProof/>
         </w:rPr>
         <w:drawing>
-          <wp:anchor distT="0" distB="0" distL="114300" distR="114300" simplePos="0" relativeHeight="251693056" behindDoc="0" locked="0" layoutInCell="1" allowOverlap="1" wp14:anchorId="33D5C5CD" wp14:editId="2B12244A">
+          <wp:anchor distT="0" distB="0" distL="114300" distR="114300" simplePos="0" relativeHeight="251687936" behindDoc="0" locked="0" layoutInCell="1" allowOverlap="1" wp14:anchorId="33D5C5CD" wp14:editId="2B12244A">
             <wp:simplePos x="0" y="0"/>
             <wp:positionH relativeFrom="column">
               <wp:posOffset>479425</wp:posOffset>
@@ -6069,11 +6731,37 @@
     <w:p>
       <w:pPr>
         <w:tabs>
-          <w:tab w:val="left" w:pos="4068"/>
+          <w:tab w:val="left" w:pos="2328"/>
         </w:tabs>
-      </w:pPr>
-      <w:r>
-        <w:tab/>
+        <w:spacing w:line="360" w:lineRule="auto"/>
+        <w:jc w:val="center"/>
+        <w:rPr>
+          <w:rFonts w:asciiTheme="minorHAnsi" w:hAnsiTheme="minorHAnsi" w:cstheme="minorHAnsi"/>
+        </w:rPr>
+      </w:pPr>
+      <w:r>
+        <w:rPr>
+          <w:rFonts w:asciiTheme="minorHAnsi" w:hAnsiTheme="minorHAnsi" w:cstheme="minorHAnsi"/>
+        </w:rPr>
+        <w:t>Slika 1</w:t>
+      </w:r>
+      <w:r>
+        <w:rPr>
+          <w:rFonts w:asciiTheme="minorHAnsi" w:hAnsiTheme="minorHAnsi" w:cstheme="minorHAnsi"/>
+        </w:rPr>
+        <w:t>8</w:t>
+      </w:r>
+      <w:r>
+        <w:rPr>
+          <w:rFonts w:asciiTheme="minorHAnsi" w:hAnsiTheme="minorHAnsi" w:cstheme="minorHAnsi"/>
+        </w:rPr>
+        <w:t xml:space="preserve">. PassLock – </w:t>
+      </w:r>
+      <w:r>
+        <w:rPr>
+          <w:rFonts w:asciiTheme="minorHAnsi" w:hAnsiTheme="minorHAnsi" w:cstheme="minorHAnsi"/>
+        </w:rPr>
+        <w:t>otvaranje postojeće baze</w:t>
       </w:r>
     </w:p>
     <w:p>
@@ -6087,6 +6775,9 @@
       <w:pPr>
         <w:spacing w:line="360" w:lineRule="auto"/>
         <w:jc w:val="both"/>
+        <w:rPr>
+          <w:i/>
+        </w:rPr>
       </w:pPr>
       <w:r>
         <w:t>Ovim se otvara novi prozor u koji je potrebno unijeti lozinku zaključane baze</w:t>
@@ -6107,28 +6798,84 @@
         <w:rPr>
           <w:i/>
         </w:rPr>
-        <w:t>MOJI PODACI.</w:t>
-      </w:r>
-    </w:p>
-    <w:p>
-      <w:pPr>
-        <w:pStyle w:val="Odlomakpopisa"/>
+        <w:t>MOJI PODACI</w:t>
+      </w:r>
+      <w:r>
+        <w:rPr>
+          <w:i/>
+        </w:rPr>
+        <w:t>.</w:t>
+      </w:r>
+    </w:p>
+    <w:p>
+      <w:pPr>
         <w:tabs>
-          <w:tab w:val="left" w:pos="2328"/>
+          <w:tab w:val="left" w:pos="3540"/>
         </w:tabs>
       </w:pPr>
       <w:r>
         <w:rPr>
           <w:noProof/>
         </w:rPr>
+        <w:pict>
+          <v:shape id="_x0000_s1030" type="#_x0000_t202" style="position:absolute;margin-left:88.75pt;margin-top:286.45pt;width:276pt;height:21pt;z-index:251667968" filled="f" stroked="f">
+            <v:textbox style="mso-next-textbox:#_x0000_s1030">
+              <w:txbxContent>
+                <w:p>
+                  <w:pPr>
+                    <w:tabs>
+                      <w:tab w:val="left" w:pos="1452"/>
+                    </w:tabs>
+                    <w:spacing w:line="360" w:lineRule="auto"/>
+                    <w:ind w:left="360"/>
+                    <w:jc w:val="center"/>
+                    <w:rPr>
+                      <w:rFonts w:asciiTheme="minorHAnsi" w:hAnsiTheme="minorHAnsi" w:cstheme="minorHAnsi"/>
+                    </w:rPr>
+                  </w:pPr>
+                  <w:r>
+                    <w:rPr>
+                      <w:rFonts w:asciiTheme="minorHAnsi" w:hAnsiTheme="minorHAnsi" w:cstheme="minorHAnsi"/>
+                    </w:rPr>
+                    <w:t xml:space="preserve">Slika </w:t>
+                  </w:r>
+                  <w:r>
+                    <w:rPr>
+                      <w:rFonts w:asciiTheme="minorHAnsi" w:hAnsiTheme="minorHAnsi" w:cstheme="minorHAnsi"/>
+                    </w:rPr>
+                    <w:t>19</w:t>
+                  </w:r>
+                  <w:r>
+                    <w:rPr>
+                      <w:rFonts w:asciiTheme="minorHAnsi" w:hAnsiTheme="minorHAnsi" w:cstheme="minorHAnsi"/>
+                    </w:rPr>
+                    <w:t xml:space="preserve">. PassLock – </w:t>
+                  </w:r>
+                  <w:r>
+                    <w:rPr>
+                      <w:rFonts w:asciiTheme="minorHAnsi" w:hAnsiTheme="minorHAnsi" w:cstheme="minorHAnsi"/>
+                    </w:rPr>
+                    <w:t>ulazak u postojeću bazu</w:t>
+                  </w:r>
+                </w:p>
+                <w:p/>
+              </w:txbxContent>
+            </v:textbox>
+          </v:shape>
+        </w:pict>
+      </w:r>
+      <w:r>
+        <w:rPr>
+          <w:noProof/>
+        </w:rPr>
         <w:drawing>
-          <wp:anchor distT="0" distB="0" distL="114300" distR="114300" simplePos="0" relativeHeight="251660288" behindDoc="0" locked="0" layoutInCell="1" allowOverlap="1" wp14:anchorId="7206E40D" wp14:editId="0D67B745">
+          <wp:anchor distT="0" distB="0" distL="114300" distR="114300" simplePos="0" relativeHeight="251669504" behindDoc="0" locked="0" layoutInCell="1" allowOverlap="1" wp14:anchorId="7206E40D" wp14:editId="0D67B745">
             <wp:simplePos x="0" y="0"/>
             <wp:positionH relativeFrom="column">
               <wp:posOffset>555625</wp:posOffset>
             </wp:positionH>
             <wp:positionV relativeFrom="paragraph">
-              <wp:posOffset>197485</wp:posOffset>
+              <wp:posOffset>259080</wp:posOffset>
             </wp:positionV>
             <wp:extent cx="4640580" cy="3296285"/>
             <wp:effectExtent l="0" t="0" r="0" b="0"/>
@@ -6178,9 +6925,539 @@
         </w:drawing>
       </w:r>
     </w:p>
+    <w:p>
+      <w:pPr>
+        <w:pStyle w:val="Naslov1"/>
+        <w:numPr>
+          <w:ilvl w:val="0"/>
+          <w:numId w:val="15"/>
+        </w:numPr>
+      </w:pPr>
+      <w:bookmarkStart w:id="11" w:name="_Toc531877540"/>
+      <w:r>
+        <w:lastRenderedPageBreak/>
+        <w:t>Literatura</w:t>
+      </w:r>
+      <w:bookmarkEnd w:id="11"/>
+    </w:p>
+    <w:p/>
+    <w:p>
+      <w:pPr>
+        <w:rPr>
+          <w:bCs/>
+          <w:shd w:val="clear" w:color="auto" w:fill="FFFFFF"/>
+        </w:rPr>
+      </w:pPr>
+      <w:r>
+        <w:rPr>
+          <w:bCs/>
+          <w:shd w:val="clear" w:color="auto" w:fill="FFFFFF"/>
+        </w:rPr>
+        <w:t>[1]</w:t>
+      </w:r>
+      <w:r>
+        <w:rPr>
+          <w:bCs/>
+          <w:shd w:val="clear" w:color="auto" w:fill="FFFFFF"/>
+        </w:rPr>
+        <w:t xml:space="preserve"> </w:t>
+      </w:r>
+      <w:proofErr w:type="spellStart"/>
+      <w:r>
+        <w:rPr>
+          <w:bCs/>
+          <w:shd w:val="clear" w:color="auto" w:fill="FFFFFF"/>
+        </w:rPr>
+        <w:t>Visual</w:t>
+      </w:r>
+      <w:proofErr w:type="spellEnd"/>
+      <w:r>
+        <w:rPr>
+          <w:bCs/>
+          <w:shd w:val="clear" w:color="auto" w:fill="FFFFFF"/>
+        </w:rPr>
+        <w:t xml:space="preserve"> Studio 2017</w:t>
+      </w:r>
+      <w:r>
+        <w:rPr>
+          <w:bCs/>
+          <w:shd w:val="clear" w:color="auto" w:fill="FFFFFF"/>
+        </w:rPr>
+        <w:t>,</w:t>
+      </w:r>
+      <w:r>
+        <w:rPr>
+          <w:bCs/>
+          <w:shd w:val="clear" w:color="auto" w:fill="FFFFFF"/>
+        </w:rPr>
+        <w:t xml:space="preserve"> Microsoft</w:t>
+      </w:r>
+      <w:r>
+        <w:t xml:space="preserve"> </w:t>
+      </w:r>
+      <w:r>
+        <w:rPr>
+          <w:bCs/>
+          <w:shd w:val="clear" w:color="auto" w:fill="FFFFFF"/>
+        </w:rPr>
+        <w:t>[</w:t>
+      </w:r>
+      <w:hyperlink r:id="rId31" w:history="1">
+        <w:r>
+          <w:rPr>
+            <w:rStyle w:val="Hiperveza"/>
+            <w:bCs/>
+            <w:shd w:val="clear" w:color="auto" w:fill="FFFFFF"/>
+          </w:rPr>
+          <w:t>https://visualstudio.microsoft.com/]</w:t>
+        </w:r>
+      </w:hyperlink>
+      <w:r>
+        <w:rPr>
+          <w:bCs/>
+          <w:shd w:val="clear" w:color="auto" w:fill="FFFFFF"/>
+        </w:rPr>
+        <w:t xml:space="preserve">  </w:t>
+      </w:r>
+    </w:p>
+    <w:p>
+      <w:r>
+        <w:rPr>
+          <w:i/>
+        </w:rPr>
+        <w:t>dostupno 0</w:t>
+      </w:r>
+      <w:r>
+        <w:rPr>
+          <w:i/>
+        </w:rPr>
+        <w:t>6</w:t>
+      </w:r>
+      <w:r>
+        <w:rPr>
+          <w:i/>
+        </w:rPr>
+        <w:t>.</w:t>
+      </w:r>
+      <w:r>
+        <w:rPr>
+          <w:i/>
+        </w:rPr>
+        <w:t>12</w:t>
+      </w:r>
+      <w:r>
+        <w:rPr>
+          <w:i/>
+        </w:rPr>
+        <w:t>.2018.</w:t>
+      </w:r>
+      <w:r>
+        <w:br/>
+      </w:r>
+    </w:p>
+    <w:p>
+      <w:pPr>
+        <w:rPr>
+          <w:i/>
+        </w:rPr>
+      </w:pPr>
+      <w:r>
+        <w:t xml:space="preserve">[2] </w:t>
+      </w:r>
+      <w:r>
+        <w:t>SQLite</w:t>
+      </w:r>
+      <w:r>
+        <w:rPr>
+          <w:i/>
+        </w:rPr>
+        <w:t xml:space="preserve"> [</w:t>
+      </w:r>
+      <w:r>
+        <w:rPr>
+          <w:rStyle w:val="Hiperveza"/>
+        </w:rPr>
+        <w:t>https://www.sqlite.org/index.html</w:t>
+      </w:r>
+      <w:r>
+        <w:rPr>
+          <w:i/>
+        </w:rPr>
+        <w:t xml:space="preserve">]  </w:t>
+      </w:r>
+    </w:p>
+    <w:p>
+      <w:pPr>
+        <w:rPr>
+          <w:i/>
+        </w:rPr>
+      </w:pPr>
+      <w:r>
+        <w:rPr>
+          <w:i/>
+        </w:rPr>
+        <w:t>dostupno 0</w:t>
+      </w:r>
+      <w:r>
+        <w:rPr>
+          <w:i/>
+        </w:rPr>
+        <w:t>6</w:t>
+      </w:r>
+      <w:r>
+        <w:rPr>
+          <w:i/>
+        </w:rPr>
+        <w:t>.</w:t>
+      </w:r>
+      <w:r>
+        <w:rPr>
+          <w:i/>
+        </w:rPr>
+        <w:t>12</w:t>
+      </w:r>
+      <w:r>
+        <w:rPr>
+          <w:i/>
+        </w:rPr>
+        <w:t>.2018.</w:t>
+      </w:r>
+      <w:r>
+        <w:rPr>
+          <w:i/>
+        </w:rPr>
+        <w:br/>
+      </w:r>
+    </w:p>
+    <w:p>
+      <w:r>
+        <w:t xml:space="preserve">[3] </w:t>
+      </w:r>
+      <w:r>
+        <w:rPr>
+          <w:bCs/>
+          <w:shd w:val="clear" w:color="auto" w:fill="FFFFFF"/>
+        </w:rPr>
+        <w:t>Wikipedija</w:t>
+      </w:r>
+      <w:r>
+        <w:t xml:space="preserve">, </w:t>
+      </w:r>
+      <w:r>
+        <w:t>SHA-2 algoritam</w:t>
+      </w:r>
+      <w:r>
+        <w:t xml:space="preserve"> [</w:t>
+      </w:r>
+      <w:r>
+        <w:rPr>
+          <w:rStyle w:val="Hiperveza"/>
+        </w:rPr>
+        <w:t>https://en.wikipedia.org/wiki/SHA-2</w:t>
+      </w:r>
+      <w:r>
+        <w:t xml:space="preserve">] </w:t>
+      </w:r>
+    </w:p>
+    <w:p>
+      <w:r>
+        <w:rPr>
+          <w:i/>
+        </w:rPr>
+        <w:t>dostupno 0</w:t>
+      </w:r>
+      <w:r>
+        <w:rPr>
+          <w:i/>
+        </w:rPr>
+        <w:t>6</w:t>
+      </w:r>
+      <w:r>
+        <w:rPr>
+          <w:i/>
+        </w:rPr>
+        <w:t>.</w:t>
+      </w:r>
+      <w:r>
+        <w:rPr>
+          <w:i/>
+        </w:rPr>
+        <w:t>12</w:t>
+      </w:r>
+      <w:r>
+        <w:rPr>
+          <w:i/>
+        </w:rPr>
+        <w:t>.2018.</w:t>
+      </w:r>
+      <w:r>
+        <w:br/>
+      </w:r>
+    </w:p>
+    <w:p>
+      <w:r>
+        <w:t xml:space="preserve">[4] </w:t>
+      </w:r>
+      <w:proofErr w:type="spellStart"/>
+      <w:r>
+        <w:t>LastPass</w:t>
+      </w:r>
+      <w:proofErr w:type="spellEnd"/>
+      <w:r>
+        <w:t xml:space="preserve">, </w:t>
+      </w:r>
+      <w:proofErr w:type="spellStart"/>
+      <w:r>
+        <w:rPr>
+          <w:i/>
+        </w:rPr>
+        <w:t>LogMeIn</w:t>
+      </w:r>
+      <w:proofErr w:type="spellEnd"/>
+      <w:r>
+        <w:rPr>
+          <w:i/>
+        </w:rPr>
+        <w:t>, Inc.</w:t>
+      </w:r>
+      <w:r>
+        <w:t xml:space="preserve"> [</w:t>
+      </w:r>
+      <w:hyperlink r:id="rId32" w:history="1">
+        <w:r>
+          <w:rPr>
+            <w:rStyle w:val="Hiperveza"/>
+          </w:rPr>
+          <w:t>https://www.lastpass.com/</w:t>
+        </w:r>
+      </w:hyperlink>
+      <w:r>
+        <w:t xml:space="preserve">] </w:t>
+      </w:r>
+    </w:p>
+    <w:p>
+      <w:pPr>
+        <w:rPr>
+          <w:i/>
+        </w:rPr>
+      </w:pPr>
+      <w:r>
+        <w:rPr>
+          <w:i/>
+        </w:rPr>
+        <w:t>dostupno 0</w:t>
+      </w:r>
+      <w:r>
+        <w:rPr>
+          <w:i/>
+        </w:rPr>
+        <w:t>6</w:t>
+      </w:r>
+      <w:r>
+        <w:rPr>
+          <w:i/>
+        </w:rPr>
+        <w:t>.</w:t>
+      </w:r>
+      <w:r>
+        <w:rPr>
+          <w:i/>
+        </w:rPr>
+        <w:t>12</w:t>
+      </w:r>
+      <w:r>
+        <w:rPr>
+          <w:i/>
+        </w:rPr>
+        <w:t>.2018</w:t>
+      </w:r>
+    </w:p>
+    <w:p>
+      <w:pPr>
+        <w:rPr>
+          <w:i/>
+        </w:rPr>
+      </w:pPr>
+    </w:p>
+    <w:p>
+      <w:r>
+        <w:t>[</w:t>
+      </w:r>
+      <w:r>
+        <w:t>5</w:t>
+      </w:r>
+      <w:r>
+        <w:t xml:space="preserve">] </w:t>
+      </w:r>
+      <w:proofErr w:type="spellStart"/>
+      <w:r>
+        <w:t>Kee</w:t>
+      </w:r>
+      <w:r>
+        <w:t>Pass</w:t>
+      </w:r>
+      <w:proofErr w:type="spellEnd"/>
+      <w:r>
+        <w:t xml:space="preserve">, </w:t>
+      </w:r>
+      <w:r>
+        <w:rPr>
+          <w:i/>
+        </w:rPr>
+        <w:t xml:space="preserve">Dominik </w:t>
+      </w:r>
+      <w:proofErr w:type="spellStart"/>
+      <w:r>
+        <w:rPr>
+          <w:i/>
+        </w:rPr>
+        <w:t>Reichl</w:t>
+      </w:r>
+      <w:proofErr w:type="spellEnd"/>
+      <w:r>
+        <w:t xml:space="preserve"> [</w:t>
+      </w:r>
+      <w:hyperlink r:id="rId33" w:history="1">
+        <w:r>
+          <w:rPr>
+            <w:rStyle w:val="Hiperveza"/>
+          </w:rPr>
+          <w:t>https://keepass.com/</w:t>
+        </w:r>
+      </w:hyperlink>
+      <w:r>
+        <w:t xml:space="preserve">] </w:t>
+      </w:r>
+    </w:p>
+    <w:p>
+      <w:pPr>
+        <w:rPr>
+          <w:i/>
+        </w:rPr>
+      </w:pPr>
+      <w:r>
+        <w:rPr>
+          <w:i/>
+        </w:rPr>
+        <w:t>dostupno 0</w:t>
+      </w:r>
+      <w:r>
+        <w:rPr>
+          <w:i/>
+        </w:rPr>
+        <w:t>6</w:t>
+      </w:r>
+      <w:r>
+        <w:rPr>
+          <w:i/>
+        </w:rPr>
+        <w:t>.</w:t>
+      </w:r>
+      <w:r>
+        <w:rPr>
+          <w:i/>
+        </w:rPr>
+        <w:t>12</w:t>
+      </w:r>
+      <w:r>
+        <w:rPr>
+          <w:i/>
+        </w:rPr>
+        <w:t>.2018</w:t>
+      </w:r>
+    </w:p>
+    <w:p>
+      <w:pPr>
+        <w:rPr>
+          <w:i/>
+        </w:rPr>
+      </w:pPr>
+    </w:p>
+    <w:p>
+      <w:r>
+        <w:t>[</w:t>
+      </w:r>
+      <w:r>
+        <w:t>6</w:t>
+      </w:r>
+      <w:r>
+        <w:t xml:space="preserve">] </w:t>
+      </w:r>
+      <w:proofErr w:type="spellStart"/>
+      <w:r>
+        <w:t>StickyPassword</w:t>
+      </w:r>
+      <w:proofErr w:type="spellEnd"/>
+      <w:r>
+        <w:t xml:space="preserve">, </w:t>
+      </w:r>
+      <w:r>
+        <w:rPr>
+          <w:i/>
+        </w:rPr>
+        <w:t>Lamantine Software</w:t>
+      </w:r>
+      <w:r>
+        <w:t xml:space="preserve"> </w:t>
+      </w:r>
+      <w:r>
+        <w:t>[</w:t>
+      </w:r>
+      <w:hyperlink r:id="rId34" w:history="1">
+        <w:r>
+          <w:rPr>
+            <w:rStyle w:val="Hiperveza"/>
+          </w:rPr>
+          <w:t>https://www.stickypassword.com/</w:t>
+        </w:r>
+      </w:hyperlink>
+      <w:r>
+        <w:t xml:space="preserve">] </w:t>
+      </w:r>
+    </w:p>
+    <w:p>
+      <w:r>
+        <w:rPr>
+          <w:i/>
+        </w:rPr>
+        <w:t>dostupno 0</w:t>
+      </w:r>
+      <w:r>
+        <w:rPr>
+          <w:i/>
+        </w:rPr>
+        <w:t>6</w:t>
+      </w:r>
+      <w:r>
+        <w:rPr>
+          <w:i/>
+        </w:rPr>
+        <w:t>.</w:t>
+      </w:r>
+      <w:r>
+        <w:rPr>
+          <w:i/>
+        </w:rPr>
+        <w:t>12</w:t>
+      </w:r>
+      <w:r>
+        <w:rPr>
+          <w:i/>
+        </w:rPr>
+        <w:t>.2018</w:t>
+      </w:r>
+      <w:bookmarkStart w:id="12" w:name="_GoBack"/>
+      <w:bookmarkEnd w:id="12"/>
+      <w:r>
+        <w:rPr>
+          <w:i/>
+        </w:rPr>
+        <w:br/>
+      </w:r>
+    </w:p>
     <w:sectPr>
-      <w:headerReference w:type="default" r:id="rId31"/>
-      <w:footerReference w:type="default" r:id="rId32"/>
+      <w:headerReference w:type="default" r:id="rId35"/>
+      <w:footerReference w:type="default" r:id="rId36"/>
       <w:pgSz w:w="11906" w:h="16838"/>
       <w:pgMar w:top="1417" w:right="1417" w:bottom="1417" w:left="1417" w:header="708" w:footer="708" w:gutter="0"/>
       <w:pgNumType w:start="1"/>
@@ -6264,8 +7541,13 @@
   <w:p>
     <w:pPr>
       <w:pStyle w:val="Podnoje"/>
-      <w:jc w:val="right"/>
     </w:pPr>
+    <w:r>
+      <w:tab/>
+    </w:r>
+    <w:r>
+      <w:tab/>
+    </w:r>
     <w:r>
       <w:fldChar w:fldCharType="begin"/>
     </w:r>
@@ -9020,6 +10302,127 @@
     </w:lvl>
   </w:abstractNum>
   <w:abstractNum w:abstractNumId="24" w15:restartNumberingAfterBreak="0">
+    <w:nsid w:val="63DE7C86"/>
+    <w:multiLevelType w:val="multilevel"/>
+    <w:tmpl w:val="176E4FEC"/>
+    <w:lvl w:ilvl="0">
+      <w:start w:val="1"/>
+      <w:numFmt w:val="decimal"/>
+      <w:lvlText w:val="%1."/>
+      <w:lvlJc w:val="left"/>
+      <w:pPr>
+        <w:ind w:left="720" w:hanging="360"/>
+      </w:pPr>
+      <w:rPr>
+        <w:rFonts w:hint="default"/>
+      </w:rPr>
+    </w:lvl>
+    <w:lvl w:ilvl="1">
+      <w:start w:val="1"/>
+      <w:numFmt w:val="decimal"/>
+      <w:isLgl/>
+      <w:lvlText w:val="%1.%2."/>
+      <w:lvlJc w:val="left"/>
+      <w:pPr>
+        <w:ind w:left="780" w:hanging="420"/>
+      </w:pPr>
+      <w:rPr>
+        <w:rFonts w:hint="default"/>
+      </w:rPr>
+    </w:lvl>
+    <w:lvl w:ilvl="2">
+      <w:start w:val="1"/>
+      <w:numFmt w:val="decimal"/>
+      <w:isLgl/>
+      <w:lvlText w:val="%1.%2.%3."/>
+      <w:lvlJc w:val="left"/>
+      <w:pPr>
+        <w:ind w:left="1080" w:hanging="720"/>
+      </w:pPr>
+      <w:rPr>
+        <w:rFonts w:hint="default"/>
+      </w:rPr>
+    </w:lvl>
+    <w:lvl w:ilvl="3">
+      <w:start w:val="1"/>
+      <w:numFmt w:val="decimal"/>
+      <w:isLgl/>
+      <w:lvlText w:val="%1.%2.%3.%4."/>
+      <w:lvlJc w:val="left"/>
+      <w:pPr>
+        <w:ind w:left="1080" w:hanging="720"/>
+      </w:pPr>
+      <w:rPr>
+        <w:rFonts w:hint="default"/>
+      </w:rPr>
+    </w:lvl>
+    <w:lvl w:ilvl="4">
+      <w:start w:val="1"/>
+      <w:numFmt w:val="decimal"/>
+      <w:isLgl/>
+      <w:lvlText w:val="%1.%2.%3.%4.%5."/>
+      <w:lvlJc w:val="left"/>
+      <w:pPr>
+        <w:ind w:left="1440" w:hanging="1080"/>
+      </w:pPr>
+      <w:rPr>
+        <w:rFonts w:hint="default"/>
+      </w:rPr>
+    </w:lvl>
+    <w:lvl w:ilvl="5">
+      <w:start w:val="1"/>
+      <w:numFmt w:val="decimal"/>
+      <w:isLgl/>
+      <w:lvlText w:val="%1.%2.%3.%4.%5.%6."/>
+      <w:lvlJc w:val="left"/>
+      <w:pPr>
+        <w:ind w:left="1440" w:hanging="1080"/>
+      </w:pPr>
+      <w:rPr>
+        <w:rFonts w:hint="default"/>
+      </w:rPr>
+    </w:lvl>
+    <w:lvl w:ilvl="6">
+      <w:start w:val="1"/>
+      <w:numFmt w:val="decimal"/>
+      <w:isLgl/>
+      <w:lvlText w:val="%1.%2.%3.%4.%5.%6.%7."/>
+      <w:lvlJc w:val="left"/>
+      <w:pPr>
+        <w:ind w:left="1800" w:hanging="1440"/>
+      </w:pPr>
+      <w:rPr>
+        <w:rFonts w:hint="default"/>
+      </w:rPr>
+    </w:lvl>
+    <w:lvl w:ilvl="7">
+      <w:start w:val="1"/>
+      <w:numFmt w:val="decimal"/>
+      <w:isLgl/>
+      <w:lvlText w:val="%1.%2.%3.%4.%5.%6.%7.%8."/>
+      <w:lvlJc w:val="left"/>
+      <w:pPr>
+        <w:ind w:left="1800" w:hanging="1440"/>
+      </w:pPr>
+      <w:rPr>
+        <w:rFonts w:hint="default"/>
+      </w:rPr>
+    </w:lvl>
+    <w:lvl w:ilvl="8">
+      <w:start w:val="1"/>
+      <w:numFmt w:val="decimal"/>
+      <w:isLgl/>
+      <w:lvlText w:val="%1.%2.%3.%4.%5.%6.%7.%8.%9."/>
+      <w:lvlJc w:val="left"/>
+      <w:pPr>
+        <w:ind w:left="2160" w:hanging="1800"/>
+      </w:pPr>
+      <w:rPr>
+        <w:rFonts w:hint="default"/>
+      </w:rPr>
+    </w:lvl>
+  </w:abstractNum>
+  <w:abstractNum w:abstractNumId="25" w15:restartNumberingAfterBreak="0">
     <w:nsid w:val="67C2432D"/>
     <w:multiLevelType w:val="hybridMultilevel"/>
     <w:tmpl w:val="1E80A032"/>
@@ -9132,7 +10535,7 @@
       </w:rPr>
     </w:lvl>
   </w:abstractNum>
-  <w:abstractNum w:abstractNumId="25" w15:restartNumberingAfterBreak="0">
+  <w:abstractNum w:abstractNumId="26" w15:restartNumberingAfterBreak="0">
     <w:nsid w:val="68387D7B"/>
     <w:multiLevelType w:val="hybridMultilevel"/>
     <w:tmpl w:val="5D528EBE"/>
@@ -9218,7 +10621,7 @@
       </w:pPr>
     </w:lvl>
   </w:abstractNum>
-  <w:abstractNum w:abstractNumId="26" w15:restartNumberingAfterBreak="0">
+  <w:abstractNum w:abstractNumId="27" w15:restartNumberingAfterBreak="0">
     <w:nsid w:val="69832197"/>
     <w:multiLevelType w:val="multilevel"/>
     <w:tmpl w:val="3BB6FF18"/>
@@ -9343,7 +10746,7 @@
       </w:rPr>
     </w:lvl>
   </w:abstractNum>
-  <w:abstractNum w:abstractNumId="27" w15:restartNumberingAfterBreak="0">
+  <w:abstractNum w:abstractNumId="28" w15:restartNumberingAfterBreak="0">
     <w:nsid w:val="6D517CEC"/>
     <w:multiLevelType w:val="hybridMultilevel"/>
     <w:tmpl w:val="BAD4067E"/>
@@ -9456,7 +10859,7 @@
       </w:rPr>
     </w:lvl>
   </w:abstractNum>
-  <w:abstractNum w:abstractNumId="28" w15:restartNumberingAfterBreak="0">
+  <w:abstractNum w:abstractNumId="29" w15:restartNumberingAfterBreak="0">
     <w:nsid w:val="761436ED"/>
     <w:multiLevelType w:val="hybridMultilevel"/>
     <w:tmpl w:val="B62423B6"/>
@@ -9569,7 +10972,7 @@
       </w:rPr>
     </w:lvl>
   </w:abstractNum>
-  <w:abstractNum w:abstractNumId="29" w15:restartNumberingAfterBreak="0">
+  <w:abstractNum w:abstractNumId="30" w15:restartNumberingAfterBreak="0">
     <w:nsid w:val="789F2EDA"/>
     <w:multiLevelType w:val="hybridMultilevel"/>
     <w:tmpl w:val="2E7483BA"/>
@@ -9682,7 +11085,7 @@
       </w:rPr>
     </w:lvl>
   </w:abstractNum>
-  <w:abstractNum w:abstractNumId="30" w15:restartNumberingAfterBreak="0">
+  <w:abstractNum w:abstractNumId="31" w15:restartNumberingAfterBreak="0">
     <w:nsid w:val="797E25BB"/>
     <w:multiLevelType w:val="hybridMultilevel"/>
     <w:tmpl w:val="6B62F332"/>
@@ -9803,7 +11206,7 @@
       </w:pPr>
     </w:lvl>
   </w:abstractNum>
-  <w:abstractNum w:abstractNumId="31" w15:restartNumberingAfterBreak="0">
+  <w:abstractNum w:abstractNumId="32" w15:restartNumberingAfterBreak="0">
     <w:nsid w:val="7A710E15"/>
     <w:multiLevelType w:val="multilevel"/>
     <w:tmpl w:val="7CD6AF6A"/>
@@ -9916,7 +11319,7 @@
       </w:rPr>
     </w:lvl>
   </w:abstractNum>
-  <w:abstractNum w:abstractNumId="32" w15:restartNumberingAfterBreak="0">
+  <w:abstractNum w:abstractNumId="33" w15:restartNumberingAfterBreak="0">
     <w:nsid w:val="7F3C6A54"/>
     <w:multiLevelType w:val="hybridMultilevel"/>
     <w:tmpl w:val="EB88613A"/>
@@ -10030,7 +11433,7 @@
     </w:lvl>
   </w:abstractNum>
   <w:num w:numId="1">
-    <w:abstractNumId w:val="26"/>
+    <w:abstractNumId w:val="27"/>
   </w:num>
   <w:num w:numId="2">
     <w:abstractNumId w:val="1"/>
@@ -10048,7 +11451,7 @@
     <w:abstractNumId w:val="4"/>
   </w:num>
   <w:num w:numId="7">
-    <w:abstractNumId w:val="32"/>
+    <w:abstractNumId w:val="33"/>
   </w:num>
   <w:num w:numId="8">
     <w:abstractNumId w:val="21"/>
@@ -10057,19 +11460,19 @@
     <w:abstractNumId w:val="3"/>
   </w:num>
   <w:num w:numId="10">
-    <w:abstractNumId w:val="29"/>
+    <w:abstractNumId w:val="30"/>
   </w:num>
   <w:num w:numId="11">
-    <w:abstractNumId w:val="30"/>
+    <w:abstractNumId w:val="31"/>
   </w:num>
   <w:num w:numId="12">
-    <w:abstractNumId w:val="24"/>
+    <w:abstractNumId w:val="25"/>
   </w:num>
   <w:num w:numId="13">
-    <w:abstractNumId w:val="26"/>
+    <w:abstractNumId w:val="27"/>
   </w:num>
   <w:num w:numId="14">
-    <w:abstractNumId w:val="26"/>
+    <w:abstractNumId w:val="27"/>
   </w:num>
   <w:num w:numId="15">
     <w:abstractNumId w:val="8"/>
@@ -10099,7 +11502,7 @@
     <w:abstractNumId w:val="2"/>
   </w:num>
   <w:num w:numId="24">
-    <w:abstractNumId w:val="31"/>
+    <w:abstractNumId w:val="32"/>
   </w:num>
   <w:num w:numId="25">
     <w:abstractNumId w:val="0"/>
@@ -10111,7 +11514,7 @@
     <w:abstractNumId w:val="23"/>
   </w:num>
   <w:num w:numId="28">
-    <w:abstractNumId w:val="27"/>
+    <w:abstractNumId w:val="28"/>
   </w:num>
   <w:num w:numId="29">
     <w:abstractNumId w:val="22"/>
@@ -10120,19 +11523,22 @@
     <w:abstractNumId w:val="11"/>
   </w:num>
   <w:num w:numId="31">
-    <w:abstractNumId w:val="25"/>
+    <w:abstractNumId w:val="26"/>
   </w:num>
   <w:num w:numId="32">
     <w:abstractNumId w:val="6"/>
   </w:num>
   <w:num w:numId="33">
-    <w:abstractNumId w:val="28"/>
+    <w:abstractNumId w:val="29"/>
   </w:num>
   <w:num w:numId="34">
     <w:abstractNumId w:val="9"/>
   </w:num>
   <w:num w:numId="35">
     <w:abstractNumId w:val="7"/>
+  </w:num>
+  <w:num w:numId="36">
+    <w:abstractNumId w:val="24"/>
   </w:num>
 </w:numbering>
 </file>
@@ -11686,7 +13092,7 @@
 </file>
 
 <file path=customXml/itemProps1.xml><?xml version="1.0" encoding="utf-8"?>
-<ds:datastoreItem xmlns:ds="http://schemas.openxmlformats.org/officeDocument/2006/customXml" ds:itemID="{0B4D3C0D-3340-4901-9627-54671EB15469}">
+<ds:datastoreItem xmlns:ds="http://schemas.openxmlformats.org/officeDocument/2006/customXml" ds:itemID="{6E527B15-954E-4948-8A17-7F4847D96097}">
   <ds:schemaRefs>
     <ds:schemaRef ds:uri="http://schemas.openxmlformats.org/officeDocument/2006/bibliography"/>
   </ds:schemaRefs>

</xml_diff>

<commit_message>
Dodane nove slike s opcijom SAKRIJ LOZINKU
Dodane nove slike s opcijom SAKRIJ LOZINKU te dodan pripadajući tekst i izmjenjene slike u dokmunetaciju.
</commit_message>
<xml_diff>
--- a/SIS PassLock - Kraljić, Kristović.docx
+++ b/SIS PassLock - Kraljić, Kristović.docx
@@ -547,8 +547,18 @@
             <w:rFonts w:ascii="Arial" w:hAnsi="Arial" w:cs="Arial"/>
             <w:b/>
           </w:rPr>
-          <w:t>/PassLock</w:t>
+          <w:t>/</w:t>
         </w:r>
+        <w:proofErr w:type="spellStart"/>
+        <w:r>
+          <w:rPr>
+            <w:rStyle w:val="Hiperveza"/>
+            <w:rFonts w:ascii="Arial" w:hAnsi="Arial" w:cs="Arial"/>
+            <w:b/>
+          </w:rPr>
+          <w:t>PassLock</w:t>
+        </w:r>
+        <w:proofErr w:type="spellEnd"/>
       </w:hyperlink>
     </w:p>
     <w:p>
@@ -920,7 +930,7 @@
           <w:r>
             <w:fldChar w:fldCharType="separate"/>
           </w:r>
-          <w:hyperlink w:anchor="_Toc531877530" w:history="1">
+          <w:hyperlink w:anchor="_Toc534302270" w:history="1">
             <w:r>
               <w:rPr>
                 <w:rStyle w:val="Hiperveza"/>
@@ -964,7 +974,7 @@
                 <w:noProof/>
                 <w:webHidden/>
               </w:rPr>
-              <w:instrText xml:space="preserve"> PAGEREF _Toc531877530 \h </w:instrText>
+              <w:instrText xml:space="preserve"> PAGEREF _Toc534302270 \h </w:instrText>
             </w:r>
             <w:r>
               <w:rPr>
@@ -1006,7 +1016,7 @@
               <w:lang w:val="en-US" w:eastAsia="en-US"/>
             </w:rPr>
           </w:pPr>
-          <w:hyperlink w:anchor="_Toc531877531" w:history="1">
+          <w:hyperlink w:anchor="_Toc534302271" w:history="1">
             <w:r>
               <w:rPr>
                 <w:rStyle w:val="Hiperveza"/>
@@ -1050,7 +1060,7 @@
                 <w:noProof/>
                 <w:webHidden/>
               </w:rPr>
-              <w:instrText xml:space="preserve"> PAGEREF _Toc531877531 \h </w:instrText>
+              <w:instrText xml:space="preserve"> PAGEREF _Toc534302271 \h </w:instrText>
             </w:r>
             <w:r>
               <w:rPr>
@@ -1092,7 +1102,7 @@
               <w:lang w:val="en-US" w:eastAsia="en-US"/>
             </w:rPr>
           </w:pPr>
-          <w:hyperlink w:anchor="_Toc531877532" w:history="1">
+          <w:hyperlink w:anchor="_Toc534302272" w:history="1">
             <w:r>
               <w:rPr>
                 <w:rStyle w:val="Hiperveza"/>
@@ -1119,7 +1129,7 @@
                 <w:noProof/>
                 <w:webHidden/>
               </w:rPr>
-              <w:instrText xml:space="preserve"> PAGEREF _Toc531877532 \h </w:instrText>
+              <w:instrText xml:space="preserve"> PAGEREF _Toc534302272 \h </w:instrText>
             </w:r>
             <w:r>
               <w:rPr>
@@ -1161,7 +1171,7 @@
               <w:lang w:val="en-US" w:eastAsia="en-US"/>
             </w:rPr>
           </w:pPr>
-          <w:hyperlink w:anchor="_Toc531877533" w:history="1">
+          <w:hyperlink w:anchor="_Toc534302273" w:history="1">
             <w:r>
               <w:rPr>
                 <w:rStyle w:val="Hiperveza"/>
@@ -1188,7 +1198,7 @@
                 <w:noProof/>
                 <w:webHidden/>
               </w:rPr>
-              <w:instrText xml:space="preserve"> PAGEREF _Toc531877533 \h </w:instrText>
+              <w:instrText xml:space="preserve"> PAGEREF _Toc534302273 \h </w:instrText>
             </w:r>
             <w:r>
               <w:rPr>
@@ -1230,7 +1240,7 @@
               <w:lang w:val="en-US" w:eastAsia="en-US"/>
             </w:rPr>
           </w:pPr>
-          <w:hyperlink w:anchor="_Toc531877534" w:history="1">
+          <w:hyperlink w:anchor="_Toc534302274" w:history="1">
             <w:r>
               <w:rPr>
                 <w:rStyle w:val="Hiperveza"/>
@@ -1257,7 +1267,7 @@
                 <w:noProof/>
                 <w:webHidden/>
               </w:rPr>
-              <w:instrText xml:space="preserve"> PAGEREF _Toc531877534 \h </w:instrText>
+              <w:instrText xml:space="preserve"> PAGEREF _Toc534302274 \h </w:instrText>
             </w:r>
             <w:r>
               <w:rPr>
@@ -1299,7 +1309,7 @@
               <w:lang w:val="en-US" w:eastAsia="en-US"/>
             </w:rPr>
           </w:pPr>
-          <w:hyperlink w:anchor="_Toc531877535" w:history="1">
+          <w:hyperlink w:anchor="_Toc534302275" w:history="1">
             <w:r>
               <w:rPr>
                 <w:rStyle w:val="Hiperveza"/>
@@ -1343,7 +1353,7 @@
                 <w:noProof/>
                 <w:webHidden/>
               </w:rPr>
-              <w:instrText xml:space="preserve"> PAGEREF _Toc531877535 \h </w:instrText>
+              <w:instrText xml:space="preserve"> PAGEREF _Toc534302275 \h </w:instrText>
             </w:r>
             <w:r>
               <w:rPr>
@@ -1385,7 +1395,7 @@
               <w:lang w:val="en-US" w:eastAsia="en-US"/>
             </w:rPr>
           </w:pPr>
-          <w:hyperlink w:anchor="_Toc531877536" w:history="1">
+          <w:hyperlink w:anchor="_Toc534302276" w:history="1">
             <w:r>
               <w:rPr>
                 <w:rStyle w:val="Hiperveza"/>
@@ -1412,7 +1422,7 @@
                 <w:noProof/>
                 <w:webHidden/>
               </w:rPr>
-              <w:instrText xml:space="preserve"> PAGEREF _Toc531877536 \h </w:instrText>
+              <w:instrText xml:space="preserve"> PAGEREF _Toc534302276 \h </w:instrText>
             </w:r>
             <w:r>
               <w:rPr>
@@ -1454,7 +1464,7 @@
               <w:lang w:val="en-US" w:eastAsia="en-US"/>
             </w:rPr>
           </w:pPr>
-          <w:hyperlink w:anchor="_Toc531877537" w:history="1">
+          <w:hyperlink w:anchor="_Toc534302277" w:history="1">
             <w:r>
               <w:rPr>
                 <w:rStyle w:val="Hiperveza"/>
@@ -1481,7 +1491,7 @@
                 <w:noProof/>
                 <w:webHidden/>
               </w:rPr>
-              <w:instrText xml:space="preserve"> PAGEREF _Toc531877537 \h </w:instrText>
+              <w:instrText xml:space="preserve"> PAGEREF _Toc534302277 \h </w:instrText>
             </w:r>
             <w:r>
               <w:rPr>
@@ -1523,7 +1533,7 @@
               <w:lang w:val="en-US" w:eastAsia="en-US"/>
             </w:rPr>
           </w:pPr>
-          <w:hyperlink w:anchor="_Toc531877538" w:history="1">
+          <w:hyperlink w:anchor="_Toc534302278" w:history="1">
             <w:r>
               <w:rPr>
                 <w:rStyle w:val="Hiperveza"/>
@@ -1550,7 +1560,7 @@
                 <w:noProof/>
                 <w:webHidden/>
               </w:rPr>
-              <w:instrText xml:space="preserve"> PAGEREF _Toc531877538 \h </w:instrText>
+              <w:instrText xml:space="preserve"> PAGEREF _Toc534302278 \h </w:instrText>
             </w:r>
             <w:r>
               <w:rPr>
@@ -1592,7 +1602,7 @@
               <w:lang w:val="en-US" w:eastAsia="en-US"/>
             </w:rPr>
           </w:pPr>
-          <w:hyperlink w:anchor="_Toc531877539" w:history="1">
+          <w:hyperlink w:anchor="_Toc534302279" w:history="1">
             <w:r>
               <w:rPr>
                 <w:rStyle w:val="Hiperveza"/>
@@ -1636,7 +1646,7 @@
                 <w:noProof/>
                 <w:webHidden/>
               </w:rPr>
-              <w:instrText xml:space="preserve"> PAGEREF _Toc531877539 \h </w:instrText>
+              <w:instrText xml:space="preserve"> PAGEREF _Toc534302279 \h </w:instrText>
             </w:r>
             <w:r>
               <w:rPr>
@@ -1678,7 +1688,7 @@
               <w:lang w:val="en-US" w:eastAsia="en-US"/>
             </w:rPr>
           </w:pPr>
-          <w:hyperlink w:anchor="_Toc531877540" w:history="1">
+          <w:hyperlink w:anchor="_Toc534302280" w:history="1">
             <w:r>
               <w:rPr>
                 <w:rStyle w:val="Hiperveza"/>
@@ -1722,7 +1732,7 @@
                 <w:noProof/>
                 <w:webHidden/>
               </w:rPr>
-              <w:instrText xml:space="preserve"> PAGEREF _Toc531877540 \h </w:instrText>
+              <w:instrText xml:space="preserve"> PAGEREF _Toc534302280 \h </w:instrText>
             </w:r>
             <w:r>
               <w:rPr>
@@ -1830,7 +1840,7 @@
         </w:numPr>
         <w:spacing w:before="0"/>
       </w:pPr>
-      <w:bookmarkStart w:id="0" w:name="_Toc531877530"/>
+      <w:bookmarkStart w:id="0" w:name="_Toc534302270"/>
       <w:r>
         <w:lastRenderedPageBreak/>
         <w:t>Ideja</w:t>
@@ -2165,7 +2175,7 @@
         </w:numPr>
         <w:spacing w:before="0"/>
       </w:pPr>
-      <w:bookmarkStart w:id="1" w:name="_Toc531877531"/>
+      <w:bookmarkStart w:id="1" w:name="_Toc534302271"/>
       <w:r>
         <w:lastRenderedPageBreak/>
         <w:t>Slične aplikacije</w:t>
@@ -2336,7 +2346,7 @@
       <w:pPr>
         <w:pStyle w:val="Naslov2"/>
       </w:pPr>
-      <w:bookmarkStart w:id="2" w:name="_Toc531877532"/>
+      <w:bookmarkStart w:id="2" w:name="_Toc534302272"/>
       <w:r>
         <w:t xml:space="preserve">2.1 </w:t>
       </w:r>
@@ -2366,7 +2376,7 @@
           <w:noProof/>
         </w:rPr>
         <w:drawing>
-          <wp:anchor distT="0" distB="0" distL="114300" distR="114300" simplePos="0" relativeHeight="251645952" behindDoc="0" locked="0" layoutInCell="1" allowOverlap="1">
+          <wp:anchor distT="0" distB="0" distL="114300" distR="114300" simplePos="0" relativeHeight="251652608" behindDoc="0" locked="0" layoutInCell="1" allowOverlap="1">
             <wp:simplePos x="0" y="0"/>
             <wp:positionH relativeFrom="column">
               <wp:posOffset>563245</wp:posOffset>
@@ -2866,7 +2876,7 @@
       <w:pPr>
         <w:pStyle w:val="Naslov2"/>
       </w:pPr>
-      <w:bookmarkStart w:id="3" w:name="_Toc531877533"/>
+      <w:bookmarkStart w:id="3" w:name="_Toc534302273"/>
       <w:r>
         <w:t xml:space="preserve">2.2 </w:t>
       </w:r>
@@ -2892,7 +2902,7 @@
           <w:noProof/>
         </w:rPr>
         <w:drawing>
-          <wp:anchor distT="0" distB="0" distL="114300" distR="114300" simplePos="0" relativeHeight="251649024" behindDoc="0" locked="0" layoutInCell="1" allowOverlap="1">
+          <wp:anchor distT="0" distB="0" distL="114300" distR="114300" simplePos="0" relativeHeight="251653632" behindDoc="0" locked="0" layoutInCell="1" allowOverlap="1">
             <wp:simplePos x="0" y="0"/>
             <wp:positionH relativeFrom="column">
               <wp:posOffset>144145</wp:posOffset>
@@ -3322,7 +3332,7 @@
       <w:pPr>
         <w:pStyle w:val="Naslov2"/>
       </w:pPr>
-      <w:bookmarkStart w:id="4" w:name="_Toc531877534"/>
+      <w:bookmarkStart w:id="4" w:name="_Toc534302274"/>
       <w:r>
         <w:t xml:space="preserve">2.3 </w:t>
       </w:r>
@@ -3348,7 +3358,7 @@
           <w:noProof/>
         </w:rPr>
         <w:drawing>
-          <wp:anchor distT="0" distB="0" distL="114300" distR="114300" simplePos="0" relativeHeight="251659264" behindDoc="0" locked="0" layoutInCell="1" allowOverlap="1">
+          <wp:anchor distT="0" distB="0" distL="114300" distR="114300" simplePos="0" relativeHeight="251654656" behindDoc="0" locked="0" layoutInCell="1" allowOverlap="1">
             <wp:simplePos x="0" y="0"/>
             <wp:positionH relativeFrom="column">
               <wp:posOffset>327025</wp:posOffset>
@@ -3683,7 +3693,7 @@
         </w:numPr>
         <w:spacing w:before="0"/>
       </w:pPr>
-      <w:bookmarkStart w:id="5" w:name="_Toc531877535"/>
+      <w:bookmarkStart w:id="5" w:name="_Toc534302275"/>
       <w:r>
         <w:lastRenderedPageBreak/>
         <w:t>Korištene tehnologije</w:t>
@@ -3710,7 +3720,7 @@
       <w:pPr>
         <w:pStyle w:val="Naslov2"/>
       </w:pPr>
-      <w:bookmarkStart w:id="6" w:name="_Toc531877536"/>
+      <w:bookmarkStart w:id="6" w:name="_Toc534302276"/>
       <w:r>
         <w:t xml:space="preserve">3.1 </w:t>
       </w:r>
@@ -3757,7 +3767,7 @@
           <w:noProof/>
         </w:rPr>
         <w:drawing>
-          <wp:anchor distT="0" distB="0" distL="114300" distR="114300" simplePos="0" relativeHeight="251642880" behindDoc="0" locked="0" layoutInCell="1" allowOverlap="1">
+          <wp:anchor distT="0" distB="0" distL="114300" distR="114300" simplePos="0" relativeHeight="251647488" behindDoc="0" locked="0" layoutInCell="1" allowOverlap="1">
             <wp:simplePos x="0" y="0"/>
             <wp:positionH relativeFrom="column">
               <wp:posOffset>616585</wp:posOffset>
@@ -4570,7 +4580,7 @@
       <w:pPr>
         <w:pStyle w:val="Naslov2"/>
       </w:pPr>
-      <w:bookmarkStart w:id="7" w:name="_Toc531877537"/>
+      <w:bookmarkStart w:id="7" w:name="_Toc534302277"/>
       <w:r>
         <w:t>3.2 SQLite</w:t>
       </w:r>
@@ -4653,7 +4663,7 @@
           <w:noProof/>
         </w:rPr>
         <w:drawing>
-          <wp:anchor distT="0" distB="0" distL="114300" distR="114300" simplePos="0" relativeHeight="251672576" behindDoc="0" locked="0" layoutInCell="1" allowOverlap="1">
+          <wp:anchor distT="0" distB="0" distL="114300" distR="114300" simplePos="0" relativeHeight="251655680" behindDoc="0" locked="0" layoutInCell="1" allowOverlap="1">
             <wp:simplePos x="0" y="0"/>
             <wp:positionH relativeFrom="column">
               <wp:posOffset>647065</wp:posOffset>
@@ -4811,7 +4821,7 @@
       <w:pPr>
         <w:pStyle w:val="Naslov2"/>
       </w:pPr>
-      <w:bookmarkStart w:id="8" w:name="_Toc531877538"/>
+      <w:bookmarkStart w:id="8" w:name="_Toc534302278"/>
       <w:r>
         <w:lastRenderedPageBreak/>
         <w:t>3.3 SHA256</w:t>
@@ -5019,10 +5029,10 @@
             <v:path o:extrusionok="f" gradientshapeok="t" o:connecttype="rect"/>
             <o:lock v:ext="edit" aspectratio="t"/>
           </v:shapetype>
-          <v:shape id="_x0000_i1025" type="#_x0000_t75" style="width:456.6pt;height:79.2pt" o:ole="">
+          <v:shape id="_x0000_i1025" type="#_x0000_t75" style="width:456.55pt;height:79.1pt" o:ole="">
             <v:imagedata r:id="rId15" o:title=""/>
           </v:shape>
-          <o:OLEObject Type="Embed" ProgID="Word.OpenDocumentText.12" ShapeID="_x0000_i1025" DrawAspect="Content" ObjectID="_1605620315" r:id="rId16"/>
+          <o:OLEObject Type="Embed" ProgID="Word.OpenDocumentText.12" ShapeID="_x0000_i1025" DrawAspect="Content" ObjectID="_1608044120" r:id="rId16"/>
         </w:object>
       </w:r>
     </w:p>
@@ -5051,7 +5061,7 @@
           <w:numId w:val="15"/>
         </w:numPr>
       </w:pPr>
-      <w:bookmarkStart w:id="10" w:name="_Toc531877539"/>
+      <w:bookmarkStart w:id="10" w:name="_Toc534302279"/>
       <w:r>
         <w:lastRenderedPageBreak/>
         <w:t>PassLock aplikacija</w:t>
@@ -5104,15 +5114,15 @@
           <w:noProof/>
         </w:rPr>
         <w:drawing>
-          <wp:anchor distT="0" distB="0" distL="114300" distR="114300" simplePos="0" relativeHeight="251627520" behindDoc="0" locked="0" layoutInCell="1" allowOverlap="1">
+          <wp:anchor distT="0" distB="0" distL="114300" distR="114300" simplePos="0" relativeHeight="251642368" behindDoc="0" locked="0" layoutInCell="1" allowOverlap="1">
             <wp:simplePos x="0" y="0"/>
             <wp:positionH relativeFrom="column">
-              <wp:posOffset>342265</wp:posOffset>
+              <wp:posOffset>180340</wp:posOffset>
             </wp:positionH>
             <wp:positionV relativeFrom="paragraph">
-              <wp:posOffset>290830</wp:posOffset>
+              <wp:posOffset>212898</wp:posOffset>
             </wp:positionV>
-            <wp:extent cx="5067300" cy="2760345"/>
+            <wp:extent cx="5575935" cy="3037205"/>
             <wp:effectExtent l="0" t="0" r="0" b="0"/>
             <wp:wrapTopAndBottom/>
             <wp:docPr id="3" name="Slika 3"/>
@@ -5141,7 +5151,7 @@
                   <pic:spPr>
                     <a:xfrm>
                       <a:off x="0" y="0"/>
-                      <a:ext cx="5067300" cy="2760345"/>
+                      <a:ext cx="5575935" cy="3037205"/>
                     </a:xfrm>
                     <a:prstGeom prst="rect">
                       <a:avLst/>
@@ -5173,25 +5183,7 @@
         <w:rPr>
           <w:rFonts w:asciiTheme="minorHAnsi" w:hAnsiTheme="minorHAnsi" w:cstheme="minorHAnsi"/>
         </w:rPr>
-        <w:t xml:space="preserve">Slika </w:t>
-      </w:r>
-      <w:r>
-        <w:rPr>
-          <w:rFonts w:asciiTheme="minorHAnsi" w:hAnsiTheme="minorHAnsi" w:cstheme="minorHAnsi"/>
-        </w:rPr>
-        <w:t>6</w:t>
-      </w:r>
-      <w:r>
-        <w:rPr>
-          <w:rFonts w:asciiTheme="minorHAnsi" w:hAnsiTheme="minorHAnsi" w:cstheme="minorHAnsi"/>
-        </w:rPr>
-        <w:t xml:space="preserve">. </w:t>
-      </w:r>
-      <w:r>
-        <w:rPr>
-          <w:rFonts w:asciiTheme="minorHAnsi" w:hAnsiTheme="minorHAnsi" w:cstheme="minorHAnsi"/>
-        </w:rPr>
-        <w:t>PassLock – početni prozor</w:t>
+        <w:t>Slika 6. PassLock – početni prozor</w:t>
       </w:r>
     </w:p>
     <w:p>
@@ -5243,7 +5235,7 @@
         <w:tabs>
           <w:tab w:val="left" w:pos="1452"/>
         </w:tabs>
-        <w:spacing w:line="360" w:lineRule="auto"/>
+        <w:spacing w:before="240" w:line="360" w:lineRule="auto"/>
         <w:jc w:val="center"/>
       </w:pPr>
       <w:r>
@@ -5253,7 +5245,7 @@
         </w:rPr>
         <w:lastRenderedPageBreak/>
         <w:drawing>
-          <wp:anchor distT="0" distB="0" distL="114300" distR="114300" simplePos="0" relativeHeight="251653120" behindDoc="0" locked="0" layoutInCell="1" allowOverlap="1">
+          <wp:anchor distT="0" distB="0" distL="114300" distR="114300" simplePos="0" relativeHeight="251639296" behindDoc="0" locked="0" layoutInCell="1" allowOverlap="1">
             <wp:simplePos x="0" y="0"/>
             <wp:positionH relativeFrom="column">
               <wp:posOffset>357505</wp:posOffset>
@@ -5375,13 +5367,13 @@
           <w:noProof/>
         </w:rPr>
         <w:drawing>
-          <wp:anchor distT="0" distB="0" distL="114300" distR="114300" simplePos="0" relativeHeight="251630592" behindDoc="0" locked="0" layoutInCell="1" allowOverlap="1">
+          <wp:anchor distT="0" distB="0" distL="114300" distR="114300" simplePos="0" relativeHeight="251614720" behindDoc="0" locked="0" layoutInCell="1" allowOverlap="1">
             <wp:simplePos x="0" y="0"/>
             <wp:positionH relativeFrom="column">
               <wp:posOffset>-635</wp:posOffset>
             </wp:positionH>
             <wp:positionV relativeFrom="paragraph">
-              <wp:posOffset>330200</wp:posOffset>
+              <wp:posOffset>302376</wp:posOffset>
             </wp:positionV>
             <wp:extent cx="5760720" cy="2719070"/>
             <wp:effectExtent l="0" t="0" r="0" b="0"/>
@@ -5430,18 +5422,68 @@
         <w:tabs>
           <w:tab w:val="left" w:pos="1452"/>
         </w:tabs>
+        <w:spacing w:before="240" w:line="360" w:lineRule="auto"/>
+        <w:jc w:val="center"/>
+        <w:rPr>
+          <w:rFonts w:asciiTheme="minorHAnsi" w:hAnsiTheme="minorHAnsi" w:cstheme="minorHAnsi"/>
+        </w:rPr>
+      </w:pPr>
+      <w:r>
+        <w:rPr>
+          <w:rFonts w:asciiTheme="minorHAnsi" w:hAnsiTheme="minorHAnsi" w:cstheme="minorHAnsi"/>
+        </w:rPr>
+        <w:t xml:space="preserve">Slika 8. </w:t>
+      </w:r>
+      <w:proofErr w:type="spellStart"/>
+      <w:r>
+        <w:rPr>
+          <w:rFonts w:asciiTheme="minorHAnsi" w:hAnsiTheme="minorHAnsi" w:cstheme="minorHAnsi"/>
+        </w:rPr>
+        <w:t>PassLock</w:t>
+      </w:r>
+      <w:proofErr w:type="spellEnd"/>
+      <w:r>
+        <w:rPr>
+          <w:rFonts w:asciiTheme="minorHAnsi" w:hAnsiTheme="minorHAnsi" w:cstheme="minorHAnsi"/>
+        </w:rPr>
+        <w:t xml:space="preserve"> – spremanje baze pod željenim imenom</w:t>
+      </w:r>
+    </w:p>
+    <w:p>
+      <w:pPr>
+        <w:tabs>
+          <w:tab w:val="left" w:pos="1452"/>
+        </w:tabs>
         <w:spacing w:line="360" w:lineRule="auto"/>
         <w:jc w:val="center"/>
         <w:rPr>
           <w:rFonts w:asciiTheme="minorHAnsi" w:hAnsiTheme="minorHAnsi" w:cstheme="minorHAnsi"/>
         </w:rPr>
       </w:pPr>
-      <w:r>
-        <w:rPr>
-          <w:rFonts w:asciiTheme="minorHAnsi" w:hAnsiTheme="minorHAnsi" w:cstheme="minorHAnsi"/>
-        </w:rPr>
-        <w:t>Slika 8. PassLock – spremanje baze pod željenim imenom</w:t>
-      </w:r>
+    </w:p>
+    <w:p>
+      <w:pPr>
+        <w:tabs>
+          <w:tab w:val="left" w:pos="1452"/>
+        </w:tabs>
+        <w:spacing w:line="360" w:lineRule="auto"/>
+        <w:jc w:val="center"/>
+        <w:rPr>
+          <w:rFonts w:asciiTheme="minorHAnsi" w:hAnsiTheme="minorHAnsi" w:cstheme="minorHAnsi"/>
+        </w:rPr>
+      </w:pPr>
+    </w:p>
+    <w:p>
+      <w:pPr>
+        <w:tabs>
+          <w:tab w:val="left" w:pos="1452"/>
+        </w:tabs>
+        <w:spacing w:line="360" w:lineRule="auto"/>
+        <w:jc w:val="center"/>
+        <w:rPr>
+          <w:rFonts w:asciiTheme="minorHAnsi" w:hAnsiTheme="minorHAnsi" w:cstheme="minorHAnsi"/>
+        </w:rPr>
+      </w:pPr>
     </w:p>
     <w:p>
       <w:pPr>
@@ -5462,15 +5504,15 @@
         </w:rPr>
         <w:lastRenderedPageBreak/>
         <w:drawing>
-          <wp:anchor distT="0" distB="0" distL="114300" distR="114300" simplePos="0" relativeHeight="251633664" behindDoc="0" locked="0" layoutInCell="1" allowOverlap="1">
+          <wp:anchor distT="0" distB="0" distL="114300" distR="114300" simplePos="0" relativeHeight="251631104" behindDoc="0" locked="0" layoutInCell="1" allowOverlap="1">
             <wp:simplePos x="0" y="0"/>
             <wp:positionH relativeFrom="column">
-              <wp:posOffset>128270</wp:posOffset>
+              <wp:posOffset>433705</wp:posOffset>
             </wp:positionH>
             <wp:positionV relativeFrom="paragraph">
-              <wp:posOffset>645160</wp:posOffset>
+              <wp:posOffset>540385</wp:posOffset>
             </wp:positionV>
-            <wp:extent cx="5628640" cy="3413760"/>
+            <wp:extent cx="4883785" cy="3217545"/>
             <wp:effectExtent l="0" t="0" r="0" b="0"/>
             <wp:wrapTopAndBottom/>
             <wp:docPr id="10" name="Slika 10"/>
@@ -5485,7 +5527,7 @@
                     <pic:cNvPicPr/>
                   </pic:nvPicPr>
                   <pic:blipFill>
-                    <a:blip r:embed="rId20" cstate="print">
+                    <a:blip r:embed="rId20">
                       <a:extLst>
                         <a:ext uri="{28A0092B-C50C-407E-A947-70E740481C1C}">
                           <a14:useLocalDpi xmlns:a14="http://schemas.microsoft.com/office/drawing/2010/main" val="0"/>
@@ -5499,7 +5541,7 @@
                   <pic:spPr>
                     <a:xfrm>
                       <a:off x="0" y="0"/>
-                      <a:ext cx="5628640" cy="3413760"/>
+                      <a:ext cx="4883785" cy="3217545"/>
                     </a:xfrm>
                     <a:prstGeom prst="rect">
                       <a:avLst/>
@@ -5552,8 +5594,32 @@
         <w:rPr>
           <w:rFonts w:asciiTheme="minorHAnsi" w:hAnsiTheme="minorHAnsi" w:cstheme="minorHAnsi"/>
         </w:rPr>
-        <w:t>Slika 9. PassLock – glavni zaslon</w:t>
-      </w:r>
+        <w:t xml:space="preserve">Slika 9. </w:t>
+      </w:r>
+      <w:proofErr w:type="spellStart"/>
+      <w:r>
+        <w:rPr>
+          <w:rFonts w:asciiTheme="minorHAnsi" w:hAnsiTheme="minorHAnsi" w:cstheme="minorHAnsi"/>
+        </w:rPr>
+        <w:t>PassLock</w:t>
+      </w:r>
+      <w:proofErr w:type="spellEnd"/>
+      <w:r>
+        <w:rPr>
+          <w:rFonts w:asciiTheme="minorHAnsi" w:hAnsiTheme="minorHAnsi" w:cstheme="minorHAnsi"/>
+        </w:rPr>
+        <w:t xml:space="preserve"> – glavni zaslon</w:t>
+      </w:r>
+    </w:p>
+    <w:p>
+      <w:pPr>
+        <w:tabs>
+          <w:tab w:val="left" w:pos="1908"/>
+        </w:tabs>
+        <w:rPr>
+          <w:rFonts w:asciiTheme="minorHAnsi" w:hAnsiTheme="minorHAnsi" w:cstheme="minorHAnsi"/>
+        </w:rPr>
+      </w:pPr>
     </w:p>
     <w:p>
       <w:pPr>
@@ -5572,12 +5638,86 @@
         <w:rPr>
           <w:noProof/>
         </w:rPr>
+        <w:drawing>
+          <wp:anchor distT="0" distB="0" distL="114300" distR="114300" simplePos="0" relativeHeight="251645440" behindDoc="0" locked="0" layoutInCell="1" allowOverlap="1">
+            <wp:simplePos x="0" y="0"/>
+            <wp:positionH relativeFrom="column">
+              <wp:posOffset>479425</wp:posOffset>
+            </wp:positionH>
+            <wp:positionV relativeFrom="paragraph">
+              <wp:posOffset>1331595</wp:posOffset>
+            </wp:positionV>
+            <wp:extent cx="4794885" cy="3055620"/>
+            <wp:effectExtent l="0" t="0" r="0" b="0"/>
+            <wp:wrapTopAndBottom/>
+            <wp:docPr id="11" name="Slika 11"/>
+            <wp:cNvGraphicFramePr>
+              <a:graphicFrameLocks xmlns:a="http://schemas.openxmlformats.org/drawingml/2006/main" noChangeAspect="1"/>
+            </wp:cNvGraphicFramePr>
+            <a:graphic xmlns:a="http://schemas.openxmlformats.org/drawingml/2006/main">
+              <a:graphicData uri="http://schemas.openxmlformats.org/drawingml/2006/picture">
+                <pic:pic xmlns:pic="http://schemas.openxmlformats.org/drawingml/2006/picture">
+                  <pic:nvPicPr>
+                    <pic:cNvPr id="11" name="5.PNG"/>
+                    <pic:cNvPicPr/>
+                  </pic:nvPicPr>
+                  <pic:blipFill>
+                    <a:blip r:embed="rId21" cstate="print">
+                      <a:extLst>
+                        <a:ext uri="{28A0092B-C50C-407E-A947-70E740481C1C}">
+                          <a14:useLocalDpi xmlns:a14="http://schemas.microsoft.com/office/drawing/2010/main" val="0"/>
+                        </a:ext>
+                      </a:extLst>
+                    </a:blip>
+                    <a:stretch>
+                      <a:fillRect/>
+                    </a:stretch>
+                  </pic:blipFill>
+                  <pic:spPr>
+                    <a:xfrm>
+                      <a:off x="0" y="0"/>
+                      <a:ext cx="4794885" cy="3055620"/>
+                    </a:xfrm>
+                    <a:prstGeom prst="rect">
+                      <a:avLst/>
+                    </a:prstGeom>
+                  </pic:spPr>
+                </pic:pic>
+              </a:graphicData>
+            </a:graphic>
+            <wp14:sizeRelH relativeFrom="margin">
+              <wp14:pctWidth>0</wp14:pctWidth>
+            </wp14:sizeRelH>
+            <wp14:sizeRelV relativeFrom="margin">
+              <wp14:pctHeight>0</wp14:pctHeight>
+            </wp14:sizeRelV>
+          </wp:anchor>
+        </w:drawing>
+      </w:r>
+      <w:r>
+        <w:t xml:space="preserve">U slučaju da nam se ne sviđa lozinka baze ili ako je netko otkrio lozinku, uvijek onu možemo promijeniti. Kako bi to napravili odaberemo gore u desnom dijelu prozora </w:t>
+      </w:r>
+      <w:r>
+        <w:rPr>
+          <w:i/>
+        </w:rPr>
+        <w:t xml:space="preserve">PROMIJENI LOZINKU </w:t>
+      </w:r>
+      <w:r>
+        <w:t>čime se otvara novi zaslon gdje izvršimo promjenu lozinke. Nova lozinka mora sadržavati minimalno 8 znakova te se korisnika obavijesti o tome ako ona ne ispunjava naveden zahtjev.</w:t>
+      </w:r>
+    </w:p>
+    <w:p>
+      <w:r>
+        <w:rPr>
+          <w:noProof/>
+        </w:rPr>
         <w:pict>
           <v:shapetype id="_x0000_t202" coordsize="21600,21600" o:spt="202" path="m,l,21600r21600,l21600,xe">
             <v:stroke joinstyle="miter"/>
             <v:path gradientshapeok="t" o:connecttype="rect"/>
           </v:shapetype>
-          <v:shape id="_x0000_s1029" type="#_x0000_t202" style="position:absolute;left:0;text-align:left;margin-left:88.75pt;margin-top:367pt;width:276pt;height:21pt;z-index:251666944" filled="f" stroked="f">
+          <v:shape id="_x0000_s1029" type="#_x0000_t202" style="position:absolute;margin-left:94.15pt;margin-top:242.55pt;width:276pt;height:21pt;z-index:251666944" filled="f" stroked="f">
             <v:textbox style="mso-next-textbox:#_x0000_s1029">
               <w:txbxContent>
                 <w:p>
@@ -5617,96 +5757,23 @@
                     <w:t>promjena glavne lozinke</w:t>
                   </w:r>
                 </w:p>
-                <w:p/>
+                <w:p>
+                  <w:pPr>
+                    <w:jc w:val="center"/>
+                  </w:pPr>
+                </w:p>
               </w:txbxContent>
             </v:textbox>
           </v:shape>
         </w:pict>
       </w:r>
-      <w:r>
-        <w:rPr>
-          <w:noProof/>
-        </w:rPr>
-        <w:drawing>
-          <wp:anchor distT="0" distB="0" distL="114300" distR="114300" simplePos="0" relativeHeight="251636736" behindDoc="0" locked="0" layoutInCell="1" allowOverlap="1">
-            <wp:simplePos x="0" y="0"/>
-            <wp:positionH relativeFrom="column">
-              <wp:posOffset>339725</wp:posOffset>
-            </wp:positionH>
-            <wp:positionV relativeFrom="paragraph">
-              <wp:posOffset>1363980</wp:posOffset>
-            </wp:positionV>
-            <wp:extent cx="5069205" cy="3230880"/>
-            <wp:effectExtent l="0" t="0" r="0" b="0"/>
-            <wp:wrapTopAndBottom/>
-            <wp:docPr id="11" name="Slika 11"/>
-            <wp:cNvGraphicFramePr>
-              <a:graphicFrameLocks xmlns:a="http://schemas.openxmlformats.org/drawingml/2006/main" noChangeAspect="1"/>
-            </wp:cNvGraphicFramePr>
-            <a:graphic xmlns:a="http://schemas.openxmlformats.org/drawingml/2006/main">
-              <a:graphicData uri="http://schemas.openxmlformats.org/drawingml/2006/picture">
-                <pic:pic xmlns:pic="http://schemas.openxmlformats.org/drawingml/2006/picture">
-                  <pic:nvPicPr>
-                    <pic:cNvPr id="11" name="5.PNG"/>
-                    <pic:cNvPicPr/>
-                  </pic:nvPicPr>
-                  <pic:blipFill>
-                    <a:blip r:embed="rId21">
-                      <a:extLst>
-                        <a:ext uri="{28A0092B-C50C-407E-A947-70E740481C1C}">
-                          <a14:useLocalDpi xmlns:a14="http://schemas.microsoft.com/office/drawing/2010/main" val="0"/>
-                        </a:ext>
-                      </a:extLst>
-                    </a:blip>
-                    <a:stretch>
-                      <a:fillRect/>
-                    </a:stretch>
-                  </pic:blipFill>
-                  <pic:spPr>
-                    <a:xfrm>
-                      <a:off x="0" y="0"/>
-                      <a:ext cx="5069205" cy="3230880"/>
-                    </a:xfrm>
-                    <a:prstGeom prst="rect">
-                      <a:avLst/>
-                    </a:prstGeom>
-                  </pic:spPr>
-                </pic:pic>
-              </a:graphicData>
-            </a:graphic>
-            <wp14:sizeRelH relativeFrom="margin">
-              <wp14:pctWidth>0</wp14:pctWidth>
-            </wp14:sizeRelH>
-            <wp14:sizeRelV relativeFrom="margin">
-              <wp14:pctHeight>0</wp14:pctHeight>
-            </wp14:sizeRelV>
-          </wp:anchor>
-        </w:drawing>
-      </w:r>
-      <w:r>
-        <w:t xml:space="preserve">U slučaju da nam se ne sviđa lozinka baze ili ako je netko otkrio lozinku, uvijek onu možemo promijeniti. Kako bi to napravili odaberemo gore u desnom dijelu prozora </w:t>
-      </w:r>
-      <w:r>
-        <w:rPr>
-          <w:i/>
-        </w:rPr>
-        <w:t xml:space="preserve">PROMIJENI LOZINKU </w:t>
-      </w:r>
-      <w:r>
-        <w:t>čime se otvara novi zaslon gdje izvršimo promjenu lozinke. Nova lozinka mora sadržavati minimalno 8 znakova te se korisnika obavijesti o tome ako ona ne ispunjava naveden zahtjev.</w:t>
-      </w:r>
-    </w:p>
-    <w:p>
-      <w:pPr>
-        <w:pStyle w:val="Odlomakpopisa"/>
-      </w:pPr>
     </w:p>
     <w:p>
       <w:pPr>
         <w:tabs>
           <w:tab w:val="left" w:pos="1452"/>
         </w:tabs>
-        <w:spacing w:line="360" w:lineRule="auto"/>
+        <w:spacing w:before="240" w:line="360" w:lineRule="auto"/>
         <w:jc w:val="center"/>
         <w:rPr>
           <w:rFonts w:asciiTheme="minorHAnsi" w:hAnsiTheme="minorHAnsi" w:cstheme="minorHAnsi"/>
@@ -5714,31 +5781,17 @@
       </w:pPr>
       <w:r>
         <w:rPr>
-          <w:rFonts w:asciiTheme="minorHAnsi" w:hAnsiTheme="minorHAnsi" w:cstheme="minorHAnsi"/>
-        </w:rPr>
-        <w:t>Slika 11. Neuspješna promjena glavne lozinke</w:t>
-      </w:r>
-    </w:p>
-    <w:p>
-      <w:pPr>
-        <w:tabs>
-          <w:tab w:val="left" w:pos="1452"/>
-        </w:tabs>
-        <w:spacing w:line="360" w:lineRule="auto"/>
-        <w:jc w:val="both"/>
-      </w:pPr>
-      <w:r>
-        <w:rPr>
           <w:noProof/>
         </w:rPr>
+        <w:lastRenderedPageBreak/>
         <w:drawing>
-          <wp:anchor distT="0" distB="0" distL="114300" distR="114300" simplePos="0" relativeHeight="251675648" behindDoc="0" locked="0" layoutInCell="1" allowOverlap="1">
+          <wp:anchor distT="0" distB="0" distL="114300" distR="114300" simplePos="0" relativeHeight="251676160" behindDoc="0" locked="0" layoutInCell="1" allowOverlap="1">
             <wp:simplePos x="0" y="0"/>
             <wp:positionH relativeFrom="column">
               <wp:posOffset>255905</wp:posOffset>
             </wp:positionH>
             <wp:positionV relativeFrom="paragraph">
-              <wp:posOffset>-635</wp:posOffset>
+              <wp:posOffset>-3810</wp:posOffset>
             </wp:positionV>
             <wp:extent cx="5236845" cy="3329940"/>
             <wp:effectExtent l="0" t="0" r="0" b="0"/>
@@ -5787,6 +5840,21 @@
           </wp:anchor>
         </w:drawing>
       </w:r>
+      <w:r>
+        <w:rPr>
+          <w:rFonts w:asciiTheme="minorHAnsi" w:hAnsiTheme="minorHAnsi" w:cstheme="minorHAnsi"/>
+        </w:rPr>
+        <w:t>Slika 11. Neuspješna promjena glavne lozinke</w:t>
+      </w:r>
+    </w:p>
+    <w:p>
+      <w:pPr>
+        <w:tabs>
+          <w:tab w:val="left" w:pos="1452"/>
+        </w:tabs>
+        <w:spacing w:line="360" w:lineRule="auto"/>
+        <w:jc w:val="both"/>
+      </w:pPr>
     </w:p>
     <w:p>
       <w:pPr>
@@ -5809,15 +5877,15 @@
           <w:noProof/>
         </w:rPr>
         <w:drawing>
-          <wp:anchor distT="0" distB="0" distL="114300" distR="114300" simplePos="0" relativeHeight="251639808" behindDoc="0" locked="0" layoutInCell="1" allowOverlap="1">
+          <wp:anchor distT="0" distB="0" distL="114300" distR="114300" simplePos="0" relativeHeight="251646464" behindDoc="0" locked="0" layoutInCell="1" allowOverlap="1">
             <wp:simplePos x="0" y="0"/>
             <wp:positionH relativeFrom="column">
-              <wp:posOffset>258445</wp:posOffset>
+              <wp:posOffset>273685</wp:posOffset>
             </wp:positionH>
             <wp:positionV relativeFrom="paragraph">
-              <wp:posOffset>712470</wp:posOffset>
+              <wp:posOffset>655782</wp:posOffset>
             </wp:positionV>
-            <wp:extent cx="5241925" cy="3314700"/>
+            <wp:extent cx="5225415" cy="3489960"/>
             <wp:effectExtent l="0" t="0" r="0" b="0"/>
             <wp:wrapTopAndBottom/>
             <wp:docPr id="13" name="Slika 13"/>
@@ -5846,7 +5914,7 @@
                   <pic:spPr>
                     <a:xfrm>
                       <a:off x="0" y="0"/>
-                      <a:ext cx="5241925" cy="3314700"/>
+                      <a:ext cx="5225415" cy="3489960"/>
                     </a:xfrm>
                     <a:prstGeom prst="rect">
                       <a:avLst/>
@@ -5886,11 +5954,10 @@
     </w:p>
     <w:p>
       <w:pPr>
-        <w:pStyle w:val="Odlomakpopisa"/>
         <w:tabs>
           <w:tab w:val="left" w:pos="1452"/>
         </w:tabs>
-        <w:spacing w:line="360" w:lineRule="auto"/>
+        <w:spacing w:before="240" w:line="360" w:lineRule="auto"/>
         <w:jc w:val="center"/>
         <w:rPr>
           <w:rFonts w:asciiTheme="minorHAnsi" w:hAnsiTheme="minorHAnsi" w:cstheme="minorHAnsi"/>
@@ -5917,15 +5984,15 @@
         </w:rPr>
         <w:lastRenderedPageBreak/>
         <w:drawing>
-          <wp:anchor distT="0" distB="0" distL="114300" distR="114300" simplePos="0" relativeHeight="251656192" behindDoc="0" locked="0" layoutInCell="1" allowOverlap="1">
+          <wp:anchor distT="0" distB="0" distL="114300" distR="114300" simplePos="0" relativeHeight="251672064" behindDoc="0" locked="0" layoutInCell="1" allowOverlap="1">
             <wp:simplePos x="0" y="0"/>
             <wp:positionH relativeFrom="column">
-              <wp:posOffset>219710</wp:posOffset>
+              <wp:posOffset>555625</wp:posOffset>
             </wp:positionH>
             <wp:positionV relativeFrom="paragraph">
-              <wp:posOffset>1191895</wp:posOffset>
+              <wp:posOffset>1108075</wp:posOffset>
             </wp:positionV>
-            <wp:extent cx="5311140" cy="3421380"/>
+            <wp:extent cx="4639945" cy="3093085"/>
             <wp:effectExtent l="0" t="0" r="0" b="0"/>
             <wp:wrapTopAndBottom/>
             <wp:docPr id="14" name="Slika 14"/>
@@ -5954,7 +6021,7 @@
                   <pic:spPr>
                     <a:xfrm>
                       <a:off x="0" y="0"/>
-                      <a:ext cx="5311140" cy="3421380"/>
+                      <a:ext cx="4639945" cy="3093085"/>
                     </a:xfrm>
                     <a:prstGeom prst="rect">
                       <a:avLst/>
@@ -6012,15 +6079,15 @@
           <w:noProof/>
         </w:rPr>
         <w:drawing>
-          <wp:anchor distT="0" distB="0" distL="114300" distR="114300" simplePos="0" relativeHeight="251684864" behindDoc="0" locked="0" layoutInCell="1" allowOverlap="1">
+          <wp:anchor distT="0" distB="0" distL="114300" distR="114300" simplePos="0" relativeHeight="251708928" behindDoc="0" locked="0" layoutInCell="1" allowOverlap="1">
             <wp:simplePos x="0" y="0"/>
             <wp:positionH relativeFrom="column">
-              <wp:posOffset>-635</wp:posOffset>
+              <wp:posOffset>494665</wp:posOffset>
             </wp:positionH>
             <wp:positionV relativeFrom="paragraph">
-              <wp:posOffset>3878580</wp:posOffset>
+              <wp:posOffset>3443605</wp:posOffset>
             </wp:positionV>
-            <wp:extent cx="5760720" cy="2919095"/>
+            <wp:extent cx="4768215" cy="2872740"/>
             <wp:effectExtent l="0" t="0" r="0" b="0"/>
             <wp:wrapTopAndBottom/>
             <wp:docPr id="18" name="Slika 18"/>
@@ -6049,7 +6116,7 @@
                   <pic:spPr>
                     <a:xfrm>
                       <a:off x="0" y="0"/>
-                      <a:ext cx="5760720" cy="2919095"/>
+                      <a:ext cx="4768215" cy="2872740"/>
                     </a:xfrm>
                     <a:prstGeom prst="rect">
                       <a:avLst/>
@@ -6058,6 +6125,12 @@
                 </pic:pic>
               </a:graphicData>
             </a:graphic>
+            <wp14:sizeRelH relativeFrom="margin">
+              <wp14:pctWidth>0</wp14:pctWidth>
+            </wp14:sizeRelH>
+            <wp14:sizeRelV relativeFrom="margin">
+              <wp14:pctHeight>0</wp14:pctHeight>
+            </wp14:sizeRelV>
           </wp:anchor>
         </w:drawing>
       </w:r>
@@ -6065,7 +6138,13 @@
         <w:rPr>
           <w:rFonts w:asciiTheme="minorHAnsi" w:hAnsiTheme="minorHAnsi" w:cstheme="minorHAnsi"/>
         </w:rPr>
-        <w:t>Slika 13. PassLock – Dodana nova lozinka</w:t>
+        <w:t xml:space="preserve">Slika 13. PassLock – </w:t>
+      </w:r>
+      <w:r>
+        <w:rPr>
+          <w:rFonts w:asciiTheme="minorHAnsi" w:hAnsiTheme="minorHAnsi" w:cstheme="minorHAnsi"/>
+        </w:rPr>
+        <w:t>Dodana nova lozinka</w:t>
       </w:r>
     </w:p>
     <w:p>
@@ -6115,6 +6194,7 @@
     <w:p>
       <w:pPr>
         <w:spacing w:line="360" w:lineRule="auto"/>
+        <w:ind w:firstLine="709"/>
         <w:jc w:val="both"/>
       </w:pPr>
       <w:r>
@@ -6161,6 +6241,18 @@
       <w:proofErr w:type="spellEnd"/>
       <w:r>
         <w:t xml:space="preserve"> na određeno mjesto.</w:t>
+      </w:r>
+      <w:r>
+        <w:t xml:space="preserve"> Također možemo primijetiti da je nenaznačena lozinka skrivena. Takvo nešto postižemo na način da odaberemo </w:t>
+      </w:r>
+      <w:r>
+        <w:rPr>
+          <w:i/>
+        </w:rPr>
+        <w:t xml:space="preserve">SAKRIJ LOZINKE </w:t>
+      </w:r>
+      <w:r>
+        <w:t>opciju, te će tada biti skrivene sve lozinke koje nisu označene.</w:t>
       </w:r>
     </w:p>
     <w:p>
@@ -6182,15 +6274,15 @@
         </w:rPr>
         <w:lastRenderedPageBreak/>
         <w:drawing>
-          <wp:anchor distT="0" distB="0" distL="114300" distR="114300" simplePos="0" relativeHeight="251662336" behindDoc="0" locked="0" layoutInCell="1" allowOverlap="1">
+          <wp:anchor distT="0" distB="0" distL="114300" distR="114300" simplePos="0" relativeHeight="251686400" behindDoc="0" locked="0" layoutInCell="1" allowOverlap="1">
             <wp:simplePos x="0" y="0"/>
             <wp:positionH relativeFrom="column">
-              <wp:posOffset>381635</wp:posOffset>
+              <wp:posOffset>302895</wp:posOffset>
             </wp:positionH>
             <wp:positionV relativeFrom="paragraph">
-              <wp:posOffset>989965</wp:posOffset>
+              <wp:posOffset>1066165</wp:posOffset>
             </wp:positionV>
-            <wp:extent cx="4996815" cy="3253740"/>
+            <wp:extent cx="5146675" cy="3421380"/>
             <wp:effectExtent l="0" t="0" r="0" b="0"/>
             <wp:wrapTopAndBottom/>
             <wp:docPr id="15" name="Slika 15"/>
@@ -6219,7 +6311,7 @@
                   <pic:spPr>
                     <a:xfrm>
                       <a:off x="0" y="0"/>
-                      <a:ext cx="4996815" cy="3253740"/>
+                      <a:ext cx="5146675" cy="3421380"/>
                     </a:xfrm>
                     <a:prstGeom prst="rect">
                       <a:avLst/>
@@ -6283,39 +6375,8 @@
           <w:tab w:val="left" w:pos="2328"/>
         </w:tabs>
         <w:spacing w:line="360" w:lineRule="auto"/>
-      </w:pPr>
-      <w:r>
-        <w:t xml:space="preserve">U prozoru  </w:t>
-      </w:r>
-      <w:r>
-        <w:rPr>
-          <w:i/>
-        </w:rPr>
-        <w:t>Izmjeni podatak</w:t>
-      </w:r>
-      <w:r>
-        <w:t xml:space="preserve">, možemo naziv računa promijeniti, upisati odnosno urediti postojeću lozinku, a ako odaberemo opciju </w:t>
-      </w:r>
-      <w:proofErr w:type="spellStart"/>
-      <w:r>
-        <w:t>Enkriptiraj</w:t>
-      </w:r>
-      <w:proofErr w:type="spellEnd"/>
-      <w:r>
-        <w:t xml:space="preserve"> SHA256, upisana lozinka će se ponovo kriptirati.</w:t>
-      </w:r>
-      <w:r>
-        <w:t xml:space="preserve"> Pritisnemo </w:t>
-      </w:r>
-      <w:r>
-        <w:rPr>
-          <w:i/>
-        </w:rPr>
-        <w:t xml:space="preserve">POTVRDI </w:t>
-      </w:r>
-      <w:r>
-        <w:t>te se nova lozinka pohranila u bazu.</w:t>
-      </w:r>
+        <w:ind w:firstLine="709"/>
+      </w:pPr>
     </w:p>
     <w:p>
       <w:pPr>
@@ -6323,7 +6384,40 @@
           <w:tab w:val="left" w:pos="2328"/>
         </w:tabs>
         <w:spacing w:line="360" w:lineRule="auto"/>
-      </w:pPr>
+        <w:ind w:firstLine="709"/>
+      </w:pPr>
+      <w:r>
+        <w:t xml:space="preserve">U prozoru  </w:t>
+      </w:r>
+      <w:r>
+        <w:rPr>
+          <w:i/>
+        </w:rPr>
+        <w:t>Izmjeni podatak</w:t>
+      </w:r>
+      <w:r>
+        <w:t xml:space="preserve">, možemo naziv računa promijeniti, upisati odnosno urediti postojeću lozinku, a ako odaberemo opciju </w:t>
+      </w:r>
+      <w:proofErr w:type="spellStart"/>
+      <w:r>
+        <w:t>Enkriptiraj</w:t>
+      </w:r>
+      <w:proofErr w:type="spellEnd"/>
+      <w:r>
+        <w:t xml:space="preserve"> SHA256, upisana lozinka će se ponovo kriptirati.</w:t>
+      </w:r>
+      <w:r>
+        <w:t xml:space="preserve"> Pritisnemo </w:t>
+      </w:r>
+      <w:r>
+        <w:rPr>
+          <w:i/>
+        </w:rPr>
+        <w:t xml:space="preserve">POTVRDI </w:t>
+      </w:r>
+      <w:r>
+        <w:t>te se nova lozinka pohranila u bazu.</w:t>
+      </w:r>
     </w:p>
     <w:p>
       <w:pPr>
@@ -6355,6 +6449,13 @@
           <w:tab w:val="left" w:pos="2328"/>
         </w:tabs>
         <w:spacing w:line="360" w:lineRule="auto"/>
+      </w:pPr>
+    </w:p>
+    <w:p>
+      <w:pPr>
+        <w:tabs>
+          <w:tab w:val="left" w:pos="1356"/>
+        </w:tabs>
       </w:pPr>
     </w:p>
     <w:p>
@@ -6376,15 +6477,15 @@
         </w:rPr>
         <w:lastRenderedPageBreak/>
         <w:drawing>
-          <wp:anchor distT="0" distB="0" distL="114300" distR="114300" simplePos="0" relativeHeight="251678720" behindDoc="0" locked="0" layoutInCell="1" allowOverlap="1">
+          <wp:anchor distT="0" distB="0" distL="114300" distR="114300" simplePos="0" relativeHeight="251656704" behindDoc="0" locked="0" layoutInCell="1" allowOverlap="1">
             <wp:simplePos x="0" y="0"/>
             <wp:positionH relativeFrom="column">
-              <wp:posOffset>403225</wp:posOffset>
+              <wp:posOffset>534670</wp:posOffset>
             </wp:positionH>
             <wp:positionV relativeFrom="paragraph">
-              <wp:posOffset>1271905</wp:posOffset>
+              <wp:posOffset>1081405</wp:posOffset>
             </wp:positionV>
-            <wp:extent cx="4945380" cy="3140710"/>
+            <wp:extent cx="4697095" cy="3140710"/>
             <wp:effectExtent l="0" t="0" r="0" b="0"/>
             <wp:wrapTopAndBottom/>
             <wp:docPr id="16" name="Slika 16"/>
@@ -6413,7 +6514,7 @@
                   <pic:spPr>
                     <a:xfrm>
                       <a:off x="0" y="0"/>
-                      <a:ext cx="4945380" cy="3140710"/>
+                      <a:ext cx="4697095" cy="3140710"/>
                     </a:xfrm>
                     <a:prstGeom prst="rect">
                       <a:avLst/>
@@ -6480,14 +6581,32 @@
         <w:rPr>
           <w:rFonts w:asciiTheme="minorHAnsi" w:hAnsiTheme="minorHAnsi" w:cstheme="minorHAnsi"/>
         </w:rPr>
-        <w:t>Slika 16. PassLock – brisanje lozinke</w:t>
-      </w:r>
-    </w:p>
-    <w:p>
-      <w:pPr>
-        <w:tabs>
-          <w:tab w:val="left" w:pos="2328"/>
-        </w:tabs>
+        <w:t xml:space="preserve">Slika 16. </w:t>
+      </w:r>
+      <w:proofErr w:type="spellStart"/>
+      <w:r>
+        <w:rPr>
+          <w:rFonts w:asciiTheme="minorHAnsi" w:hAnsiTheme="minorHAnsi" w:cstheme="minorHAnsi"/>
+        </w:rPr>
+        <w:t>PassLock</w:t>
+      </w:r>
+      <w:proofErr w:type="spellEnd"/>
+      <w:r>
+        <w:rPr>
+          <w:rFonts w:asciiTheme="minorHAnsi" w:hAnsiTheme="minorHAnsi" w:cstheme="minorHAnsi"/>
+        </w:rPr>
+        <w:t xml:space="preserve"> – brisanje lozinke</w:t>
+      </w:r>
+    </w:p>
+    <w:p>
+      <w:pPr>
+        <w:rPr>
+          <w:rFonts w:asciiTheme="minorHAnsi" w:hAnsiTheme="minorHAnsi" w:cstheme="minorHAnsi"/>
+        </w:rPr>
+      </w:pPr>
+    </w:p>
+    <w:p>
+      <w:pPr>
         <w:spacing w:line="360" w:lineRule="auto"/>
         <w:jc w:val="both"/>
       </w:pPr>
@@ -6496,15 +6615,15 @@
           <w:noProof/>
         </w:rPr>
         <w:drawing>
-          <wp:anchor distT="0" distB="0" distL="114300" distR="114300" simplePos="0" relativeHeight="251681792" behindDoc="0" locked="0" layoutInCell="1" allowOverlap="1">
+          <wp:anchor distT="0" distB="0" distL="114300" distR="114300" simplePos="0" relativeHeight="251678208" behindDoc="0" locked="0" layoutInCell="1" allowOverlap="1">
             <wp:simplePos x="0" y="0"/>
             <wp:positionH relativeFrom="column">
-              <wp:posOffset>403225</wp:posOffset>
+              <wp:posOffset>520065</wp:posOffset>
             </wp:positionH>
             <wp:positionV relativeFrom="paragraph">
-              <wp:posOffset>320040</wp:posOffset>
+              <wp:posOffset>795655</wp:posOffset>
             </wp:positionV>
-            <wp:extent cx="4943475" cy="3097530"/>
+            <wp:extent cx="4723765" cy="3097530"/>
             <wp:effectExtent l="0" t="0" r="0" b="0"/>
             <wp:wrapTopAndBottom/>
             <wp:docPr id="17" name="Slika 17"/>
@@ -6519,7 +6638,7 @@
                     <pic:cNvPicPr/>
                   </pic:nvPicPr>
                   <pic:blipFill>
-                    <a:blip r:embed="rId28" cstate="print">
+                    <a:blip r:embed="rId28">
                       <a:extLst>
                         <a:ext uri="{28A0092B-C50C-407E-A947-70E740481C1C}">
                           <a14:useLocalDpi xmlns:a14="http://schemas.microsoft.com/office/drawing/2010/main" val="0"/>
@@ -6533,7 +6652,7 @@
                   <pic:spPr>
                     <a:xfrm>
                       <a:off x="0" y="0"/>
-                      <a:ext cx="4943475" cy="3097530"/>
+                      <a:ext cx="4723765" cy="3097530"/>
                     </a:xfrm>
                     <a:prstGeom prst="rect">
                       <a:avLst/>
@@ -6551,6 +6670,27 @@
           </wp:anchor>
         </w:drawing>
       </w:r>
+      <w:r>
+        <w:rPr>
+          <w:rFonts w:asciiTheme="minorHAnsi" w:hAnsiTheme="minorHAnsi" w:cstheme="minorHAnsi"/>
+        </w:rPr>
+        <w:tab/>
+      </w:r>
+      <w:r>
+        <w:t xml:space="preserve">Osim toga, možemo vidjeti da sada nije označena opcija </w:t>
+      </w:r>
+      <w:r>
+        <w:rPr>
+          <w:i/>
+        </w:rPr>
+        <w:t>SAKRIJ LOZINKE</w:t>
+      </w:r>
+      <w:r>
+        <w:t xml:space="preserve"> te su u tom slučaju sve lozinke iz same baze vidljive korisniku, ali i svima drugima</w:t>
+      </w:r>
+      <w:r>
+        <w:t>, također i onima koji žele takve podatke ukrasti.</w:t>
+      </w:r>
     </w:p>
     <w:p>
       <w:pPr>
@@ -6567,31 +6707,22 @@
         <w:rPr>
           <w:rFonts w:asciiTheme="minorHAnsi" w:hAnsiTheme="minorHAnsi" w:cstheme="minorHAnsi"/>
         </w:rPr>
-        <w:t>Slika 1</w:t>
-      </w:r>
-      <w:r>
-        <w:rPr>
-          <w:rFonts w:asciiTheme="minorHAnsi" w:hAnsiTheme="minorHAnsi" w:cstheme="minorHAnsi"/>
-        </w:rPr>
-        <w:t>7</w:t>
-      </w:r>
-      <w:r>
-        <w:rPr>
-          <w:rFonts w:asciiTheme="minorHAnsi" w:hAnsiTheme="minorHAnsi" w:cstheme="minorHAnsi"/>
-        </w:rPr>
-        <w:t xml:space="preserve">. PassLock – </w:t>
-      </w:r>
-      <w:r>
-        <w:rPr>
-          <w:rFonts w:asciiTheme="minorHAnsi" w:hAnsiTheme="minorHAnsi" w:cstheme="minorHAnsi"/>
-        </w:rPr>
-        <w:t>obrisana lozinka</w:t>
-      </w:r>
-    </w:p>
-    <w:p>
-      <w:pPr>
-        <w:pStyle w:val="Odlomakpopisa"/>
-      </w:pPr>
+        <w:t xml:space="preserve">Slika 17. </w:t>
+      </w:r>
+      <w:proofErr w:type="spellStart"/>
+      <w:r>
+        <w:rPr>
+          <w:rFonts w:asciiTheme="minorHAnsi" w:hAnsiTheme="minorHAnsi" w:cstheme="minorHAnsi"/>
+        </w:rPr>
+        <w:t>PassLock</w:t>
+      </w:r>
+      <w:proofErr w:type="spellEnd"/>
+      <w:r>
+        <w:rPr>
+          <w:rFonts w:asciiTheme="minorHAnsi" w:hAnsiTheme="minorHAnsi" w:cstheme="minorHAnsi"/>
+        </w:rPr>
+        <w:t xml:space="preserve"> – obrisana lozinka</w:t>
+      </w:r>
     </w:p>
     <w:p>
       <w:pPr>
@@ -6645,13 +6776,13 @@
           <w:noProof/>
         </w:rPr>
         <w:drawing>
-          <wp:anchor distT="0" distB="0" distL="114300" distR="114300" simplePos="0" relativeHeight="251687936" behindDoc="0" locked="0" layoutInCell="1" allowOverlap="1" wp14:anchorId="33D5C5CD" wp14:editId="2B12244A">
+          <wp:anchor distT="0" distB="0" distL="114300" distR="114300" simplePos="0" relativeHeight="251657728" behindDoc="0" locked="0" layoutInCell="1" allowOverlap="1" wp14:anchorId="33D5C5CD" wp14:editId="2B12244A">
             <wp:simplePos x="0" y="0"/>
             <wp:positionH relativeFrom="column">
               <wp:posOffset>479425</wp:posOffset>
             </wp:positionH>
             <wp:positionV relativeFrom="paragraph">
-              <wp:posOffset>955675</wp:posOffset>
+              <wp:posOffset>864235</wp:posOffset>
             </wp:positionV>
             <wp:extent cx="4803413" cy="2529840"/>
             <wp:effectExtent l="0" t="0" r="0" b="0"/>
@@ -6743,25 +6874,7 @@
         <w:rPr>
           <w:rFonts w:asciiTheme="minorHAnsi" w:hAnsiTheme="minorHAnsi" w:cstheme="minorHAnsi"/>
         </w:rPr>
-        <w:t>Slika 1</w:t>
-      </w:r>
-      <w:r>
-        <w:rPr>
-          <w:rFonts w:asciiTheme="minorHAnsi" w:hAnsiTheme="minorHAnsi" w:cstheme="minorHAnsi"/>
-        </w:rPr>
-        <w:t>8</w:t>
-      </w:r>
-      <w:r>
-        <w:rPr>
-          <w:rFonts w:asciiTheme="minorHAnsi" w:hAnsiTheme="minorHAnsi" w:cstheme="minorHAnsi"/>
-        </w:rPr>
-        <w:t xml:space="preserve">. PassLock – </w:t>
-      </w:r>
-      <w:r>
-        <w:rPr>
-          <w:rFonts w:asciiTheme="minorHAnsi" w:hAnsiTheme="minorHAnsi" w:cstheme="minorHAnsi"/>
-        </w:rPr>
-        <w:t>otvaranje postojeće baze</w:t>
+        <w:t>Slika 18. PassLock – otvaranje postojeće baze</w:t>
       </w:r>
     </w:p>
     <w:p>
@@ -6774,51 +6887,18 @@
     <w:p>
       <w:pPr>
         <w:spacing w:line="360" w:lineRule="auto"/>
+        <w:ind w:firstLine="709"/>
         <w:jc w:val="both"/>
         <w:rPr>
           <w:i/>
         </w:rPr>
       </w:pPr>
       <w:r>
-        <w:t>Ovim se otvara novi prozor u koji je potrebno unijeti lozinku zaključane baze</w:t>
-      </w:r>
-      <w:r>
-        <w:t xml:space="preserve">, a nakon ispravnog  upisa odaberemo </w:t>
-      </w:r>
-      <w:r>
-        <w:rPr>
-          <w:i/>
-        </w:rPr>
-        <w:t xml:space="preserve">POTVRDI </w:t>
-      </w:r>
-      <w:r>
-        <w:t xml:space="preserve">čime prelazimo na novi zaslon, </w:t>
-      </w:r>
-      <w:r>
-        <w:rPr>
-          <w:i/>
-        </w:rPr>
-        <w:t>MOJI PODACI</w:t>
-      </w:r>
-      <w:r>
-        <w:rPr>
-          <w:i/>
-        </w:rPr>
-        <w:t>.</w:t>
-      </w:r>
-    </w:p>
-    <w:p>
-      <w:pPr>
-        <w:tabs>
-          <w:tab w:val="left" w:pos="3540"/>
-        </w:tabs>
-      </w:pPr>
-      <w:r>
         <w:rPr>
           <w:noProof/>
         </w:rPr>
         <w:pict>
-          <v:shape id="_x0000_s1030" type="#_x0000_t202" style="position:absolute;margin-left:88.75pt;margin-top:286.45pt;width:276pt;height:21pt;z-index:251667968" filled="f" stroked="f">
+          <v:shape id="_x0000_s1030" type="#_x0000_t202" style="position:absolute;left:0;text-align:left;margin-left:88.75pt;margin-top:303.25pt;width:276pt;height:21pt;z-index:251667968" filled="f" stroked="f">
             <v:textbox style="mso-next-textbox:#_x0000_s1030">
               <w:txbxContent>
                 <w:p>
@@ -6837,28 +6917,14 @@
                     <w:rPr>
                       <w:rFonts w:asciiTheme="minorHAnsi" w:hAnsiTheme="minorHAnsi" w:cstheme="minorHAnsi"/>
                     </w:rPr>
-                    <w:t xml:space="preserve">Slika </w:t>
-                  </w:r>
-                  <w:r>
-                    <w:rPr>
-                      <w:rFonts w:asciiTheme="minorHAnsi" w:hAnsiTheme="minorHAnsi" w:cstheme="minorHAnsi"/>
-                    </w:rPr>
-                    <w:t>19</w:t>
-                  </w:r>
-                  <w:r>
-                    <w:rPr>
-                      <w:rFonts w:asciiTheme="minorHAnsi" w:hAnsiTheme="minorHAnsi" w:cstheme="minorHAnsi"/>
-                    </w:rPr>
-                    <w:t xml:space="preserve">. PassLock – </w:t>
-                  </w:r>
-                  <w:r>
-                    <w:rPr>
-                      <w:rFonts w:asciiTheme="minorHAnsi" w:hAnsiTheme="minorHAnsi" w:cstheme="minorHAnsi"/>
-                    </w:rPr>
-                    <w:t>ulazak u postojeću bazu</w:t>
+                    <w:t>Slika 19. PassLock – ulazak u postojeću bazu</w:t>
                   </w:r>
                 </w:p>
-                <w:p/>
+                <w:p>
+                  <w:pPr>
+                    <w:jc w:val="center"/>
+                  </w:pPr>
+                </w:p>
               </w:txbxContent>
             </v:textbox>
           </v:shape>
@@ -6869,13 +6935,13 @@
           <w:noProof/>
         </w:rPr>
         <w:drawing>
-          <wp:anchor distT="0" distB="0" distL="114300" distR="114300" simplePos="0" relativeHeight="251669504" behindDoc="0" locked="0" layoutInCell="1" allowOverlap="1" wp14:anchorId="7206E40D" wp14:editId="0D67B745">
+          <wp:anchor distT="0" distB="0" distL="114300" distR="114300" simplePos="0" relativeHeight="251651584" behindDoc="0" locked="0" layoutInCell="1" allowOverlap="1" wp14:anchorId="7206E40D" wp14:editId="0D67B745">
             <wp:simplePos x="0" y="0"/>
             <wp:positionH relativeFrom="column">
               <wp:posOffset>555625</wp:posOffset>
             </wp:positionH>
             <wp:positionV relativeFrom="paragraph">
-              <wp:posOffset>259080</wp:posOffset>
+              <wp:posOffset>586740</wp:posOffset>
             </wp:positionV>
             <wp:extent cx="4640580" cy="3296285"/>
             <wp:effectExtent l="0" t="0" r="0" b="0"/>
@@ -6924,6 +6990,33 @@
           </wp:anchor>
         </w:drawing>
       </w:r>
+      <w:r>
+        <w:t>Ovim se otvara novi prozor u koji je potrebno unijeti lozinku zaključane baze</w:t>
+      </w:r>
+      <w:r>
+        <w:t xml:space="preserve">, a nakon ispravnog  upisa odaberemo </w:t>
+      </w:r>
+      <w:r>
+        <w:rPr>
+          <w:i/>
+        </w:rPr>
+        <w:t xml:space="preserve">POTVRDI </w:t>
+      </w:r>
+      <w:r>
+        <w:t xml:space="preserve">čime prelazimo na novi zaslon, </w:t>
+      </w:r>
+      <w:r>
+        <w:rPr>
+          <w:i/>
+        </w:rPr>
+        <w:t>MOJI PODACI</w:t>
+      </w:r>
+      <w:r>
+        <w:rPr>
+          <w:i/>
+        </w:rPr>
+        <w:t>.</w:t>
+      </w:r>
     </w:p>
     <w:p>
       <w:pPr>
@@ -6933,12 +7026,14 @@
           <w:numId w:val="15"/>
         </w:numPr>
       </w:pPr>
-      <w:bookmarkStart w:id="11" w:name="_Toc531877540"/>
+      <w:bookmarkStart w:id="11" w:name="_Toc534302280"/>
       <w:r>
         <w:lastRenderedPageBreak/>
         <w:t>Literatura</w:t>
       </w:r>
+      <w:bookmarkStart w:id="12" w:name="_GoBack"/>
       <w:bookmarkEnd w:id="11"/>
+      <w:bookmarkEnd w:id="12"/>
     </w:p>
     <w:p/>
     <w:p>
@@ -7281,20 +7376,11 @@
     </w:p>
     <w:p>
       <w:r>
-        <w:t>[</w:t>
-      </w:r>
-      <w:r>
-        <w:t>5</w:t>
-      </w:r>
-      <w:r>
-        <w:t xml:space="preserve">] </w:t>
+        <w:t xml:space="preserve">[5] </w:t>
       </w:r>
       <w:proofErr w:type="spellStart"/>
       <w:r>
-        <w:t>Kee</w:t>
-      </w:r>
-      <w:r>
-        <w:t>Pass</w:t>
+        <w:t>KeePass</w:t>
       </w:r>
       <w:proofErr w:type="spellEnd"/>
       <w:r>
@@ -7375,13 +7461,7 @@
     </w:p>
     <w:p>
       <w:r>
-        <w:t>[</w:t>
-      </w:r>
-      <w:r>
-        <w:t>6</w:t>
-      </w:r>
-      <w:r>
-        <w:t xml:space="preserve">] </w:t>
+        <w:t xml:space="preserve">[6] </w:t>
       </w:r>
       <w:proofErr w:type="spellStart"/>
       <w:r>
@@ -7446,8 +7526,6 @@
         </w:rPr>
         <w:t>.2018</w:t>
       </w:r>
-      <w:bookmarkStart w:id="12" w:name="_GoBack"/>
-      <w:bookmarkEnd w:id="12"/>
       <w:r>
         <w:rPr>
           <w:i/>
@@ -13092,7 +13170,7 @@
 </file>
 
 <file path=customXml/itemProps1.xml><?xml version="1.0" encoding="utf-8"?>
-<ds:datastoreItem xmlns:ds="http://schemas.openxmlformats.org/officeDocument/2006/customXml" ds:itemID="{6E527B15-954E-4948-8A17-7F4847D96097}">
+<ds:datastoreItem xmlns:ds="http://schemas.openxmlformats.org/officeDocument/2006/customXml" ds:itemID="{30246EE2-34A6-44B1-9400-A057534F9703}">
   <ds:schemaRefs>
     <ds:schemaRef ds:uri="http://schemas.openxmlformats.org/officeDocument/2006/bibliography"/>
   </ds:schemaRefs>

</xml_diff>

<commit_message>
Manje izmjene u dokumentaciji
-

Co-Authored-By: Jakov Kristović <jkristovi@users.noreply.github.com>
</commit_message>
<xml_diff>
--- a/SIS PassLock - Kraljić, Kristović.docx
+++ b/SIS PassLock - Kraljić, Kristović.docx
@@ -5029,10 +5029,10 @@
             <v:path o:extrusionok="f" gradientshapeok="t" o:connecttype="rect"/>
             <o:lock v:ext="edit" aspectratio="t"/>
           </v:shapetype>
-          <v:shape id="_x0000_i1025" type="#_x0000_t75" style="width:456.55pt;height:79.1pt" o:ole="">
+          <v:shape id="_x0000_i1025" type="#_x0000_t75" style="width:456.75pt;height:78.75pt" o:ole="">
             <v:imagedata r:id="rId15" o:title=""/>
           </v:shape>
-          <o:OLEObject Type="Embed" ProgID="Word.OpenDocumentText.12" ShapeID="_x0000_i1025" DrawAspect="Content" ObjectID="_1608044120" r:id="rId16"/>
+          <o:OLEObject Type="Embed" ProgID="Word.OpenDocumentText.12" ShapeID="_x0000_i1025" DrawAspect="Content" ObjectID="_1608379750" r:id="rId16"/>
         </w:object>
       </w:r>
     </w:p>
@@ -5642,12 +5642,12 @@
           <wp:anchor distT="0" distB="0" distL="114300" distR="114300" simplePos="0" relativeHeight="251645440" behindDoc="0" locked="0" layoutInCell="1" allowOverlap="1">
             <wp:simplePos x="0" y="0"/>
             <wp:positionH relativeFrom="column">
-              <wp:posOffset>479425</wp:posOffset>
+              <wp:posOffset>575310</wp:posOffset>
             </wp:positionH>
             <wp:positionV relativeFrom="paragraph">
-              <wp:posOffset>1331595</wp:posOffset>
+              <wp:posOffset>1335405</wp:posOffset>
             </wp:positionV>
-            <wp:extent cx="4794885" cy="3055620"/>
+            <wp:extent cx="4605655" cy="3055620"/>
             <wp:effectExtent l="0" t="0" r="0" b="0"/>
             <wp:wrapTopAndBottom/>
             <wp:docPr id="11" name="Slika 11"/>
@@ -5662,7 +5662,7 @@
                     <pic:cNvPicPr/>
                   </pic:nvPicPr>
                   <pic:blipFill>
-                    <a:blip r:embed="rId21" cstate="print">
+                    <a:blip r:embed="rId21">
                       <a:extLst>
                         <a:ext uri="{28A0092B-C50C-407E-A947-70E740481C1C}">
                           <a14:useLocalDpi xmlns:a14="http://schemas.microsoft.com/office/drawing/2010/main" val="0"/>
@@ -5676,7 +5676,7 @@
                   <pic:spPr>
                     <a:xfrm>
                       <a:off x="0" y="0"/>
-                      <a:ext cx="4794885" cy="3055620"/>
+                      <a:ext cx="4605655" cy="3055620"/>
                     </a:xfrm>
                     <a:prstGeom prst="rect">
                       <a:avLst/>
@@ -5788,12 +5788,12 @@
           <wp:anchor distT="0" distB="0" distL="114300" distR="114300" simplePos="0" relativeHeight="251676160" behindDoc="0" locked="0" layoutInCell="1" allowOverlap="1">
             <wp:simplePos x="0" y="0"/>
             <wp:positionH relativeFrom="column">
-              <wp:posOffset>255905</wp:posOffset>
+              <wp:posOffset>347980</wp:posOffset>
             </wp:positionH>
             <wp:positionV relativeFrom="paragraph">
-              <wp:posOffset>-3810</wp:posOffset>
+              <wp:posOffset>-4445</wp:posOffset>
             </wp:positionV>
-            <wp:extent cx="5236845" cy="3329940"/>
+            <wp:extent cx="5045075" cy="3329940"/>
             <wp:effectExtent l="0" t="0" r="0" b="0"/>
             <wp:wrapTopAndBottom/>
             <wp:docPr id="12" name="Slika 12"/>
@@ -5822,7 +5822,7 @@
                   <pic:spPr>
                     <a:xfrm>
                       <a:off x="0" y="0"/>
-                      <a:ext cx="5236845" cy="3329940"/>
+                      <a:ext cx="5045075" cy="3329940"/>
                     </a:xfrm>
                     <a:prstGeom prst="rect">
                       <a:avLst/>
@@ -6138,13 +6138,7 @@
         <w:rPr>
           <w:rFonts w:asciiTheme="minorHAnsi" w:hAnsiTheme="minorHAnsi" w:cstheme="minorHAnsi"/>
         </w:rPr>
-        <w:t xml:space="preserve">Slika 13. PassLock – </w:t>
-      </w:r>
-      <w:r>
-        <w:rPr>
-          <w:rFonts w:asciiTheme="minorHAnsi" w:hAnsiTheme="minorHAnsi" w:cstheme="minorHAnsi"/>
-        </w:rPr>
-        <w:t>Dodana nova lozinka</w:t>
+        <w:t>Slika 13. PassLock – Dodana nova lozinka</w:t>
       </w:r>
     </w:p>
     <w:p>
@@ -6609,6 +6603,9 @@
       <w:pPr>
         <w:spacing w:line="360" w:lineRule="auto"/>
         <w:jc w:val="both"/>
+        <w:rPr>
+          <w:i/>
+        </w:rPr>
       </w:pPr>
       <w:r>
         <w:rPr>
@@ -6689,8 +6686,41 @@
         <w:t xml:space="preserve"> te su u tom slučaju sve lozinke iz same baze vidljive korisniku, ali i svima drugima</w:t>
       </w:r>
       <w:r>
-        <w:t>, također i onima koji žele takve podatke ukrasti.</w:t>
-      </w:r>
+        <w:t xml:space="preserve"> koji se nalaze u istoj prostoriji što svakako povećava rizik od krađe podataka putem </w:t>
+      </w:r>
+      <w:proofErr w:type="spellStart"/>
+      <w:r>
+        <w:rPr>
+          <w:b/>
+          <w:i/>
+        </w:rPr>
+        <w:t>shoulder</w:t>
+      </w:r>
+      <w:proofErr w:type="spellEnd"/>
+      <w:r>
+        <w:rPr>
+          <w:b/>
+          <w:i/>
+        </w:rPr>
+        <w:t xml:space="preserve"> </w:t>
+      </w:r>
+      <w:proofErr w:type="spellStart"/>
+      <w:r>
+        <w:rPr>
+          <w:b/>
+          <w:i/>
+        </w:rPr>
+        <w:t>surfinga</w:t>
+      </w:r>
+      <w:proofErr w:type="spellEnd"/>
+      <w:r>
+        <w:rPr>
+          <w:i/>
+        </w:rPr>
+        <w:t>.</w:t>
+      </w:r>
+      <w:bookmarkStart w:id="11" w:name="_GoBack"/>
+      <w:bookmarkEnd w:id="11"/>
     </w:p>
     <w:p>
       <w:pPr>
@@ -7026,13 +7056,11 @@
           <w:numId w:val="15"/>
         </w:numPr>
       </w:pPr>
-      <w:bookmarkStart w:id="11" w:name="_Toc534302280"/>
+      <w:bookmarkStart w:id="12" w:name="_Toc534302280"/>
       <w:r>
         <w:lastRenderedPageBreak/>
         <w:t>Literatura</w:t>
       </w:r>
-      <w:bookmarkStart w:id="12" w:name="_GoBack"/>
-      <w:bookmarkEnd w:id="11"/>
       <w:bookmarkEnd w:id="12"/>
     </w:p>
     <w:p/>
@@ -13170,7 +13198,7 @@
 </file>
 
 <file path=customXml/itemProps1.xml><?xml version="1.0" encoding="utf-8"?>
-<ds:datastoreItem xmlns:ds="http://schemas.openxmlformats.org/officeDocument/2006/customXml" ds:itemID="{30246EE2-34A6-44B1-9400-A057534F9703}">
+<ds:datastoreItem xmlns:ds="http://schemas.openxmlformats.org/officeDocument/2006/customXml" ds:itemID="{A09F65AB-9458-4794-A639-90E112D7399D}">
   <ds:schemaRefs>
     <ds:schemaRef ds:uri="http://schemas.openxmlformats.org/officeDocument/2006/bibliography"/>
   </ds:schemaRefs>

</xml_diff>

<commit_message>
Dodan zaključak u dokumentaciju
-
</commit_message>
<xml_diff>
--- a/SIS PassLock - Kraljić, Kristović.docx
+++ b/SIS PassLock - Kraljić, Kristović.docx
@@ -930,7 +930,7 @@
           <w:r>
             <w:fldChar w:fldCharType="separate"/>
           </w:r>
-          <w:hyperlink w:anchor="_Toc534302270" w:history="1">
+          <w:hyperlink w:anchor="_Toc534640339" w:history="1">
             <w:r>
               <w:rPr>
                 <w:rStyle w:val="Hiperveza"/>
@@ -974,7 +974,7 @@
                 <w:noProof/>
                 <w:webHidden/>
               </w:rPr>
-              <w:instrText xml:space="preserve"> PAGEREF _Toc534302270 \h </w:instrText>
+              <w:instrText xml:space="preserve"> PAGEREF _Toc534640339 \h </w:instrText>
             </w:r>
             <w:r>
               <w:rPr>
@@ -1016,7 +1016,7 @@
               <w:lang w:val="en-US" w:eastAsia="en-US"/>
             </w:rPr>
           </w:pPr>
-          <w:hyperlink w:anchor="_Toc534302271" w:history="1">
+          <w:hyperlink w:anchor="_Toc534640340" w:history="1">
             <w:r>
               <w:rPr>
                 <w:rStyle w:val="Hiperveza"/>
@@ -1060,7 +1060,7 @@
                 <w:noProof/>
                 <w:webHidden/>
               </w:rPr>
-              <w:instrText xml:space="preserve"> PAGEREF _Toc534302271 \h </w:instrText>
+              <w:instrText xml:space="preserve"> PAGEREF _Toc534640340 \h </w:instrText>
             </w:r>
             <w:r>
               <w:rPr>
@@ -1102,7 +1102,7 @@
               <w:lang w:val="en-US" w:eastAsia="en-US"/>
             </w:rPr>
           </w:pPr>
-          <w:hyperlink w:anchor="_Toc534302272" w:history="1">
+          <w:hyperlink w:anchor="_Toc534640341" w:history="1">
             <w:r>
               <w:rPr>
                 <w:rStyle w:val="Hiperveza"/>
@@ -1129,7 +1129,7 @@
                 <w:noProof/>
                 <w:webHidden/>
               </w:rPr>
-              <w:instrText xml:space="preserve"> PAGEREF _Toc534302272 \h </w:instrText>
+              <w:instrText xml:space="preserve"> PAGEREF _Toc534640341 \h </w:instrText>
             </w:r>
             <w:r>
               <w:rPr>
@@ -1171,7 +1171,7 @@
               <w:lang w:val="en-US" w:eastAsia="en-US"/>
             </w:rPr>
           </w:pPr>
-          <w:hyperlink w:anchor="_Toc534302273" w:history="1">
+          <w:hyperlink w:anchor="_Toc534640342" w:history="1">
             <w:r>
               <w:rPr>
                 <w:rStyle w:val="Hiperveza"/>
@@ -1198,7 +1198,7 @@
                 <w:noProof/>
                 <w:webHidden/>
               </w:rPr>
-              <w:instrText xml:space="preserve"> PAGEREF _Toc534302273 \h </w:instrText>
+              <w:instrText xml:space="preserve"> PAGEREF _Toc534640342 \h </w:instrText>
             </w:r>
             <w:r>
               <w:rPr>
@@ -1228,6 +1228,8 @@
               <w:fldChar w:fldCharType="end"/>
             </w:r>
           </w:hyperlink>
+          <w:bookmarkStart w:id="0" w:name="_GoBack"/>
+          <w:bookmarkEnd w:id="0"/>
         </w:p>
         <w:p>
           <w:pPr>
@@ -1240,7 +1242,7 @@
               <w:lang w:val="en-US" w:eastAsia="en-US"/>
             </w:rPr>
           </w:pPr>
-          <w:hyperlink w:anchor="_Toc534302274" w:history="1">
+          <w:hyperlink w:anchor="_Toc534640343" w:history="1">
             <w:r>
               <w:rPr>
                 <w:rStyle w:val="Hiperveza"/>
@@ -1267,7 +1269,7 @@
                 <w:noProof/>
                 <w:webHidden/>
               </w:rPr>
-              <w:instrText xml:space="preserve"> PAGEREF _Toc534302274 \h </w:instrText>
+              <w:instrText xml:space="preserve"> PAGEREF _Toc534640343 \h </w:instrText>
             </w:r>
             <w:r>
               <w:rPr>
@@ -1309,7 +1311,7 @@
               <w:lang w:val="en-US" w:eastAsia="en-US"/>
             </w:rPr>
           </w:pPr>
-          <w:hyperlink w:anchor="_Toc534302275" w:history="1">
+          <w:hyperlink w:anchor="_Toc534640344" w:history="1">
             <w:r>
               <w:rPr>
                 <w:rStyle w:val="Hiperveza"/>
@@ -1353,7 +1355,7 @@
                 <w:noProof/>
                 <w:webHidden/>
               </w:rPr>
-              <w:instrText xml:space="preserve"> PAGEREF _Toc534302275 \h </w:instrText>
+              <w:instrText xml:space="preserve"> PAGEREF _Toc534640344 \h </w:instrText>
             </w:r>
             <w:r>
               <w:rPr>
@@ -1395,7 +1397,7 @@
               <w:lang w:val="en-US" w:eastAsia="en-US"/>
             </w:rPr>
           </w:pPr>
-          <w:hyperlink w:anchor="_Toc534302276" w:history="1">
+          <w:hyperlink w:anchor="_Toc534640345" w:history="1">
             <w:r>
               <w:rPr>
                 <w:rStyle w:val="Hiperveza"/>
@@ -1422,7 +1424,7 @@
                 <w:noProof/>
                 <w:webHidden/>
               </w:rPr>
-              <w:instrText xml:space="preserve"> PAGEREF _Toc534302276 \h </w:instrText>
+              <w:instrText xml:space="preserve"> PAGEREF _Toc534640345 \h </w:instrText>
             </w:r>
             <w:r>
               <w:rPr>
@@ -1464,7 +1466,7 @@
               <w:lang w:val="en-US" w:eastAsia="en-US"/>
             </w:rPr>
           </w:pPr>
-          <w:hyperlink w:anchor="_Toc534302277" w:history="1">
+          <w:hyperlink w:anchor="_Toc534640346" w:history="1">
             <w:r>
               <w:rPr>
                 <w:rStyle w:val="Hiperveza"/>
@@ -1491,7 +1493,7 @@
                 <w:noProof/>
                 <w:webHidden/>
               </w:rPr>
-              <w:instrText xml:space="preserve"> PAGEREF _Toc534302277 \h </w:instrText>
+              <w:instrText xml:space="preserve"> PAGEREF _Toc534640346 \h </w:instrText>
             </w:r>
             <w:r>
               <w:rPr>
@@ -1533,7 +1535,7 @@
               <w:lang w:val="en-US" w:eastAsia="en-US"/>
             </w:rPr>
           </w:pPr>
-          <w:hyperlink w:anchor="_Toc534302278" w:history="1">
+          <w:hyperlink w:anchor="_Toc534640347" w:history="1">
             <w:r>
               <w:rPr>
                 <w:rStyle w:val="Hiperveza"/>
@@ -1560,7 +1562,7 @@
                 <w:noProof/>
                 <w:webHidden/>
               </w:rPr>
-              <w:instrText xml:space="preserve"> PAGEREF _Toc534302278 \h </w:instrText>
+              <w:instrText xml:space="preserve"> PAGEREF _Toc534640347 \h </w:instrText>
             </w:r>
             <w:r>
               <w:rPr>
@@ -1602,7 +1604,7 @@
               <w:lang w:val="en-US" w:eastAsia="en-US"/>
             </w:rPr>
           </w:pPr>
-          <w:hyperlink w:anchor="_Toc534302279" w:history="1">
+          <w:hyperlink w:anchor="_Toc534640348" w:history="1">
             <w:r>
               <w:rPr>
                 <w:rStyle w:val="Hiperveza"/>
@@ -1646,7 +1648,7 @@
                 <w:noProof/>
                 <w:webHidden/>
               </w:rPr>
-              <w:instrText xml:space="preserve"> PAGEREF _Toc534302279 \h </w:instrText>
+              <w:instrText xml:space="preserve"> PAGEREF _Toc534640348 \h </w:instrText>
             </w:r>
             <w:r>
               <w:rPr>
@@ -1688,13 +1690,99 @@
               <w:lang w:val="en-US" w:eastAsia="en-US"/>
             </w:rPr>
           </w:pPr>
-          <w:hyperlink w:anchor="_Toc534302280" w:history="1">
+          <w:hyperlink w:anchor="_Toc534640349" w:history="1">
             <w:r>
               <w:rPr>
                 <w:rStyle w:val="Hiperveza"/>
                 <w:noProof/>
               </w:rPr>
               <w:t>5.</w:t>
+            </w:r>
+            <w:r>
+              <w:rPr>
+                <w:rFonts w:asciiTheme="minorHAnsi" w:eastAsiaTheme="minorEastAsia" w:hAnsiTheme="minorHAnsi" w:cstheme="minorBidi"/>
+                <w:noProof/>
+                <w:sz w:val="22"/>
+                <w:szCs w:val="22"/>
+                <w:lang w:val="en-US" w:eastAsia="en-US"/>
+              </w:rPr>
+              <w:tab/>
+            </w:r>
+            <w:r>
+              <w:rPr>
+                <w:rStyle w:val="Hiperveza"/>
+                <w:noProof/>
+              </w:rPr>
+              <w:t>Zaključak</w:t>
+            </w:r>
+            <w:r>
+              <w:rPr>
+                <w:noProof/>
+                <w:webHidden/>
+              </w:rPr>
+              <w:tab/>
+            </w:r>
+            <w:r>
+              <w:rPr>
+                <w:noProof/>
+                <w:webHidden/>
+              </w:rPr>
+              <w:fldChar w:fldCharType="begin"/>
+            </w:r>
+            <w:r>
+              <w:rPr>
+                <w:noProof/>
+                <w:webHidden/>
+              </w:rPr>
+              <w:instrText xml:space="preserve"> PAGEREF _Toc534640349 \h </w:instrText>
+            </w:r>
+            <w:r>
+              <w:rPr>
+                <w:noProof/>
+                <w:webHidden/>
+              </w:rPr>
+            </w:r>
+            <w:r>
+              <w:rPr>
+                <w:noProof/>
+                <w:webHidden/>
+              </w:rPr>
+              <w:fldChar w:fldCharType="separate"/>
+            </w:r>
+            <w:r>
+              <w:rPr>
+                <w:noProof/>
+                <w:webHidden/>
+              </w:rPr>
+              <w:t>16</w:t>
+            </w:r>
+            <w:r>
+              <w:rPr>
+                <w:noProof/>
+                <w:webHidden/>
+              </w:rPr>
+              <w:fldChar w:fldCharType="end"/>
+            </w:r>
+          </w:hyperlink>
+        </w:p>
+        <w:p>
+          <w:pPr>
+            <w:pStyle w:val="Sadraj1"/>
+            <w:rPr>
+              <w:rFonts w:asciiTheme="minorHAnsi" w:eastAsiaTheme="minorEastAsia" w:hAnsiTheme="minorHAnsi" w:cstheme="minorBidi"/>
+              <w:noProof/>
+              <w:sz w:val="22"/>
+              <w:szCs w:val="22"/>
+              <w:lang w:val="en-US" w:eastAsia="en-US"/>
+            </w:rPr>
+          </w:pPr>
+          <w:hyperlink w:anchor="_Toc534640350" w:history="1">
+            <w:r>
+              <w:rPr>
+                <w:rStyle w:val="Hiperveza"/>
+                <w:noProof/>
+              </w:rPr>
+              <w:t>6.</w:t>
             </w:r>
             <w:r>
               <w:rPr>
@@ -1732,7 +1820,7 @@
                 <w:noProof/>
                 <w:webHidden/>
               </w:rPr>
-              <w:instrText xml:space="preserve"> PAGEREF _Toc534302280 \h </w:instrText>
+              <w:instrText xml:space="preserve"> PAGEREF _Toc534640350 \h </w:instrText>
             </w:r>
             <w:r>
               <w:rPr>
@@ -1752,7 +1840,7 @@
                 <w:noProof/>
                 <w:webHidden/>
               </w:rPr>
-              <w:t>16</w:t>
+              <w:t>17</w:t>
             </w:r>
             <w:r>
               <w:rPr>
@@ -1840,7 +1928,7 @@
         </w:numPr>
         <w:spacing w:before="0"/>
       </w:pPr>
-      <w:bookmarkStart w:id="0" w:name="_Toc534302270"/>
+      <w:bookmarkStart w:id="1" w:name="_Toc534640339"/>
       <w:r>
         <w:lastRenderedPageBreak/>
         <w:t>Ideja</w:t>
@@ -1848,7 +1936,7 @@
       <w:r>
         <w:t xml:space="preserve"> projekta</w:t>
       </w:r>
-      <w:bookmarkEnd w:id="0"/>
+      <w:bookmarkEnd w:id="1"/>
     </w:p>
     <w:p/>
     <w:p>
@@ -1892,8 +1980,9 @@
         <w:rPr>
           <w:rFonts w:asciiTheme="minorHAnsi" w:hAnsiTheme="minorHAnsi" w:cstheme="minorHAnsi"/>
         </w:rPr>
-        <w:t xml:space="preserve">Nadahnuti tom idejom i misli, odlučili smo se napraviti jednostavnu aplikaciju koja bi mogla svakome od nas povećati mjere opreza, odnosno smanjiti konkretne rizike na jednu nižu razinu – odlučili smo se napraviti </w:t>
-      </w:r>
+        <w:t xml:space="preserve">Nadahnuti tom idejom i misli, odlučili smo se napraviti jednostavnu aplikaciju koja bi mogla svakome od nas povećati mjere opreza, odnosno smanjiti konkretne rizike na jednu nižu razinu – odlučili smo napraviti </w:t>
+      </w:r>
+      <w:proofErr w:type="spellStart"/>
       <w:r>
         <w:rPr>
           <w:rFonts w:asciiTheme="minorHAnsi" w:hAnsiTheme="minorHAnsi" w:cstheme="minorHAnsi"/>
@@ -1901,6 +1990,7 @@
         </w:rPr>
         <w:t>PassLock</w:t>
       </w:r>
+      <w:proofErr w:type="spellEnd"/>
       <w:r>
         <w:rPr>
           <w:rFonts w:asciiTheme="minorHAnsi" w:hAnsiTheme="minorHAnsi" w:cstheme="minorHAnsi"/>
@@ -2175,17 +2265,18 @@
         </w:numPr>
         <w:spacing w:before="0"/>
       </w:pPr>
-      <w:bookmarkStart w:id="1" w:name="_Toc534302271"/>
+      <w:bookmarkStart w:id="2" w:name="_Toc534640340"/>
       <w:r>
         <w:lastRenderedPageBreak/>
         <w:t>Slične aplikacije</w:t>
       </w:r>
-      <w:bookmarkEnd w:id="1"/>
+      <w:bookmarkEnd w:id="2"/>
     </w:p>
     <w:p/>
     <w:p>
       <w:pPr>
         <w:spacing w:line="360" w:lineRule="auto"/>
+        <w:ind w:firstLine="360"/>
         <w:jc w:val="both"/>
         <w:rPr>
           <w:rFonts w:asciiTheme="minorHAnsi" w:hAnsiTheme="minorHAnsi" w:cstheme="minorHAnsi"/>
@@ -2304,6 +2395,7 @@
     <w:p>
       <w:pPr>
         <w:spacing w:line="360" w:lineRule="auto"/>
+        <w:ind w:firstLine="360"/>
         <w:jc w:val="both"/>
         <w:rPr>
           <w:rFonts w:asciiTheme="minorHAnsi" w:hAnsiTheme="minorHAnsi" w:cstheme="minorHAnsi"/>
@@ -2346,7 +2438,7 @@
       <w:pPr>
         <w:pStyle w:val="Naslov2"/>
       </w:pPr>
-      <w:bookmarkStart w:id="2" w:name="_Toc534302272"/>
+      <w:bookmarkStart w:id="3" w:name="_Toc534640341"/>
       <w:r>
         <w:t xml:space="preserve">2.1 </w:t>
       </w:r>
@@ -2354,7 +2446,7 @@
       <w:r>
         <w:t>LastPass</w:t>
       </w:r>
-      <w:bookmarkEnd w:id="2"/>
+      <w:bookmarkEnd w:id="3"/>
       <w:proofErr w:type="spellEnd"/>
     </w:p>
     <w:p>
@@ -2876,7 +2968,7 @@
       <w:pPr>
         <w:pStyle w:val="Naslov2"/>
       </w:pPr>
-      <w:bookmarkStart w:id="3" w:name="_Toc534302273"/>
+      <w:bookmarkStart w:id="4" w:name="_Toc534640342"/>
       <w:r>
         <w:t xml:space="preserve">2.2 </w:t>
       </w:r>
@@ -2884,7 +2976,7 @@
       <w:r>
         <w:t>KeePass</w:t>
       </w:r>
-      <w:bookmarkEnd w:id="3"/>
+      <w:bookmarkEnd w:id="4"/>
       <w:proofErr w:type="spellEnd"/>
     </w:p>
     <w:p/>
@@ -3332,7 +3424,7 @@
       <w:pPr>
         <w:pStyle w:val="Naslov2"/>
       </w:pPr>
-      <w:bookmarkStart w:id="4" w:name="_Toc534302274"/>
+      <w:bookmarkStart w:id="5" w:name="_Toc534640343"/>
       <w:r>
         <w:t xml:space="preserve">2.3 </w:t>
       </w:r>
@@ -3340,7 +3432,7 @@
       <w:r>
         <w:t>StickyPassword</w:t>
       </w:r>
-      <w:bookmarkEnd w:id="4"/>
+      <w:bookmarkEnd w:id="5"/>
       <w:proofErr w:type="spellEnd"/>
     </w:p>
     <w:p/>
@@ -3693,12 +3785,12 @@
         </w:numPr>
         <w:spacing w:before="0"/>
       </w:pPr>
-      <w:bookmarkStart w:id="5" w:name="_Toc534302275"/>
+      <w:bookmarkStart w:id="6" w:name="_Toc534640344"/>
       <w:r>
         <w:lastRenderedPageBreak/>
         <w:t>Korištene tehnologije</w:t>
       </w:r>
-      <w:bookmarkEnd w:id="5"/>
+      <w:bookmarkEnd w:id="6"/>
     </w:p>
     <w:p/>
     <w:p>
@@ -3720,7 +3812,7 @@
       <w:pPr>
         <w:pStyle w:val="Naslov2"/>
       </w:pPr>
-      <w:bookmarkStart w:id="6" w:name="_Toc534302276"/>
+      <w:bookmarkStart w:id="7" w:name="_Toc534640345"/>
       <w:r>
         <w:t xml:space="preserve">3.1 </w:t>
       </w:r>
@@ -3732,7 +3824,7 @@
       <w:r>
         <w:t xml:space="preserve"> Studio 2017 (C#, .NET Framework)</w:t>
       </w:r>
-      <w:bookmarkEnd w:id="6"/>
+      <w:bookmarkEnd w:id="7"/>
     </w:p>
     <w:p/>
     <w:p>
@@ -4580,11 +4672,11 @@
       <w:pPr>
         <w:pStyle w:val="Naslov2"/>
       </w:pPr>
-      <w:bookmarkStart w:id="7" w:name="_Toc534302277"/>
+      <w:bookmarkStart w:id="8" w:name="_Toc534640346"/>
       <w:r>
         <w:t>3.2 SQLite</w:t>
       </w:r>
-      <w:bookmarkEnd w:id="7"/>
+      <w:bookmarkEnd w:id="8"/>
     </w:p>
     <w:p/>
     <w:p>
@@ -4821,7 +4913,7 @@
       <w:pPr>
         <w:pStyle w:val="Naslov2"/>
       </w:pPr>
-      <w:bookmarkStart w:id="8" w:name="_Toc534302278"/>
+      <w:bookmarkStart w:id="9" w:name="_Toc534640347"/>
       <w:r>
         <w:lastRenderedPageBreak/>
         <w:t>3.3 SHA256</w:t>
@@ -4840,7 +4932,7 @@
       <w:r>
         <w:t>algoritam</w:t>
       </w:r>
-      <w:bookmarkEnd w:id="8"/>
+      <w:bookmarkEnd w:id="9"/>
     </w:p>
     <w:p>
       <w:pPr>
@@ -5001,8 +5093,8 @@
         <w:t>Primjer kriptiranja praznog znaka ili razmaka:</w:t>
       </w:r>
     </w:p>
-    <w:bookmarkStart w:id="9" w:name="_MON_1605565359"/>
-    <w:bookmarkEnd w:id="9"/>
+    <w:bookmarkStart w:id="10" w:name="_MON_1605565359"/>
+    <w:bookmarkEnd w:id="10"/>
     <w:p>
       <w:pPr>
         <w:spacing w:line="360" w:lineRule="auto"/>
@@ -5029,10 +5121,10 @@
             <v:path o:extrusionok="f" gradientshapeok="t" o:connecttype="rect"/>
             <o:lock v:ext="edit" aspectratio="t"/>
           </v:shapetype>
-          <v:shape id="_x0000_i1025" type="#_x0000_t75" style="width:456.75pt;height:78.75pt" o:ole="">
+          <v:shape id="_x0000_i1025" type="#_x0000_t75" style="width:456.6pt;height:78.6pt" o:ole="">
             <v:imagedata r:id="rId15" o:title=""/>
           </v:shape>
-          <o:OLEObject Type="Embed" ProgID="Word.OpenDocumentText.12" ShapeID="_x0000_i1025" DrawAspect="Content" ObjectID="_1608379750" r:id="rId16"/>
+          <o:OLEObject Type="Embed" ProgID="Word.OpenDocumentText.12" ShapeID="_x0000_i1025" DrawAspect="Content" ObjectID="_1608382169" r:id="rId16"/>
         </w:object>
       </w:r>
     </w:p>
@@ -5061,12 +5153,12 @@
           <w:numId w:val="15"/>
         </w:numPr>
       </w:pPr>
-      <w:bookmarkStart w:id="10" w:name="_Toc534302279"/>
+      <w:bookmarkStart w:id="11" w:name="_Toc534640348"/>
       <w:r>
         <w:lastRenderedPageBreak/>
         <w:t>PassLock aplikacija</w:t>
       </w:r>
-      <w:bookmarkEnd w:id="10"/>
+      <w:bookmarkEnd w:id="11"/>
     </w:p>
     <w:p/>
     <w:p>
@@ -6719,8 +6811,6 @@
         </w:rPr>
         <w:t>.</w:t>
       </w:r>
-      <w:bookmarkStart w:id="11" w:name="_GoBack"/>
-      <w:bookmarkEnd w:id="11"/>
     </w:p>
     <w:p>
       <w:pPr>
@@ -7056,12 +7146,293 @@
           <w:numId w:val="15"/>
         </w:numPr>
       </w:pPr>
-      <w:bookmarkStart w:id="12" w:name="_Toc534302280"/>
+      <w:bookmarkStart w:id="12" w:name="_Toc534640349"/>
+      <w:r>
+        <w:lastRenderedPageBreak/>
+        <w:t>Zaključak</w:t>
+      </w:r>
+      <w:bookmarkEnd w:id="12"/>
+    </w:p>
+    <w:p>
+      <w:pPr>
+        <w:spacing w:line="360" w:lineRule="auto"/>
+        <w:ind w:left="360" w:firstLine="348"/>
+        <w:jc w:val="both"/>
+      </w:pPr>
+    </w:p>
+    <w:p>
+      <w:pPr>
+        <w:spacing w:after="240" w:line="360" w:lineRule="auto"/>
+        <w:ind w:left="360" w:firstLine="348"/>
+        <w:jc w:val="both"/>
+      </w:pPr>
+      <w:r>
+        <w:t xml:space="preserve">Kreiranje </w:t>
+      </w:r>
+      <w:proofErr w:type="spellStart"/>
+      <w:r>
+        <w:t>PassLock</w:t>
+      </w:r>
+      <w:proofErr w:type="spellEnd"/>
+      <w:r>
+        <w:t xml:space="preserve"> aplikacije je bilo vrlo zanimljivo i korisno, budući da smo naučili kako se koristi SHA256 kriptografija u </w:t>
+      </w:r>
+      <w:proofErr w:type="spellStart"/>
+      <w:r>
+        <w:t>Visual</w:t>
+      </w:r>
+      <w:proofErr w:type="spellEnd"/>
+      <w:r>
+        <w:t xml:space="preserve"> Studio-u</w:t>
+      </w:r>
+      <w:r>
+        <w:t xml:space="preserve"> te smo tu istu kriptografiju primijenili u praksi gdje možemo takav tip aplikacije </w:t>
+      </w:r>
+      <w:r>
+        <w:t xml:space="preserve">koristiti </w:t>
+      </w:r>
+      <w:r>
+        <w:t>u osobne.</w:t>
+      </w:r>
+    </w:p>
+    <w:p>
+      <w:pPr>
+        <w:spacing w:after="240" w:line="360" w:lineRule="auto"/>
+        <w:ind w:left="360" w:firstLine="348"/>
+        <w:jc w:val="both"/>
+      </w:pPr>
+      <w:r>
+        <w:t>U sam projekt bi jedino dodali spremanje podataka u neku vanjsku bazu (</w:t>
+      </w:r>
+      <w:proofErr w:type="spellStart"/>
+      <w:r>
+        <w:t>Cloud</w:t>
+      </w:r>
+      <w:proofErr w:type="spellEnd"/>
+      <w:r>
+        <w:t xml:space="preserve">) kako to rade profesionalna poduzeća, no to zahtjeva dodatne resurse i sa sobom nosi nove rizike kao što su npr. rušenje servera, </w:t>
+      </w:r>
+      <w:proofErr w:type="spellStart"/>
+      <w:r>
+        <w:t>hakiranje</w:t>
+      </w:r>
+      <w:proofErr w:type="spellEnd"/>
+      <w:r>
+        <w:t xml:space="preserve"> i slično. U ovakvom slučaju su podaci kod nas u privatnom vlasništvu te samo </w:t>
+      </w:r>
+      <w:r>
+        <w:t>m</w:t>
+      </w:r>
+      <w:r>
+        <w:t xml:space="preserve">i imamo pristup njima. </w:t>
+      </w:r>
+    </w:p>
+    <w:p>
+      <w:pPr>
+        <w:spacing w:after="240" w:line="360" w:lineRule="auto"/>
+        <w:ind w:left="360" w:firstLine="348"/>
+        <w:jc w:val="both"/>
+      </w:pPr>
+      <w:r>
+        <w:t xml:space="preserve">Kako bi imali pristup svojim podacima bilo gdje i bilo kada potrebno je bazu podataka postaviti na USB ili drugi prijenosni medij te onda možemo pristupiti lozinkama s nekog drugog radnog mjesta, također svi podaci su zaštićeni od </w:t>
+      </w:r>
+      <w:proofErr w:type="spellStart"/>
+      <w:r>
+        <w:rPr>
+          <w:i/>
+        </w:rPr>
+        <w:t>shoulder</w:t>
+      </w:r>
+      <w:proofErr w:type="spellEnd"/>
+      <w:r>
+        <w:rPr>
+          <w:i/>
+        </w:rPr>
+        <w:t xml:space="preserve"> </w:t>
+      </w:r>
+      <w:proofErr w:type="spellStart"/>
+      <w:r>
+        <w:rPr>
+          <w:i/>
+        </w:rPr>
+        <w:t>surfinga</w:t>
+      </w:r>
+      <w:proofErr w:type="spellEnd"/>
+      <w:r>
+        <w:t>.</w:t>
+      </w:r>
+    </w:p>
+    <w:p>
+      <w:pPr>
+        <w:spacing w:line="360" w:lineRule="auto"/>
+        <w:ind w:left="360" w:firstLine="348"/>
+        <w:jc w:val="both"/>
+      </w:pPr>
+    </w:p>
+    <w:p>
+      <w:pPr>
+        <w:ind w:left="360"/>
+        <w:jc w:val="both"/>
+      </w:pPr>
+    </w:p>
+    <w:p>
+      <w:pPr>
+        <w:ind w:left="360"/>
+        <w:jc w:val="both"/>
+      </w:pPr>
+    </w:p>
+    <w:p>
+      <w:pPr>
+        <w:ind w:left="360"/>
+        <w:jc w:val="both"/>
+      </w:pPr>
+    </w:p>
+    <w:p>
+      <w:pPr>
+        <w:ind w:left="360"/>
+        <w:jc w:val="both"/>
+      </w:pPr>
+    </w:p>
+    <w:p>
+      <w:pPr>
+        <w:ind w:left="360"/>
+        <w:jc w:val="both"/>
+      </w:pPr>
+    </w:p>
+    <w:p>
+      <w:pPr>
+        <w:ind w:left="360"/>
+        <w:jc w:val="both"/>
+      </w:pPr>
+    </w:p>
+    <w:p>
+      <w:pPr>
+        <w:ind w:left="360"/>
+        <w:jc w:val="both"/>
+      </w:pPr>
+    </w:p>
+    <w:p>
+      <w:pPr>
+        <w:ind w:left="360"/>
+        <w:jc w:val="both"/>
+      </w:pPr>
+    </w:p>
+    <w:p>
+      <w:pPr>
+        <w:ind w:left="360"/>
+        <w:jc w:val="both"/>
+      </w:pPr>
+    </w:p>
+    <w:p>
+      <w:pPr>
+        <w:ind w:left="360"/>
+        <w:jc w:val="both"/>
+      </w:pPr>
+    </w:p>
+    <w:p>
+      <w:pPr>
+        <w:ind w:left="360"/>
+        <w:jc w:val="both"/>
+      </w:pPr>
+    </w:p>
+    <w:p>
+      <w:pPr>
+        <w:ind w:left="360"/>
+        <w:jc w:val="both"/>
+      </w:pPr>
+    </w:p>
+    <w:p>
+      <w:pPr>
+        <w:ind w:left="360"/>
+        <w:jc w:val="both"/>
+      </w:pPr>
+    </w:p>
+    <w:p>
+      <w:pPr>
+        <w:ind w:left="360"/>
+        <w:jc w:val="both"/>
+      </w:pPr>
+    </w:p>
+    <w:p>
+      <w:pPr>
+        <w:ind w:left="360"/>
+        <w:jc w:val="both"/>
+      </w:pPr>
+    </w:p>
+    <w:p>
+      <w:pPr>
+        <w:ind w:left="360"/>
+        <w:jc w:val="both"/>
+      </w:pPr>
+    </w:p>
+    <w:p>
+      <w:pPr>
+        <w:ind w:left="360"/>
+        <w:jc w:val="both"/>
+      </w:pPr>
+    </w:p>
+    <w:p>
+      <w:pPr>
+        <w:ind w:left="360"/>
+        <w:jc w:val="both"/>
+      </w:pPr>
+    </w:p>
+    <w:p>
+      <w:pPr>
+        <w:ind w:left="360"/>
+        <w:jc w:val="both"/>
+      </w:pPr>
+    </w:p>
+    <w:p>
+      <w:pPr>
+        <w:ind w:left="360"/>
+        <w:jc w:val="both"/>
+      </w:pPr>
+    </w:p>
+    <w:p>
+      <w:pPr>
+        <w:ind w:left="360"/>
+        <w:jc w:val="both"/>
+      </w:pPr>
+    </w:p>
+    <w:p>
+      <w:pPr>
+        <w:ind w:left="360"/>
+        <w:jc w:val="both"/>
+      </w:pPr>
+    </w:p>
+    <w:p>
+      <w:pPr>
+        <w:ind w:left="360"/>
+        <w:jc w:val="both"/>
+      </w:pPr>
+    </w:p>
+    <w:p>
+      <w:pPr>
+        <w:ind w:left="360"/>
+        <w:jc w:val="both"/>
+      </w:pPr>
+    </w:p>
+    <w:p>
+      <w:pPr>
+        <w:ind w:left="360"/>
+        <w:jc w:val="both"/>
+      </w:pPr>
+    </w:p>
+    <w:p>
+      <w:pPr>
+        <w:pStyle w:val="Naslov1"/>
+        <w:numPr>
+          <w:ilvl w:val="0"/>
+          <w:numId w:val="15"/>
+        </w:numPr>
+      </w:pPr>
+      <w:bookmarkStart w:id="13" w:name="_Toc534640350"/>
       <w:r>
         <w:lastRenderedPageBreak/>
         <w:t>Literatura</w:t>
       </w:r>
-      <w:bookmarkEnd w:id="12"/>
+      <w:bookmarkEnd w:id="13"/>
     </w:p>
     <w:p/>
     <w:p>
@@ -13198,7 +13569,7 @@
 </file>
 
 <file path=customXml/itemProps1.xml><?xml version="1.0" encoding="utf-8"?>
-<ds:datastoreItem xmlns:ds="http://schemas.openxmlformats.org/officeDocument/2006/customXml" ds:itemID="{A09F65AB-9458-4794-A639-90E112D7399D}">
+<ds:datastoreItem xmlns:ds="http://schemas.openxmlformats.org/officeDocument/2006/customXml" ds:itemID="{DF70DF91-6E11-448A-8B8E-F33857A3AC0A}">
   <ds:schemaRefs>
     <ds:schemaRef ds:uri="http://schemas.openxmlformats.org/officeDocument/2006/bibliography"/>
   </ds:schemaRefs>

</xml_diff>

<commit_message>
Ažurirane slike u dokumentaciji
Ažurirane slike u dokumentaciji nakon update-a za shoulder surfing

Co-Authored-By: Fabijan <fkraljic@users.noreply.github.com>
</commit_message>
<xml_diff>
--- a/SIS PassLock - Kraljić, Kristović.docx
+++ b/SIS PassLock - Kraljić, Kristović.docx
@@ -547,18 +547,8 @@
             <w:rFonts w:ascii="Arial" w:hAnsi="Arial" w:cs="Arial"/>
             <w:b/>
           </w:rPr>
-          <w:t>/</w:t>
+          <w:t>/PassLock</w:t>
         </w:r>
-        <w:proofErr w:type="spellStart"/>
-        <w:r>
-          <w:rPr>
-            <w:rStyle w:val="Hiperveza"/>
-            <w:rFonts w:ascii="Arial" w:hAnsi="Arial" w:cs="Arial"/>
-            <w:b/>
-          </w:rPr>
-          <w:t>PassLock</w:t>
-        </w:r>
-        <w:proofErr w:type="spellEnd"/>
       </w:hyperlink>
     </w:p>
     <w:p>
@@ -1228,8 +1218,6 @@
               <w:fldChar w:fldCharType="end"/>
             </w:r>
           </w:hyperlink>
-          <w:bookmarkStart w:id="0" w:name="_GoBack"/>
-          <w:bookmarkEnd w:id="0"/>
         </w:p>
         <w:p>
           <w:pPr>
@@ -1928,7 +1916,7 @@
         </w:numPr>
         <w:spacing w:before="0"/>
       </w:pPr>
-      <w:bookmarkStart w:id="1" w:name="_Toc534640339"/>
+      <w:bookmarkStart w:id="0" w:name="_Toc534640339"/>
       <w:r>
         <w:lastRenderedPageBreak/>
         <w:t>Ideja</w:t>
@@ -1936,7 +1924,7 @@
       <w:r>
         <w:t xml:space="preserve"> projekta</w:t>
       </w:r>
-      <w:bookmarkEnd w:id="1"/>
+      <w:bookmarkEnd w:id="0"/>
     </w:p>
     <w:p/>
     <w:p>
@@ -1982,7 +1970,6 @@
         </w:rPr>
         <w:t xml:space="preserve">Nadahnuti tom idejom i misli, odlučili smo se napraviti jednostavnu aplikaciju koja bi mogla svakome od nas povećati mjere opreza, odnosno smanjiti konkretne rizike na jednu nižu razinu – odlučili smo napraviti </w:t>
       </w:r>
-      <w:proofErr w:type="spellStart"/>
       <w:r>
         <w:rPr>
           <w:rFonts w:asciiTheme="minorHAnsi" w:hAnsiTheme="minorHAnsi" w:cstheme="minorHAnsi"/>
@@ -1990,7 +1977,6 @@
         </w:rPr>
         <w:t>PassLock</w:t>
       </w:r>
-      <w:proofErr w:type="spellEnd"/>
       <w:r>
         <w:rPr>
           <w:rFonts w:asciiTheme="minorHAnsi" w:hAnsiTheme="minorHAnsi" w:cstheme="minorHAnsi"/>
@@ -2265,12 +2251,12 @@
         </w:numPr>
         <w:spacing w:before="0"/>
       </w:pPr>
-      <w:bookmarkStart w:id="2" w:name="_Toc534640340"/>
+      <w:bookmarkStart w:id="1" w:name="_Toc534640340"/>
       <w:r>
         <w:lastRenderedPageBreak/>
         <w:t>Slične aplikacije</w:t>
       </w:r>
-      <w:bookmarkEnd w:id="2"/>
+      <w:bookmarkEnd w:id="1"/>
     </w:p>
     <w:p/>
     <w:p>
@@ -2438,7 +2424,7 @@
       <w:pPr>
         <w:pStyle w:val="Naslov2"/>
       </w:pPr>
-      <w:bookmarkStart w:id="3" w:name="_Toc534640341"/>
+      <w:bookmarkStart w:id="2" w:name="_Toc534640341"/>
       <w:r>
         <w:t xml:space="preserve">2.1 </w:t>
       </w:r>
@@ -2446,7 +2432,7 @@
       <w:r>
         <w:t>LastPass</w:t>
       </w:r>
-      <w:bookmarkEnd w:id="3"/>
+      <w:bookmarkEnd w:id="2"/>
       <w:proofErr w:type="spellEnd"/>
     </w:p>
     <w:p>
@@ -2968,7 +2954,7 @@
       <w:pPr>
         <w:pStyle w:val="Naslov2"/>
       </w:pPr>
-      <w:bookmarkStart w:id="4" w:name="_Toc534640342"/>
+      <w:bookmarkStart w:id="3" w:name="_Toc534640342"/>
       <w:r>
         <w:t xml:space="preserve">2.2 </w:t>
       </w:r>
@@ -2976,7 +2962,7 @@
       <w:r>
         <w:t>KeePass</w:t>
       </w:r>
-      <w:bookmarkEnd w:id="4"/>
+      <w:bookmarkEnd w:id="3"/>
       <w:proofErr w:type="spellEnd"/>
     </w:p>
     <w:p/>
@@ -3424,7 +3410,7 @@
       <w:pPr>
         <w:pStyle w:val="Naslov2"/>
       </w:pPr>
-      <w:bookmarkStart w:id="5" w:name="_Toc534640343"/>
+      <w:bookmarkStart w:id="4" w:name="_Toc534640343"/>
       <w:r>
         <w:t xml:space="preserve">2.3 </w:t>
       </w:r>
@@ -3432,7 +3418,7 @@
       <w:r>
         <w:t>StickyPassword</w:t>
       </w:r>
-      <w:bookmarkEnd w:id="5"/>
+      <w:bookmarkEnd w:id="4"/>
       <w:proofErr w:type="spellEnd"/>
     </w:p>
     <w:p/>
@@ -3785,12 +3771,12 @@
         </w:numPr>
         <w:spacing w:before="0"/>
       </w:pPr>
-      <w:bookmarkStart w:id="6" w:name="_Toc534640344"/>
+      <w:bookmarkStart w:id="5" w:name="_Toc534640344"/>
       <w:r>
         <w:lastRenderedPageBreak/>
         <w:t>Korištene tehnologije</w:t>
       </w:r>
-      <w:bookmarkEnd w:id="6"/>
+      <w:bookmarkEnd w:id="5"/>
     </w:p>
     <w:p/>
     <w:p>
@@ -3812,7 +3798,7 @@
       <w:pPr>
         <w:pStyle w:val="Naslov2"/>
       </w:pPr>
-      <w:bookmarkStart w:id="7" w:name="_Toc534640345"/>
+      <w:bookmarkStart w:id="6" w:name="_Toc534640345"/>
       <w:r>
         <w:t xml:space="preserve">3.1 </w:t>
       </w:r>
@@ -3824,7 +3810,7 @@
       <w:r>
         <w:t xml:space="preserve"> Studio 2017 (C#, .NET Framework)</w:t>
       </w:r>
-      <w:bookmarkEnd w:id="7"/>
+      <w:bookmarkEnd w:id="6"/>
     </w:p>
     <w:p/>
     <w:p>
@@ -4672,11 +4658,11 @@
       <w:pPr>
         <w:pStyle w:val="Naslov2"/>
       </w:pPr>
-      <w:bookmarkStart w:id="8" w:name="_Toc534640346"/>
+      <w:bookmarkStart w:id="7" w:name="_Toc534640346"/>
       <w:r>
         <w:t>3.2 SQLite</w:t>
       </w:r>
-      <w:bookmarkEnd w:id="8"/>
+      <w:bookmarkEnd w:id="7"/>
     </w:p>
     <w:p/>
     <w:p>
@@ -4913,7 +4899,7 @@
       <w:pPr>
         <w:pStyle w:val="Naslov2"/>
       </w:pPr>
-      <w:bookmarkStart w:id="9" w:name="_Toc534640347"/>
+      <w:bookmarkStart w:id="8" w:name="_Toc534640347"/>
       <w:r>
         <w:lastRenderedPageBreak/>
         <w:t>3.3 SHA256</w:t>
@@ -4932,7 +4918,7 @@
       <w:r>
         <w:t>algoritam</w:t>
       </w:r>
-      <w:bookmarkEnd w:id="9"/>
+      <w:bookmarkEnd w:id="8"/>
     </w:p>
     <w:p>
       <w:pPr>
@@ -5093,8 +5079,8 @@
         <w:t>Primjer kriptiranja praznog znaka ili razmaka:</w:t>
       </w:r>
     </w:p>
-    <w:bookmarkStart w:id="10" w:name="_MON_1605565359"/>
-    <w:bookmarkEnd w:id="10"/>
+    <w:bookmarkStart w:id="9" w:name="_MON_1605565359"/>
+    <w:bookmarkEnd w:id="9"/>
     <w:p>
       <w:pPr>
         <w:spacing w:line="360" w:lineRule="auto"/>
@@ -5124,7 +5110,7 @@
           <v:shape id="_x0000_i1025" type="#_x0000_t75" style="width:456.6pt;height:78.6pt" o:ole="">
             <v:imagedata r:id="rId15" o:title=""/>
           </v:shape>
-          <o:OLEObject Type="Embed" ProgID="Word.OpenDocumentText.12" ShapeID="_x0000_i1025" DrawAspect="Content" ObjectID="_1608382169" r:id="rId16"/>
+          <o:OLEObject Type="Embed" ProgID="Word.OpenDocumentText.12" ShapeID="_x0000_i1025" DrawAspect="Content" ObjectID="_1608382444" r:id="rId16"/>
         </w:object>
       </w:r>
     </w:p>
@@ -5153,12 +5139,12 @@
           <w:numId w:val="15"/>
         </w:numPr>
       </w:pPr>
-      <w:bookmarkStart w:id="11" w:name="_Toc534640348"/>
+      <w:bookmarkStart w:id="10" w:name="_Toc534640348"/>
       <w:r>
         <w:lastRenderedPageBreak/>
         <w:t>PassLock aplikacija</w:t>
       </w:r>
-      <w:bookmarkEnd w:id="11"/>
+      <w:bookmarkEnd w:id="10"/>
     </w:p>
     <w:p/>
     <w:p>
@@ -5524,21 +5510,7 @@
         <w:rPr>
           <w:rFonts w:asciiTheme="minorHAnsi" w:hAnsiTheme="minorHAnsi" w:cstheme="minorHAnsi"/>
         </w:rPr>
-        <w:t xml:space="preserve">Slika 8. </w:t>
-      </w:r>
-      <w:proofErr w:type="spellStart"/>
-      <w:r>
-        <w:rPr>
-          <w:rFonts w:asciiTheme="minorHAnsi" w:hAnsiTheme="minorHAnsi" w:cstheme="minorHAnsi"/>
-        </w:rPr>
-        <w:t>PassLock</w:t>
-      </w:r>
-      <w:proofErr w:type="spellEnd"/>
-      <w:r>
-        <w:rPr>
-          <w:rFonts w:asciiTheme="minorHAnsi" w:hAnsiTheme="minorHAnsi" w:cstheme="minorHAnsi"/>
-        </w:rPr>
-        <w:t xml:space="preserve"> – spremanje baze pod željenim imenom</w:t>
+        <w:t>Slika 8. PassLock – spremanje baze pod željenim imenom</w:t>
       </w:r>
     </w:p>
     <w:p>
@@ -5686,21 +5658,7 @@
         <w:rPr>
           <w:rFonts w:asciiTheme="minorHAnsi" w:hAnsiTheme="minorHAnsi" w:cstheme="minorHAnsi"/>
         </w:rPr>
-        <w:t xml:space="preserve">Slika 9. </w:t>
-      </w:r>
-      <w:proofErr w:type="spellStart"/>
-      <w:r>
-        <w:rPr>
-          <w:rFonts w:asciiTheme="minorHAnsi" w:hAnsiTheme="minorHAnsi" w:cstheme="minorHAnsi"/>
-        </w:rPr>
-        <w:t>PassLock</w:t>
-      </w:r>
-      <w:proofErr w:type="spellEnd"/>
-      <w:r>
-        <w:rPr>
-          <w:rFonts w:asciiTheme="minorHAnsi" w:hAnsiTheme="minorHAnsi" w:cstheme="minorHAnsi"/>
-        </w:rPr>
-        <w:t xml:space="preserve"> – glavni zaslon</w:t>
+        <w:t>Slika 9. PassLock – glavni zaslon</w:t>
       </w:r>
     </w:p>
     <w:p>
@@ -6082,9 +6040,9 @@
               <wp:posOffset>555625</wp:posOffset>
             </wp:positionH>
             <wp:positionV relativeFrom="paragraph">
-              <wp:posOffset>1108075</wp:posOffset>
+              <wp:posOffset>1058545</wp:posOffset>
             </wp:positionV>
-            <wp:extent cx="4639945" cy="3093085"/>
+            <wp:extent cx="4639945" cy="3046095"/>
             <wp:effectExtent l="0" t="0" r="0" b="0"/>
             <wp:wrapTopAndBottom/>
             <wp:docPr id="14" name="Slika 14"/>
@@ -6113,7 +6071,7 @@
                   <pic:spPr>
                     <a:xfrm>
                       <a:off x="0" y="0"/>
-                      <a:ext cx="4639945" cy="3093085"/>
+                      <a:ext cx="4639945" cy="3046095"/>
                     </a:xfrm>
                     <a:prstGeom prst="rect">
                       <a:avLst/>
@@ -6177,9 +6135,9 @@
               <wp:posOffset>494665</wp:posOffset>
             </wp:positionH>
             <wp:positionV relativeFrom="paragraph">
-              <wp:posOffset>3443605</wp:posOffset>
+              <wp:posOffset>3497580</wp:posOffset>
             </wp:positionV>
-            <wp:extent cx="4768215" cy="2872740"/>
+            <wp:extent cx="4768215" cy="2764155"/>
             <wp:effectExtent l="0" t="0" r="0" b="0"/>
             <wp:wrapTopAndBottom/>
             <wp:docPr id="18" name="Slika 18"/>
@@ -6208,7 +6166,7 @@
                   <pic:spPr>
                     <a:xfrm>
                       <a:off x="0" y="0"/>
-                      <a:ext cx="4768215" cy="2872740"/>
+                      <a:ext cx="4768215" cy="2764155"/>
                     </a:xfrm>
                     <a:prstGeom prst="rect">
                       <a:avLst/>
@@ -6354,6 +6312,7 @@
           <w:noProof/>
         </w:rPr>
       </w:pPr>
+      <w:bookmarkStart w:id="11" w:name="_GoBack"/>
       <w:r>
         <w:rPr>
           <w:noProof/>
@@ -6363,12 +6322,12 @@
           <wp:anchor distT="0" distB="0" distL="114300" distR="114300" simplePos="0" relativeHeight="251686400" behindDoc="0" locked="0" layoutInCell="1" allowOverlap="1">
             <wp:simplePos x="0" y="0"/>
             <wp:positionH relativeFrom="column">
-              <wp:posOffset>302895</wp:posOffset>
+              <wp:posOffset>304165</wp:posOffset>
             </wp:positionH>
             <wp:positionV relativeFrom="paragraph">
-              <wp:posOffset>1066165</wp:posOffset>
+              <wp:posOffset>1056005</wp:posOffset>
             </wp:positionV>
-            <wp:extent cx="5146675" cy="3421380"/>
+            <wp:extent cx="5146675" cy="2983865"/>
             <wp:effectExtent l="0" t="0" r="0" b="0"/>
             <wp:wrapTopAndBottom/>
             <wp:docPr id="15" name="Slika 15"/>
@@ -6383,7 +6342,7 @@
                     <pic:cNvPicPr/>
                   </pic:nvPicPr>
                   <pic:blipFill>
-                    <a:blip r:embed="rId26">
+                    <a:blip r:embed="rId25">
                       <a:extLst>
                         <a:ext uri="{28A0092B-C50C-407E-A947-70E740481C1C}">
                           <a14:useLocalDpi xmlns:a14="http://schemas.microsoft.com/office/drawing/2010/main" val="0"/>
@@ -6397,7 +6356,7 @@
                   <pic:spPr>
                     <a:xfrm>
                       <a:off x="0" y="0"/>
-                      <a:ext cx="5146675" cy="3421380"/>
+                      <a:ext cx="5146675" cy="2983865"/>
                     </a:xfrm>
                     <a:prstGeom prst="rect">
                       <a:avLst/>
@@ -6415,6 +6374,7 @@
           </wp:anchor>
         </w:drawing>
       </w:r>
+      <w:bookmarkEnd w:id="11"/>
       <w:r>
         <w:rPr>
           <w:noProof/>
@@ -6586,7 +6546,7 @@
                     <pic:cNvPicPr/>
                   </pic:nvPicPr>
                   <pic:blipFill>
-                    <a:blip r:embed="rId27">
+                    <a:blip r:embed="rId26">
                       <a:extLst>
                         <a:ext uri="{28A0092B-C50C-407E-A947-70E740481C1C}">
                           <a14:useLocalDpi xmlns:a14="http://schemas.microsoft.com/office/drawing/2010/main" val="0"/>
@@ -6667,21 +6627,7 @@
         <w:rPr>
           <w:rFonts w:asciiTheme="minorHAnsi" w:hAnsiTheme="minorHAnsi" w:cstheme="minorHAnsi"/>
         </w:rPr>
-        <w:t xml:space="preserve">Slika 16. </w:t>
-      </w:r>
-      <w:proofErr w:type="spellStart"/>
-      <w:r>
-        <w:rPr>
-          <w:rFonts w:asciiTheme="minorHAnsi" w:hAnsiTheme="minorHAnsi" w:cstheme="minorHAnsi"/>
-        </w:rPr>
-        <w:t>PassLock</w:t>
-      </w:r>
-      <w:proofErr w:type="spellEnd"/>
-      <w:r>
-        <w:rPr>
-          <w:rFonts w:asciiTheme="minorHAnsi" w:hAnsiTheme="minorHAnsi" w:cstheme="minorHAnsi"/>
-        </w:rPr>
-        <w:t xml:space="preserve"> – brisanje lozinke</w:t>
+        <w:t>Slika 16. PassLock – brisanje lozinke</w:t>
       </w:r>
     </w:p>
     <w:p>
@@ -6727,7 +6673,7 @@
                     <pic:cNvPicPr/>
                   </pic:nvPicPr>
                   <pic:blipFill>
-                    <a:blip r:embed="rId28">
+                    <a:blip r:embed="rId27">
                       <a:extLst>
                         <a:ext uri="{28A0092B-C50C-407E-A947-70E740481C1C}">
                           <a14:useLocalDpi xmlns:a14="http://schemas.microsoft.com/office/drawing/2010/main" val="0"/>
@@ -6827,21 +6773,7 @@
         <w:rPr>
           <w:rFonts w:asciiTheme="minorHAnsi" w:hAnsiTheme="minorHAnsi" w:cstheme="minorHAnsi"/>
         </w:rPr>
-        <w:t xml:space="preserve">Slika 17. </w:t>
-      </w:r>
-      <w:proofErr w:type="spellStart"/>
-      <w:r>
-        <w:rPr>
-          <w:rFonts w:asciiTheme="minorHAnsi" w:hAnsiTheme="minorHAnsi" w:cstheme="minorHAnsi"/>
-        </w:rPr>
-        <w:t>PassLock</w:t>
-      </w:r>
-      <w:proofErr w:type="spellEnd"/>
-      <w:r>
-        <w:rPr>
-          <w:rFonts w:asciiTheme="minorHAnsi" w:hAnsiTheme="minorHAnsi" w:cstheme="minorHAnsi"/>
-        </w:rPr>
-        <w:t xml:space="preserve"> – obrisana lozinka</w:t>
+        <w:t>Slika 17. PassLock – obrisana lozinka</w:t>
       </w:r>
     </w:p>
     <w:p>
@@ -6919,7 +6851,7 @@
                     <pic:cNvPicPr/>
                   </pic:nvPicPr>
                   <pic:blipFill>
-                    <a:blip r:embed="rId29" cstate="print">
+                    <a:blip r:embed="rId28" cstate="print">
                       <a:extLst>
                         <a:ext uri="{28A0092B-C50C-407E-A947-70E740481C1C}">
                           <a14:useLocalDpi xmlns:a14="http://schemas.microsoft.com/office/drawing/2010/main" val="0"/>
@@ -7078,7 +7010,7 @@
                     <pic:cNvPicPr/>
                   </pic:nvPicPr>
                   <pic:blipFill>
-                    <a:blip r:embed="rId30">
+                    <a:blip r:embed="rId29">
                       <a:extLst>
                         <a:ext uri="{28A0092B-C50C-407E-A947-70E740481C1C}">
                           <a14:useLocalDpi xmlns:a14="http://schemas.microsoft.com/office/drawing/2010/main" val="0"/>
@@ -7167,15 +7099,7 @@
         <w:jc w:val="both"/>
       </w:pPr>
       <w:r>
-        <w:t xml:space="preserve">Kreiranje </w:t>
-      </w:r>
-      <w:proofErr w:type="spellStart"/>
-      <w:r>
-        <w:t>PassLock</w:t>
-      </w:r>
-      <w:proofErr w:type="spellEnd"/>
-      <w:r>
-        <w:t xml:space="preserve"> aplikacije je bilo vrlo zanimljivo i korisno, budući da smo naučili kako se koristi SHA256 kriptografija u </w:t>
+        <w:t xml:space="preserve">Kreiranje PassLock aplikacije je bilo vrlo zanimljivo i korisno, budući da smo naučili kako se koristi SHA256 kriptografija u </w:t>
       </w:r>
       <w:proofErr w:type="spellStart"/>
       <w:r>
@@ -7496,7 +7420,7 @@
         </w:rPr>
         <w:t>[</w:t>
       </w:r>
-      <w:hyperlink r:id="rId31" w:history="1">
+      <w:hyperlink r:id="rId30" w:history="1">
         <w:r>
           <w:rPr>
             <w:rStyle w:val="Hiperveza"/>
@@ -7717,7 +7641,7 @@
       <w:r>
         <w:t xml:space="preserve"> [</w:t>
       </w:r>
-      <w:hyperlink r:id="rId32" w:history="1">
+      <w:hyperlink r:id="rId31" w:history="1">
         <w:r>
           <w:rPr>
             <w:rStyle w:val="Hiperveza"/>
@@ -7802,7 +7726,7 @@
       <w:r>
         <w:t xml:space="preserve"> [</w:t>
       </w:r>
-      <w:hyperlink r:id="rId33" w:history="1">
+      <w:hyperlink r:id="rId32" w:history="1">
         <w:r>
           <w:rPr>
             <w:rStyle w:val="Hiperveza"/>
@@ -7882,7 +7806,7 @@
       <w:r>
         <w:t>[</w:t>
       </w:r>
-      <w:hyperlink r:id="rId34" w:history="1">
+      <w:hyperlink r:id="rId33" w:history="1">
         <w:r>
           <w:rPr>
             <w:rStyle w:val="Hiperveza"/>
@@ -7933,8 +7857,8 @@
       </w:r>
     </w:p>
     <w:sectPr>
-      <w:headerReference w:type="default" r:id="rId35"/>
-      <w:footerReference w:type="default" r:id="rId36"/>
+      <w:headerReference w:type="default" r:id="rId34"/>
+      <w:footerReference w:type="default" r:id="rId35"/>
       <w:pgSz w:w="11906" w:h="16838"/>
       <w:pgMar w:top="1417" w:right="1417" w:bottom="1417" w:left="1417" w:header="708" w:footer="708" w:gutter="0"/>
       <w:pgNumType w:start="1"/>
@@ -13569,7 +13493,7 @@
 </file>
 
 <file path=customXml/itemProps1.xml><?xml version="1.0" encoding="utf-8"?>
-<ds:datastoreItem xmlns:ds="http://schemas.openxmlformats.org/officeDocument/2006/customXml" ds:itemID="{DF70DF91-6E11-448A-8B8E-F33857A3AC0A}">
+<ds:datastoreItem xmlns:ds="http://schemas.openxmlformats.org/officeDocument/2006/customXml" ds:itemID="{7D178AFB-E038-40E1-AD8F-F4B4E4650823}">
   <ds:schemaRefs>
     <ds:schemaRef ds:uri="http://schemas.openxmlformats.org/officeDocument/2006/bibliography"/>
   </ds:schemaRefs>

</xml_diff>